<commit_message>
Setup and Poll Start successfull
</commit_message>
<xml_diff>
--- a/ESE_Projektdokumentation.docx
+++ b/ESE_Projektdokumentation.docx
@@ -6470,14 +6470,14 @@
                 <w:sz w:val="18"/>
                 <w:lang w:val="de-AT"/>
               </w:rPr>
-              <w:t>zweckmäßigen Lösungsarchti</w:t>
-            </w:r>
-            <w:r>
-              <w:rPr>
-                <w:sz w:val="18"/>
-                <w:lang w:val="de-AT"/>
-              </w:rPr>
-              <w:t>ektur</w:t>
+              <w:t xml:space="preserve">zweckmäßigen </w:t>
+            </w:r>
+            <w:r>
+              <w:rPr>
+                <w:sz w:val="18"/>
+                <w:lang w:val="de-AT"/>
+              </w:rPr>
+              <w:t>Lösungsarchitektur</w:t>
             </w:r>
           </w:p>
           <w:p>
@@ -44592,17 +44592,7 @@
                 <w:sz w:val="24"/>
                 <w:lang w:val="de-AT"/>
               </w:rPr>
-              <w:t xml:space="preserve">Für das Arbeitspaket </w:t>
-            </w:r>
-            <w:r>
-              <w:t xml:space="preserve"> </w:t>
-            </w:r>
-            <w:r>
-              <w:rPr>
-                <w:sz w:val="24"/>
-                <w:lang w:val="de-AT"/>
-              </w:rPr>
-              <w:t>wurden folgende Tools verwendet:</w:t>
+              <w:t>Für das Arbeitspaket wurden folgende Tools verwendet:</w:t>
             </w:r>
           </w:p>
           <w:p>
@@ -44846,13 +44836,7 @@
               <w:rPr>
                 <w:lang w:val="de-AT"/>
               </w:rPr>
-              <w:t xml:space="preserve">AP: </w:t>
-            </w:r>
-            <w:r>
-              <w:rPr>
-                <w:lang w:val="de-AT"/>
-              </w:rPr>
-              <w:t>Embedded Integration</w:t>
+              <w:t>AP: Embedded Integration</w:t>
             </w:r>
           </w:p>
         </w:tc>
@@ -44928,6 +44912,8 @@
               <w:br/>
               <w:t>Mutex</w:t>
             </w:r>
+            <w:bookmarkStart w:id="61" w:name="_GoBack"/>
+            <w:bookmarkEnd w:id="61"/>
           </w:p>
           <w:p>
             <w:pPr>
@@ -45026,8 +45012,6 @@
               </w:rPr>
               <w:t>Direkt Task starten beste</w:t>
             </w:r>
-            <w:bookmarkStart w:id="61" w:name="_GoBack"/>
-            <w:bookmarkEnd w:id="61"/>
           </w:p>
           <w:p>
             <w:pPr>
@@ -46875,7 +46859,7 @@
         <w:bCs/>
         <w:noProof/>
       </w:rPr>
-      <w:t>19</w:t>
+      <w:t>21</w:t>
     </w:r>
     <w:r>
       <w:rPr>
@@ -50692,7 +50676,7 @@
 </file>
 
 <file path=customXml/itemProps1.xml><?xml version="1.0" encoding="utf-8"?>
-<ds:datastoreItem xmlns:ds="http://schemas.openxmlformats.org/officeDocument/2006/customXml" ds:itemID="{B60B5CAF-C2E2-4374-929A-1073B1C2FFAC}">
+<ds:datastoreItem xmlns:ds="http://schemas.openxmlformats.org/officeDocument/2006/customXml" ds:itemID="{E2312150-ABAB-4B52-B66D-1586EE6D7CD9}">
   <ds:schemaRefs>
     <ds:schemaRef ds:uri="http://schemas.openxmlformats.org/officeDocument/2006/bibliography"/>
   </ds:schemaRefs>

</xml_diff>

<commit_message>
Project documentation adjusted. TODO: finish documentation
</commit_message>
<xml_diff>
--- a/ESE_Projektdokumentation.docx
+++ b/ESE_Projektdokumentation.docx
@@ -45354,6 +45354,7 @@
                 <w:sz w:val="24"/>
                 <w:lang w:val="en-US"/>
               </w:rPr>
+              <w:lastRenderedPageBreak/>
               <w:t>Lorem ipsum dolor sit amet, consetetur sadipscing elitr, sed diam nonumy eirmod tempor invidunt ut labore et dolore magna aliquyam erat</w:t>
             </w:r>
             <w:r>
@@ -45371,7 +45372,6 @@
               <w:pStyle w:val="FormatvorlageAufzhlungen1"/>
             </w:pPr>
             <w:r>
-              <w:lastRenderedPageBreak/>
               <w:t>Effizientes Projektmanagement durch standardisierte Prozesse</w:t>
             </w:r>
           </w:p>
@@ -45824,6 +45824,7 @@
               <w:ind w:left="680"/>
             </w:pPr>
             <w:r>
+              <w:lastRenderedPageBreak/>
               <w:t>Verwendet zum Entwickeln und Debuggen des Codes für den Mikrocontroller</w:t>
             </w:r>
           </w:p>
@@ -45838,6 +45839,2610 @@
                 <w:sz w:val="20"/>
                 <w:szCs w:val="20"/>
                 <w:lang w:val="de-AT"/>
+              </w:rPr>
+            </w:pPr>
+          </w:p>
+        </w:tc>
+      </w:tr>
+    </w:tbl>
+    <w:p>
+      <w:pPr>
+        <w:rPr>
+          <w:lang w:val="de-AT"/>
+        </w:rPr>
+      </w:pPr>
+    </w:p>
+    <w:tbl>
+      <w:tblPr>
+        <w:tblW w:w="0" w:type="auto"/>
+        <w:tblBorders>
+          <w:insideH w:val="single" w:sz="4" w:space="0" w:color="auto"/>
+          <w:insideV w:val="single" w:sz="4" w:space="0" w:color="auto"/>
+        </w:tblBorders>
+        <w:tblLook w:val="04A0" w:firstRow="1" w:lastRow="0" w:firstColumn="1" w:lastColumn="0" w:noHBand="0" w:noVBand="1"/>
+      </w:tblPr>
+      <w:tblGrid>
+        <w:gridCol w:w="1949"/>
+        <w:gridCol w:w="7519"/>
+        <w:gridCol w:w="170"/>
+      </w:tblGrid>
+      <w:tr>
+        <w:tc>
+          <w:tcPr>
+            <w:tcW w:w="9638" w:type="dxa"/>
+            <w:gridSpan w:val="3"/>
+            <w:tcBorders>
+              <w:top w:val="nil"/>
+              <w:bottom w:val="single" w:sz="4" w:space="0" w:color="auto"/>
+            </w:tcBorders>
+            <w:shd w:val="clear" w:color="auto" w:fill="auto"/>
+            <w:vAlign w:val="center"/>
+          </w:tcPr>
+          <w:p>
+            <w:pPr>
+              <w:pStyle w:val="berschrift2"/>
+              <w:rPr>
+                <w:lang w:val="de-AT"/>
+              </w:rPr>
+            </w:pPr>
+            <w:r>
+              <w:rPr>
+                <w:lang w:val="de-AT"/>
+              </w:rPr>
+              <w:t xml:space="preserve">AP: </w:t>
+            </w:r>
+            <w:r>
+              <w:rPr>
+                <w:lang w:val="de-AT"/>
+              </w:rPr>
+              <w:t>Sensorik</w:t>
+            </w:r>
+          </w:p>
+        </w:tc>
+      </w:tr>
+      <w:tr>
+        <w:tc>
+          <w:tcPr>
+            <w:tcW w:w="1763" w:type="dxa"/>
+            <w:tcBorders>
+              <w:top w:val="single" w:sz="4" w:space="0" w:color="auto"/>
+            </w:tcBorders>
+            <w:shd w:val="clear" w:color="auto" w:fill="auto"/>
+          </w:tcPr>
+          <w:p>
+            <w:pPr>
+              <w:spacing w:line="240" w:lineRule="auto"/>
+            </w:pPr>
+          </w:p>
+        </w:tc>
+        <w:tc>
+          <w:tcPr>
+            <w:tcW w:w="7875" w:type="dxa"/>
+            <w:gridSpan w:val="2"/>
+            <w:tcBorders>
+              <w:top w:val="single" w:sz="4" w:space="0" w:color="auto"/>
+              <w:bottom w:val="nil"/>
+            </w:tcBorders>
+            <w:shd w:val="clear" w:color="auto" w:fill="auto"/>
+          </w:tcPr>
+          <w:p>
+            <w:pPr>
+              <w:spacing w:line="360" w:lineRule="auto"/>
+              <w:ind w:left="425" w:hanging="425"/>
+              <w:jc w:val="both"/>
+              <w:rPr>
+                <w:bCs/>
+                <w:color w:val="000000"/>
+                <w:sz w:val="24"/>
+                <w:szCs w:val="24"/>
+                <w:lang w:val="de-AT"/>
+              </w:rPr>
+            </w:pPr>
+          </w:p>
+          <w:p>
+            <w:pPr>
+              <w:jc w:val="both"/>
+              <w:rPr>
+                <w:sz w:val="24"/>
+                <w:szCs w:val="24"/>
+              </w:rPr>
+            </w:pPr>
+            <w:r>
+              <w:rPr>
+                <w:sz w:val="24"/>
+                <w:szCs w:val="24"/>
+              </w:rPr>
+              <w:t xml:space="preserve">Bei dem HTU21D Sensor handelt es sich um einen digitalen relativen Feuchtigkeitssensor mit Temperaturausgabe, der dem Plug-and-Play Ansatz folgt. Das Modul bietet kalibrierte, linearisierte Signale, die im digitalen I2C Format ausgelesen werden können. Jeder Sensor wird individuell kalibriert und getestet.  </w:t>
+            </w:r>
+          </w:p>
+          <w:p>
+            <w:pPr>
+              <w:jc w:val="both"/>
+              <w:rPr>
+                <w:sz w:val="24"/>
+                <w:szCs w:val="24"/>
+              </w:rPr>
+            </w:pPr>
+          </w:p>
+          <w:p>
+            <w:pPr>
+              <w:jc w:val="both"/>
+              <w:rPr>
+                <w:sz w:val="24"/>
+                <w:szCs w:val="24"/>
+              </w:rPr>
+            </w:pPr>
+            <w:r>
+              <w:rPr>
+                <w:sz w:val="24"/>
+                <w:szCs w:val="24"/>
+              </w:rPr>
+              <w:t xml:space="preserve">Die Verbindung mit dem Mikrocontroller erfolgt auf einfache Art und Weise durch die modularen, digitalen Feuchtigkeits- und Temperaturausgänge. Der Messbereich umfasst -40 Grad Celsius bis +125 Grad Celsius und 0 bis 100 % relative Feuchtigkeit (relative humidity). </w:t>
+            </w:r>
+          </w:p>
+          <w:p>
+            <w:pPr>
+              <w:jc w:val="both"/>
+              <w:rPr>
+                <w:sz w:val="24"/>
+                <w:szCs w:val="24"/>
+              </w:rPr>
+            </w:pPr>
+          </w:p>
+          <w:p>
+            <w:pPr>
+              <w:jc w:val="both"/>
+              <w:rPr>
+                <w:sz w:val="24"/>
+                <w:szCs w:val="24"/>
+              </w:rPr>
+            </w:pPr>
+            <w:r>
+              <w:rPr>
+                <w:sz w:val="24"/>
+                <w:szCs w:val="24"/>
+              </w:rPr>
+              <w:t>Mögliche Anwendungsbereiche sind unter anderem in der Automobilindustrie, im medizinischen Bereich, bei Luftbefeuchter und in der Wetterbeobachtung.</w:t>
+            </w:r>
+          </w:p>
+          <w:p>
+            <w:pPr>
+              <w:jc w:val="both"/>
+              <w:rPr>
+                <w:sz w:val="24"/>
+                <w:szCs w:val="24"/>
+              </w:rPr>
+            </w:pPr>
+          </w:p>
+          <w:p>
+            <w:pPr>
+              <w:jc w:val="both"/>
+              <w:rPr>
+                <w:sz w:val="24"/>
+                <w:szCs w:val="24"/>
+              </w:rPr>
+            </w:pPr>
+            <w:r>
+              <w:rPr>
+                <w:sz w:val="24"/>
+                <w:szCs w:val="24"/>
+              </w:rPr>
+              <w:t>Der I2C Bus operiert auf zwei bidirektionalen Leitungen, von denen eine mit SDA (serial data) und die andere mit SCL (serial clock) bezeichnet wird. Über SDA findet die tatsächliche Datenübertragung statt. Über SCL werden die Takt-Impulse gesendet. Die I2C-Bausteine lassen sich über ein 7- (oder 10-) Bit breites Adress-Byte selektieren. Der I2C Bus basiert auf einer Master-Slave-Kommunikation. Der Master sendet eine Start-Condition, wodurch die Slaves angesprochen werden. Sie vergleichen ihre Adresse mit der vom Master spezifizierten Adresse und der angesprochene Slave und der Master können nun eine Kommunikation beginnen.</w:t>
+            </w:r>
+          </w:p>
+          <w:p>
+            <w:pPr>
+              <w:jc w:val="both"/>
+              <w:rPr>
+                <w:sz w:val="24"/>
+                <w:szCs w:val="24"/>
+              </w:rPr>
+            </w:pPr>
+            <w:r>
+              <w:rPr>
+                <w:sz w:val="24"/>
+                <w:szCs w:val="24"/>
+              </w:rPr>
+              <w:t xml:space="preserve"> </w:t>
+            </w:r>
+          </w:p>
+          <w:p>
+            <w:pPr>
+              <w:jc w:val="both"/>
+              <w:rPr>
+                <w:sz w:val="24"/>
+                <w:szCs w:val="24"/>
+              </w:rPr>
+            </w:pPr>
+            <w:r>
+              <w:rPr>
+                <w:sz w:val="24"/>
+                <w:szCs w:val="24"/>
+              </w:rPr>
+              <w:t xml:space="preserve">Die Kommunikation ist folgendermaßen aufgebaut: es wird die Start- oder Repeated Start-Condition gesendet. Darauf folgt die Adresse des </w:t>
+            </w:r>
+            <w:r>
+              <w:rPr>
+                <w:sz w:val="24"/>
+                <w:szCs w:val="24"/>
+              </w:rPr>
+              <w:lastRenderedPageBreak/>
+              <w:t>angesprochenen Slaves und ein Read/Write Flag. Der Slave bestätigt nun an den Master, dass er bereit ist und der Master kann mit dem Auslesen der Daten fortfahren. Der Mikrocontroller „spricht” mit dem Slave.  Möchte der Master weitere Daten lesen, sendet er ein ACK an den Slave. Sonst sendet er kein ACK, sondern abschließend eine Stop-Condition.</w:t>
+            </w:r>
+          </w:p>
+          <w:p>
+            <w:pPr>
+              <w:jc w:val="both"/>
+              <w:rPr>
+                <w:sz w:val="24"/>
+                <w:szCs w:val="24"/>
+              </w:rPr>
+            </w:pPr>
+            <w:r>
+              <w:rPr>
+                <w:sz w:val="24"/>
+                <w:szCs w:val="24"/>
+              </w:rPr>
+              <w:t xml:space="preserve"> </w:t>
+            </w:r>
+          </w:p>
+          <w:p>
+            <w:pPr>
+              <w:jc w:val="both"/>
+              <w:rPr>
+                <w:sz w:val="24"/>
+                <w:szCs w:val="24"/>
+              </w:rPr>
+            </w:pPr>
+            <w:r>
+              <w:rPr>
+                <w:sz w:val="24"/>
+                <w:szCs w:val="24"/>
+              </w:rPr>
+              <w:t xml:space="preserve">Beim HTU21D Sensor funktioniert die oben beschriebene Kommunikation wie folgt. Der Sensor benötigt eine Betriebsspannung zwischen 1,5V und 3,6V. Nach Inbetriebnahme braucht der Sensor höchstens 15ms, um den idle state zu erreichen. Während dieser Zeit muss SCK hoch bleiben. Vor dieser Zeit soll kein Befehl gesendet werden. Um eine einwandfreie Übertragung zu erleichtern, ist es empfohlen, nach Erreichen des idle Zustandes einen Soft Reset durchzuführen. </w:t>
+            </w:r>
+          </w:p>
+          <w:p>
+            <w:pPr>
+              <w:jc w:val="both"/>
+              <w:rPr>
+                <w:sz w:val="24"/>
+                <w:szCs w:val="24"/>
+              </w:rPr>
+            </w:pPr>
+            <w:r>
+              <w:rPr>
+                <w:sz w:val="24"/>
+                <w:szCs w:val="24"/>
+              </w:rPr>
+              <w:t xml:space="preserve">  </w:t>
+            </w:r>
+          </w:p>
+          <w:p>
+            <w:pPr>
+              <w:jc w:val="both"/>
+              <w:rPr>
+                <w:sz w:val="24"/>
+                <w:szCs w:val="24"/>
+              </w:rPr>
+            </w:pPr>
+            <w:r>
+              <w:rPr>
+                <w:sz w:val="24"/>
+                <w:szCs w:val="24"/>
+              </w:rPr>
+              <w:t xml:space="preserve"> </w:t>
+            </w:r>
+          </w:p>
+        </w:tc>
+      </w:tr>
+      <w:tr>
+        <w:tc>
+          <w:tcPr>
+            <w:tcW w:w="9638" w:type="dxa"/>
+            <w:gridSpan w:val="3"/>
+            <w:tcBorders>
+              <w:top w:val="nil"/>
+              <w:bottom w:val="nil"/>
+            </w:tcBorders>
+            <w:shd w:val="clear" w:color="auto" w:fill="auto"/>
+          </w:tcPr>
+          <w:p>
+            <w:pPr>
+              <w:pStyle w:val="berschrift3"/>
+            </w:pPr>
+          </w:p>
+          <w:p>
+            <w:pPr>
+              <w:pStyle w:val="berschrift3"/>
+            </w:pPr>
+            <w:r>
+              <w:t>Verwendete Tools</w:t>
+            </w:r>
+          </w:p>
+        </w:tc>
+      </w:tr>
+      <w:tr>
+        <w:trPr>
+          <w:gridAfter w:val="1"/>
+          <w:wAfter w:w="307" w:type="dxa"/>
+        </w:trPr>
+        <w:tc>
+          <w:tcPr>
+            <w:tcW w:w="9331" w:type="dxa"/>
+            <w:gridSpan w:val="2"/>
+            <w:tcBorders>
+              <w:top w:val="single" w:sz="4" w:space="0" w:color="auto"/>
+              <w:bottom w:val="nil"/>
+            </w:tcBorders>
+            <w:shd w:val="clear" w:color="auto" w:fill="auto"/>
+          </w:tcPr>
+          <w:p>
+            <w:pPr>
+              <w:spacing w:line="360" w:lineRule="auto"/>
+              <w:ind w:left="435"/>
+              <w:jc w:val="both"/>
+              <w:rPr>
+                <w:bCs/>
+                <w:color w:val="000000"/>
+                <w:sz w:val="24"/>
+                <w:lang w:val="de-AT"/>
+              </w:rPr>
+            </w:pPr>
+          </w:p>
+          <w:p>
+            <w:pPr>
+              <w:spacing w:line="360" w:lineRule="auto"/>
+              <w:ind w:left="435"/>
+              <w:jc w:val="both"/>
+              <w:rPr>
+                <w:sz w:val="24"/>
+                <w:lang w:val="de-AT"/>
+              </w:rPr>
+            </w:pPr>
+            <w:r>
+              <w:rPr>
+                <w:sz w:val="24"/>
+                <w:lang w:val="de-AT"/>
+              </w:rPr>
+              <w:t>Für das Arbeit</w:t>
+            </w:r>
+            <w:bookmarkStart w:id="64" w:name="_GoBack"/>
+            <w:bookmarkEnd w:id="64"/>
+            <w:r>
+              <w:rPr>
+                <w:sz w:val="24"/>
+                <w:lang w:val="de-AT"/>
+              </w:rPr>
+              <w:t>spaket wurden folgende Tools verwendet:</w:t>
+            </w:r>
+          </w:p>
+          <w:p>
+            <w:pPr>
+              <w:pStyle w:val="FormatvorlageAufzhlungen2"/>
+              <w:numPr>
+                <w:ilvl w:val="0"/>
+                <w:numId w:val="0"/>
+              </w:numPr>
+              <w:ind w:left="680"/>
+            </w:pPr>
+          </w:p>
+          <w:p>
+            <w:pPr>
+              <w:pStyle w:val="FormatvorlageAufzhlungen2"/>
+            </w:pPr>
+            <w:r>
+              <w:t>Code Composer Studio (c)</w:t>
+            </w:r>
+          </w:p>
+          <w:p>
+            <w:pPr>
+              <w:pStyle w:val="FormatvorlageAufzhlungen2"/>
+              <w:numPr>
+                <w:ilvl w:val="0"/>
+                <w:numId w:val="0"/>
+              </w:numPr>
+              <w:ind w:left="680"/>
+            </w:pPr>
+            <w:r>
+              <w:t>Version: 7.2.0.00013</w:t>
+            </w:r>
+          </w:p>
+          <w:p>
+            <w:pPr>
+              <w:pStyle w:val="FormatvorlageAufzhlungen2"/>
+              <w:numPr>
+                <w:ilvl w:val="0"/>
+                <w:numId w:val="0"/>
+              </w:numPr>
+              <w:ind w:left="680"/>
+            </w:pPr>
+            <w:r>
+              <w:t>IDE von Texas Instruments für die Entwicklung von Embedded Projekten</w:t>
+            </w:r>
+          </w:p>
+          <w:p>
+            <w:pPr>
+              <w:pStyle w:val="FormatvorlageAufzhlungen2"/>
+              <w:numPr>
+                <w:ilvl w:val="0"/>
+                <w:numId w:val="0"/>
+              </w:numPr>
+              <w:ind w:left="680"/>
+            </w:pPr>
+            <w:r>
+              <w:t>Verwendet zum Entwickeln und Debuggen des Codes für den Mikrocontroller</w:t>
+            </w:r>
+          </w:p>
+          <w:p>
+            <w:pPr>
+              <w:spacing w:line="360" w:lineRule="auto"/>
+              <w:ind w:left="435"/>
+              <w:jc w:val="both"/>
+              <w:rPr>
+                <w:bCs/>
+                <w:color w:val="000000"/>
+                <w:sz w:val="20"/>
+                <w:szCs w:val="20"/>
+                <w:lang w:val="de-AT"/>
+              </w:rPr>
+            </w:pPr>
+          </w:p>
+        </w:tc>
+      </w:tr>
+      <w:tr>
+        <w:trPr>
+          <w:gridAfter w:val="1"/>
+          <w:wAfter w:w="307" w:type="dxa"/>
+        </w:trPr>
+        <w:tc>
+          <w:tcPr>
+            <w:tcW w:w="9331" w:type="dxa"/>
+            <w:gridSpan w:val="2"/>
+            <w:tcBorders>
+              <w:top w:val="nil"/>
+              <w:bottom w:val="single" w:sz="4" w:space="0" w:color="auto"/>
+            </w:tcBorders>
+            <w:shd w:val="clear" w:color="auto" w:fill="auto"/>
+          </w:tcPr>
+          <w:p>
+            <w:pPr>
+              <w:spacing w:line="360" w:lineRule="auto"/>
+              <w:ind w:left="435"/>
+              <w:jc w:val="both"/>
+              <w:rPr>
+                <w:bCs/>
+                <w:color w:val="000000"/>
+                <w:sz w:val="24"/>
+                <w:lang w:val="de-AT"/>
+              </w:rPr>
+            </w:pPr>
+          </w:p>
+          <w:p>
+            <w:pPr>
+              <w:pStyle w:val="berschrift3"/>
+              <w:rPr>
+                <w:color w:val="000000"/>
+                <w:sz w:val="24"/>
+                <w:lang w:val="de-AT"/>
+              </w:rPr>
+            </w:pPr>
+            <w:r>
+              <w:t>V</w:t>
+            </w:r>
+            <w:r>
+              <w:t>orgehensweise</w:t>
+            </w:r>
+          </w:p>
+        </w:tc>
+      </w:tr>
+      <w:tr>
+        <w:trPr>
+          <w:gridAfter w:val="1"/>
+          <w:wAfter w:w="307" w:type="dxa"/>
+        </w:trPr>
+        <w:tc>
+          <w:tcPr>
+            <w:tcW w:w="9331" w:type="dxa"/>
+            <w:gridSpan w:val="2"/>
+            <w:tcBorders>
+              <w:top w:val="single" w:sz="4" w:space="0" w:color="auto"/>
+            </w:tcBorders>
+            <w:shd w:val="clear" w:color="auto" w:fill="auto"/>
+          </w:tcPr>
+          <w:p>
+            <w:pPr>
+              <w:spacing w:line="360" w:lineRule="auto"/>
+              <w:ind w:left="435"/>
+              <w:jc w:val="both"/>
+              <w:rPr>
+                <w:bCs/>
+                <w:color w:val="000000"/>
+                <w:sz w:val="24"/>
+                <w:lang w:val="de-AT"/>
+              </w:rPr>
+            </w:pPr>
+          </w:p>
+          <w:p>
+            <w:pPr>
+              <w:spacing w:line="360" w:lineRule="auto"/>
+              <w:ind w:left="435"/>
+              <w:jc w:val="both"/>
+              <w:rPr>
+                <w:bCs/>
+                <w:color w:val="000000"/>
+                <w:sz w:val="24"/>
+                <w:szCs w:val="24"/>
+                <w:lang w:val="de-AT"/>
+              </w:rPr>
+            </w:pPr>
+            <w:r>
+              <w:rPr>
+                <w:bCs/>
+                <w:color w:val="000000"/>
+                <w:sz w:val="24"/>
+                <w:szCs w:val="24"/>
+                <w:lang w:val="de-AT"/>
+              </w:rPr>
+              <w:t>Nach Erhalt des Mikrocontrollers und Sensors begann ich zunächst</w:t>
+            </w:r>
+            <w:r>
+              <w:rPr>
+                <w:bCs/>
+                <w:color w:val="000000"/>
+                <w:sz w:val="24"/>
+                <w:szCs w:val="24"/>
+                <w:lang w:val="de-AT"/>
+              </w:rPr>
+              <w:t xml:space="preserve"> mit einer ausführlichen Recherche zur Funktionalität des Sensors</w:t>
+            </w:r>
+            <w:r>
+              <w:rPr>
+                <w:bCs/>
+                <w:color w:val="000000"/>
+                <w:sz w:val="24"/>
+                <w:szCs w:val="24"/>
+                <w:lang w:val="de-AT"/>
+              </w:rPr>
+              <w:t>. Danach musste ich meine Kenntnisse über I2C auffrischen, die bis dahin nur theoretischer Natur waren.</w:t>
+            </w:r>
+          </w:p>
+          <w:p>
+            <w:pPr>
+              <w:spacing w:line="360" w:lineRule="auto"/>
+              <w:ind w:left="435"/>
+              <w:jc w:val="both"/>
+              <w:rPr>
+                <w:bCs/>
+                <w:color w:val="000000"/>
+                <w:sz w:val="24"/>
+                <w:szCs w:val="24"/>
+                <w:lang w:val="de-AT"/>
+              </w:rPr>
+            </w:pPr>
+            <w:r>
+              <w:rPr>
+                <w:bCs/>
+                <w:color w:val="000000"/>
+                <w:sz w:val="24"/>
+                <w:szCs w:val="24"/>
+                <w:lang w:val="de-AT"/>
+              </w:rPr>
+              <w:t xml:space="preserve"> </w:t>
+            </w:r>
+          </w:p>
+          <w:p>
+            <w:pPr>
+              <w:spacing w:line="360" w:lineRule="auto"/>
+              <w:ind w:left="435"/>
+              <w:jc w:val="both"/>
+              <w:rPr>
+                <w:bCs/>
+                <w:color w:val="000000"/>
+                <w:sz w:val="24"/>
+                <w:szCs w:val="24"/>
+                <w:lang w:val="de-AT"/>
+              </w:rPr>
+            </w:pPr>
+            <w:r>
+              <w:rPr>
+                <w:bCs/>
+                <w:color w:val="000000"/>
+                <w:sz w:val="24"/>
+                <w:szCs w:val="24"/>
+                <w:lang w:val="de-AT"/>
+              </w:rPr>
+              <w:t xml:space="preserve">Problem: Davor noch nie mit I2C gearbeitet </w:t>
+            </w:r>
+          </w:p>
+          <w:p>
+            <w:pPr>
+              <w:spacing w:line="360" w:lineRule="auto"/>
+              <w:ind w:left="435"/>
+              <w:jc w:val="both"/>
+              <w:rPr>
+                <w:bCs/>
+                <w:color w:val="000000"/>
+                <w:sz w:val="24"/>
+                <w:szCs w:val="24"/>
+                <w:lang w:val="de-AT"/>
+              </w:rPr>
+            </w:pPr>
+            <w:r>
+              <w:rPr>
+                <w:bCs/>
+                <w:color w:val="000000"/>
+                <w:sz w:val="24"/>
+                <w:szCs w:val="24"/>
+                <w:lang w:val="de-AT"/>
+              </w:rPr>
+              <w:lastRenderedPageBreak/>
+              <w:t xml:space="preserve">Lösung: Beispielimplementierungen </w:t>
+            </w:r>
+            <w:r>
+              <w:rPr>
+                <w:bCs/>
+                <w:color w:val="000000"/>
+                <w:sz w:val="24"/>
+                <w:szCs w:val="24"/>
+                <w:lang w:val="de-AT"/>
+              </w:rPr>
+              <w:t xml:space="preserve">aus dem Internet und aus dem letzten Semester heranziehen und versuchen, </w:t>
+            </w:r>
+            <w:r>
+              <w:rPr>
+                <w:bCs/>
+                <w:color w:val="000000"/>
+                <w:sz w:val="24"/>
+                <w:szCs w:val="24"/>
+                <w:lang w:val="de-AT"/>
+              </w:rPr>
+              <w:t xml:space="preserve">die Funktionalität nachzuvollziehen. </w:t>
+            </w:r>
+          </w:p>
+          <w:p>
+            <w:pPr>
+              <w:spacing w:line="360" w:lineRule="auto"/>
+              <w:ind w:left="435"/>
+              <w:jc w:val="both"/>
+              <w:rPr>
+                <w:bCs/>
+                <w:color w:val="000000"/>
+                <w:sz w:val="24"/>
+                <w:szCs w:val="24"/>
+                <w:lang w:val="de-AT"/>
+              </w:rPr>
+            </w:pPr>
+          </w:p>
+          <w:p>
+            <w:pPr>
+              <w:spacing w:line="360" w:lineRule="auto"/>
+              <w:ind w:left="435"/>
+              <w:jc w:val="both"/>
+              <w:rPr>
+                <w:bCs/>
+                <w:color w:val="000000"/>
+                <w:sz w:val="24"/>
+                <w:szCs w:val="24"/>
+                <w:lang w:val="de-AT"/>
+              </w:rPr>
+            </w:pPr>
+            <w:r>
+              <w:rPr>
+                <w:bCs/>
+                <w:color w:val="000000"/>
+                <w:sz w:val="24"/>
+                <w:szCs w:val="24"/>
+                <w:lang w:val="de-AT"/>
+              </w:rPr>
+              <w:t xml:space="preserve">Anschließend </w:t>
+            </w:r>
+            <w:r>
+              <w:rPr>
+                <w:bCs/>
+                <w:color w:val="000000"/>
+                <w:sz w:val="24"/>
+                <w:szCs w:val="24"/>
+                <w:lang w:val="de-AT"/>
+              </w:rPr>
+              <w:t>schaute</w:t>
+            </w:r>
+            <w:r>
+              <w:rPr>
+                <w:bCs/>
+                <w:color w:val="000000"/>
+                <w:sz w:val="24"/>
+                <w:szCs w:val="24"/>
+                <w:lang w:val="de-AT"/>
+              </w:rPr>
+              <w:t xml:space="preserve"> ich mir Videos im Internet zum HTU21D Sensor an und </w:t>
+            </w:r>
+            <w:r>
+              <w:rPr>
+                <w:bCs/>
+                <w:color w:val="000000"/>
+                <w:sz w:val="24"/>
+                <w:szCs w:val="24"/>
+                <w:lang w:val="de-AT"/>
+              </w:rPr>
+              <w:t xml:space="preserve">unternahm </w:t>
+            </w:r>
+            <w:r>
+              <w:rPr>
+                <w:bCs/>
+                <w:color w:val="000000"/>
+                <w:sz w:val="24"/>
+                <w:szCs w:val="24"/>
+                <w:lang w:val="de-AT"/>
+              </w:rPr>
+              <w:t>erste Versuche, die I2C Funktionen, die für das Ein- und Auslesen der Daten benötigt werden, zu programmieren.</w:t>
+            </w:r>
+          </w:p>
+          <w:p>
+            <w:pPr>
+              <w:spacing w:line="360" w:lineRule="auto"/>
+              <w:ind w:left="435"/>
+              <w:jc w:val="both"/>
+              <w:rPr>
+                <w:bCs/>
+                <w:color w:val="000000"/>
+                <w:sz w:val="24"/>
+                <w:szCs w:val="24"/>
+                <w:lang w:val="de-AT"/>
+              </w:rPr>
+            </w:pPr>
+            <w:r>
+              <w:rPr>
+                <w:bCs/>
+                <w:color w:val="000000"/>
+                <w:sz w:val="24"/>
+                <w:szCs w:val="24"/>
+                <w:lang w:val="de-AT"/>
+              </w:rPr>
+              <w:t xml:space="preserve"> </w:t>
+            </w:r>
+          </w:p>
+          <w:p>
+            <w:pPr>
+              <w:spacing w:line="360" w:lineRule="auto"/>
+              <w:ind w:left="435"/>
+              <w:jc w:val="both"/>
+              <w:rPr>
+                <w:bCs/>
+                <w:color w:val="000000"/>
+                <w:sz w:val="24"/>
+                <w:szCs w:val="24"/>
+                <w:lang w:val="de-AT"/>
+              </w:rPr>
+            </w:pPr>
+            <w:r>
+              <w:rPr>
+                <w:bCs/>
+                <w:color w:val="000000"/>
+                <w:sz w:val="24"/>
+                <w:szCs w:val="24"/>
+                <w:lang w:val="de-AT"/>
+              </w:rPr>
+              <w:t>Der Beispielcode</w:t>
+            </w:r>
+            <w:r>
+              <w:rPr>
+                <w:bCs/>
+                <w:color w:val="000000"/>
+                <w:sz w:val="24"/>
+                <w:szCs w:val="24"/>
+                <w:lang w:val="de-AT"/>
+              </w:rPr>
+              <w:t xml:space="preserve"> zum HTU21D Sensor</w:t>
+            </w:r>
+            <w:r>
+              <w:rPr>
+                <w:bCs/>
+                <w:color w:val="000000"/>
+                <w:sz w:val="24"/>
+                <w:szCs w:val="24"/>
+                <w:lang w:val="de-AT"/>
+              </w:rPr>
+              <w:t>, den ich von der Se</w:t>
+            </w:r>
+            <w:r>
+              <w:rPr>
+                <w:bCs/>
+                <w:color w:val="000000"/>
+                <w:sz w:val="24"/>
+                <w:szCs w:val="24"/>
+                <w:lang w:val="de-AT"/>
+              </w:rPr>
+              <w:t>ite des Herstellers bezogen hatte</w:t>
+            </w:r>
+            <w:r>
+              <w:rPr>
+                <w:bCs/>
+                <w:color w:val="000000"/>
+                <w:sz w:val="24"/>
+                <w:szCs w:val="24"/>
+                <w:lang w:val="de-AT"/>
+              </w:rPr>
+              <w:t xml:space="preserve">, </w:t>
+            </w:r>
+            <w:r>
+              <w:rPr>
+                <w:bCs/>
+                <w:color w:val="000000"/>
+                <w:sz w:val="24"/>
+                <w:szCs w:val="24"/>
+                <w:lang w:val="de-AT"/>
+              </w:rPr>
+              <w:t>half beim Verständnis und bei der Rekonstruierung des grundsätzlichen Ablaufes der Verarbeitung der Daten</w:t>
+            </w:r>
+            <w:r>
+              <w:rPr>
+                <w:bCs/>
+                <w:color w:val="000000"/>
+                <w:sz w:val="24"/>
+                <w:szCs w:val="24"/>
+                <w:lang w:val="de-AT"/>
+              </w:rPr>
+              <w:t>.</w:t>
+            </w:r>
+          </w:p>
+          <w:p>
+            <w:pPr>
+              <w:spacing w:line="360" w:lineRule="auto"/>
+              <w:ind w:left="435"/>
+              <w:jc w:val="both"/>
+              <w:rPr>
+                <w:bCs/>
+                <w:color w:val="000000"/>
+                <w:sz w:val="24"/>
+                <w:szCs w:val="24"/>
+                <w:lang w:val="de-AT"/>
+              </w:rPr>
+            </w:pPr>
+            <w:r>
+              <w:rPr>
+                <w:bCs/>
+                <w:color w:val="000000"/>
+                <w:sz w:val="24"/>
+                <w:szCs w:val="24"/>
+                <w:lang w:val="de-AT"/>
+              </w:rPr>
+              <w:t xml:space="preserve">Die Aufgabe bestand darin, die im Beispielcode enthaltenen Funktionen so umzusetzen, dass </w:t>
+            </w:r>
+            <w:r>
+              <w:rPr>
+                <w:bCs/>
+                <w:color w:val="000000"/>
+                <w:sz w:val="24"/>
+                <w:szCs w:val="24"/>
+                <w:lang w:val="de-AT"/>
+              </w:rPr>
+              <w:t>dies</w:t>
+            </w:r>
+            <w:r>
+              <w:rPr>
+                <w:bCs/>
+                <w:color w:val="000000"/>
+                <w:sz w:val="24"/>
+                <w:szCs w:val="24"/>
+                <w:lang w:val="de-AT"/>
+              </w:rPr>
+              <w:t xml:space="preserve">e </w:t>
+            </w:r>
+            <w:r>
+              <w:rPr>
+                <w:bCs/>
+                <w:color w:val="000000"/>
+                <w:sz w:val="24"/>
+                <w:szCs w:val="24"/>
+                <w:lang w:val="de-AT"/>
+              </w:rPr>
+              <w:t>mit dem von uns verwendeten Mikrocontroller funktionieren</w:t>
+            </w:r>
+            <w:r>
+              <w:rPr>
+                <w:bCs/>
+                <w:color w:val="000000"/>
+                <w:sz w:val="24"/>
+                <w:szCs w:val="24"/>
+                <w:lang w:val="de-AT"/>
+              </w:rPr>
+              <w:t xml:space="preserve">. </w:t>
+            </w:r>
+          </w:p>
+          <w:p>
+            <w:pPr>
+              <w:spacing w:line="360" w:lineRule="auto"/>
+              <w:ind w:left="435"/>
+              <w:jc w:val="both"/>
+              <w:rPr>
+                <w:bCs/>
+                <w:color w:val="000000"/>
+                <w:sz w:val="24"/>
+                <w:szCs w:val="24"/>
+                <w:lang w:val="de-AT"/>
+              </w:rPr>
+            </w:pPr>
+          </w:p>
+          <w:p>
+            <w:pPr>
+              <w:spacing w:line="360" w:lineRule="auto"/>
+              <w:ind w:left="435"/>
+              <w:jc w:val="both"/>
+              <w:rPr>
+                <w:bCs/>
+                <w:color w:val="000000"/>
+                <w:sz w:val="24"/>
+                <w:szCs w:val="24"/>
+                <w:lang w:val="de-AT"/>
+              </w:rPr>
+            </w:pPr>
+            <w:r>
+              <w:rPr>
+                <w:bCs/>
+                <w:color w:val="000000"/>
+                <w:sz w:val="24"/>
+                <w:szCs w:val="24"/>
+                <w:lang w:val="de-AT"/>
+              </w:rPr>
+              <w:t xml:space="preserve">Anhand der Codebeispiele auf der Herstellerseite von Texas Instruments, sowie anhand der Beispielimplementierungen aus dem Wintersemester 2018 gelang es mir relativ rasch, die Grundgerüste der ersten Funktionen </w:t>
+            </w:r>
+            <w:r>
+              <w:rPr>
+                <w:bCs/>
+                <w:color w:val="000000"/>
+                <w:sz w:val="24"/>
+                <w:szCs w:val="24"/>
+                <w:lang w:val="de-AT"/>
+              </w:rPr>
+              <w:t>I2C</w:t>
+            </w:r>
+            <w:r>
+              <w:rPr>
+                <w:bCs/>
+                <w:color w:val="000000"/>
+                <w:sz w:val="24"/>
+                <w:szCs w:val="24"/>
+                <w:lang w:val="de-AT"/>
+              </w:rPr>
+              <w:t xml:space="preserve">Init </w:t>
+            </w:r>
+            <w:r>
+              <w:rPr>
+                <w:bCs/>
+                <w:color w:val="000000"/>
+                <w:sz w:val="24"/>
+                <w:szCs w:val="24"/>
+                <w:lang w:val="de-AT"/>
+              </w:rPr>
+              <w:t xml:space="preserve">und </w:t>
+            </w:r>
+            <w:r>
+              <w:rPr>
+                <w:bCs/>
+                <w:color w:val="000000"/>
+                <w:sz w:val="24"/>
+                <w:szCs w:val="24"/>
+                <w:lang w:val="de-AT"/>
+              </w:rPr>
+              <w:t>I2CTransferC</w:t>
+            </w:r>
+            <w:r>
+              <w:rPr>
+                <w:bCs/>
+                <w:color w:val="000000"/>
+                <w:sz w:val="24"/>
+                <w:szCs w:val="24"/>
+                <w:lang w:val="de-AT"/>
+              </w:rPr>
+              <w:t xml:space="preserve">onfig </w:t>
+            </w:r>
+            <w:r>
+              <w:rPr>
+                <w:bCs/>
+                <w:color w:val="000000"/>
+                <w:sz w:val="24"/>
+                <w:szCs w:val="24"/>
+                <w:lang w:val="de-AT"/>
+              </w:rPr>
+              <w:t>zu programmieren und die</w:t>
+            </w:r>
+            <w:r>
+              <w:rPr>
+                <w:bCs/>
+                <w:color w:val="000000"/>
+                <w:sz w:val="24"/>
+                <w:szCs w:val="24"/>
+                <w:lang w:val="de-AT"/>
+              </w:rPr>
+              <w:t xml:space="preserve"> Initialisierung des I2C-Busses und</w:t>
+            </w:r>
+            <w:r>
+              <w:rPr>
+                <w:bCs/>
+                <w:color w:val="000000"/>
+                <w:sz w:val="24"/>
+                <w:szCs w:val="24"/>
+                <w:lang w:val="de-AT"/>
+              </w:rPr>
+              <w:t xml:space="preserve"> eine</w:t>
+            </w:r>
+            <w:r>
+              <w:rPr>
+                <w:bCs/>
+                <w:color w:val="000000"/>
+                <w:sz w:val="24"/>
+                <w:szCs w:val="24"/>
+                <w:lang w:val="de-AT"/>
+              </w:rPr>
+              <w:t xml:space="preserve"> Fehlerbehandlung</w:t>
+            </w:r>
+            <w:r>
+              <w:rPr>
+                <w:bCs/>
+                <w:color w:val="000000"/>
+                <w:sz w:val="24"/>
+                <w:szCs w:val="24"/>
+                <w:lang w:val="de-AT"/>
+              </w:rPr>
+              <w:t xml:space="preserve"> einzubauen</w:t>
+            </w:r>
+            <w:r>
+              <w:rPr>
+                <w:bCs/>
+                <w:color w:val="000000"/>
+                <w:sz w:val="24"/>
+                <w:szCs w:val="24"/>
+                <w:lang w:val="de-AT"/>
+              </w:rPr>
+              <w:t xml:space="preserve">. </w:t>
+            </w:r>
+          </w:p>
+          <w:p>
+            <w:pPr>
+              <w:spacing w:line="360" w:lineRule="auto"/>
+              <w:ind w:left="435"/>
+              <w:jc w:val="both"/>
+              <w:rPr>
+                <w:bCs/>
+                <w:color w:val="000000"/>
+                <w:sz w:val="24"/>
+                <w:szCs w:val="24"/>
+                <w:lang w:val="de-AT"/>
+              </w:rPr>
+            </w:pPr>
+          </w:p>
+          <w:p>
+            <w:pPr>
+              <w:spacing w:line="360" w:lineRule="auto"/>
+              <w:ind w:left="435"/>
+              <w:jc w:val="both"/>
+              <w:rPr>
+                <w:bCs/>
+                <w:color w:val="000000"/>
+                <w:sz w:val="24"/>
+                <w:szCs w:val="24"/>
+                <w:lang w:val="de-AT"/>
+              </w:rPr>
+            </w:pPr>
+            <w:r>
+              <w:rPr>
+                <w:bCs/>
+                <w:color w:val="000000"/>
+                <w:sz w:val="24"/>
+                <w:szCs w:val="24"/>
+                <w:lang w:val="de-AT"/>
+              </w:rPr>
+              <w:t>Der nächste Schritt war das E</w:t>
+            </w:r>
+            <w:r>
+              <w:rPr>
+                <w:bCs/>
+                <w:color w:val="000000"/>
+                <w:sz w:val="24"/>
+                <w:szCs w:val="24"/>
+                <w:lang w:val="de-AT"/>
+              </w:rPr>
+              <w:t xml:space="preserve">rstellen </w:t>
+            </w:r>
+            <w:r>
+              <w:rPr>
+                <w:bCs/>
+                <w:color w:val="000000"/>
+                <w:sz w:val="24"/>
+                <w:szCs w:val="24"/>
+                <w:lang w:val="de-AT"/>
+              </w:rPr>
+              <w:t>eines Grundgerüstes der Funktion setup_Poll_Task() -</w:t>
+            </w:r>
+            <w:r>
+              <w:rPr>
+                <w:bCs/>
+                <w:color w:val="000000"/>
+                <w:sz w:val="24"/>
+                <w:szCs w:val="24"/>
+                <w:lang w:val="de-AT"/>
+              </w:rPr>
+              <w:t xml:space="preserve"> jedoch noch ohne tatsächliche Funktionalität. </w:t>
+            </w:r>
+          </w:p>
+          <w:p>
+            <w:pPr>
+              <w:spacing w:line="360" w:lineRule="auto"/>
+              <w:ind w:left="435"/>
+              <w:jc w:val="both"/>
+              <w:rPr>
+                <w:bCs/>
+                <w:color w:val="000000"/>
+                <w:sz w:val="24"/>
+                <w:szCs w:val="24"/>
+                <w:lang w:val="de-AT"/>
+              </w:rPr>
+            </w:pPr>
+          </w:p>
+          <w:p>
+            <w:pPr>
+              <w:spacing w:line="360" w:lineRule="auto"/>
+              <w:ind w:left="435"/>
+              <w:jc w:val="both"/>
+              <w:rPr>
+                <w:bCs/>
+                <w:color w:val="000000"/>
+                <w:sz w:val="24"/>
+                <w:szCs w:val="24"/>
+                <w:lang w:val="de-AT"/>
+              </w:rPr>
+            </w:pPr>
+            <w:r>
+              <w:rPr>
+                <w:bCs/>
+                <w:color w:val="000000"/>
+                <w:sz w:val="24"/>
+                <w:szCs w:val="24"/>
+                <w:lang w:val="de-AT"/>
+              </w:rPr>
+              <w:t>Als nächstes wurde die Funktion HTU21D</w:t>
+            </w:r>
+            <w:r>
+              <w:rPr>
+                <w:bCs/>
+                <w:color w:val="000000"/>
+                <w:sz w:val="24"/>
+                <w:szCs w:val="24"/>
+                <w:lang w:val="de-AT"/>
+              </w:rPr>
+              <w:t>SoftReset</w:t>
+            </w:r>
+            <w:r>
+              <w:rPr>
+                <w:bCs/>
+                <w:color w:val="000000"/>
+                <w:sz w:val="24"/>
+                <w:szCs w:val="24"/>
+                <w:lang w:val="de-AT"/>
+              </w:rPr>
+              <w:t xml:space="preserve"> entwickelt, welche für </w:t>
+            </w:r>
+            <w:r>
+              <w:rPr>
+                <w:bCs/>
+                <w:color w:val="000000"/>
+                <w:sz w:val="24"/>
+                <w:szCs w:val="24"/>
+                <w:lang w:val="de-AT"/>
+              </w:rPr>
+              <w:t xml:space="preserve">ein power off und </w:t>
+            </w:r>
+            <w:r>
+              <w:rPr>
+                <w:bCs/>
+                <w:color w:val="000000"/>
+                <w:sz w:val="24"/>
+                <w:szCs w:val="24"/>
+                <w:lang w:val="de-AT"/>
+              </w:rPr>
+              <w:t xml:space="preserve">anschließendes </w:t>
+            </w:r>
+            <w:r>
+              <w:rPr>
+                <w:bCs/>
+                <w:color w:val="000000"/>
+                <w:sz w:val="24"/>
+                <w:szCs w:val="24"/>
+                <w:lang w:val="de-AT"/>
+              </w:rPr>
+              <w:t>power on des Devices verwendet</w:t>
+            </w:r>
+            <w:r>
+              <w:rPr>
+                <w:bCs/>
+                <w:color w:val="000000"/>
+                <w:sz w:val="24"/>
+                <w:szCs w:val="24"/>
+                <w:lang w:val="de-AT"/>
+              </w:rPr>
+              <w:t xml:space="preserve"> wird</w:t>
+            </w:r>
+            <w:r>
+              <w:rPr>
+                <w:bCs/>
+                <w:color w:val="000000"/>
+                <w:sz w:val="24"/>
+                <w:szCs w:val="24"/>
+                <w:lang w:val="de-AT"/>
+              </w:rPr>
+              <w:t xml:space="preserve">. </w:t>
+            </w:r>
+            <w:r>
+              <w:rPr>
+                <w:bCs/>
+                <w:color w:val="000000"/>
+                <w:sz w:val="24"/>
+                <w:szCs w:val="24"/>
+                <w:lang w:val="de-AT"/>
+              </w:rPr>
+              <w:t xml:space="preserve">Es wird empfohlen, die Funktion beim Start des Sensors durchzuführen, um diesen zu rebooten. </w:t>
+            </w:r>
+            <w:r>
+              <w:rPr>
+                <w:bCs/>
+                <w:color w:val="000000"/>
+                <w:sz w:val="24"/>
+                <w:szCs w:val="24"/>
+                <w:lang w:val="de-AT"/>
+              </w:rPr>
+              <w:t>Es wird 0xFE ins Register geschrieben (11111110), woraufhin das HTU21D Sensor-System reinitialisiert und</w:t>
+            </w:r>
+            <w:r>
+              <w:rPr>
+                <w:bCs/>
+                <w:color w:val="000000"/>
+                <w:sz w:val="24"/>
+                <w:szCs w:val="24"/>
+                <w:lang w:val="de-AT"/>
+              </w:rPr>
+              <w:t xml:space="preserve"> die Operation</w:t>
+            </w:r>
+            <w:r>
+              <w:rPr>
+                <w:bCs/>
+                <w:color w:val="000000"/>
+                <w:sz w:val="24"/>
+                <w:szCs w:val="24"/>
+                <w:lang w:val="de-AT"/>
+              </w:rPr>
+              <w:t xml:space="preserve"> </w:t>
+            </w:r>
+            <w:r>
+              <w:rPr>
+                <w:bCs/>
+                <w:color w:val="000000"/>
+                <w:sz w:val="24"/>
+                <w:szCs w:val="24"/>
+                <w:lang w:val="de-AT"/>
+              </w:rPr>
+              <w:t>ge</w:t>
+            </w:r>
+            <w:r>
+              <w:rPr>
+                <w:bCs/>
+                <w:color w:val="000000"/>
+                <w:sz w:val="24"/>
+                <w:szCs w:val="24"/>
+                <w:lang w:val="de-AT"/>
+              </w:rPr>
+              <w:t>startet</w:t>
+            </w:r>
+            <w:r>
+              <w:rPr>
+                <w:bCs/>
+                <w:color w:val="000000"/>
+                <w:sz w:val="24"/>
+                <w:szCs w:val="24"/>
+                <w:lang w:val="de-AT"/>
+              </w:rPr>
+              <w:t xml:space="preserve"> wird</w:t>
+            </w:r>
+            <w:r>
+              <w:rPr>
+                <w:bCs/>
+                <w:color w:val="000000"/>
+                <w:sz w:val="24"/>
+                <w:szCs w:val="24"/>
+                <w:lang w:val="de-AT"/>
+              </w:rPr>
+              <w:t xml:space="preserve">. </w:t>
+            </w:r>
+          </w:p>
+          <w:p>
+            <w:pPr>
+              <w:spacing w:line="360" w:lineRule="auto"/>
+              <w:ind w:left="435"/>
+              <w:jc w:val="both"/>
+              <w:rPr>
+                <w:bCs/>
+                <w:color w:val="000000"/>
+                <w:sz w:val="24"/>
+                <w:szCs w:val="24"/>
+                <w:lang w:val="de-AT"/>
+              </w:rPr>
+            </w:pPr>
+          </w:p>
+          <w:p>
+            <w:pPr>
+              <w:spacing w:line="360" w:lineRule="auto"/>
+              <w:ind w:left="435"/>
+              <w:jc w:val="both"/>
+              <w:rPr>
+                <w:bCs/>
+                <w:color w:val="000000"/>
+                <w:sz w:val="24"/>
+                <w:szCs w:val="24"/>
+                <w:lang w:val="de-AT"/>
+              </w:rPr>
+            </w:pPr>
+            <w:r>
+              <w:rPr>
+                <w:bCs/>
+                <w:color w:val="000000"/>
+                <w:sz w:val="24"/>
+                <w:szCs w:val="24"/>
+                <w:lang w:val="de-AT"/>
+              </w:rPr>
+              <w:t xml:space="preserve">Problem: </w:t>
+            </w:r>
+            <w:r>
+              <w:rPr>
+                <w:bCs/>
+                <w:color w:val="000000"/>
+                <w:sz w:val="24"/>
+                <w:szCs w:val="24"/>
+                <w:lang w:val="de-AT"/>
+              </w:rPr>
+              <w:t>Funktion im Beispielcode des Sensors vorhanden, jedoch nicht für den verwendeten Mikrocontroller geeignet.</w:t>
+            </w:r>
+          </w:p>
+          <w:p>
+            <w:pPr>
+              <w:spacing w:line="360" w:lineRule="auto"/>
+              <w:ind w:left="435"/>
+              <w:jc w:val="both"/>
+              <w:rPr>
+                <w:bCs/>
+                <w:color w:val="000000"/>
+                <w:sz w:val="24"/>
+                <w:szCs w:val="24"/>
+                <w:lang w:val="de-AT"/>
+              </w:rPr>
+            </w:pPr>
+            <w:r>
+              <w:rPr>
+                <w:bCs/>
+                <w:color w:val="000000"/>
+                <w:sz w:val="24"/>
+                <w:szCs w:val="24"/>
+                <w:lang w:val="de-AT"/>
+              </w:rPr>
+              <w:lastRenderedPageBreak/>
+              <w:t xml:space="preserve">Lösung: </w:t>
+            </w:r>
+            <w:r>
+              <w:rPr>
+                <w:bCs/>
+                <w:color w:val="000000"/>
+                <w:sz w:val="24"/>
+                <w:szCs w:val="24"/>
+                <w:lang w:val="de-AT"/>
+              </w:rPr>
+              <w:t xml:space="preserve">Durch Setzen von Breakpoints und Recherche auf verschiedenen Foren zu Texas Instruments konnte letztendlich ein zufriedenstellendes Grundgerüst gefunden werden. </w:t>
+            </w:r>
+          </w:p>
+          <w:p>
+            <w:pPr>
+              <w:spacing w:line="360" w:lineRule="auto"/>
+              <w:ind w:left="435"/>
+              <w:jc w:val="both"/>
+              <w:rPr>
+                <w:bCs/>
+                <w:color w:val="000000"/>
+                <w:sz w:val="24"/>
+                <w:szCs w:val="24"/>
+                <w:lang w:val="de-AT"/>
+              </w:rPr>
+            </w:pPr>
+          </w:p>
+          <w:p>
+            <w:pPr>
+              <w:spacing w:line="360" w:lineRule="auto"/>
+              <w:ind w:left="435"/>
+              <w:jc w:val="both"/>
+              <w:rPr>
+                <w:bCs/>
+                <w:color w:val="000000"/>
+                <w:sz w:val="24"/>
+                <w:szCs w:val="24"/>
+                <w:lang w:val="de-AT"/>
+              </w:rPr>
+            </w:pPr>
+            <w:r>
+              <w:rPr>
+                <w:bCs/>
+                <w:color w:val="000000"/>
+                <w:sz w:val="24"/>
+                <w:szCs w:val="24"/>
+                <w:lang w:val="de-AT"/>
+              </w:rPr>
+              <w:t xml:space="preserve">Im nächsten Schritt wurden die </w:t>
+            </w:r>
+            <w:r>
+              <w:rPr>
+                <w:bCs/>
+                <w:color w:val="000000"/>
+                <w:sz w:val="24"/>
+                <w:szCs w:val="24"/>
+                <w:lang w:val="de-AT"/>
+              </w:rPr>
+              <w:t xml:space="preserve">Funktionen HTU21D_REG_read und HTU21D_REG_write </w:t>
+            </w:r>
+            <w:r>
+              <w:rPr>
+                <w:bCs/>
+                <w:color w:val="000000"/>
+                <w:sz w:val="24"/>
+                <w:szCs w:val="24"/>
+                <w:lang w:val="de-AT"/>
+              </w:rPr>
+              <w:t>erstellt</w:t>
+            </w:r>
+            <w:r>
+              <w:rPr>
+                <w:bCs/>
+                <w:color w:val="000000"/>
+                <w:sz w:val="24"/>
+                <w:szCs w:val="24"/>
+                <w:lang w:val="de-AT"/>
+              </w:rPr>
+              <w:t xml:space="preserve">. </w:t>
+            </w:r>
+          </w:p>
+          <w:p>
+            <w:pPr>
+              <w:spacing w:line="360" w:lineRule="auto"/>
+              <w:ind w:left="435"/>
+              <w:jc w:val="both"/>
+              <w:rPr>
+                <w:bCs/>
+                <w:color w:val="000000"/>
+                <w:sz w:val="24"/>
+                <w:szCs w:val="24"/>
+                <w:lang w:val="de-AT"/>
+              </w:rPr>
+            </w:pPr>
+          </w:p>
+          <w:p>
+            <w:pPr>
+              <w:spacing w:line="360" w:lineRule="auto"/>
+              <w:ind w:left="435"/>
+              <w:jc w:val="both"/>
+              <w:rPr>
+                <w:bCs/>
+                <w:color w:val="000000"/>
+                <w:sz w:val="24"/>
+                <w:szCs w:val="24"/>
+                <w:lang w:val="de-AT"/>
+              </w:rPr>
+            </w:pPr>
+            <w:r>
+              <w:rPr>
+                <w:bCs/>
+                <w:color w:val="000000"/>
+                <w:sz w:val="24"/>
+                <w:szCs w:val="24"/>
+                <w:lang w:val="de-AT"/>
+              </w:rPr>
+              <w:t>Anschließend wurde die</w:t>
+            </w:r>
+            <w:r>
+              <w:rPr>
+                <w:bCs/>
+                <w:color w:val="000000"/>
+                <w:sz w:val="24"/>
+                <w:szCs w:val="24"/>
+                <w:lang w:val="de-AT"/>
+              </w:rPr>
+              <w:t xml:space="preserve"> Funktion CalcValues </w:t>
+            </w:r>
+            <w:r>
+              <w:rPr>
+                <w:bCs/>
+                <w:color w:val="000000"/>
+                <w:sz w:val="24"/>
+                <w:szCs w:val="24"/>
+                <w:lang w:val="de-AT"/>
+              </w:rPr>
+              <w:t>fertig gestellt</w:t>
+            </w:r>
+            <w:r>
+              <w:rPr>
+                <w:bCs/>
+                <w:color w:val="000000"/>
+                <w:sz w:val="24"/>
+                <w:szCs w:val="24"/>
+                <w:lang w:val="de-AT"/>
+              </w:rPr>
+              <w:t xml:space="preserve">. In der Funktion werden die Werte aus dem Buffer übergeben und diese ausgelesen. Der so ermittelte Wert wird dann in der jeweiligen Funktion GetTemperature oder GetRelativeHumidity mittels der Berechnung aus der HTU21D </w:t>
+            </w:r>
+            <w:r>
+              <w:rPr>
+                <w:bCs/>
+                <w:color w:val="000000"/>
+                <w:sz w:val="24"/>
+                <w:szCs w:val="24"/>
+                <w:lang w:val="de-AT"/>
+              </w:rPr>
+              <w:t>Beispielimplementierung</w:t>
+            </w:r>
+            <w:r>
+              <w:rPr>
+                <w:bCs/>
+                <w:color w:val="000000"/>
+                <w:sz w:val="24"/>
+                <w:szCs w:val="24"/>
+                <w:lang w:val="de-AT"/>
+              </w:rPr>
+              <w:t xml:space="preserve"> in den tatsächlichen Temperatur- / Luftfeuchtigkeitswert umgewandelt. </w:t>
+            </w:r>
+          </w:p>
+          <w:p>
+            <w:pPr>
+              <w:spacing w:line="360" w:lineRule="auto"/>
+              <w:ind w:left="435"/>
+              <w:jc w:val="both"/>
+              <w:rPr>
+                <w:bCs/>
+                <w:color w:val="000000"/>
+                <w:sz w:val="24"/>
+                <w:szCs w:val="24"/>
+                <w:lang w:val="de-AT"/>
+              </w:rPr>
+            </w:pPr>
+          </w:p>
+          <w:p>
+            <w:pPr>
+              <w:spacing w:line="360" w:lineRule="auto"/>
+              <w:ind w:left="435"/>
+              <w:jc w:val="both"/>
+              <w:rPr>
+                <w:bCs/>
+                <w:color w:val="000000"/>
+                <w:sz w:val="24"/>
+                <w:szCs w:val="24"/>
+                <w:lang w:val="de-AT"/>
+              </w:rPr>
+            </w:pPr>
+            <w:r>
+              <w:rPr>
+                <w:bCs/>
+                <w:color w:val="000000"/>
+                <w:sz w:val="24"/>
+                <w:szCs w:val="24"/>
+                <w:lang w:val="de-AT"/>
+              </w:rPr>
+              <w:t>Für die Funktionen GetTemperature und GetRelativeHumidity</w:t>
+            </w:r>
+            <w:r>
+              <w:rPr>
+                <w:bCs/>
+                <w:color w:val="000000"/>
+                <w:sz w:val="24"/>
+                <w:szCs w:val="24"/>
+                <w:lang w:val="de-AT"/>
+              </w:rPr>
+              <w:t xml:space="preserve"> wurde einerseits der Beispielcode des HTU21D Sensors herangezogen,</w:t>
+            </w:r>
+            <w:r>
+              <w:rPr>
+                <w:bCs/>
+                <w:color w:val="000000"/>
+                <w:sz w:val="24"/>
+                <w:szCs w:val="24"/>
+                <w:lang w:val="de-AT"/>
+              </w:rPr>
+              <w:t xml:space="preserve"> </w:t>
+            </w:r>
+            <w:r>
+              <w:rPr>
+                <w:bCs/>
+                <w:color w:val="000000"/>
+                <w:sz w:val="24"/>
+                <w:szCs w:val="24"/>
+                <w:lang w:val="de-AT"/>
+              </w:rPr>
+              <w:t>andererseits Recherche im Internet durchgeführt.</w:t>
+            </w:r>
+            <w:r>
+              <w:rPr>
+                <w:bCs/>
+                <w:color w:val="000000"/>
+                <w:sz w:val="24"/>
+                <w:szCs w:val="24"/>
+                <w:lang w:val="de-AT"/>
+              </w:rPr>
+              <w:t xml:space="preserve"> Um die Fehlersuche zu erleichtern, wurden Ausgaben auf der Konsole implementiert. Beim Debugging konnte die korrekte Erfassung der Werte bestätigt werden. </w:t>
+            </w:r>
+          </w:p>
+          <w:p>
+            <w:pPr>
+              <w:spacing w:line="360" w:lineRule="auto"/>
+              <w:ind w:left="435"/>
+              <w:jc w:val="both"/>
+              <w:rPr>
+                <w:bCs/>
+                <w:color w:val="000000"/>
+                <w:sz w:val="24"/>
+                <w:szCs w:val="24"/>
+                <w:lang w:val="de-AT"/>
+              </w:rPr>
+            </w:pPr>
+          </w:p>
+          <w:p>
+            <w:pPr>
+              <w:spacing w:line="360" w:lineRule="auto"/>
+              <w:ind w:left="435"/>
+              <w:jc w:val="both"/>
+              <w:rPr>
+                <w:bCs/>
+                <w:color w:val="000000"/>
+                <w:sz w:val="24"/>
+                <w:szCs w:val="24"/>
+                <w:lang w:val="de-AT"/>
+              </w:rPr>
+            </w:pPr>
+            <w:r>
+              <w:rPr>
+                <w:bCs/>
+                <w:color w:val="000000"/>
+                <w:sz w:val="24"/>
+                <w:szCs w:val="24"/>
+                <w:lang w:val="de-AT"/>
+              </w:rPr>
+              <w:t xml:space="preserve">Problem: </w:t>
+            </w:r>
+            <w:r>
+              <w:rPr>
+                <w:bCs/>
+                <w:color w:val="000000"/>
+                <w:sz w:val="24"/>
+                <w:szCs w:val="24"/>
+                <w:lang w:val="de-AT"/>
+              </w:rPr>
+              <w:t xml:space="preserve">Beim Debugging war klar ersichtlich, dass die richtigen Werte erfasst werden konnten, jedoch wurde als Ergebnis die Null ausgegeben. Screenshots zum beschriebenen Problem werden weiter unten angehängt. </w:t>
+            </w:r>
+          </w:p>
+          <w:p>
+            <w:pPr>
+              <w:spacing w:line="360" w:lineRule="auto"/>
+              <w:ind w:left="435"/>
+              <w:jc w:val="both"/>
+              <w:rPr>
+                <w:bCs/>
+                <w:color w:val="000000"/>
+                <w:sz w:val="24"/>
+                <w:szCs w:val="24"/>
+                <w:lang w:val="de-AT"/>
+              </w:rPr>
+            </w:pPr>
+          </w:p>
+          <w:p>
+            <w:pPr>
+              <w:spacing w:line="360" w:lineRule="auto"/>
+              <w:ind w:left="435"/>
+              <w:jc w:val="both"/>
+              <w:rPr>
+                <w:bCs/>
+                <w:color w:val="000000"/>
+                <w:sz w:val="24"/>
+                <w:szCs w:val="24"/>
+                <w:lang w:val="de-AT"/>
+              </w:rPr>
+            </w:pPr>
+            <w:r>
+              <w:rPr>
+                <w:bCs/>
+                <w:color w:val="000000"/>
+                <w:sz w:val="24"/>
+                <w:szCs w:val="24"/>
+                <w:lang w:val="de-AT"/>
+              </w:rPr>
+              <w:t xml:space="preserve">Lösung: Nach mehreren Debugging Versuchen, Recherche im Internet und Versuchen, Funktionen für die Konvertierung der float Werte zu schreiben, konnte festgestellt werden, dass es sich beim Problem um eine fehlende Library handelte. </w:t>
+            </w:r>
+          </w:p>
+          <w:p>
+            <w:pPr>
+              <w:spacing w:line="360" w:lineRule="auto"/>
+              <w:ind w:left="435"/>
+              <w:jc w:val="both"/>
+              <w:rPr>
+                <w:bCs/>
+                <w:color w:val="000000"/>
+                <w:sz w:val="24"/>
+                <w:szCs w:val="24"/>
+                <w:lang w:val="de-AT"/>
+              </w:rPr>
+            </w:pPr>
+          </w:p>
+          <w:p>
+            <w:pPr>
+              <w:spacing w:line="360" w:lineRule="auto"/>
+              <w:ind w:left="435"/>
+              <w:jc w:val="both"/>
+              <w:rPr>
+                <w:bCs/>
+                <w:color w:val="000000"/>
+                <w:sz w:val="24"/>
+                <w:szCs w:val="24"/>
+                <w:lang w:val="de-AT"/>
+              </w:rPr>
+            </w:pPr>
+            <w:r>
+              <w:rPr>
+                <w:bCs/>
+                <w:color w:val="000000"/>
+                <w:sz w:val="24"/>
+                <w:szCs w:val="24"/>
+                <w:lang w:val="de-AT"/>
+              </w:rPr>
+              <w:t>Nachdem diese Library eingebunden wurde, lieferte die Ausgabe der Werte ein zufriedenstellendes Ergebnis.</w:t>
+            </w:r>
+          </w:p>
+          <w:p>
+            <w:pPr>
+              <w:spacing w:line="360" w:lineRule="auto"/>
+              <w:ind w:left="435"/>
+              <w:jc w:val="both"/>
+              <w:rPr>
+                <w:bCs/>
+                <w:color w:val="000000"/>
+                <w:sz w:val="24"/>
+                <w:szCs w:val="24"/>
+                <w:lang w:val="de-AT"/>
+              </w:rPr>
+            </w:pPr>
+          </w:p>
+          <w:p>
+            <w:pPr>
+              <w:spacing w:line="360" w:lineRule="auto"/>
+              <w:ind w:left="435"/>
+              <w:jc w:val="both"/>
+              <w:rPr>
+                <w:bCs/>
+                <w:color w:val="000000"/>
+                <w:sz w:val="24"/>
+                <w:szCs w:val="24"/>
+                <w:lang w:val="de-AT"/>
+              </w:rPr>
+            </w:pPr>
+            <w:r>
+              <w:rPr>
+                <w:bCs/>
+                <w:color w:val="000000"/>
+                <w:sz w:val="24"/>
+                <w:szCs w:val="24"/>
+                <w:lang w:val="de-AT"/>
+              </w:rPr>
+              <w:lastRenderedPageBreak/>
+              <w:t xml:space="preserve">In weiterer Folge arbeitete ich an den einzelnen Funktionen weiter und recherchierte die logischen Grundlagen hinter der Funktionalität. </w:t>
+            </w:r>
+          </w:p>
+          <w:p>
+            <w:pPr>
+              <w:spacing w:line="360" w:lineRule="auto"/>
+              <w:ind w:left="435"/>
+              <w:jc w:val="both"/>
+              <w:rPr>
+                <w:bCs/>
+                <w:color w:val="000000"/>
+                <w:sz w:val="24"/>
+                <w:szCs w:val="24"/>
+                <w:lang w:val="de-AT"/>
+              </w:rPr>
+            </w:pPr>
+          </w:p>
+          <w:p>
+            <w:pPr>
+              <w:spacing w:line="360" w:lineRule="auto"/>
+              <w:ind w:left="435"/>
+              <w:jc w:val="both"/>
+              <w:rPr>
+                <w:bCs/>
+                <w:color w:val="000000"/>
+                <w:sz w:val="24"/>
+                <w:szCs w:val="24"/>
+                <w:lang w:val="de-AT"/>
+              </w:rPr>
+            </w:pPr>
+            <w:r>
+              <w:rPr>
+                <w:bCs/>
+                <w:color w:val="000000"/>
+                <w:sz w:val="24"/>
+                <w:szCs w:val="24"/>
+                <w:lang w:val="de-AT"/>
+              </w:rPr>
+              <w:t xml:space="preserve">Als letztes passte ich die Headerfiles an und versah die jeweiligen Funktionen mit Briefings. Ich führte auch einen Code Refactoring aus und setzte mich mit bedingter Kompilierung auseinander, um die Ausgaben auf der Konsole für Debugging-Zwecke behalten zu können. </w:t>
+            </w:r>
+          </w:p>
+          <w:p>
+            <w:pPr>
+              <w:spacing w:line="360" w:lineRule="auto"/>
+              <w:ind w:left="435"/>
+              <w:jc w:val="both"/>
+              <w:rPr>
+                <w:bCs/>
+                <w:color w:val="000000"/>
+                <w:sz w:val="24"/>
+                <w:szCs w:val="24"/>
+                <w:lang w:val="de-AT"/>
+              </w:rPr>
+            </w:pPr>
+          </w:p>
+          <w:p>
+            <w:pPr>
+              <w:spacing w:line="360" w:lineRule="auto"/>
+              <w:ind w:left="435"/>
+              <w:jc w:val="both"/>
+              <w:rPr>
+                <w:bCs/>
+                <w:color w:val="000000"/>
+                <w:sz w:val="24"/>
+                <w:szCs w:val="24"/>
+                <w:lang w:val="de-AT"/>
+              </w:rPr>
+            </w:pPr>
+            <w:r>
+              <w:rPr>
+                <w:bCs/>
+                <w:color w:val="000000"/>
+                <w:sz w:val="24"/>
+                <w:szCs w:val="24"/>
+                <w:lang w:val="de-AT"/>
+              </w:rPr>
+              <w:t xml:space="preserve">Screenshots: </w:t>
+            </w:r>
+          </w:p>
+          <w:p>
+            <w:pPr>
+              <w:spacing w:line="360" w:lineRule="auto"/>
+              <w:ind w:left="435"/>
+              <w:jc w:val="both"/>
+              <w:rPr>
+                <w:bCs/>
+                <w:color w:val="000000"/>
+                <w:sz w:val="24"/>
+                <w:szCs w:val="24"/>
+                <w:lang w:val="de-AT"/>
+              </w:rPr>
+            </w:pPr>
+          </w:p>
+          <w:p>
+            <w:pPr>
+              <w:spacing w:line="360" w:lineRule="auto"/>
+              <w:ind w:left="435"/>
+              <w:jc w:val="both"/>
+              <w:rPr>
+                <w:noProof/>
+              </w:rPr>
+            </w:pPr>
+          </w:p>
+          <w:p>
+            <w:pPr>
+              <w:spacing w:line="360" w:lineRule="auto"/>
+              <w:ind w:left="435"/>
+              <w:jc w:val="both"/>
+              <w:rPr>
+                <w:bCs/>
+                <w:color w:val="000000"/>
+                <w:sz w:val="24"/>
+                <w:szCs w:val="24"/>
+                <w:lang w:val="de-AT"/>
+              </w:rPr>
+            </w:pPr>
+            <w:r>
+              <w:rPr>
+                <w:noProof/>
+              </w:rPr>
+              <w:drawing>
+                <wp:inline distT="0" distB="0" distL="0" distR="0" wp14:anchorId="5ACD5909" wp14:editId="5CD8B9CD">
+                  <wp:extent cx="5833745" cy="4876800"/>
+                  <wp:effectExtent l="0" t="0" r="0" b="0"/>
+                  <wp:docPr id="5" name="Grafik 5"/>
+                  <wp:cNvGraphicFramePr>
+                    <a:graphicFrameLocks xmlns:a="http://schemas.openxmlformats.org/drawingml/2006/main" noChangeAspect="1"/>
+                  </wp:cNvGraphicFramePr>
+                  <a:graphic xmlns:a="http://schemas.openxmlformats.org/drawingml/2006/main">
+                    <a:graphicData uri="http://schemas.openxmlformats.org/drawingml/2006/picture">
+                      <pic:pic xmlns:pic="http://schemas.openxmlformats.org/drawingml/2006/picture">
+                        <pic:nvPicPr>
+                          <pic:cNvPr id="0" name="Picture 1"/>
+                          <pic:cNvPicPr>
+                            <a:picLocks noChangeAspect="1" noChangeArrowheads="1"/>
+                          </pic:cNvPicPr>
+                        </pic:nvPicPr>
+                        <pic:blipFill rotWithShape="1">
+                          <a:blip r:embed="rId17">
+                            <a:extLst>
+                              <a:ext uri="{28A0092B-C50C-407E-A947-70E740481C1C}">
+                                <a14:useLocalDpi xmlns:a14="http://schemas.microsoft.com/office/drawing/2010/main" val="0"/>
+                              </a:ext>
+                            </a:extLst>
+                          </a:blip>
+                          <a:srcRect l="11106" t="10312" r="4114" b="6820"/>
+                          <a:stretch/>
+                        </pic:blipFill>
+                        <pic:spPr bwMode="auto">
+                          <a:xfrm>
+                            <a:off x="0" y="0"/>
+                            <a:ext cx="5837561" cy="4879990"/>
+                          </a:xfrm>
+                          <a:prstGeom prst="rect">
+                            <a:avLst/>
+                          </a:prstGeom>
+                          <a:noFill/>
+                          <a:ln>
+                            <a:noFill/>
+                          </a:ln>
+                          <a:extLst>
+                            <a:ext uri="{53640926-AAD7-44D8-BBD7-CCE9431645EC}">
+                              <a14:shadowObscured xmlns:a14="http://schemas.microsoft.com/office/drawing/2010/main"/>
+                            </a:ext>
+                          </a:extLst>
+                        </pic:spPr>
+                      </pic:pic>
+                    </a:graphicData>
+                  </a:graphic>
+                </wp:inline>
+              </w:drawing>
+            </w:r>
+            <w:r>
+              <w:rPr>
+                <w:bCs/>
+                <w:color w:val="000000"/>
+                <w:sz w:val="24"/>
+                <w:szCs w:val="24"/>
+                <w:lang w:val="de-AT"/>
+              </w:rPr>
+              <w:t xml:space="preserve">  </w:t>
+            </w:r>
+          </w:p>
+          <w:p>
+            <w:pPr>
+              <w:spacing w:line="360" w:lineRule="auto"/>
+              <w:ind w:left="435"/>
+              <w:jc w:val="both"/>
+              <w:rPr>
+                <w:bCs/>
+                <w:color w:val="000000"/>
+                <w:sz w:val="24"/>
+                <w:szCs w:val="24"/>
+                <w:lang w:val="de-AT"/>
+              </w:rPr>
+            </w:pPr>
+          </w:p>
+          <w:p>
+            <w:pPr>
+              <w:spacing w:line="360" w:lineRule="auto"/>
+              <w:ind w:left="435"/>
+              <w:jc w:val="both"/>
+              <w:rPr>
+                <w:noProof/>
+              </w:rPr>
+            </w:pPr>
+          </w:p>
+          <w:p>
+            <w:pPr>
+              <w:spacing w:line="360" w:lineRule="auto"/>
+              <w:ind w:left="435"/>
+              <w:jc w:val="both"/>
+              <w:rPr>
+                <w:bCs/>
+                <w:color w:val="000000"/>
+                <w:sz w:val="24"/>
+                <w:szCs w:val="24"/>
+                <w:lang w:val="de-AT"/>
+              </w:rPr>
+            </w:pPr>
+            <w:r>
+              <w:rPr>
+                <w:noProof/>
+              </w:rPr>
+              <w:lastRenderedPageBreak/>
+              <w:drawing>
+                <wp:inline distT="0" distB="0" distL="0" distR="0" wp14:anchorId="230A672D" wp14:editId="219E6161">
+                  <wp:extent cx="5476512" cy="1390650"/>
+                  <wp:effectExtent l="0" t="0" r="0" b="0"/>
+                  <wp:docPr id="7" name="Grafik 7"/>
+                  <wp:cNvGraphicFramePr>
+                    <a:graphicFrameLocks xmlns:a="http://schemas.openxmlformats.org/drawingml/2006/main" noChangeAspect="1"/>
+                  </wp:cNvGraphicFramePr>
+                  <a:graphic xmlns:a="http://schemas.openxmlformats.org/drawingml/2006/main">
+                    <a:graphicData uri="http://schemas.openxmlformats.org/drawingml/2006/picture">
+                      <pic:pic xmlns:pic="http://schemas.openxmlformats.org/drawingml/2006/picture">
+                        <pic:nvPicPr>
+                          <pic:cNvPr id="0" name="Picture 3"/>
+                          <pic:cNvPicPr>
+                            <a:picLocks noChangeAspect="1" noChangeArrowheads="1"/>
+                          </pic:cNvPicPr>
+                        </pic:nvPicPr>
+                        <pic:blipFill rotWithShape="1">
+                          <a:blip r:embed="rId18">
+                            <a:extLst>
+                              <a:ext uri="{28A0092B-C50C-407E-A947-70E740481C1C}">
+                                <a14:useLocalDpi xmlns:a14="http://schemas.microsoft.com/office/drawing/2010/main" val="0"/>
+                              </a:ext>
+                            </a:extLst>
+                          </a:blip>
+                          <a:srcRect l="39699" t="7822" r="-180" b="66606"/>
+                          <a:stretch/>
+                        </pic:blipFill>
+                        <pic:spPr bwMode="auto">
+                          <a:xfrm>
+                            <a:off x="0" y="0"/>
+                            <a:ext cx="5522842" cy="1402415"/>
+                          </a:xfrm>
+                          <a:prstGeom prst="rect">
+                            <a:avLst/>
+                          </a:prstGeom>
+                          <a:noFill/>
+                          <a:ln>
+                            <a:noFill/>
+                          </a:ln>
+                          <a:extLst>
+                            <a:ext uri="{53640926-AAD7-44D8-BBD7-CCE9431645EC}">
+                              <a14:shadowObscured xmlns:a14="http://schemas.microsoft.com/office/drawing/2010/main"/>
+                            </a:ext>
+                          </a:extLst>
+                        </pic:spPr>
+                      </pic:pic>
+                    </a:graphicData>
+                  </a:graphic>
+                </wp:inline>
+              </w:drawing>
+            </w:r>
+          </w:p>
+        </w:tc>
+      </w:tr>
+    </w:tbl>
+    <w:p>
+      <w:pPr>
+        <w:rPr>
+          <w:noProof/>
+        </w:rPr>
+      </w:pPr>
+    </w:p>
+    <w:p>
+      <w:pPr>
+        <w:rPr>
+          <w:lang w:val="de-AT"/>
+        </w:rPr>
+      </w:pPr>
+      <w:r>
+        <w:rPr>
+          <w:noProof/>
+        </w:rPr>
+        <w:drawing>
+          <wp:inline distT="0" distB="0" distL="0" distR="0" wp14:anchorId="59BD205C" wp14:editId="6587766B">
+            <wp:extent cx="5495925" cy="2420053"/>
+            <wp:effectExtent l="0" t="0" r="0" b="0"/>
+            <wp:docPr id="8" name="Grafik 8"/>
+            <wp:cNvGraphicFramePr>
+              <a:graphicFrameLocks xmlns:a="http://schemas.openxmlformats.org/drawingml/2006/main" noChangeAspect="1"/>
+            </wp:cNvGraphicFramePr>
+            <a:graphic xmlns:a="http://schemas.openxmlformats.org/drawingml/2006/main">
+              <a:graphicData uri="http://schemas.openxmlformats.org/drawingml/2006/picture">
+                <pic:pic xmlns:pic="http://schemas.openxmlformats.org/drawingml/2006/picture">
+                  <pic:nvPicPr>
+                    <pic:cNvPr id="0" name="Picture 5"/>
+                    <pic:cNvPicPr>
+                      <a:picLocks noChangeAspect="1" noChangeArrowheads="1"/>
+                    </pic:cNvPicPr>
+                  </pic:nvPicPr>
+                  <pic:blipFill rotWithShape="1">
+                    <a:blip r:embed="rId18">
+                      <a:extLst>
+                        <a:ext uri="{28A0092B-C50C-407E-A947-70E740481C1C}">
+                          <a14:useLocalDpi xmlns:a14="http://schemas.microsoft.com/office/drawing/2010/main" val="0"/>
+                        </a:ext>
+                      </a:extLst>
+                    </a:blip>
+                    <a:srcRect l="-622" t="60698" r="50503"/>
+                    <a:stretch/>
+                  </pic:blipFill>
+                  <pic:spPr bwMode="auto">
+                    <a:xfrm>
+                      <a:off x="0" y="0"/>
+                      <a:ext cx="5513701" cy="2427880"/>
+                    </a:xfrm>
+                    <a:prstGeom prst="rect">
+                      <a:avLst/>
+                    </a:prstGeom>
+                    <a:noFill/>
+                    <a:ln>
+                      <a:noFill/>
+                    </a:ln>
+                    <a:extLst>
+                      <a:ext uri="{53640926-AAD7-44D8-BBD7-CCE9431645EC}">
+                        <a14:shadowObscured xmlns:a14="http://schemas.microsoft.com/office/drawing/2010/main"/>
+                      </a:ext>
+                    </a:extLst>
+                  </pic:spPr>
+                </pic:pic>
+              </a:graphicData>
+            </a:graphic>
+          </wp:inline>
+        </w:drawing>
+      </w:r>
+    </w:p>
+    <w:p>
+      <w:pPr>
+        <w:rPr>
+          <w:lang w:val="de-AT"/>
+        </w:rPr>
+      </w:pPr>
+    </w:p>
+    <w:p>
+      <w:pPr>
+        <w:rPr>
+          <w:noProof/>
+        </w:rPr>
+      </w:pPr>
+    </w:p>
+    <w:p>
+      <w:pPr>
+        <w:rPr>
+          <w:lang w:val="de-AT"/>
+        </w:rPr>
+      </w:pPr>
+      <w:r>
+        <w:rPr>
+          <w:noProof/>
+        </w:rPr>
+        <w:drawing>
+          <wp:inline distT="0" distB="0" distL="0" distR="0" wp14:anchorId="0124AAE7" wp14:editId="5AA6AFE8">
+            <wp:extent cx="6117010" cy="1590675"/>
+            <wp:effectExtent l="0" t="0" r="0" b="0"/>
+            <wp:docPr id="9" name="Grafik 9"/>
+            <wp:cNvGraphicFramePr>
+              <a:graphicFrameLocks xmlns:a="http://schemas.openxmlformats.org/drawingml/2006/main" noChangeAspect="1"/>
+            </wp:cNvGraphicFramePr>
+            <a:graphic xmlns:a="http://schemas.openxmlformats.org/drawingml/2006/main">
+              <a:graphicData uri="http://schemas.openxmlformats.org/drawingml/2006/picture">
+                <pic:pic xmlns:pic="http://schemas.openxmlformats.org/drawingml/2006/picture">
+                  <pic:nvPicPr>
+                    <pic:cNvPr id="0" name="Picture 7"/>
+                    <pic:cNvPicPr>
+                      <a:picLocks noChangeAspect="1" noChangeArrowheads="1"/>
+                    </pic:cNvPicPr>
+                  </pic:nvPicPr>
+                  <pic:blipFill rotWithShape="1">
+                    <a:blip r:embed="rId19">
+                      <a:extLst>
+                        <a:ext uri="{28A0092B-C50C-407E-A947-70E740481C1C}">
+                          <a14:useLocalDpi xmlns:a14="http://schemas.microsoft.com/office/drawing/2010/main" val="0"/>
+                        </a:ext>
+                      </a:extLst>
+                    </a:blip>
+                    <a:srcRect l="39537" t="-293" b="70689"/>
+                    <a:stretch/>
+                  </pic:blipFill>
+                  <pic:spPr bwMode="auto">
+                    <a:xfrm>
+                      <a:off x="0" y="0"/>
+                      <a:ext cx="6127094" cy="1593297"/>
+                    </a:xfrm>
+                    <a:prstGeom prst="rect">
+                      <a:avLst/>
+                    </a:prstGeom>
+                    <a:noFill/>
+                    <a:ln>
+                      <a:noFill/>
+                    </a:ln>
+                    <a:extLst>
+                      <a:ext uri="{53640926-AAD7-44D8-BBD7-CCE9431645EC}">
+                        <a14:shadowObscured xmlns:a14="http://schemas.microsoft.com/office/drawing/2010/main"/>
+                      </a:ext>
+                    </a:extLst>
+                  </pic:spPr>
+                </pic:pic>
+              </a:graphicData>
+            </a:graphic>
+          </wp:inline>
+        </w:drawing>
+      </w:r>
+    </w:p>
+    <w:p>
+      <w:pPr>
+        <w:rPr>
+          <w:lang w:val="de-AT"/>
+        </w:rPr>
+      </w:pPr>
+    </w:p>
+    <w:p>
+      <w:pPr>
+        <w:rPr>
+          <w:noProof/>
+        </w:rPr>
+      </w:pPr>
+    </w:p>
+    <w:p>
+      <w:pPr>
+        <w:rPr>
+          <w:lang w:val="de-AT"/>
+        </w:rPr>
+      </w:pPr>
+      <w:r>
+        <w:rPr>
+          <w:noProof/>
+        </w:rPr>
+        <w:lastRenderedPageBreak/>
+        <w:drawing>
+          <wp:inline distT="0" distB="0" distL="0" distR="0" wp14:anchorId="113997DD" wp14:editId="1123E7E1">
+            <wp:extent cx="5438775" cy="3031639"/>
+            <wp:effectExtent l="0" t="0" r="0" b="0"/>
+            <wp:docPr id="10" name="Grafik 10"/>
+            <wp:cNvGraphicFramePr>
+              <a:graphicFrameLocks xmlns:a="http://schemas.openxmlformats.org/drawingml/2006/main" noChangeAspect="1"/>
+            </wp:cNvGraphicFramePr>
+            <a:graphic xmlns:a="http://schemas.openxmlformats.org/drawingml/2006/main">
+              <a:graphicData uri="http://schemas.openxmlformats.org/drawingml/2006/picture">
+                <pic:pic xmlns:pic="http://schemas.openxmlformats.org/drawingml/2006/picture">
+                  <pic:nvPicPr>
+                    <pic:cNvPr id="0" name="Picture 9"/>
+                    <pic:cNvPicPr>
+                      <a:picLocks noChangeAspect="1" noChangeArrowheads="1"/>
+                    </pic:cNvPicPr>
+                  </pic:nvPicPr>
+                  <pic:blipFill rotWithShape="1">
+                    <a:blip r:embed="rId19">
+                      <a:extLst>
+                        <a:ext uri="{28A0092B-C50C-407E-A947-70E740481C1C}">
+                          <a14:useLocalDpi xmlns:a14="http://schemas.microsoft.com/office/drawing/2010/main" val="0"/>
+                        </a:ext>
+                      </a:extLst>
+                    </a:blip>
+                    <a:srcRect t="53927" r="56102"/>
+                    <a:stretch/>
+                  </pic:blipFill>
+                  <pic:spPr bwMode="auto">
+                    <a:xfrm>
+                      <a:off x="0" y="0"/>
+                      <a:ext cx="5449285" cy="3037497"/>
+                    </a:xfrm>
+                    <a:prstGeom prst="rect">
+                      <a:avLst/>
+                    </a:prstGeom>
+                    <a:noFill/>
+                    <a:ln>
+                      <a:noFill/>
+                    </a:ln>
+                    <a:extLst>
+                      <a:ext uri="{53640926-AAD7-44D8-BBD7-CCE9431645EC}">
+                        <a14:shadowObscured xmlns:a14="http://schemas.microsoft.com/office/drawing/2010/main"/>
+                      </a:ext>
+                    </a:extLst>
+                  </pic:spPr>
+                </pic:pic>
+              </a:graphicData>
+            </a:graphic>
+          </wp:inline>
+        </w:drawing>
+      </w:r>
+    </w:p>
+    <w:p>
+      <w:pPr>
+        <w:rPr>
+          <w:lang w:val="de-AT"/>
+        </w:rPr>
+      </w:pPr>
+    </w:p>
+    <w:tbl>
+      <w:tblPr>
+        <w:tblW w:w="0" w:type="auto"/>
+        <w:tblBorders>
+          <w:insideH w:val="single" w:sz="4" w:space="0" w:color="auto"/>
+          <w:insideV w:val="single" w:sz="4" w:space="0" w:color="auto"/>
+        </w:tblBorders>
+        <w:tblLook w:val="04A0" w:firstRow="1" w:lastRow="0" w:firstColumn="1" w:lastColumn="0" w:noHBand="0" w:noVBand="1"/>
+      </w:tblPr>
+      <w:tblGrid>
+        <w:gridCol w:w="1384"/>
+        <w:gridCol w:w="7902"/>
+      </w:tblGrid>
+      <w:tr>
+        <w:tc>
+          <w:tcPr>
+            <w:tcW w:w="9286" w:type="dxa"/>
+            <w:gridSpan w:val="2"/>
+            <w:tcBorders>
+              <w:top w:val="nil"/>
+              <w:bottom w:val="single" w:sz="4" w:space="0" w:color="auto"/>
+            </w:tcBorders>
+            <w:shd w:val="clear" w:color="auto" w:fill="auto"/>
+            <w:vAlign w:val="center"/>
+          </w:tcPr>
+          <w:p>
+            <w:pPr>
+              <w:pStyle w:val="berschrift2"/>
+              <w:rPr>
+                <w:lang w:val="de-AT"/>
+              </w:rPr>
+            </w:pPr>
+            <w:r>
+              <w:rPr>
+                <w:lang w:val="de-AT"/>
+              </w:rPr>
+              <w:t xml:space="preserve">AP: </w:t>
+            </w:r>
+            <w:r>
+              <w:rPr>
+                <w:lang w:val="de-AT"/>
+              </w:rPr>
+              <w:t>Backend</w:t>
+            </w:r>
+          </w:p>
+        </w:tc>
+      </w:tr>
+      <w:tr>
+        <w:tc>
+          <w:tcPr>
+            <w:tcW w:w="1384" w:type="dxa"/>
+            <w:tcBorders>
+              <w:top w:val="single" w:sz="4" w:space="0" w:color="auto"/>
+            </w:tcBorders>
+            <w:shd w:val="clear" w:color="auto" w:fill="auto"/>
+          </w:tcPr>
+          <w:p>
+            <w:pPr>
+              <w:spacing w:line="360" w:lineRule="auto"/>
+              <w:ind w:left="5625" w:hanging="425"/>
+              <w:jc w:val="both"/>
+              <w:rPr>
+                <w:rFonts w:ascii="ArialMT" w:hAnsi="ArialMT" w:cs="ArialMT"/>
+                <w:lang w:val="de-AT"/>
+              </w:rPr>
+            </w:pPr>
+          </w:p>
+        </w:tc>
+        <w:tc>
+          <w:tcPr>
+            <w:tcW w:w="7902" w:type="dxa"/>
+            <w:tcBorders>
+              <w:top w:val="single" w:sz="4" w:space="0" w:color="auto"/>
+            </w:tcBorders>
+            <w:shd w:val="clear" w:color="auto" w:fill="auto"/>
+          </w:tcPr>
+          <w:p>
+            <w:pPr>
+              <w:spacing w:line="360" w:lineRule="auto"/>
+              <w:ind w:left="425" w:hanging="425"/>
+              <w:jc w:val="both"/>
+              <w:rPr>
+                <w:bCs/>
+                <w:color w:val="000000"/>
+                <w:lang w:val="de-AT"/>
+              </w:rPr>
+            </w:pPr>
+          </w:p>
+          <w:p>
+            <w:pPr>
+              <w:spacing w:line="360" w:lineRule="auto"/>
+              <w:ind w:left="435"/>
+              <w:jc w:val="both"/>
+              <w:rPr>
+                <w:bCs/>
+                <w:color w:val="000000"/>
+                <w:sz w:val="24"/>
+                <w:lang w:val="en-US"/>
+              </w:rPr>
+            </w:pPr>
+            <w:r>
+              <w:rPr>
+                <w:sz w:val="24"/>
+                <w:lang w:val="en-US"/>
+              </w:rPr>
+              <w:t>Lorem ipsum dolor sit amet, consetetur sadipscing elitr, sed diam nonumy eirmod tempor invidunt ut labore et dolore magna aliquyam erat</w:t>
+            </w:r>
+            <w:r>
+              <w:rPr>
+                <w:bCs/>
+                <w:color w:val="000000"/>
+                <w:sz w:val="24"/>
+                <w:lang w:val="en-US"/>
+              </w:rPr>
+              <w:t xml:space="preserve"> </w:t>
+            </w:r>
+          </w:p>
+          <w:p>
+            <w:pPr>
+              <w:pStyle w:val="FormatvorlageAufzhlungen1"/>
+            </w:pPr>
+            <w:r>
+              <w:t>Effizientes Projektmanagement durch standardisierte Prozesse</w:t>
+            </w:r>
+          </w:p>
+          <w:p>
+            <w:pPr>
+              <w:pStyle w:val="FormatvorlageAufzhlungen1"/>
+            </w:pPr>
+            <w:r>
+              <w:t>Reibungslose Abwicklung von Projekten durch klare Verantwortlichkeiten</w:t>
+            </w:r>
+          </w:p>
+          <w:p>
+            <w:pPr>
+              <w:pStyle w:val="FormatvorlageAufzhlungen1"/>
+            </w:pPr>
+            <w:r>
+              <w:t>Konzernweite einheitliche Projektmanagement Begriffe und Vorgehensweisen</w:t>
+            </w:r>
+          </w:p>
+          <w:p>
+            <w:pPr>
+              <w:pStyle w:val="FormatvorlageAufzhlungen2"/>
+            </w:pPr>
+            <w:r>
+              <w:t xml:space="preserve">Standardisiertes  Reporting über den Status der Zielerreichung </w:t>
+            </w:r>
+          </w:p>
+          <w:p>
+            <w:pPr>
+              <w:pStyle w:val="FormatvorlageAufzhlungen2"/>
+              <w:rPr>
+                <w:rFonts w:cs="Arial"/>
+                <w:bCs/>
+                <w:color w:val="000000"/>
+                <w:sz w:val="20"/>
+                <w:szCs w:val="20"/>
+              </w:rPr>
+            </w:pPr>
+            <w:r>
+              <w:t>Effiziente Lenkung von knappen Ressourcen</w:t>
+            </w:r>
+            <w:r>
+              <w:rPr>
+                <w:bCs/>
+                <w:color w:val="000000"/>
+                <w:sz w:val="24"/>
+              </w:rPr>
+              <w:t xml:space="preserve"> </w:t>
+            </w:r>
+          </w:p>
+          <w:p>
+            <w:pPr>
+              <w:pStyle w:val="FormatvorlageAufzhlungen2"/>
+              <w:rPr>
+                <w:rFonts w:cs="Arial"/>
+                <w:bCs/>
+                <w:color w:val="000000"/>
+                <w:sz w:val="20"/>
+                <w:szCs w:val="20"/>
+              </w:rPr>
+            </w:pPr>
+          </w:p>
+          <w:p>
+            <w:pPr>
+              <w:pStyle w:val="Beschriftung"/>
+              <w:spacing w:before="0"/>
+              <w:jc w:val="center"/>
+              <w:rPr>
+                <w:rFonts w:cs="Arial"/>
+              </w:rPr>
+            </w:pPr>
+            <w:bookmarkStart w:id="65" w:name="_Toc518199551"/>
+            <w:r>
+              <w:rPr>
+                <w:rFonts w:cs="Arial"/>
+              </w:rPr>
+              <w:t xml:space="preserve">Abbildung </w:t>
+            </w:r>
+            <w:r>
+              <w:rPr>
+                <w:rFonts w:cs="Arial"/>
+              </w:rPr>
+              <w:fldChar w:fldCharType="begin"/>
+            </w:r>
+            <w:r>
+              <w:rPr>
+                <w:rFonts w:cs="Arial"/>
+              </w:rPr>
+              <w:instrText xml:space="preserve"> SEQ Abbildung \* ARABIC </w:instrText>
+            </w:r>
+            <w:r>
+              <w:rPr>
+                <w:rFonts w:cs="Arial"/>
+              </w:rPr>
+              <w:fldChar w:fldCharType="separate"/>
+            </w:r>
+            <w:r>
+              <w:rPr>
+                <w:rFonts w:cs="Arial"/>
+                <w:noProof/>
+              </w:rPr>
+              <w:t>1</w:t>
+            </w:r>
+            <w:r>
+              <w:rPr>
+                <w:rFonts w:cs="Arial"/>
+              </w:rPr>
+              <w:fldChar w:fldCharType="end"/>
+            </w:r>
+            <w:r>
+              <w:rPr>
+                <w:rFonts w:cs="Arial"/>
+              </w:rPr>
+              <w:t xml:space="preserve">: Organisation Stab </w:t>
+            </w:r>
+            <w:r>
+              <w:rPr>
+                <w:rFonts w:cs="Arial"/>
+              </w:rPr>
+              <w:t>QS</w:t>
+            </w:r>
+            <w:r>
+              <w:rPr>
+                <w:rFonts w:cs="Arial"/>
+              </w:rPr>
+              <w:t xml:space="preserve"> </w:t>
+            </w:r>
+            <w:r>
+              <w:rPr>
+                <w:rFonts w:cs="Arial"/>
+              </w:rPr>
+              <w:t>12</w:t>
+            </w:r>
+            <w:r>
+              <w:rPr>
+                <w:rFonts w:cs="Arial"/>
+              </w:rPr>
+              <w:t>/201</w:t>
+            </w:r>
+            <w:r>
+              <w:rPr>
+                <w:rFonts w:cs="Arial"/>
+              </w:rPr>
+              <w:t>6</w:t>
+            </w:r>
+            <w:bookmarkEnd w:id="65"/>
+          </w:p>
+          <w:p>
+            <w:pPr>
+              <w:pStyle w:val="FormatvorlageAufzhlungen2"/>
+              <w:numPr>
+                <w:ilvl w:val="0"/>
+                <w:numId w:val="0"/>
+              </w:numPr>
+              <w:rPr>
+                <w:rFonts w:cs="Arial"/>
+                <w:bCs/>
+                <w:color w:val="000000"/>
+                <w:sz w:val="20"/>
+                <w:szCs w:val="20"/>
+              </w:rPr>
+            </w:pPr>
+          </w:p>
+          <w:p>
+            <w:pPr>
+              <w:pStyle w:val="FormatvorlageAufzhlungen2"/>
+              <w:numPr>
+                <w:ilvl w:val="0"/>
+                <w:numId w:val="0"/>
+              </w:numPr>
+              <w:ind w:left="680"/>
+              <w:rPr>
+                <w:rFonts w:cs="Arial"/>
+                <w:bCs/>
+                <w:color w:val="000000"/>
+                <w:sz w:val="20"/>
+                <w:szCs w:val="20"/>
               </w:rPr>
             </w:pPr>
           </w:p>
@@ -45887,14 +48492,19 @@
               <w:rPr>
                 <w:lang w:val="de-AT"/>
               </w:rPr>
-              <w:lastRenderedPageBreak/>
               <w:t xml:space="preserve">AP: </w:t>
             </w:r>
             <w:r>
               <w:rPr>
                 <w:lang w:val="de-AT"/>
               </w:rPr>
-              <w:t>Sensorik</w:t>
+              <w:t>Alexa</w:t>
+            </w:r>
+            <w:r>
+              <w:rPr>
+                <w:lang w:val="de-AT"/>
+              </w:rPr>
+              <w:t xml:space="preserve"> Skill</w:t>
             </w:r>
           </w:p>
         </w:tc>
@@ -45957,637 +48567,7 @@
                 <w:sz w:val="24"/>
                 <w:lang w:val="en-US"/>
               </w:rPr>
-              <w:t>Lorem ipsum dolor sit amet, consetetur sadipscing elitr, sed diam nonumy eirmod tempor invidunt ut labore et dolore magna aliquyam erat</w:t>
-            </w:r>
-            <w:r>
-              <w:rPr>
-                <w:bCs/>
-                <w:color w:val="000000"/>
-                <w:sz w:val="24"/>
-                <w:lang w:val="en-US"/>
-              </w:rPr>
-              <w:t xml:space="preserve"> </w:t>
-            </w:r>
-          </w:p>
-          <w:p>
-            <w:pPr>
-              <w:pStyle w:val="FormatvorlageAufzhlungen1"/>
-            </w:pPr>
-            <w:r>
-              <w:t>Effizientes Projektmanagement durch standardisierte Prozesse</w:t>
-            </w:r>
-          </w:p>
-          <w:p>
-            <w:pPr>
-              <w:pStyle w:val="FormatvorlageAufzhlungen1"/>
-            </w:pPr>
-            <w:r>
-              <w:t>Reibungslose Abwicklung von Projekten durch klare Verantwortlichkeiten</w:t>
-            </w:r>
-          </w:p>
-          <w:p>
-            <w:pPr>
-              <w:pStyle w:val="FormatvorlageAufzhlungen1"/>
-            </w:pPr>
-            <w:r>
-              <w:t>Konzernweite einheitliche Projektmanagement Begriffe und Vorgehensweisen</w:t>
-            </w:r>
-          </w:p>
-          <w:p>
-            <w:pPr>
-              <w:pStyle w:val="FormatvorlageAufzhlungen2"/>
-            </w:pPr>
-            <w:r>
-              <w:t xml:space="preserve">Standardisiertes  Reporting über den Status der Zielerreichung </w:t>
-            </w:r>
-          </w:p>
-          <w:p>
-            <w:pPr>
-              <w:pStyle w:val="FormatvorlageAufzhlungen2"/>
-              <w:rPr>
-                <w:rFonts w:cs="Arial"/>
-                <w:bCs/>
-                <w:color w:val="000000"/>
-                <w:sz w:val="20"/>
-                <w:szCs w:val="20"/>
-              </w:rPr>
-            </w:pPr>
-            <w:r>
-              <w:t>Effiziente Lenkung von knappen Ressourcen</w:t>
-            </w:r>
-            <w:r>
-              <w:rPr>
-                <w:bCs/>
-                <w:color w:val="000000"/>
-                <w:sz w:val="24"/>
-              </w:rPr>
-              <w:t xml:space="preserve"> </w:t>
-            </w:r>
-          </w:p>
-          <w:p>
-            <w:pPr>
-              <w:pStyle w:val="FormatvorlageAufzhlungen2"/>
-              <w:rPr>
-                <w:rFonts w:cs="Arial"/>
-                <w:bCs/>
-                <w:color w:val="000000"/>
-                <w:sz w:val="20"/>
-                <w:szCs w:val="20"/>
-              </w:rPr>
-            </w:pPr>
-          </w:p>
-          <w:p>
-            <w:pPr>
-              <w:pStyle w:val="Beschriftung"/>
-              <w:spacing w:before="0"/>
-              <w:jc w:val="center"/>
-              <w:rPr>
-                <w:rFonts w:cs="Arial"/>
-              </w:rPr>
-            </w:pPr>
-            <w:bookmarkStart w:id="64" w:name="_Toc518199550"/>
-            <w:r>
-              <w:rPr>
-                <w:rFonts w:cs="Arial"/>
-              </w:rPr>
-              <w:t xml:space="preserve">Abbildung </w:t>
-            </w:r>
-            <w:r>
-              <w:rPr>
-                <w:rFonts w:cs="Arial"/>
-              </w:rPr>
-              <w:fldChar w:fldCharType="begin"/>
-            </w:r>
-            <w:r>
-              <w:rPr>
-                <w:rFonts w:cs="Arial"/>
-              </w:rPr>
-              <w:instrText xml:space="preserve"> SEQ Abbildung \* ARABIC </w:instrText>
-            </w:r>
-            <w:r>
-              <w:rPr>
-                <w:rFonts w:cs="Arial"/>
-              </w:rPr>
-              <w:fldChar w:fldCharType="separate"/>
-            </w:r>
-            <w:r>
-              <w:rPr>
-                <w:rFonts w:cs="Arial"/>
-                <w:noProof/>
-              </w:rPr>
-              <w:t>1</w:t>
-            </w:r>
-            <w:r>
-              <w:rPr>
-                <w:rFonts w:cs="Arial"/>
-              </w:rPr>
-              <w:fldChar w:fldCharType="end"/>
-            </w:r>
-            <w:r>
-              <w:rPr>
-                <w:rFonts w:cs="Arial"/>
-              </w:rPr>
-              <w:t xml:space="preserve">: Organisation Stab </w:t>
-            </w:r>
-            <w:r>
-              <w:rPr>
-                <w:rFonts w:cs="Arial"/>
-              </w:rPr>
-              <w:t>QS</w:t>
-            </w:r>
-            <w:r>
-              <w:rPr>
-                <w:rFonts w:cs="Arial"/>
-              </w:rPr>
-              <w:t xml:space="preserve"> </w:t>
-            </w:r>
-            <w:r>
-              <w:rPr>
-                <w:rFonts w:cs="Arial"/>
-              </w:rPr>
-              <w:t>12</w:t>
-            </w:r>
-            <w:r>
-              <w:rPr>
-                <w:rFonts w:cs="Arial"/>
-              </w:rPr>
-              <w:t>/201</w:t>
-            </w:r>
-            <w:r>
-              <w:rPr>
-                <w:rFonts w:cs="Arial"/>
-              </w:rPr>
-              <w:t>6</w:t>
-            </w:r>
-            <w:bookmarkEnd w:id="64"/>
-          </w:p>
-          <w:p>
-            <w:pPr>
-              <w:pStyle w:val="FormatvorlageAufzhlungen2"/>
-              <w:numPr>
-                <w:ilvl w:val="0"/>
-                <w:numId w:val="0"/>
-              </w:numPr>
-              <w:rPr>
-                <w:rFonts w:cs="Arial"/>
-                <w:bCs/>
-                <w:color w:val="000000"/>
-                <w:sz w:val="20"/>
-                <w:szCs w:val="20"/>
-              </w:rPr>
-            </w:pPr>
-          </w:p>
-          <w:p>
-            <w:pPr>
-              <w:pStyle w:val="FormatvorlageAufzhlungen2"/>
-              <w:numPr>
-                <w:ilvl w:val="0"/>
-                <w:numId w:val="0"/>
-              </w:numPr>
-              <w:ind w:left="680"/>
-              <w:rPr>
-                <w:rFonts w:cs="Arial"/>
-                <w:bCs/>
-                <w:color w:val="000000"/>
-                <w:sz w:val="20"/>
-                <w:szCs w:val="20"/>
-              </w:rPr>
-            </w:pPr>
-          </w:p>
-        </w:tc>
-      </w:tr>
-    </w:tbl>
-    <w:p>
-      <w:pPr>
-        <w:rPr>
-          <w:lang w:val="de-AT"/>
-        </w:rPr>
-      </w:pPr>
-    </w:p>
-    <w:tbl>
-      <w:tblPr>
-        <w:tblW w:w="0" w:type="auto"/>
-        <w:tblBorders>
-          <w:insideH w:val="single" w:sz="4" w:space="0" w:color="auto"/>
-          <w:insideV w:val="single" w:sz="4" w:space="0" w:color="auto"/>
-        </w:tblBorders>
-        <w:tblLook w:val="04A0" w:firstRow="1" w:lastRow="0" w:firstColumn="1" w:lastColumn="0" w:noHBand="0" w:noVBand="1"/>
-      </w:tblPr>
-      <w:tblGrid>
-        <w:gridCol w:w="1384"/>
-        <w:gridCol w:w="7902"/>
-      </w:tblGrid>
-      <w:tr>
-        <w:tc>
-          <w:tcPr>
-            <w:tcW w:w="9286" w:type="dxa"/>
-            <w:gridSpan w:val="2"/>
-            <w:tcBorders>
-              <w:top w:val="nil"/>
-              <w:bottom w:val="single" w:sz="4" w:space="0" w:color="auto"/>
-            </w:tcBorders>
-            <w:shd w:val="clear" w:color="auto" w:fill="auto"/>
-            <w:vAlign w:val="center"/>
-          </w:tcPr>
-          <w:p>
-            <w:pPr>
-              <w:pStyle w:val="berschrift2"/>
-              <w:rPr>
-                <w:lang w:val="de-AT"/>
-              </w:rPr>
-            </w:pPr>
-            <w:r>
-              <w:rPr>
-                <w:lang w:val="de-AT"/>
-              </w:rPr>
-              <w:t xml:space="preserve">AP: </w:t>
-            </w:r>
-            <w:r>
-              <w:rPr>
-                <w:lang w:val="de-AT"/>
-              </w:rPr>
-              <w:t>Backend</w:t>
-            </w:r>
-          </w:p>
-        </w:tc>
-      </w:tr>
-      <w:tr>
-        <w:tc>
-          <w:tcPr>
-            <w:tcW w:w="1384" w:type="dxa"/>
-            <w:tcBorders>
-              <w:top w:val="single" w:sz="4" w:space="0" w:color="auto"/>
-            </w:tcBorders>
-            <w:shd w:val="clear" w:color="auto" w:fill="auto"/>
-          </w:tcPr>
-          <w:p>
-            <w:pPr>
-              <w:spacing w:line="360" w:lineRule="auto"/>
-              <w:ind w:left="5625" w:hanging="425"/>
-              <w:jc w:val="both"/>
-              <w:rPr>
-                <w:rFonts w:ascii="ArialMT" w:hAnsi="ArialMT" w:cs="ArialMT"/>
-                <w:lang w:val="de-AT"/>
-              </w:rPr>
-            </w:pPr>
-          </w:p>
-        </w:tc>
-        <w:tc>
-          <w:tcPr>
-            <w:tcW w:w="7902" w:type="dxa"/>
-            <w:tcBorders>
-              <w:top w:val="single" w:sz="4" w:space="0" w:color="auto"/>
-            </w:tcBorders>
-            <w:shd w:val="clear" w:color="auto" w:fill="auto"/>
-          </w:tcPr>
-          <w:p>
-            <w:pPr>
-              <w:spacing w:line="360" w:lineRule="auto"/>
-              <w:ind w:left="425" w:hanging="425"/>
-              <w:jc w:val="both"/>
-              <w:rPr>
-                <w:bCs/>
-                <w:color w:val="000000"/>
-                <w:lang w:val="de-AT"/>
-              </w:rPr>
-            </w:pPr>
-          </w:p>
-          <w:p>
-            <w:pPr>
-              <w:spacing w:line="360" w:lineRule="auto"/>
-              <w:ind w:left="435"/>
-              <w:jc w:val="both"/>
-              <w:rPr>
-                <w:bCs/>
-                <w:color w:val="000000"/>
-                <w:sz w:val="24"/>
-                <w:lang w:val="en-US"/>
-              </w:rPr>
-            </w:pPr>
-            <w:r>
-              <w:rPr>
-                <w:sz w:val="24"/>
-                <w:lang w:val="en-US"/>
-              </w:rPr>
-              <w:t>Lorem ipsum dolor sit amet, consetetur sadipscing elitr, sed diam nonumy eirmod tempor invidunt ut labore et dolore magna aliquyam erat</w:t>
-            </w:r>
-            <w:r>
-              <w:rPr>
-                <w:bCs/>
-                <w:color w:val="000000"/>
-                <w:sz w:val="24"/>
-                <w:lang w:val="en-US"/>
-              </w:rPr>
-              <w:t xml:space="preserve"> </w:t>
-            </w:r>
-          </w:p>
-          <w:p>
-            <w:pPr>
-              <w:pStyle w:val="FormatvorlageAufzhlungen1"/>
-            </w:pPr>
-            <w:r>
-              <w:t>Effizientes Projektmanagement durch standardisierte Prozesse</w:t>
-            </w:r>
-          </w:p>
-          <w:p>
-            <w:pPr>
-              <w:pStyle w:val="FormatvorlageAufzhlungen1"/>
-            </w:pPr>
-            <w:r>
-              <w:t>Reibungslose Abwicklung von Projekten durch klare Verantwortlichkeiten</w:t>
-            </w:r>
-          </w:p>
-          <w:p>
-            <w:pPr>
-              <w:pStyle w:val="FormatvorlageAufzhlungen1"/>
-            </w:pPr>
-            <w:r>
-              <w:t>Konzernweite einheitliche Projektmanagement Begriffe und Vorgehensweisen</w:t>
-            </w:r>
-          </w:p>
-          <w:p>
-            <w:pPr>
-              <w:pStyle w:val="FormatvorlageAufzhlungen2"/>
-            </w:pPr>
-            <w:r>
-              <w:t xml:space="preserve">Standardisiertes  Reporting über den Status der Zielerreichung </w:t>
-            </w:r>
-          </w:p>
-          <w:p>
-            <w:pPr>
-              <w:pStyle w:val="FormatvorlageAufzhlungen2"/>
-              <w:rPr>
-                <w:rFonts w:cs="Arial"/>
-                <w:bCs/>
-                <w:color w:val="000000"/>
-                <w:sz w:val="20"/>
-                <w:szCs w:val="20"/>
-              </w:rPr>
-            </w:pPr>
-            <w:r>
-              <w:t>Effiziente Lenkung von knappen Ressourcen</w:t>
-            </w:r>
-            <w:r>
-              <w:rPr>
-                <w:bCs/>
-                <w:color w:val="000000"/>
-                <w:sz w:val="24"/>
-              </w:rPr>
-              <w:t xml:space="preserve"> </w:t>
-            </w:r>
-          </w:p>
-          <w:p>
-            <w:pPr>
-              <w:pStyle w:val="FormatvorlageAufzhlungen2"/>
-              <w:rPr>
-                <w:rFonts w:cs="Arial"/>
-                <w:bCs/>
-                <w:color w:val="000000"/>
-                <w:sz w:val="20"/>
-                <w:szCs w:val="20"/>
-              </w:rPr>
-            </w:pPr>
-          </w:p>
-          <w:p>
-            <w:pPr>
-              <w:pStyle w:val="Beschriftung"/>
-              <w:spacing w:before="0"/>
-              <w:jc w:val="center"/>
-              <w:rPr>
-                <w:rFonts w:cs="Arial"/>
-              </w:rPr>
-            </w:pPr>
-            <w:bookmarkStart w:id="65" w:name="_Toc518199551"/>
-            <w:r>
-              <w:rPr>
-                <w:rFonts w:cs="Arial"/>
-              </w:rPr>
-              <w:t xml:space="preserve">Abbildung </w:t>
-            </w:r>
-            <w:r>
-              <w:rPr>
-                <w:rFonts w:cs="Arial"/>
-              </w:rPr>
-              <w:fldChar w:fldCharType="begin"/>
-            </w:r>
-            <w:r>
-              <w:rPr>
-                <w:rFonts w:cs="Arial"/>
-              </w:rPr>
-              <w:instrText xml:space="preserve"> SEQ Abbildung \* ARABIC </w:instrText>
-            </w:r>
-            <w:r>
-              <w:rPr>
-                <w:rFonts w:cs="Arial"/>
-              </w:rPr>
-              <w:fldChar w:fldCharType="separate"/>
-            </w:r>
-            <w:r>
-              <w:rPr>
-                <w:rFonts w:cs="Arial"/>
-                <w:noProof/>
-              </w:rPr>
-              <w:t>1</w:t>
-            </w:r>
-            <w:r>
-              <w:rPr>
-                <w:rFonts w:cs="Arial"/>
-              </w:rPr>
-              <w:fldChar w:fldCharType="end"/>
-            </w:r>
-            <w:r>
-              <w:rPr>
-                <w:rFonts w:cs="Arial"/>
-              </w:rPr>
-              <w:t xml:space="preserve">: Organisation Stab </w:t>
-            </w:r>
-            <w:r>
-              <w:rPr>
-                <w:rFonts w:cs="Arial"/>
-              </w:rPr>
-              <w:t>QS</w:t>
-            </w:r>
-            <w:r>
-              <w:rPr>
-                <w:rFonts w:cs="Arial"/>
-              </w:rPr>
-              <w:t xml:space="preserve"> </w:t>
-            </w:r>
-            <w:r>
-              <w:rPr>
-                <w:rFonts w:cs="Arial"/>
-              </w:rPr>
-              <w:t>12</w:t>
-            </w:r>
-            <w:r>
-              <w:rPr>
-                <w:rFonts w:cs="Arial"/>
-              </w:rPr>
-              <w:t>/201</w:t>
-            </w:r>
-            <w:r>
-              <w:rPr>
-                <w:rFonts w:cs="Arial"/>
-              </w:rPr>
-              <w:t>6</w:t>
-            </w:r>
-            <w:bookmarkEnd w:id="65"/>
-          </w:p>
-          <w:p>
-            <w:pPr>
-              <w:pStyle w:val="FormatvorlageAufzhlungen2"/>
-              <w:numPr>
-                <w:ilvl w:val="0"/>
-                <w:numId w:val="0"/>
-              </w:numPr>
-              <w:rPr>
-                <w:rFonts w:cs="Arial"/>
-                <w:bCs/>
-                <w:color w:val="000000"/>
-                <w:sz w:val="20"/>
-                <w:szCs w:val="20"/>
-              </w:rPr>
-            </w:pPr>
-          </w:p>
-          <w:p>
-            <w:pPr>
-              <w:pStyle w:val="FormatvorlageAufzhlungen2"/>
-              <w:numPr>
-                <w:ilvl w:val="0"/>
-                <w:numId w:val="0"/>
-              </w:numPr>
-              <w:ind w:left="680"/>
-              <w:rPr>
-                <w:rFonts w:cs="Arial"/>
-                <w:bCs/>
-                <w:color w:val="000000"/>
-                <w:sz w:val="20"/>
-                <w:szCs w:val="20"/>
-              </w:rPr>
-            </w:pPr>
-          </w:p>
-        </w:tc>
-      </w:tr>
-    </w:tbl>
-    <w:p>
-      <w:pPr>
-        <w:rPr>
-          <w:lang w:val="de-AT"/>
-        </w:rPr>
-      </w:pPr>
-    </w:p>
-    <w:tbl>
-      <w:tblPr>
-        <w:tblW w:w="0" w:type="auto"/>
-        <w:tblBorders>
-          <w:insideH w:val="single" w:sz="4" w:space="0" w:color="auto"/>
-          <w:insideV w:val="single" w:sz="4" w:space="0" w:color="auto"/>
-        </w:tblBorders>
-        <w:tblLook w:val="04A0" w:firstRow="1" w:lastRow="0" w:firstColumn="1" w:lastColumn="0" w:noHBand="0" w:noVBand="1"/>
-      </w:tblPr>
-      <w:tblGrid>
-        <w:gridCol w:w="1384"/>
-        <w:gridCol w:w="7902"/>
-      </w:tblGrid>
-      <w:tr>
-        <w:tc>
-          <w:tcPr>
-            <w:tcW w:w="9286" w:type="dxa"/>
-            <w:gridSpan w:val="2"/>
-            <w:tcBorders>
-              <w:top w:val="nil"/>
-              <w:bottom w:val="single" w:sz="4" w:space="0" w:color="auto"/>
-            </w:tcBorders>
-            <w:shd w:val="clear" w:color="auto" w:fill="auto"/>
-            <w:vAlign w:val="center"/>
-          </w:tcPr>
-          <w:p>
-            <w:pPr>
-              <w:pStyle w:val="berschrift2"/>
-              <w:rPr>
-                <w:lang w:val="de-AT"/>
-              </w:rPr>
-            </w:pPr>
-            <w:r>
-              <w:rPr>
-                <w:lang w:val="de-AT"/>
-              </w:rPr>
               <w:lastRenderedPageBreak/>
-              <w:t xml:space="preserve">AP: </w:t>
-            </w:r>
-            <w:r>
-              <w:rPr>
-                <w:lang w:val="de-AT"/>
-              </w:rPr>
-              <w:t>Alexa</w:t>
-            </w:r>
-            <w:r>
-              <w:rPr>
-                <w:lang w:val="de-AT"/>
-              </w:rPr>
-              <w:t xml:space="preserve"> Skill</w:t>
-            </w:r>
-          </w:p>
-        </w:tc>
-      </w:tr>
-      <w:tr>
-        <w:tc>
-          <w:tcPr>
-            <w:tcW w:w="1384" w:type="dxa"/>
-            <w:tcBorders>
-              <w:top w:val="single" w:sz="4" w:space="0" w:color="auto"/>
-            </w:tcBorders>
-            <w:shd w:val="clear" w:color="auto" w:fill="auto"/>
-          </w:tcPr>
-          <w:p>
-            <w:pPr>
-              <w:spacing w:line="360" w:lineRule="auto"/>
-              <w:ind w:left="5625" w:hanging="425"/>
-              <w:jc w:val="both"/>
-              <w:rPr>
-                <w:rFonts w:ascii="ArialMT" w:hAnsi="ArialMT" w:cs="ArialMT"/>
-                <w:lang w:val="de-AT"/>
-              </w:rPr>
-            </w:pPr>
-          </w:p>
-        </w:tc>
-        <w:tc>
-          <w:tcPr>
-            <w:tcW w:w="7902" w:type="dxa"/>
-            <w:tcBorders>
-              <w:top w:val="single" w:sz="4" w:space="0" w:color="auto"/>
-            </w:tcBorders>
-            <w:shd w:val="clear" w:color="auto" w:fill="auto"/>
-          </w:tcPr>
-          <w:p>
-            <w:pPr>
-              <w:spacing w:line="360" w:lineRule="auto"/>
-              <w:ind w:left="425" w:hanging="425"/>
-              <w:jc w:val="both"/>
-              <w:rPr>
-                <w:bCs/>
-                <w:color w:val="000000"/>
-                <w:lang w:val="de-AT"/>
-              </w:rPr>
-            </w:pPr>
-          </w:p>
-          <w:p>
-            <w:pPr>
-              <w:spacing w:line="360" w:lineRule="auto"/>
-              <w:ind w:left="435"/>
-              <w:jc w:val="both"/>
-              <w:rPr>
-                <w:bCs/>
-                <w:color w:val="000000"/>
-                <w:sz w:val="24"/>
-                <w:lang w:val="en-US"/>
-              </w:rPr>
-            </w:pPr>
-            <w:r>
-              <w:rPr>
-                <w:sz w:val="24"/>
-                <w:lang w:val="en-US"/>
-              </w:rPr>
               <w:t>Lorem ipsum dolor sit amet, consetetur sadipscing elitr, sed diam nonumy eirmod tempor invidunt ut labore et dolore magna aliquyam erat</w:t>
             </w:r>
             <w:r>
@@ -47151,7 +49131,6 @@
               <w:rPr>
                 <w:lang w:val="de-AT"/>
               </w:rPr>
-              <w:lastRenderedPageBreak/>
               <w:t>AP: Embedded Integration</w:t>
             </w:r>
             <w:bookmarkEnd w:id="68"/>
@@ -47219,6 +49198,7 @@
                 <w:bCs/>
                 <w:color w:val="000000"/>
               </w:rPr>
+              <w:lastRenderedPageBreak/>
               <w:t xml:space="preserve">Der folgende Abschnitt befasst sich mit der Integration der einzelnen Embedded-Module in eine gesamtheitliche Lösung. </w:t>
             </w:r>
             <w:r>
@@ -47702,8 +49682,8 @@
               </w:rPr>
             </w:pPr>
             <w:bookmarkStart w:id="69" w:name="_Toc515439697"/>
-            <w:bookmarkStart w:id="70" w:name="_Hlk515052099"/>
-            <w:bookmarkStart w:id="71" w:name="_Toc518199554"/>
+            <w:bookmarkStart w:id="70" w:name="_Toc518199554"/>
+            <w:bookmarkStart w:id="71" w:name="_Hlk515052099"/>
             <w:r>
               <w:rPr>
                 <w:rFonts w:cs="Arial"/>
@@ -47748,9 +49728,9 @@
               <w:t>: ÖBB Konzernstruktur</w:t>
             </w:r>
             <w:bookmarkEnd w:id="69"/>
-            <w:bookmarkEnd w:id="71"/>
-          </w:p>
-          <w:bookmarkEnd w:id="70"/>
+            <w:bookmarkEnd w:id="70"/>
+          </w:p>
+          <w:bookmarkEnd w:id="71"/>
           <w:p>
             <w:pPr>
               <w:pStyle w:val="FormatvorlageAufzhlungen2"/>
@@ -47825,7 +49805,6 @@
               <w:pStyle w:val="berschrift3"/>
             </w:pPr>
             <w:r>
-              <w:lastRenderedPageBreak/>
               <w:t>Aufgetretene Herausforderungen</w:t>
             </w:r>
           </w:p>
@@ -47891,6 +49870,7 @@
                 <w:bCs/>
                 <w:color w:val="000000"/>
               </w:rPr>
+              <w:lastRenderedPageBreak/>
               <w:t>In diesem Abschnitt werden die Herausforderungen/Probleme erläutert die im Zuge des Arbeitspaketes aufgetreten sind. Zusätzlich wird beschrieben wie diese gelöst wurden und welche Tools oder Recherchequellen dafür dienlich waren.</w:t>
             </w:r>
           </w:p>
@@ -48358,8 +50338,6 @@
                 <w:lang w:val="en-US"/>
               </w:rPr>
             </w:pPr>
-            <w:bookmarkStart w:id="73" w:name="_GoBack"/>
-            <w:bookmarkEnd w:id="73"/>
           </w:p>
           <w:p>
             <w:pPr>
@@ -48472,14 +50450,14 @@
                 <w:lang w:val="de-AT"/>
               </w:rPr>
             </w:pPr>
-            <w:bookmarkStart w:id="74" w:name="_Toc518168782"/>
+            <w:bookmarkStart w:id="73" w:name="_Toc518168782"/>
             <w:r>
               <w:rPr>
                 <w:lang w:val="de-AT"/>
               </w:rPr>
               <w:t>Lessons Learned</w:t>
             </w:r>
-            <w:bookmarkEnd w:id="74"/>
+            <w:bookmarkEnd w:id="73"/>
           </w:p>
         </w:tc>
       </w:tr>
@@ -48684,28 +50662,28 @@
       <w:pPr>
         <w:pStyle w:val="berschrift1"/>
       </w:pPr>
-      <w:bookmarkStart w:id="75" w:name="_Toc518168783"/>
-      <w:bookmarkStart w:id="76" w:name="_Toc114210889"/>
-      <w:bookmarkStart w:id="77" w:name="_Toc264537167"/>
-      <w:bookmarkStart w:id="78" w:name="_Toc264537895"/>
-      <w:bookmarkStart w:id="79" w:name="_Toc515203101"/>
+      <w:bookmarkStart w:id="74" w:name="_Toc518168783"/>
+      <w:bookmarkStart w:id="75" w:name="_Toc114210889"/>
+      <w:bookmarkStart w:id="76" w:name="_Toc264537167"/>
+      <w:bookmarkStart w:id="77" w:name="_Toc264537895"/>
+      <w:bookmarkStart w:id="78" w:name="_Toc515203101"/>
       <w:r>
         <w:lastRenderedPageBreak/>
         <w:t>Anhang</w:t>
       </w:r>
-      <w:bookmarkEnd w:id="75"/>
+      <w:bookmarkEnd w:id="74"/>
     </w:p>
     <w:p>
       <w:pPr>
         <w:pStyle w:val="berschrift2"/>
       </w:pPr>
-      <w:bookmarkStart w:id="80" w:name="_Ref517825168"/>
-      <w:bookmarkStart w:id="81" w:name="_Toc518168784"/>
+      <w:bookmarkStart w:id="79" w:name="_Ref517825168"/>
+      <w:bookmarkStart w:id="80" w:name="_Toc518168784"/>
       <w:r>
         <w:t>Verwendete Tools</w:t>
       </w:r>
+      <w:bookmarkEnd w:id="79"/>
       <w:bookmarkEnd w:id="80"/>
-      <w:bookmarkEnd w:id="81"/>
     </w:p>
     <w:p>
       <w:pPr>
@@ -48766,7 +50744,7 @@
         </w:rPr>
         <w:t xml:space="preserve">., </w:t>
       </w:r>
-      <w:hyperlink r:id="rId17" w:history="1">
+      <w:hyperlink r:id="rId20" w:history="1">
         <w:r>
           <w:rPr>
             <w:rStyle w:val="Hyperlink"/>
@@ -48831,7 +50809,7 @@
         </w:rPr>
         <w:t xml:space="preserve">., </w:t>
       </w:r>
-      <w:hyperlink r:id="rId18" w:history="1">
+      <w:hyperlink r:id="rId21" w:history="1">
         <w:r>
           <w:rPr>
             <w:rStyle w:val="Hyperlink"/>
@@ -48963,18 +50941,18 @@
           <w:lang w:val="de-AT"/>
         </w:rPr>
       </w:pPr>
-      <w:bookmarkStart w:id="82" w:name="_Toc518168785"/>
+      <w:bookmarkStart w:id="81" w:name="_Toc518168785"/>
       <w:r>
         <w:rPr>
           <w:lang w:val="de-AT"/>
         </w:rPr>
         <w:t>Abbildungsverzeichnis</w:t>
       </w:r>
+      <w:bookmarkEnd w:id="75"/>
       <w:bookmarkEnd w:id="76"/>
       <w:bookmarkEnd w:id="77"/>
       <w:bookmarkEnd w:id="78"/>
-      <w:bookmarkEnd w:id="79"/>
-      <w:bookmarkEnd w:id="82"/>
+      <w:bookmarkEnd w:id="81"/>
     </w:p>
     <w:p>
       <w:pPr>
@@ -49579,14 +51557,14 @@
           <w:lang w:val="de-AT"/>
         </w:rPr>
       </w:pPr>
-      <w:bookmarkStart w:id="83" w:name="_Toc518168786"/>
+      <w:bookmarkStart w:id="82" w:name="_Toc518168786"/>
       <w:r>
         <w:rPr>
           <w:lang w:val="de-AT"/>
         </w:rPr>
         <w:t>Recherchelisten</w:t>
       </w:r>
-      <w:bookmarkEnd w:id="83"/>
+      <w:bookmarkEnd w:id="82"/>
     </w:p>
     <w:p>
       <w:pPr>
@@ -49623,7 +51601,7 @@
           <w:lang w:val="de-AT"/>
         </w:rPr>
       </w:pPr>
-      <w:bookmarkStart w:id="84" w:name="_Toc518168787"/>
+      <w:bookmarkStart w:id="83" w:name="_Toc518168787"/>
       <w:r>
         <w:rPr>
           <w:lang w:val="de-AT"/>
@@ -49636,7 +51614,7 @@
         </w:rPr>
         <w:t>lenverzeichnis</w:t>
       </w:r>
-      <w:bookmarkEnd w:id="84"/>
+      <w:bookmarkEnd w:id="83"/>
     </w:p>
     <w:p>
       <w:pPr>
@@ -49793,7 +51771,7 @@
           <w:lang w:val="de-AT"/>
         </w:rPr>
       </w:pPr>
-      <w:bookmarkStart w:id="85" w:name="_Toc518168788"/>
+      <w:bookmarkStart w:id="84" w:name="_Toc518168788"/>
       <w:r>
         <w:rPr>
           <w:lang w:val="de-AT"/>
@@ -49801,7 +51779,7 @@
         <w:lastRenderedPageBreak/>
         <w:t>Designvorlage</w:t>
       </w:r>
-      <w:bookmarkEnd w:id="85"/>
+      <w:bookmarkEnd w:id="84"/>
     </w:p>
     <w:p>
       <w:pPr>
@@ -49832,7 +51810,7 @@
           <w:lang w:val="de-AT"/>
         </w:rPr>
       </w:pPr>
-      <w:bookmarkStart w:id="86" w:name="_Toc518168789"/>
+      <w:bookmarkStart w:id="85" w:name="_Toc518168789"/>
       <w:r>
         <w:rPr>
           <w:color w:val="00659C"/>
@@ -49840,7 +51818,7 @@
         </w:rPr>
         <w:t>Überschrift 1</w:t>
       </w:r>
-      <w:bookmarkEnd w:id="86"/>
+      <w:bookmarkEnd w:id="85"/>
     </w:p>
     <w:p>
       <w:pPr>
@@ -49884,7 +51862,7 @@
           <w:lang w:val="de-AT"/>
         </w:rPr>
       </w:pPr>
-      <w:bookmarkStart w:id="87" w:name="_Toc518168790"/>
+      <w:bookmarkStart w:id="86" w:name="_Toc518168790"/>
       <w:r>
         <w:rPr>
           <w:color w:val="00659C"/>
@@ -49892,7 +51870,7 @@
         </w:rPr>
         <w:t>Überschrift 2</w:t>
       </w:r>
-      <w:bookmarkEnd w:id="87"/>
+      <w:bookmarkEnd w:id="86"/>
     </w:p>
     <w:p>
       <w:pPr>
@@ -49972,7 +51950,7 @@
           <w:lang w:val="de-AT"/>
         </w:rPr>
       </w:pPr>
-      <w:bookmarkStart w:id="88" w:name="_Toc518168791"/>
+      <w:bookmarkStart w:id="87" w:name="_Toc518168791"/>
       <w:r>
         <w:rPr>
           <w:color w:val="00659C"/>
@@ -49980,7 +51958,7 @@
         </w:rPr>
         <w:t>Überschrift 3</w:t>
       </w:r>
-      <w:bookmarkEnd w:id="88"/>
+      <w:bookmarkEnd w:id="87"/>
     </w:p>
     <w:p>
       <w:pPr>
@@ -49994,7 +51972,7 @@
         </w:rPr>
         <w:t xml:space="preserve">Formatierung Hyperlink: </w:t>
       </w:r>
-      <w:hyperlink r:id="rId19" w:history="1">
+      <w:hyperlink r:id="rId22" w:history="1">
         <w:r>
           <w:rPr>
             <w:rStyle w:val="Hyperlink"/>
@@ -52244,6 +54222,119 @@
     </w:lvl>
   </w:abstractNum>
   <w:abstractNum w:abstractNumId="11" w15:restartNumberingAfterBreak="0">
+    <w:nsid w:val="653909C7"/>
+    <w:multiLevelType w:val="hybridMultilevel"/>
+    <w:tmpl w:val="9656E032"/>
+    <w:lvl w:ilvl="0" w:tplc="FC62C6AE">
+      <w:start w:val="2"/>
+      <w:numFmt w:val="bullet"/>
+      <w:lvlText w:val="-"/>
+      <w:lvlJc w:val="left"/>
+      <w:pPr>
+        <w:ind w:left="720" w:hanging="360"/>
+      </w:pPr>
+      <w:rPr>
+        <w:rFonts w:ascii="Calibri" w:eastAsiaTheme="minorHAnsi" w:hAnsi="Calibri" w:cs="Calibri" w:hint="default"/>
+      </w:rPr>
+    </w:lvl>
+    <w:lvl w:ilvl="1" w:tplc="040E0003" w:tentative="1">
+      <w:start w:val="1"/>
+      <w:numFmt w:val="bullet"/>
+      <w:lvlText w:val="o"/>
+      <w:lvlJc w:val="left"/>
+      <w:pPr>
+        <w:ind w:left="1440" w:hanging="360"/>
+      </w:pPr>
+      <w:rPr>
+        <w:rFonts w:ascii="Courier New" w:hAnsi="Courier New" w:cs="Courier New" w:hint="default"/>
+      </w:rPr>
+    </w:lvl>
+    <w:lvl w:ilvl="2" w:tplc="040E0005" w:tentative="1">
+      <w:start w:val="1"/>
+      <w:numFmt w:val="bullet"/>
+      <w:lvlText w:val=""/>
+      <w:lvlJc w:val="left"/>
+      <w:pPr>
+        <w:ind w:left="2160" w:hanging="360"/>
+      </w:pPr>
+      <w:rPr>
+        <w:rFonts w:ascii="Wingdings" w:hAnsi="Wingdings" w:hint="default"/>
+      </w:rPr>
+    </w:lvl>
+    <w:lvl w:ilvl="3" w:tplc="040E0001" w:tentative="1">
+      <w:start w:val="1"/>
+      <w:numFmt w:val="bullet"/>
+      <w:lvlText w:val=""/>
+      <w:lvlJc w:val="left"/>
+      <w:pPr>
+        <w:ind w:left="2880" w:hanging="360"/>
+      </w:pPr>
+      <w:rPr>
+        <w:rFonts w:ascii="Symbol" w:hAnsi="Symbol" w:hint="default"/>
+      </w:rPr>
+    </w:lvl>
+    <w:lvl w:ilvl="4" w:tplc="040E0003" w:tentative="1">
+      <w:start w:val="1"/>
+      <w:numFmt w:val="bullet"/>
+      <w:lvlText w:val="o"/>
+      <w:lvlJc w:val="left"/>
+      <w:pPr>
+        <w:ind w:left="3600" w:hanging="360"/>
+      </w:pPr>
+      <w:rPr>
+        <w:rFonts w:ascii="Courier New" w:hAnsi="Courier New" w:cs="Courier New" w:hint="default"/>
+      </w:rPr>
+    </w:lvl>
+    <w:lvl w:ilvl="5" w:tplc="040E0005" w:tentative="1">
+      <w:start w:val="1"/>
+      <w:numFmt w:val="bullet"/>
+      <w:lvlText w:val=""/>
+      <w:lvlJc w:val="left"/>
+      <w:pPr>
+        <w:ind w:left="4320" w:hanging="360"/>
+      </w:pPr>
+      <w:rPr>
+        <w:rFonts w:ascii="Wingdings" w:hAnsi="Wingdings" w:hint="default"/>
+      </w:rPr>
+    </w:lvl>
+    <w:lvl w:ilvl="6" w:tplc="040E0001" w:tentative="1">
+      <w:start w:val="1"/>
+      <w:numFmt w:val="bullet"/>
+      <w:lvlText w:val=""/>
+      <w:lvlJc w:val="left"/>
+      <w:pPr>
+        <w:ind w:left="5040" w:hanging="360"/>
+      </w:pPr>
+      <w:rPr>
+        <w:rFonts w:ascii="Symbol" w:hAnsi="Symbol" w:hint="default"/>
+      </w:rPr>
+    </w:lvl>
+    <w:lvl w:ilvl="7" w:tplc="040E0003" w:tentative="1">
+      <w:start w:val="1"/>
+      <w:numFmt w:val="bullet"/>
+      <w:lvlText w:val="o"/>
+      <w:lvlJc w:val="left"/>
+      <w:pPr>
+        <w:ind w:left="5760" w:hanging="360"/>
+      </w:pPr>
+      <w:rPr>
+        <w:rFonts w:ascii="Courier New" w:hAnsi="Courier New" w:cs="Courier New" w:hint="default"/>
+      </w:rPr>
+    </w:lvl>
+    <w:lvl w:ilvl="8" w:tplc="040E0005" w:tentative="1">
+      <w:start w:val="1"/>
+      <w:numFmt w:val="bullet"/>
+      <w:lvlText w:val=""/>
+      <w:lvlJc w:val="left"/>
+      <w:pPr>
+        <w:ind w:left="6480" w:hanging="360"/>
+      </w:pPr>
+      <w:rPr>
+        <w:rFonts w:ascii="Wingdings" w:hAnsi="Wingdings" w:hint="default"/>
+      </w:rPr>
+    </w:lvl>
+  </w:abstractNum>
+  <w:abstractNum w:abstractNumId="12" w15:restartNumberingAfterBreak="0">
     <w:nsid w:val="760024A9"/>
     <w:multiLevelType w:val="hybridMultilevel"/>
     <w:tmpl w:val="4C20EA5A"/>
@@ -52356,7 +54447,7 @@
       </w:rPr>
     </w:lvl>
   </w:abstractNum>
-  <w:abstractNum w:abstractNumId="12" w15:restartNumberingAfterBreak="0">
+  <w:abstractNum w:abstractNumId="13" w15:restartNumberingAfterBreak="0">
     <w:nsid w:val="788859E2"/>
     <w:multiLevelType w:val="hybridMultilevel"/>
     <w:tmpl w:val="FA2AE8EA"/>
@@ -52443,7 +54534,7 @@
       </w:pPr>
     </w:lvl>
   </w:abstractNum>
-  <w:abstractNum w:abstractNumId="13" w15:restartNumberingAfterBreak="0">
+  <w:abstractNum w:abstractNumId="14" w15:restartNumberingAfterBreak="0">
     <w:nsid w:val="7CE54129"/>
     <w:multiLevelType w:val="hybridMultilevel"/>
     <w:tmpl w:val="E15068BC"/>
@@ -52572,7 +54663,7 @@
     <w:abstractNumId w:val="7"/>
   </w:num>
   <w:num w:numId="6">
-    <w:abstractNumId w:val="11"/>
+    <w:abstractNumId w:val="12"/>
   </w:num>
   <w:num w:numId="7">
     <w:abstractNumId w:val="8"/>
@@ -52606,10 +54697,10 @@
     <w:abstractNumId w:val="6"/>
   </w:num>
   <w:num w:numId="9">
-    <w:abstractNumId w:val="12"/>
+    <w:abstractNumId w:val="13"/>
   </w:num>
   <w:num w:numId="10">
-    <w:abstractNumId w:val="12"/>
+    <w:abstractNumId w:val="13"/>
     <w:lvlOverride w:ilvl="0">
       <w:startOverride w:val="1"/>
     </w:lvlOverride>
@@ -52621,10 +54712,10 @@
     <w:abstractNumId w:val="5"/>
   </w:num>
   <w:num w:numId="13">
-    <w:abstractNumId w:val="12"/>
+    <w:abstractNumId w:val="13"/>
   </w:num>
   <w:num w:numId="14">
-    <w:abstractNumId w:val="12"/>
+    <w:abstractNumId w:val="13"/>
     <w:lvlOverride w:ilvl="0">
       <w:startOverride w:val="1"/>
     </w:lvlOverride>
@@ -52666,13 +54757,13 @@
     <w:abstractNumId w:val="3"/>
   </w:num>
   <w:num w:numId="18">
-    <w:abstractNumId w:val="12"/>
+    <w:abstractNumId w:val="13"/>
     <w:lvlOverride w:ilvl="0">
       <w:startOverride w:val="1"/>
     </w:lvlOverride>
   </w:num>
   <w:num w:numId="19">
-    <w:abstractNumId w:val="12"/>
+    <w:abstractNumId w:val="13"/>
     <w:lvlOverride w:ilvl="0">
       <w:startOverride w:val="1"/>
     </w:lvlOverride>
@@ -52687,7 +54778,10 @@
     <w:abstractNumId w:val="5"/>
   </w:num>
   <w:num w:numId="23">
-    <w:abstractNumId w:val="13"/>
+    <w:abstractNumId w:val="14"/>
+  </w:num>
+  <w:num w:numId="24">
+    <w:abstractNumId w:val="11"/>
   </w:num>
   <w:numIdMacAtCleanup w:val="3"/>
 </w:numbering>
@@ -54107,7 +56201,7 @@
 </file>
 
 <file path=customXml/itemProps1.xml><?xml version="1.0" encoding="utf-8"?>
-<ds:datastoreItem xmlns:ds="http://schemas.openxmlformats.org/officeDocument/2006/customXml" ds:itemID="{97C51152-E1EF-4360-875E-3A9C02F010E6}">
+<ds:datastoreItem xmlns:ds="http://schemas.openxmlformats.org/officeDocument/2006/customXml" ds:itemID="{F337C19A-5C36-4EEE-B446-12F603DA159E}">
   <ds:schemaRefs>
     <ds:schemaRef ds:uri="http://schemas.openxmlformats.org/officeDocument/2006/bibliography"/>
   </ds:schemaRefs>

</xml_diff>

<commit_message>
Added AP Doku - Projektkommunikation
</commit_message>
<xml_diff>
--- a/ESE_Projektdokumentation.docx
+++ b/ESE_Projektdokumentation.docx
@@ -3982,7 +3982,21 @@
               <w:rPr>
                 <w:lang w:val="de-AT"/>
               </w:rPr>
-              <w:t>Entwicklung eines Amazon Echo Alexa Skills zur Userinteraktion</w:t>
+              <w:t xml:space="preserve">Entwicklung </w:t>
+            </w:r>
+            <w:proofErr w:type="gramStart"/>
+            <w:r>
+              <w:rPr>
+                <w:lang w:val="de-AT"/>
+              </w:rPr>
+              <w:t>eines Amazon</w:t>
+            </w:r>
+            <w:proofErr w:type="gramEnd"/>
+            <w:r>
+              <w:rPr>
+                <w:lang w:val="de-AT"/>
+              </w:rPr>
+              <w:t xml:space="preserve"> Echo Alexa Skills zur Userinteraktion</w:t>
             </w:r>
           </w:p>
         </w:tc>
@@ -44547,7 +44561,35 @@
                 <w:sz w:val="24"/>
                 <w:lang w:val="de-AT"/>
               </w:rPr>
-              <w:t xml:space="preserve">Im Zuge des Projektes Wetterstation wurde von den beteiligten StudentInnen eine Lösung geschaffen die in diesem Abschnitt genauer beschrieben wird. </w:t>
+              <w:t xml:space="preserve">Im Zuge des Projektes Wetterstation wurde von den beteiligten StudentInnen eine Lösung </w:t>
+            </w:r>
+            <w:r>
+              <w:rPr>
+                <w:sz w:val="24"/>
+                <w:lang w:val="de-AT"/>
+              </w:rPr>
+              <w:t>erarbeitet</w:t>
+            </w:r>
+            <w:r>
+              <w:rPr>
+                <w:sz w:val="24"/>
+                <w:lang w:val="de-AT"/>
+              </w:rPr>
+              <w:t xml:space="preserve"> die in diesem Abschnitt genauer beschrieben </w:t>
+            </w:r>
+            <w:r>
+              <w:rPr>
+                <w:sz w:val="24"/>
+                <w:lang w:val="de-AT"/>
+              </w:rPr>
+              <w:t>wird</w:t>
+            </w:r>
+            <w:r>
+              <w:rPr>
+                <w:sz w:val="24"/>
+                <w:lang w:val="de-AT"/>
+              </w:rPr>
+              <w:t xml:space="preserve">. </w:t>
             </w:r>
           </w:p>
           <w:p>
@@ -44576,7 +44618,21 @@
                 <w:sz w:val="24"/>
                 <w:lang w:val="de-AT"/>
               </w:rPr>
-              <w:t>Der Abschnitt Projektdokumentation dient einerseits dazu, die technische Lösung zu beschreiben, eine Installationsanleitung bereitzustellen und die persönlichen Lernergebnisse der Projektmitglieder zu dokumentieren.</w:t>
+              <w:t xml:space="preserve">Der Abschnitt Projektdokumentation dient </w:t>
+            </w:r>
+            <w:r>
+              <w:rPr>
+                <w:sz w:val="24"/>
+                <w:lang w:val="de-AT"/>
+              </w:rPr>
+              <w:t xml:space="preserve">insbesondere </w:t>
+            </w:r>
+            <w:r>
+              <w:rPr>
+                <w:sz w:val="24"/>
+                <w:lang w:val="de-AT"/>
+              </w:rPr>
+              <w:t>dazu, die technische Lösung zu beschreiben, eine Installationsanleitung bereitzustellen und die persönlichen Lernergebnisse der Projektmitglieder zu dokumentieren.</w:t>
             </w:r>
           </w:p>
           <w:p>
@@ -44586,7 +44642,6 @@
               <w:jc w:val="both"/>
               <w:rPr>
                 <w:i/>
-                <w:color w:val="FF0000"/>
                 <w:sz w:val="24"/>
                 <w:lang w:val="de-AT"/>
               </w:rPr>
@@ -44710,7 +44765,7 @@
                 <w:sz w:val="24"/>
                 <w:lang w:val="de-AT"/>
               </w:rPr>
-              <w:t xml:space="preserve">Im Zuge des Projektes Wetterstation wurde von den beteiligten StudentInnen eine Lösung geschaffen die in diesem Abschnitt genauer beschrieben wird. </w:t>
+              <w:t>Das Arbeitspaket Projektkommunikation umfasste alle Tätigkeiten die eine effiziente Kommunikation innerhalb des Vorhabens sowie durch das Projekt nach außen gewährleisten.</w:t>
             </w:r>
           </w:p>
           <w:p>
@@ -44739,7 +44794,95 @@
                 <w:sz w:val="24"/>
                 <w:lang w:val="de-AT"/>
               </w:rPr>
-              <w:t>Der Abschnitt Projektdokumentation dient einerseits dazu, die technische Lösung zu beschreiben, eine Installationsanleitung bereitzustellen und die persönlichen Lernergebnisse der Projektmitglieder zu dokumentieren.</w:t>
+              <w:t>Insbesondere galt es hier die folgenden Punkte sicherzustellen:</w:t>
+            </w:r>
+          </w:p>
+          <w:p>
+            <w:pPr>
+              <w:pStyle w:val="Listenabsatz"/>
+              <w:numPr>
+                <w:ilvl w:val="0"/>
+                <w:numId w:val="25"/>
+              </w:numPr>
+              <w:spacing w:line="360" w:lineRule="auto"/>
+              <w:jc w:val="both"/>
+              <w:rPr>
+                <w:sz w:val="24"/>
+                <w:lang w:val="de-AT"/>
+              </w:rPr>
+            </w:pPr>
+            <w:r>
+              <w:rPr>
+                <w:sz w:val="24"/>
+                <w:lang w:val="de-AT"/>
+              </w:rPr>
+              <w:t>Regelmäßige Statusupdates an den Projektauftraggeber</w:t>
+            </w:r>
+          </w:p>
+          <w:p>
+            <w:pPr>
+              <w:pStyle w:val="Listenabsatz"/>
+              <w:numPr>
+                <w:ilvl w:val="0"/>
+                <w:numId w:val="25"/>
+              </w:numPr>
+              <w:spacing w:line="360" w:lineRule="auto"/>
+              <w:jc w:val="both"/>
+              <w:rPr>
+                <w:sz w:val="24"/>
+                <w:lang w:val="de-AT"/>
+              </w:rPr>
+            </w:pPr>
+            <w:r>
+              <w:rPr>
+                <w:sz w:val="24"/>
+                <w:lang w:val="de-AT"/>
+              </w:rPr>
+              <w:t>Koordination und Planung der internen Jours fixes</w:t>
+            </w:r>
+          </w:p>
+          <w:p>
+            <w:pPr>
+              <w:pStyle w:val="Listenabsatz"/>
+              <w:numPr>
+                <w:ilvl w:val="0"/>
+                <w:numId w:val="25"/>
+              </w:numPr>
+              <w:spacing w:line="360" w:lineRule="auto"/>
+              <w:jc w:val="both"/>
+              <w:rPr>
+                <w:sz w:val="24"/>
+                <w:lang w:val="de-AT"/>
+              </w:rPr>
+            </w:pPr>
+            <w:r>
+              <w:rPr>
+                <w:sz w:val="24"/>
+                <w:lang w:val="de-AT"/>
+              </w:rPr>
+              <w:t>Sicherstellen des Informationsflusses im Projektteam</w:t>
+            </w:r>
+          </w:p>
+          <w:p>
+            <w:pPr>
+              <w:pStyle w:val="Listenabsatz"/>
+              <w:numPr>
+                <w:ilvl w:val="0"/>
+                <w:numId w:val="25"/>
+              </w:numPr>
+              <w:spacing w:line="360" w:lineRule="auto"/>
+              <w:jc w:val="both"/>
+              <w:rPr>
+                <w:sz w:val="24"/>
+                <w:lang w:val="de-AT"/>
+              </w:rPr>
+            </w:pPr>
+            <w:r>
+              <w:rPr>
+                <w:sz w:val="24"/>
+                <w:lang w:val="de-AT"/>
+              </w:rPr>
+              <w:t>Planung und Vorbereitung der Abschlusspräsentation</w:t>
             </w:r>
           </w:p>
           <w:p>
@@ -44748,6 +44891,186 @@
               <w:ind w:left="435"/>
               <w:jc w:val="both"/>
               <w:rPr>
+                <w:sz w:val="24"/>
+                <w:lang w:val="de-AT"/>
+              </w:rPr>
+            </w:pPr>
+          </w:p>
+          <w:p>
+            <w:pPr>
+              <w:spacing w:line="360" w:lineRule="auto"/>
+              <w:ind w:left="435"/>
+              <w:jc w:val="both"/>
+              <w:rPr>
+                <w:sz w:val="24"/>
+                <w:lang w:val="de-AT"/>
+              </w:rPr>
+            </w:pPr>
+            <w:r>
+              <w:rPr>
+                <w:sz w:val="24"/>
+                <w:lang w:val="de-AT"/>
+              </w:rPr>
+              <w:t xml:space="preserve">Während für die ersten drei Punkte obiger Liste, aufgrund der geringen Anzahl an Projektmitgliedern, keine besonderen und erwähnenswerten Maßnahmen, wie beispielsweise ein expliziter </w:t>
+            </w:r>
+            <w:r>
+              <w:rPr>
+                <w:sz w:val="24"/>
+                <w:lang w:val="de-AT"/>
+              </w:rPr>
+              <w:lastRenderedPageBreak/>
+              <w:t>Kommunikationsplan, zu setzen waren, erforderte die Abschlusspräsentation besonderes Augenmerk.</w:t>
+            </w:r>
+          </w:p>
+          <w:p>
+            <w:pPr>
+              <w:spacing w:line="360" w:lineRule="auto"/>
+              <w:ind w:left="435"/>
+              <w:jc w:val="both"/>
+              <w:rPr>
+                <w:sz w:val="24"/>
+                <w:lang w:val="de-AT"/>
+              </w:rPr>
+            </w:pPr>
+          </w:p>
+          <w:p>
+            <w:pPr>
+              <w:spacing w:line="360" w:lineRule="auto"/>
+              <w:ind w:left="435"/>
+              <w:jc w:val="both"/>
+              <w:rPr>
+                <w:sz w:val="24"/>
+                <w:lang w:val="de-AT"/>
+              </w:rPr>
+            </w:pPr>
+            <w:r>
+              <w:rPr>
+                <w:sz w:val="24"/>
+                <w:lang w:val="de-AT"/>
+              </w:rPr>
+              <w:t>Dies ist primär durch die besondere netzwerktechnische Situation in den Räumlichkeiten des FH-Technikums induziert.</w:t>
+            </w:r>
+            <w:r>
+              <w:rPr>
+                <w:sz w:val="24"/>
+                <w:lang w:val="de-AT"/>
+              </w:rPr>
+              <w:t xml:space="preserve"> </w:t>
+            </w:r>
+          </w:p>
+          <w:p>
+            <w:pPr>
+              <w:spacing w:line="360" w:lineRule="auto"/>
+              <w:ind w:left="435"/>
+              <w:jc w:val="both"/>
+              <w:rPr>
+                <w:sz w:val="24"/>
+                <w:lang w:val="de-AT"/>
+              </w:rPr>
+            </w:pPr>
+            <w:r>
+              <w:rPr>
+                <w:sz w:val="24"/>
+                <w:lang w:val="de-AT"/>
+              </w:rPr>
+              <w:t>Anders als in einem Heimnetzwerk, für welches das Projekt konzipiert wurde, ist der Netzwerkzugang in der Fachhochschule strenger geregelt und die Mikrocontroller erhalten keine IP-Adressen.</w:t>
+            </w:r>
+          </w:p>
+          <w:p>
+            <w:pPr>
+              <w:spacing w:line="360" w:lineRule="auto"/>
+              <w:ind w:left="435"/>
+              <w:jc w:val="both"/>
+              <w:rPr>
+                <w:sz w:val="24"/>
+                <w:lang w:val="de-AT"/>
+              </w:rPr>
+            </w:pPr>
+            <w:r>
+              <w:rPr>
+                <w:sz w:val="24"/>
+                <w:lang w:val="de-AT"/>
+              </w:rPr>
+              <w:t>Auch das direkte Verbinden eines handelsüblichen WLAN-Routers mit dem Netzwerk der FH, um auf diesem Wege eine Internetverbindung für die verwendeten Geräte zu erhalten, ist aus selbigem Grund nicht möglich.</w:t>
+            </w:r>
+          </w:p>
+          <w:p>
+            <w:pPr>
+              <w:spacing w:line="360" w:lineRule="auto"/>
+              <w:ind w:left="435"/>
+              <w:jc w:val="both"/>
+              <w:rPr>
+                <w:sz w:val="24"/>
+                <w:lang w:val="de-AT"/>
+              </w:rPr>
+            </w:pPr>
+            <w:r>
+              <w:rPr>
+                <w:sz w:val="24"/>
+                <w:lang w:val="de-AT"/>
+              </w:rPr>
+              <w:t xml:space="preserve">Da </w:t>
+            </w:r>
+            <w:r>
+              <w:rPr>
+                <w:sz w:val="24"/>
+                <w:lang w:val="de-AT"/>
+              </w:rPr>
+              <w:t>eine funktionierende Netzwerkverbindung</w:t>
+            </w:r>
+            <w:r>
+              <w:rPr>
+                <w:sz w:val="24"/>
+                <w:lang w:val="de-AT"/>
+              </w:rPr>
+              <w:t xml:space="preserve"> für die </w:t>
+            </w:r>
+            <w:r>
+              <w:rPr>
+                <w:sz w:val="24"/>
+                <w:lang w:val="de-AT"/>
+              </w:rPr>
+              <w:t>Sensorik-Komponenten</w:t>
+            </w:r>
+            <w:r>
+              <w:rPr>
+                <w:sz w:val="24"/>
+                <w:lang w:val="de-AT"/>
+              </w:rPr>
+              <w:t xml:space="preserve"> jedoch von essentieller Bedeutung </w:t>
+            </w:r>
+            <w:r>
+              <w:rPr>
+                <w:sz w:val="24"/>
+                <w:lang w:val="de-AT"/>
+              </w:rPr>
+              <w:t>ist</w:t>
+            </w:r>
+            <w:r>
+              <w:rPr>
+                <w:sz w:val="24"/>
+                <w:lang w:val="de-AT"/>
+              </w:rPr>
+              <w:t xml:space="preserve"> musste eine Alternativlösung gefunden werden.</w:t>
+            </w:r>
+          </w:p>
+          <w:p>
+            <w:pPr>
+              <w:spacing w:line="360" w:lineRule="auto"/>
+              <w:ind w:left="435"/>
+              <w:jc w:val="both"/>
+              <w:rPr>
+                <w:sz w:val="24"/>
+                <w:lang w:val="de-AT"/>
+              </w:rPr>
+            </w:pPr>
+          </w:p>
+          <w:p>
+            <w:pPr>
+              <w:spacing w:line="360" w:lineRule="auto"/>
+              <w:ind w:left="435"/>
+              <w:jc w:val="both"/>
+              <w:rPr>
                 <w:i/>
                 <w:color w:val="FF0000"/>
                 <w:sz w:val="24"/>
@@ -44758,6 +45081,571 @@
         </w:tc>
       </w:tr>
     </w:tbl>
+    <w:p>
+      <w:pPr>
+        <w:rPr>
+          <w:lang w:val="de-AT"/>
+        </w:rPr>
+      </w:pPr>
+    </w:p>
+    <w:tbl>
+      <w:tblPr>
+        <w:tblW w:w="0" w:type="auto"/>
+        <w:tblBorders>
+          <w:insideH w:val="single" w:sz="4" w:space="0" w:color="auto"/>
+          <w:insideV w:val="single" w:sz="4" w:space="0" w:color="auto"/>
+        </w:tblBorders>
+        <w:tblLook w:val="04A0" w:firstRow="1" w:lastRow="0" w:firstColumn="1" w:lastColumn="0" w:noHBand="0" w:noVBand="1"/>
+      </w:tblPr>
+      <w:tblGrid>
+        <w:gridCol w:w="1384"/>
+        <w:gridCol w:w="8187"/>
+      </w:tblGrid>
+      <w:tr>
+        <w:tc>
+          <w:tcPr>
+            <w:tcW w:w="9571" w:type="dxa"/>
+            <w:gridSpan w:val="2"/>
+            <w:tcBorders>
+              <w:top w:val="nil"/>
+              <w:bottom w:val="single" w:sz="4" w:space="0" w:color="auto"/>
+            </w:tcBorders>
+            <w:shd w:val="clear" w:color="auto" w:fill="auto"/>
+          </w:tcPr>
+          <w:p>
+            <w:pPr>
+              <w:pStyle w:val="berschrift3"/>
+            </w:pPr>
+            <w:r>
+              <w:t>Besonderheiten Abschlusspräsentation</w:t>
+            </w:r>
+          </w:p>
+        </w:tc>
+      </w:tr>
+      <w:tr>
+        <w:tc>
+          <w:tcPr>
+            <w:tcW w:w="1384" w:type="dxa"/>
+            <w:tcBorders>
+              <w:top w:val="single" w:sz="4" w:space="0" w:color="auto"/>
+            </w:tcBorders>
+            <w:shd w:val="clear" w:color="auto" w:fill="auto"/>
+          </w:tcPr>
+          <w:p>
+            <w:pPr>
+              <w:spacing w:line="360" w:lineRule="auto"/>
+              <w:ind w:left="5625" w:hanging="425"/>
+              <w:jc w:val="both"/>
+              <w:rPr>
+                <w:rFonts w:ascii="ArialMT" w:hAnsi="ArialMT" w:cs="ArialMT"/>
+                <w:lang w:val="de-AT"/>
+              </w:rPr>
+            </w:pPr>
+          </w:p>
+        </w:tc>
+        <w:tc>
+          <w:tcPr>
+            <w:tcW w:w="8187" w:type="dxa"/>
+            <w:tcBorders>
+              <w:top w:val="single" w:sz="4" w:space="0" w:color="auto"/>
+            </w:tcBorders>
+            <w:shd w:val="clear" w:color="auto" w:fill="auto"/>
+          </w:tcPr>
+          <w:p>
+            <w:pPr>
+              <w:spacing w:line="360" w:lineRule="auto"/>
+              <w:ind w:left="435"/>
+              <w:jc w:val="both"/>
+              <w:rPr>
+                <w:bCs/>
+                <w:color w:val="000000"/>
+                <w:sz w:val="24"/>
+                <w:lang w:val="de-AT"/>
+              </w:rPr>
+            </w:pPr>
+          </w:p>
+          <w:p>
+            <w:pPr>
+              <w:spacing w:line="360" w:lineRule="auto"/>
+              <w:ind w:left="435"/>
+              <w:jc w:val="both"/>
+              <w:rPr>
+                <w:sz w:val="24"/>
+                <w:lang w:val="de-AT"/>
+              </w:rPr>
+            </w:pPr>
+            <w:r>
+              <w:rPr>
+                <w:sz w:val="24"/>
+                <w:lang w:val="de-AT"/>
+              </w:rPr>
+              <w:t>Um den Besonderheiten der Präsentationsumgebung Rechnung zu tragen wurden für die abschließende Vorführung mehrere Strategien entwickelt.</w:t>
+            </w:r>
+          </w:p>
+          <w:p>
+            <w:pPr>
+              <w:spacing w:line="360" w:lineRule="auto"/>
+              <w:ind w:left="435"/>
+              <w:jc w:val="both"/>
+              <w:rPr>
+                <w:sz w:val="24"/>
+                <w:lang w:val="de-AT"/>
+              </w:rPr>
+            </w:pPr>
+          </w:p>
+          <w:p>
+            <w:pPr>
+              <w:pStyle w:val="berschrift4"/>
+            </w:pPr>
+            <w:r>
+              <w:t>Mangel an Temperaturunterschieden</w:t>
+            </w:r>
+          </w:p>
+          <w:p>
+            <w:pPr>
+              <w:spacing w:line="360" w:lineRule="auto"/>
+              <w:ind w:left="435"/>
+              <w:jc w:val="both"/>
+              <w:rPr>
+                <w:sz w:val="24"/>
+                <w:lang w:val="de-AT"/>
+              </w:rPr>
+            </w:pPr>
+            <w:r>
+              <w:rPr>
+                <w:sz w:val="24"/>
+                <w:lang w:val="de-AT"/>
+              </w:rPr>
+              <w:t xml:space="preserve">Um trotz der, aus dem Blickwinkel des Raumklimas, homogenen </w:t>
+            </w:r>
+            <w:r>
+              <w:rPr>
+                <w:sz w:val="24"/>
+                <w:lang w:val="de-AT"/>
+              </w:rPr>
+              <w:t>Umgebung der Fachhochschule unterschiedliche Temperatur- und Luftfeuchtigkeitswerte erzeugen und darstellen zu können ohne die zur Verfügung gestellte Hardware zu gefährden, wird im Zuge der Abschlusspräsentation ein Mikroklima geschaffen.</w:t>
+            </w:r>
+          </w:p>
+          <w:p>
+            <w:pPr>
+              <w:spacing w:line="360" w:lineRule="auto"/>
+              <w:ind w:left="435"/>
+              <w:jc w:val="both"/>
+              <w:rPr>
+                <w:sz w:val="24"/>
+                <w:lang w:val="de-AT"/>
+              </w:rPr>
+            </w:pPr>
+          </w:p>
+          <w:p>
+            <w:pPr>
+              <w:spacing w:line="360" w:lineRule="auto"/>
+              <w:ind w:left="435"/>
+              <w:jc w:val="both"/>
+              <w:rPr>
+                <w:sz w:val="24"/>
+                <w:lang w:val="de-AT"/>
+              </w:rPr>
+            </w:pPr>
+            <w:r>
+              <w:rPr>
+                <w:sz w:val="24"/>
+                <w:lang w:val="de-AT"/>
+              </w:rPr>
+              <w:lastRenderedPageBreak/>
+              <w:t>Dieses wird mittels handelsüblicher Kühlkörper in einer Kühltasche für den Medikamententransport erzeugt. Das verwendete Behältnis wurde gewählt da es ein weit geringes Volumen als vergleichbare Produkte aufweist und somit in einer kürzeren Zeitspanne die benötigten Umgebungsparameter erzeugt werden können.</w:t>
+            </w:r>
+          </w:p>
+          <w:p>
+            <w:pPr>
+              <w:spacing w:line="360" w:lineRule="auto"/>
+              <w:ind w:left="435"/>
+              <w:jc w:val="both"/>
+              <w:rPr>
+                <w:sz w:val="24"/>
+                <w:lang w:val="de-AT"/>
+              </w:rPr>
+            </w:pPr>
+          </w:p>
+          <w:p>
+            <w:pPr>
+              <w:pStyle w:val="berschrift4"/>
+            </w:pPr>
+            <w:r>
+              <w:t>Netzwerk</w:t>
+            </w:r>
+          </w:p>
+          <w:p>
+            <w:pPr>
+              <w:spacing w:line="360" w:lineRule="auto"/>
+              <w:ind w:left="435"/>
+              <w:jc w:val="both"/>
+              <w:rPr>
+                <w:sz w:val="24"/>
+                <w:lang w:val="de-AT"/>
+              </w:rPr>
+            </w:pPr>
+            <w:r>
+              <w:rPr>
+                <w:sz w:val="24"/>
+                <w:lang w:val="de-AT"/>
+              </w:rPr>
+              <w:t>Eine größere Herausforderung stellten die eingeschränkten Möglichkeiten der Netzwerkumgebung dar.</w:t>
+            </w:r>
+          </w:p>
+          <w:p>
+            <w:pPr>
+              <w:spacing w:line="360" w:lineRule="auto"/>
+              <w:ind w:left="435"/>
+              <w:jc w:val="both"/>
+              <w:rPr>
+                <w:sz w:val="24"/>
+                <w:lang w:val="de-AT"/>
+              </w:rPr>
+            </w:pPr>
+            <w:r>
+              <w:rPr>
+                <w:sz w:val="24"/>
+                <w:lang w:val="de-AT"/>
+              </w:rPr>
+              <w:t xml:space="preserve">Im Zuge mehrerer Projektsitzungen konnte aber, durch eine Erhebung der im Kreis der Projektmitglieder vorhandenen Hardwareressourcen eine Lösung entwickelt werden, die keine zusätzlichen Kosten verursacht und sämtliche </w:t>
+            </w:r>
+            <w:r>
+              <w:rPr>
+                <w:sz w:val="24"/>
+                <w:lang w:val="de-AT"/>
+              </w:rPr>
+              <w:t>Anforderungen für eine Live-Demonstration erfüllt, ohne ein Sicherheitsrisiko für das Netzwerk der Fachhochschule zu erzeugen.</w:t>
+            </w:r>
+          </w:p>
+          <w:p>
+            <w:pPr>
+              <w:spacing w:line="360" w:lineRule="auto"/>
+              <w:ind w:left="435"/>
+              <w:jc w:val="both"/>
+              <w:rPr>
+                <w:sz w:val="24"/>
+                <w:lang w:val="de-AT"/>
+              </w:rPr>
+            </w:pPr>
+          </w:p>
+          <w:p>
+            <w:pPr>
+              <w:spacing w:line="360" w:lineRule="auto"/>
+              <w:ind w:left="435"/>
+              <w:jc w:val="both"/>
+              <w:rPr>
+                <w:sz w:val="24"/>
+                <w:lang w:val="de-AT"/>
+              </w:rPr>
+            </w:pPr>
+            <w:r>
+              <w:rPr>
+                <w:sz w:val="24"/>
+                <w:lang w:val="de-AT"/>
+              </w:rPr>
+              <w:t>Durch die Kombination eines UTMS- Routers und eines gebräuchlichen WLAN-Access Points mit Switch-Funktionalität auf mehreren RJ45 Ports konnte die folgende Netzwerktopologie erzeugt werden.</w:t>
+            </w:r>
+          </w:p>
+        </w:tc>
+      </w:tr>
+    </w:tbl>
+    <w:p>
+      <w:pPr>
+        <w:rPr>
+          <w:lang w:val="de-AT"/>
+        </w:rPr>
+      </w:pPr>
+    </w:p>
+    <w:p>
+      <w:pPr>
+        <w:rPr>
+          <w:lang w:val="de-AT"/>
+        </w:rPr>
+      </w:pPr>
+      <w:r>
+        <w:rPr>
+          <w:noProof/>
+        </w:rPr>
+        <w:drawing>
+          <wp:inline distT="0" distB="0" distL="0" distR="0" wp14:anchorId="05057CDD" wp14:editId="1FC49A9F">
+            <wp:extent cx="6120130" cy="2845435"/>
+            <wp:effectExtent l="0" t="0" r="0" b="0"/>
+            <wp:docPr id="13" name="Grafik 13"/>
+            <wp:cNvGraphicFramePr>
+              <a:graphicFrameLocks xmlns:a="http://schemas.openxmlformats.org/drawingml/2006/main" noChangeAspect="1"/>
+            </wp:cNvGraphicFramePr>
+            <a:graphic xmlns:a="http://schemas.openxmlformats.org/drawingml/2006/main">
+              <a:graphicData uri="http://schemas.openxmlformats.org/drawingml/2006/picture">
+                <pic:pic xmlns:pic="http://schemas.openxmlformats.org/drawingml/2006/picture">
+                  <pic:nvPicPr>
+                    <pic:cNvPr id="1" name=""/>
+                    <pic:cNvPicPr/>
+                  </pic:nvPicPr>
+                  <pic:blipFill>
+                    <a:blip r:embed="rId16"/>
+                    <a:stretch>
+                      <a:fillRect/>
+                    </a:stretch>
+                  </pic:blipFill>
+                  <pic:spPr>
+                    <a:xfrm>
+                      <a:off x="0" y="0"/>
+                      <a:ext cx="6120130" cy="2845435"/>
+                    </a:xfrm>
+                    <a:prstGeom prst="rect">
+                      <a:avLst/>
+                    </a:prstGeom>
+                  </pic:spPr>
+                </pic:pic>
+              </a:graphicData>
+            </a:graphic>
+          </wp:inline>
+        </w:drawing>
+      </w:r>
+    </w:p>
+    <w:p>
+      <w:pPr>
+        <w:pStyle w:val="Beschriftung"/>
+        <w:spacing w:before="0"/>
+        <w:jc w:val="center"/>
+        <w:rPr>
+          <w:rFonts w:cs="Arial"/>
+        </w:rPr>
+      </w:pPr>
+      <w:r>
+        <w:rPr>
+          <w:rFonts w:cs="Arial"/>
+        </w:rPr>
+        <w:t xml:space="preserve">Abbildung </w:t>
+      </w:r>
+      <w:r>
+        <w:rPr>
+          <w:rFonts w:cs="Arial"/>
+        </w:rPr>
+        <w:fldChar w:fldCharType="begin"/>
+      </w:r>
+      <w:r>
+        <w:rPr>
+          <w:rFonts w:cs="Arial"/>
+        </w:rPr>
+        <w:instrText xml:space="preserve"> SEQ Abbildung \* ARABIC </w:instrText>
+      </w:r>
+      <w:r>
+        <w:rPr>
+          <w:rFonts w:cs="Arial"/>
+        </w:rPr>
+        <w:fldChar w:fldCharType="separate"/>
+      </w:r>
+      <w:r>
+        <w:rPr>
+          <w:rFonts w:cs="Arial"/>
+          <w:noProof/>
+        </w:rPr>
+        <w:t>1</w:t>
+      </w:r>
+      <w:r>
+        <w:rPr>
+          <w:rFonts w:cs="Arial"/>
+        </w:rPr>
+        <w:fldChar w:fldCharType="end"/>
+      </w:r>
+      <w:r>
+        <w:rPr>
+          <w:rFonts w:cs="Arial"/>
+        </w:rPr>
+        <w:t xml:space="preserve">: </w:t>
+      </w:r>
+      <w:r>
+        <w:rPr>
+          <w:rFonts w:cs="Arial"/>
+        </w:rPr>
+        <w:t>Netzwerktopologie Abschlusspräsentation</w:t>
+      </w:r>
+    </w:p>
+    <w:tbl>
+      <w:tblPr>
+        <w:tblW w:w="0" w:type="auto"/>
+        <w:tblBorders>
+          <w:insideH w:val="single" w:sz="4" w:space="0" w:color="auto"/>
+          <w:insideV w:val="single" w:sz="4" w:space="0" w:color="auto"/>
+        </w:tblBorders>
+        <w:tblLook w:val="04A0" w:firstRow="1" w:lastRow="0" w:firstColumn="1" w:lastColumn="0" w:noHBand="0" w:noVBand="1"/>
+      </w:tblPr>
+      <w:tblGrid>
+        <w:gridCol w:w="1384"/>
+        <w:gridCol w:w="8187"/>
+      </w:tblGrid>
+      <w:tr>
+        <w:tc>
+          <w:tcPr>
+            <w:tcW w:w="1384" w:type="dxa"/>
+            <w:tcBorders>
+              <w:top w:val="single" w:sz="4" w:space="0" w:color="auto"/>
+            </w:tcBorders>
+            <w:shd w:val="clear" w:color="auto" w:fill="auto"/>
+          </w:tcPr>
+          <w:p>
+            <w:pPr>
+              <w:spacing w:line="360" w:lineRule="auto"/>
+              <w:ind w:left="5625" w:hanging="425"/>
+              <w:jc w:val="both"/>
+              <w:rPr>
+                <w:rFonts w:ascii="ArialMT" w:hAnsi="ArialMT" w:cs="ArialMT"/>
+                <w:lang w:val="de-AT"/>
+              </w:rPr>
+            </w:pPr>
+          </w:p>
+        </w:tc>
+        <w:tc>
+          <w:tcPr>
+            <w:tcW w:w="8187" w:type="dxa"/>
+            <w:tcBorders>
+              <w:top w:val="single" w:sz="4" w:space="0" w:color="auto"/>
+            </w:tcBorders>
+            <w:shd w:val="clear" w:color="auto" w:fill="auto"/>
+          </w:tcPr>
+          <w:p>
+            <w:pPr>
+              <w:spacing w:line="360" w:lineRule="auto"/>
+              <w:ind w:left="435"/>
+              <w:jc w:val="both"/>
+              <w:rPr>
+                <w:bCs/>
+                <w:color w:val="000000"/>
+                <w:sz w:val="24"/>
+                <w:lang w:val="de-AT"/>
+              </w:rPr>
+            </w:pPr>
+          </w:p>
+          <w:p>
+            <w:pPr>
+              <w:spacing w:line="360" w:lineRule="auto"/>
+              <w:ind w:left="435"/>
+              <w:jc w:val="both"/>
+              <w:rPr>
+                <w:sz w:val="24"/>
+                <w:lang w:val="de-AT"/>
+              </w:rPr>
+            </w:pPr>
+            <w:r>
+              <w:rPr>
+                <w:sz w:val="24"/>
+                <w:lang w:val="de-AT"/>
+              </w:rPr>
+              <w:t>Obige Abbildung zeigt die Netzwerktopologie für die Abschlusspräsentation. Durch den UMTS Router wird dem dahinterliegenden Access Point eine Internetverbindung zur Verfügung gestellt die dieser seinerseits per LAN Schnittstellen an die beiden Sensoren und per WLAN an das Amazon Echo Device weiterreicht.</w:t>
+            </w:r>
+          </w:p>
+          <w:p>
+            <w:pPr>
+              <w:spacing w:line="360" w:lineRule="auto"/>
+              <w:ind w:left="435"/>
+              <w:jc w:val="both"/>
+              <w:rPr>
+                <w:sz w:val="24"/>
+                <w:lang w:val="de-AT"/>
+              </w:rPr>
+            </w:pPr>
+          </w:p>
+          <w:p>
+            <w:pPr>
+              <w:spacing w:line="360" w:lineRule="auto"/>
+              <w:ind w:left="435"/>
+              <w:jc w:val="both"/>
+              <w:rPr>
+                <w:sz w:val="24"/>
+                <w:lang w:val="de-AT"/>
+              </w:rPr>
+            </w:pPr>
+            <w:r>
+              <w:rPr>
+                <w:sz w:val="24"/>
+                <w:lang w:val="de-AT"/>
+              </w:rPr>
+              <w:t>Der Server ist über das Internet erreichbar auf Microsoft Azure deployed.</w:t>
+            </w:r>
+          </w:p>
+          <w:p>
+            <w:pPr>
+              <w:spacing w:line="360" w:lineRule="auto"/>
+              <w:ind w:left="435"/>
+              <w:jc w:val="both"/>
+              <w:rPr>
+                <w:sz w:val="24"/>
+                <w:lang w:val="de-AT"/>
+              </w:rPr>
+            </w:pPr>
+          </w:p>
+          <w:p>
+            <w:pPr>
+              <w:spacing w:line="360" w:lineRule="auto"/>
+              <w:ind w:left="435"/>
+              <w:jc w:val="both"/>
+              <w:rPr>
+                <w:sz w:val="24"/>
+                <w:lang w:val="de-AT"/>
+              </w:rPr>
+            </w:pPr>
+            <w:r>
+              <w:rPr>
+                <w:sz w:val="24"/>
+                <w:lang w:val="de-AT"/>
+              </w:rPr>
+              <w:t>Benutzerdevices wie Notebooks oder Tablets können sich über eine aktive Internetverbindung mit dem Server verbinden und die aktuellen Daten anzeigen sowie Sensoren konfigurieren.</w:t>
+            </w:r>
+          </w:p>
+          <w:p>
+            <w:pPr>
+              <w:spacing w:line="360" w:lineRule="auto"/>
+              <w:ind w:left="435"/>
+              <w:jc w:val="both"/>
+              <w:rPr>
+                <w:sz w:val="24"/>
+                <w:lang w:val="de-AT"/>
+              </w:rPr>
+            </w:pPr>
+          </w:p>
+          <w:p>
+            <w:pPr>
+              <w:spacing w:line="360" w:lineRule="auto"/>
+              <w:ind w:left="435"/>
+              <w:jc w:val="both"/>
+              <w:rPr>
+                <w:sz w:val="24"/>
+                <w:lang w:val="de-AT"/>
+              </w:rPr>
+            </w:pPr>
+            <w:r>
+              <w:rPr>
+                <w:sz w:val="24"/>
+                <w:lang w:val="de-AT"/>
+              </w:rPr>
+              <w:t>Das Amazon Echo Device greift über die per WLAN und UMTS Router zur Verfügung gestellte Internetverbindung auf den Server zu.</w:t>
+            </w:r>
+            <w:bookmarkStart w:id="60" w:name="_GoBack"/>
+            <w:bookmarkEnd w:id="60"/>
+          </w:p>
+          <w:p>
+            <w:pPr>
+              <w:spacing w:line="360" w:lineRule="auto"/>
+              <w:ind w:left="435"/>
+              <w:jc w:val="both"/>
+              <w:rPr>
+                <w:sz w:val="24"/>
+                <w:lang w:val="de-AT"/>
+              </w:rPr>
+            </w:pPr>
+          </w:p>
+        </w:tc>
+      </w:tr>
+    </w:tbl>
+    <w:p>
+      <w:pPr>
+        <w:rPr>
+          <w:lang w:val="de-AT"/>
+        </w:rPr>
+      </w:pPr>
+    </w:p>
     <w:p>
       <w:pPr>
         <w:rPr>
@@ -44871,7 +45759,6 @@
                 <w:sz w:val="24"/>
                 <w:lang w:val="de-AT"/>
               </w:rPr>
-              <w:lastRenderedPageBreak/>
               <w:t xml:space="preserve">Im Zuge des Projektes Wetterstation wurde von den beteiligten StudentInnen eine Lösung geschaffen die in diesem Abschnitt genauer beschrieben wird. </w:t>
             </w:r>
           </w:p>
@@ -44963,6 +45850,7 @@
               <w:rPr>
                 <w:lang w:val="de-AT"/>
               </w:rPr>
+              <w:lastRenderedPageBreak/>
               <w:t xml:space="preserve">AP: </w:t>
             </w:r>
             <w:r>
@@ -45072,8 +45960,13 @@
             <w:pPr>
               <w:pStyle w:val="FormatvorlageAufzhlungen2"/>
             </w:pPr>
-            <w:r>
-              <w:t xml:space="preserve">Standardisiertes  Reporting über den Status der Zielerreichung </w:t>
+            <w:proofErr w:type="gramStart"/>
+            <w:r>
+              <w:t>Standardisiertes  Reporting</w:t>
+            </w:r>
+            <w:proofErr w:type="gramEnd"/>
+            <w:r>
+              <w:t xml:space="preserve"> über den Status der Zielerreichung </w:t>
             </w:r>
           </w:p>
           <w:p>
@@ -45120,7 +46013,7 @@
                 <w:rFonts w:cs="Arial"/>
               </w:rPr>
             </w:pPr>
-            <w:bookmarkStart w:id="60" w:name="_Toc518199548"/>
+            <w:bookmarkStart w:id="61" w:name="_Toc518246281"/>
             <w:r>
               <w:rPr>
                 <w:rFonts w:cs="Arial"/>
@@ -45194,7 +46087,7 @@
               </w:rPr>
               <w:t>6</w:t>
             </w:r>
-            <w:bookmarkEnd w:id="60"/>
+            <w:bookmarkEnd w:id="61"/>
           </w:p>
           <w:p>
             <w:pPr>
@@ -45285,14 +46178,14 @@
                 <w:lang w:val="de-AT"/>
               </w:rPr>
             </w:pPr>
-            <w:bookmarkStart w:id="61" w:name="_Toc518168776"/>
+            <w:bookmarkStart w:id="62" w:name="_Toc518168776"/>
             <w:r>
               <w:rPr>
                 <w:lang w:val="de-AT"/>
               </w:rPr>
               <w:t>AP: Netzwerk</w:t>
             </w:r>
-            <w:bookmarkEnd w:id="61"/>
+            <w:bookmarkEnd w:id="62"/>
           </w:p>
         </w:tc>
       </w:tr>
@@ -45371,7 +46264,6 @@
               <w:pStyle w:val="FormatvorlageAufzhlungen1"/>
             </w:pPr>
             <w:r>
-              <w:lastRenderedPageBreak/>
               <w:t>Effizientes Projektmanagement durch standardisierte Prozesse</w:t>
             </w:r>
           </w:p>
@@ -45395,8 +46287,13 @@
             <w:pPr>
               <w:pStyle w:val="FormatvorlageAufzhlungen2"/>
             </w:pPr>
-            <w:r>
-              <w:t xml:space="preserve">Standardisiertes  Reporting über den Status der Zielerreichung </w:t>
+            <w:proofErr w:type="gramStart"/>
+            <w:r>
+              <w:t>Standardisiertes  Reporting</w:t>
+            </w:r>
+            <w:proofErr w:type="gramEnd"/>
+            <w:r>
+              <w:t xml:space="preserve"> über den Status der Zielerreichung </w:t>
             </w:r>
           </w:p>
           <w:p>
@@ -45443,7 +46340,7 @@
                 <w:rFonts w:cs="Arial"/>
               </w:rPr>
             </w:pPr>
-            <w:bookmarkStart w:id="62" w:name="_Toc518199549"/>
+            <w:bookmarkStart w:id="63" w:name="_Toc518246282"/>
             <w:r>
               <w:rPr>
                 <w:rFonts w:cs="Arial"/>
@@ -45517,7 +46414,7 @@
               </w:rPr>
               <w:t>6</w:t>
             </w:r>
-            <w:bookmarkEnd w:id="62"/>
+            <w:bookmarkEnd w:id="63"/>
           </w:p>
           <w:p>
             <w:pPr>
@@ -45590,11 +46487,12 @@
             <w:pPr>
               <w:pStyle w:val="berschrift3"/>
             </w:pPr>
-            <w:bookmarkStart w:id="63" w:name="_Toc518168777"/>
-            <w:r>
+            <w:bookmarkStart w:id="64" w:name="_Toc518168777"/>
+            <w:r>
+              <w:lastRenderedPageBreak/>
               <w:t>Verwendete Tools</w:t>
             </w:r>
-            <w:bookmarkEnd w:id="63"/>
+            <w:bookmarkEnd w:id="64"/>
           </w:p>
         </w:tc>
       </w:tr>
@@ -45718,7 +46616,15 @@
               <w:ind w:left="680"/>
             </w:pPr>
             <w:r>
-              <w:t>Zusätzlich erlaubt die Verwendung des Services eine genauere Inspektion der von der selbst implementierten Methoden versendeten Requests.</w:t>
+              <w:t xml:space="preserve">Zusätzlich erlaubt die Verwendung </w:t>
+            </w:r>
+            <w:proofErr w:type="gramStart"/>
+            <w:r>
+              <w:t>des Services</w:t>
+            </w:r>
+            <w:proofErr w:type="gramEnd"/>
+            <w:r>
+              <w:t xml:space="preserve"> eine genauere Inspektion der von der selbst implementierten Methoden versendeten Requests.</w:t>
             </w:r>
           </w:p>
           <w:p>
@@ -45735,7 +46641,7 @@
             <w:pPr>
               <w:pStyle w:val="FormatvorlageAufzhlungen2"/>
             </w:pPr>
-            <w:hyperlink r:id="rId16" w:history="1">
+            <w:hyperlink r:id="rId17" w:history="1">
               <w:r>
                 <w:t>https://apitester.com/</w:t>
               </w:r>
@@ -45888,7 +46794,6 @@
               <w:rPr>
                 <w:lang w:val="de-AT"/>
               </w:rPr>
-              <w:lastRenderedPageBreak/>
               <w:t xml:space="preserve">AP: </w:t>
             </w:r>
             <w:r>
@@ -45977,17 +46882,16 @@
                 <w:sz w:val="24"/>
                 <w:szCs w:val="24"/>
               </w:rPr>
-              <w:t xml:space="preserve">Die Verbindung mit dem Mikrocontroller erfolgt auf einfache Art und Weise durch die modularen, digitalen Feuchtigkeits- und Temperaturausgänge. Der Messbereich umfasst -40 Grad Celsius bis +125 Grad Celsius und 0 bis 100 % relative Feuchtigkeit (relative humidity). </w:t>
-            </w:r>
-          </w:p>
-          <w:p>
-            <w:pPr>
-              <w:jc w:val="both"/>
+              <w:t xml:space="preserve">Die Verbindung mit dem Mikrocontroller erfolgt auf einfache Art und Weise durch die modularen, digitalen Feuchtigkeits- und Temperaturausgänge. Der Messbereich umfasst -40 Grad Celsius bis </w:t>
+            </w:r>
+            <w:r>
               <w:rPr>
                 <w:sz w:val="24"/>
                 <w:szCs w:val="24"/>
               </w:rPr>
-            </w:pPr>
+              <w:lastRenderedPageBreak/>
+              <w:t xml:space="preserve">+125 Grad Celsius und 0 bis 100 % relative Feuchtigkeit (relative humidity). </w:t>
+            </w:r>
           </w:p>
           <w:p>
             <w:pPr>
@@ -45997,22 +46901,22 @@
                 <w:szCs w:val="24"/>
               </w:rPr>
             </w:pPr>
-            <w:r>
+          </w:p>
+          <w:p>
+            <w:pPr>
+              <w:jc w:val="both"/>
               <w:rPr>
                 <w:sz w:val="24"/>
                 <w:szCs w:val="24"/>
               </w:rPr>
-              <w:t>Mögliche Anwendungsbereiche sind unter anderem in der Automobilindustrie, im medizinischen Bereich, bei Luftbefeuchter und in der Wetterbeobachtung.</w:t>
-            </w:r>
-          </w:p>
-          <w:p>
-            <w:pPr>
-              <w:jc w:val="both"/>
+            </w:pPr>
+            <w:r>
               <w:rPr>
                 <w:sz w:val="24"/>
                 <w:szCs w:val="24"/>
               </w:rPr>
-            </w:pPr>
+              <w:t>Mögliche Anwendungsbereiche sind unter anderem in der Automobilindustrie, im medizinischen Bereich, bei Luftbefeuchter und in der Wetterbeobachtung.</w:t>
+            </w:r>
           </w:p>
           <w:p>
             <w:pPr>
@@ -46022,84 +46926,85 @@
                 <w:szCs w:val="24"/>
               </w:rPr>
             </w:pPr>
-            <w:r>
+          </w:p>
+          <w:p>
+            <w:pPr>
+              <w:jc w:val="both"/>
               <w:rPr>
                 <w:sz w:val="24"/>
                 <w:szCs w:val="24"/>
               </w:rPr>
-              <w:t>Der I2C Bus operiert auf zwei bidirektionalen Leitungen, von denen eine mit SDA (serial data) und die andere mit SCL (serial clock) bezeichnet wird. Über SDA findet die tatsächliche Datenübertragung statt. Über SCL werden die Takt-Impulse gesendet. Die I2C-Bausteine lassen sich über ein 7- (oder 10-) Bit breites Adress-Byte selektieren. Der I2C Bus basiert auf einer Master-Slave-Kommunikation. Der Master sendet eine Start-Condition, wodurch die Slaves angesprochen werden. Sie vergleichen ihre Adresse mit der vom Master spezifizierten Adresse und der angesprochene Slave und der Master können nun eine Kommunikation beginnen.</w:t>
-            </w:r>
-          </w:p>
-          <w:p>
-            <w:pPr>
-              <w:jc w:val="both"/>
+            </w:pPr>
+            <w:r>
               <w:rPr>
                 <w:sz w:val="24"/>
                 <w:szCs w:val="24"/>
               </w:rPr>
-            </w:pPr>
-            <w:r>
+              <w:t>Der I2C Bus operiert auf zwei bidirektionalen Leitungen, von denen eine mit SDA (serial data) und die andere mit SCL (serial clock) bezeichnet wird. Über SDA findet die tatsächliche Datenübertragung statt. Über SCL werden die Takt-Impulse gesendet. Die I2C-Bausteine lassen sich über ein 7- (oder 10-) Bit breites Adress-Byte selektieren. Der I2C Bus basiert auf einer Master-Slave-Kommunikation. Der Master sendet eine Start-Condition, wodurch die Slaves angesprochen werden. Sie vergleichen ihre Adresse mit der vom Master spezifizierten Adresse und der angesprochene Slave und der Master können nun eine Kommunikation beginnen.</w:t>
+            </w:r>
+          </w:p>
+          <w:p>
+            <w:pPr>
+              <w:jc w:val="both"/>
               <w:rPr>
                 <w:sz w:val="24"/>
                 <w:szCs w:val="24"/>
               </w:rPr>
-              <w:t xml:space="preserve"> </w:t>
-            </w:r>
-          </w:p>
-          <w:p>
-            <w:pPr>
-              <w:jc w:val="both"/>
+            </w:pPr>
+            <w:r>
               <w:rPr>
                 <w:sz w:val="24"/>
                 <w:szCs w:val="24"/>
               </w:rPr>
-            </w:pPr>
-            <w:r>
+              <w:t xml:space="preserve"> </w:t>
+            </w:r>
+          </w:p>
+          <w:p>
+            <w:pPr>
+              <w:jc w:val="both"/>
               <w:rPr>
                 <w:sz w:val="24"/>
                 <w:szCs w:val="24"/>
               </w:rPr>
-              <w:t xml:space="preserve">Die Kommunikation ist folgendermaßen aufgebaut: es wird die Start- oder Repeated Start-Condition gesendet. Darauf folgt die Adresse des angesprochenen Slaves und ein Read/Write Flag. Der Slave bestätigt nun an den Master, dass er bereit ist und der Master kann mit dem Auslesen der Daten fortfahren. Der Mikrocontroller „spricht” mit dem Slave.  Möchte der Master weitere Daten lesen, sendet er ein </w:t>
-            </w:r>
+            </w:pPr>
             <w:r>
               <w:rPr>
                 <w:sz w:val="24"/>
                 <w:szCs w:val="24"/>
               </w:rPr>
-              <w:lastRenderedPageBreak/>
-              <w:t>ACK an den Slave. Sonst sendet er kein ACK, sondern abschließend eine Stop-Condition.</w:t>
-            </w:r>
-          </w:p>
-          <w:p>
-            <w:pPr>
-              <w:jc w:val="both"/>
+              <w:t xml:space="preserve">Die Kommunikation ist folgendermaßen aufgebaut: es wird die Start- oder Repeated Start-Condition gesendet. Darauf folgt die Adresse des angesprochenen Slaves und ein Read/Write Flag. Der Slave bestätigt nun an den Master, dass er bereit ist und der Master kann mit dem Auslesen der Daten fortfahren. Der Mikrocontroller „spricht” mit </w:t>
+            </w:r>
+            <w:proofErr w:type="gramStart"/>
+            <w:r>
               <w:rPr>
                 <w:sz w:val="24"/>
                 <w:szCs w:val="24"/>
               </w:rPr>
-            </w:pPr>
+              <w:t>dem Slave</w:t>
+            </w:r>
+            <w:proofErr w:type="gramEnd"/>
             <w:r>
               <w:rPr>
                 <w:sz w:val="24"/>
                 <w:szCs w:val="24"/>
               </w:rPr>
-              <w:t xml:space="preserve"> </w:t>
-            </w:r>
-          </w:p>
-          <w:p>
-            <w:pPr>
-              <w:jc w:val="both"/>
+              <w:t xml:space="preserve">.  Möchte der Master weitere Daten lesen, sendet er ein ACK an </w:t>
+            </w:r>
+            <w:proofErr w:type="gramStart"/>
+            <w:r>
               <w:rPr>
                 <w:sz w:val="24"/>
                 <w:szCs w:val="24"/>
               </w:rPr>
-            </w:pPr>
+              <w:t>den Slave</w:t>
+            </w:r>
+            <w:proofErr w:type="gramEnd"/>
             <w:r>
               <w:rPr>
                 <w:sz w:val="24"/>
                 <w:szCs w:val="24"/>
               </w:rPr>
-              <w:t xml:space="preserve">Beim HTU21D Sensor funktioniert die oben beschriebene Kommunikation wie folgt. Der Sensor benötigt eine Betriebsspannung zwischen 1,5V und 3,6V. Nach Inbetriebnahme braucht der Sensor höchstens 15ms, um den idle state zu erreichen. Während dieser Zeit muss SCK hoch bleiben. Vor dieser Zeit soll kein Befehl gesendet werden. Um eine einwandfreie Übertragung zu erleichtern, ist es empfohlen, nach Erreichen des idle Zustandes einen Soft Reset durchzuführen. </w:t>
+              <w:t>. Sonst sendet er kein ACK, sondern abschließend eine Stop-Condition.</w:t>
             </w:r>
           </w:p>
           <w:p>
@@ -46115,7 +47020,7 @@
                 <w:sz w:val="24"/>
                 <w:szCs w:val="24"/>
               </w:rPr>
-              <w:t xml:space="preserve">  </w:t>
+              <w:t xml:space="preserve"> </w:t>
             </w:r>
           </w:p>
           <w:p>
@@ -46131,6 +47036,39 @@
                 <w:sz w:val="24"/>
                 <w:szCs w:val="24"/>
               </w:rPr>
+              <w:t xml:space="preserve">Beim HTU21D Sensor funktioniert die oben beschriebene Kommunikation wie folgt. Der Sensor benötigt eine Betriebsspannung zwischen 1,5V und 3,6V. Nach Inbetriebnahme braucht der Sensor höchstens 15ms, um den idle state zu erreichen. Während dieser Zeit muss SCK hoch bleiben. Vor dieser Zeit soll kein Befehl gesendet werden. Um eine einwandfreie Übertragung zu erleichtern, ist es empfohlen, nach Erreichen des idle Zustandes einen Soft Reset durchzuführen. </w:t>
+            </w:r>
+          </w:p>
+          <w:p>
+            <w:pPr>
+              <w:jc w:val="both"/>
+              <w:rPr>
+                <w:sz w:val="24"/>
+                <w:szCs w:val="24"/>
+              </w:rPr>
+            </w:pPr>
+            <w:r>
+              <w:rPr>
+                <w:sz w:val="24"/>
+                <w:szCs w:val="24"/>
+              </w:rPr>
+              <w:t xml:space="preserve">  </w:t>
+            </w:r>
+          </w:p>
+          <w:p>
+            <w:pPr>
+              <w:jc w:val="both"/>
+              <w:rPr>
+                <w:sz w:val="24"/>
+                <w:szCs w:val="24"/>
+              </w:rPr>
+            </w:pPr>
+            <w:r>
+              <w:rPr>
+                <w:sz w:val="24"/>
+                <w:szCs w:val="24"/>
+              </w:rPr>
+              <w:lastRenderedPageBreak/>
               <w:t xml:space="preserve"> </w:t>
             </w:r>
           </w:p>
@@ -46525,7 +47463,6 @@
                 <w:szCs w:val="24"/>
                 <w:lang w:val="de-AT"/>
               </w:rPr>
-              <w:lastRenderedPageBreak/>
               <w:t xml:space="preserve">Anschließend </w:t>
             </w:r>
             <w:r>
@@ -46944,8 +47881,9 @@
                 <w:szCs w:val="24"/>
                 <w:lang w:val="de-AT"/>
               </w:rPr>
-              <w:t>eines Grundgerüstes der Funktion setup_Poll_Task() -</w:t>
-            </w:r>
+              <w:t>eines Grundgerüstes der Funktion setup_Poll_</w:t>
+            </w:r>
+            <w:proofErr w:type="gramStart"/>
             <w:r>
               <w:rPr>
                 <w:bCs/>
@@ -46954,14 +47892,10 @@
                 <w:szCs w:val="24"/>
                 <w:lang w:val="de-AT"/>
               </w:rPr>
-              <w:t xml:space="preserve"> jedoch noch ohne tatsächliche Funktionalität. </w:t>
-            </w:r>
-          </w:p>
-          <w:p>
-            <w:pPr>
-              <w:spacing w:line="360" w:lineRule="auto"/>
-              <w:ind w:left="435"/>
-              <w:jc w:val="both"/>
+              <w:t>Task(</w:t>
+            </w:r>
+            <w:proofErr w:type="gramEnd"/>
+            <w:r>
               <w:rPr>
                 <w:bCs/>
                 <w:color w:val="000000"/>
@@ -46969,13 +47903,9 @@
                 <w:szCs w:val="24"/>
                 <w:lang w:val="de-AT"/>
               </w:rPr>
-            </w:pPr>
-          </w:p>
-          <w:p>
-            <w:pPr>
-              <w:spacing w:line="360" w:lineRule="auto"/>
-              <w:ind w:left="435"/>
-              <w:jc w:val="both"/>
+              <w:t>) -</w:t>
+            </w:r>
+            <w:r>
               <w:rPr>
                 <w:bCs/>
                 <w:color w:val="000000"/>
@@ -46983,8 +47913,14 @@
                 <w:szCs w:val="24"/>
                 <w:lang w:val="de-AT"/>
               </w:rPr>
-            </w:pPr>
-            <w:r>
+              <w:t xml:space="preserve"> jedoch noch ohne tatsächliche Funktionalität. </w:t>
+            </w:r>
+          </w:p>
+          <w:p>
+            <w:pPr>
+              <w:spacing w:line="360" w:lineRule="auto"/>
+              <w:ind w:left="435"/>
+              <w:jc w:val="both"/>
               <w:rPr>
                 <w:bCs/>
                 <w:color w:val="000000"/>
@@ -46992,9 +47928,13 @@
                 <w:szCs w:val="24"/>
                 <w:lang w:val="de-AT"/>
               </w:rPr>
-              <w:t>Als nächstes wurde die Funktion HTU21D</w:t>
-            </w:r>
-            <w:r>
+            </w:pPr>
+          </w:p>
+          <w:p>
+            <w:pPr>
+              <w:spacing w:line="360" w:lineRule="auto"/>
+              <w:ind w:left="435"/>
+              <w:jc w:val="both"/>
               <w:rPr>
                 <w:bCs/>
                 <w:color w:val="000000"/>
@@ -47002,8 +47942,7 @@
                 <w:szCs w:val="24"/>
                 <w:lang w:val="de-AT"/>
               </w:rPr>
-              <w:t>SoftReset</w:t>
-            </w:r>
+            </w:pPr>
             <w:r>
               <w:rPr>
                 <w:bCs/>
@@ -47012,7 +47951,7 @@
                 <w:szCs w:val="24"/>
                 <w:lang w:val="de-AT"/>
               </w:rPr>
-              <w:t xml:space="preserve"> entwickelt, welche für </w:t>
+              <w:t>Als nächstes wurde die Funktion HTU21D</w:t>
             </w:r>
             <w:r>
               <w:rPr>
@@ -47022,7 +47961,7 @@
                 <w:szCs w:val="24"/>
                 <w:lang w:val="de-AT"/>
               </w:rPr>
-              <w:t xml:space="preserve">ein power off und </w:t>
+              <w:t>SoftReset</w:t>
             </w:r>
             <w:r>
               <w:rPr>
@@ -47032,7 +47971,7 @@
                 <w:szCs w:val="24"/>
                 <w:lang w:val="de-AT"/>
               </w:rPr>
-              <w:t xml:space="preserve">anschließendes </w:t>
+              <w:t xml:space="preserve"> entwickelt, welche für </w:t>
             </w:r>
             <w:r>
               <w:rPr>
@@ -47042,7 +47981,7 @@
                 <w:szCs w:val="24"/>
                 <w:lang w:val="de-AT"/>
               </w:rPr>
-              <w:t>power on des Devices verwendet</w:t>
+              <w:t xml:space="preserve">ein power off und </w:t>
             </w:r>
             <w:r>
               <w:rPr>
@@ -47052,7 +47991,7 @@
                 <w:szCs w:val="24"/>
                 <w:lang w:val="de-AT"/>
               </w:rPr>
-              <w:t xml:space="preserve"> wird</w:t>
+              <w:t xml:space="preserve">anschließendes </w:t>
             </w:r>
             <w:r>
               <w:rPr>
@@ -47062,7 +48001,7 @@
                 <w:szCs w:val="24"/>
                 <w:lang w:val="de-AT"/>
               </w:rPr>
-              <w:t xml:space="preserve">. </w:t>
+              <w:t>power on des Devices verwendet</w:t>
             </w:r>
             <w:r>
               <w:rPr>
@@ -47072,7 +48011,7 @@
                 <w:szCs w:val="24"/>
                 <w:lang w:val="de-AT"/>
               </w:rPr>
-              <w:t xml:space="preserve">Es wird empfohlen, die Funktion beim Start des Sensors durchzuführen, um diesen zu rebooten. </w:t>
+              <w:t xml:space="preserve"> wird</w:t>
             </w:r>
             <w:r>
               <w:rPr>
@@ -47082,7 +48021,7 @@
                 <w:szCs w:val="24"/>
                 <w:lang w:val="de-AT"/>
               </w:rPr>
-              <w:t>Es wird 0xFE ins Register geschrieben (11111110), woraufhin das HTU21D Sensor-System reinitialisiert und</w:t>
+              <w:t xml:space="preserve">. </w:t>
             </w:r>
             <w:r>
               <w:rPr>
@@ -47092,7 +48031,7 @@
                 <w:szCs w:val="24"/>
                 <w:lang w:val="de-AT"/>
               </w:rPr>
-              <w:t xml:space="preserve"> die Operation</w:t>
+              <w:t xml:space="preserve">Es wird empfohlen, die Funktion beim Start des Sensors durchzuführen, um diesen zu rebooten. </w:t>
             </w:r>
             <w:r>
               <w:rPr>
@@ -47102,7 +48041,7 @@
                 <w:szCs w:val="24"/>
                 <w:lang w:val="de-AT"/>
               </w:rPr>
-              <w:t xml:space="preserve"> </w:t>
+              <w:t>Es wird 0xFE ins Register geschrieben (11111110), woraufhin das HTU21D Sensor-System reinitialisiert und</w:t>
             </w:r>
             <w:r>
               <w:rPr>
@@ -47112,7 +48051,7 @@
                 <w:szCs w:val="24"/>
                 <w:lang w:val="de-AT"/>
               </w:rPr>
-              <w:t>ge</w:t>
+              <w:t xml:space="preserve"> die Operation</w:t>
             </w:r>
             <w:r>
               <w:rPr>
@@ -47122,7 +48061,7 @@
                 <w:szCs w:val="24"/>
                 <w:lang w:val="de-AT"/>
               </w:rPr>
-              <w:t>startet</w:t>
+              <w:t xml:space="preserve"> </w:t>
             </w:r>
             <w:r>
               <w:rPr>
@@ -47132,7 +48071,7 @@
                 <w:szCs w:val="24"/>
                 <w:lang w:val="de-AT"/>
               </w:rPr>
-              <w:t xml:space="preserve"> wird</w:t>
+              <w:t>ge</w:t>
             </w:r>
             <w:r>
               <w:rPr>
@@ -47142,14 +48081,9 @@
                 <w:szCs w:val="24"/>
                 <w:lang w:val="de-AT"/>
               </w:rPr>
-              <w:t xml:space="preserve">. </w:t>
-            </w:r>
-          </w:p>
-          <w:p>
-            <w:pPr>
-              <w:spacing w:line="360" w:lineRule="auto"/>
-              <w:ind w:left="435"/>
-              <w:jc w:val="both"/>
+              <w:t>startet</w:t>
+            </w:r>
+            <w:r>
               <w:rPr>
                 <w:bCs/>
                 <w:color w:val="000000"/>
@@ -47157,13 +48091,9 @@
                 <w:szCs w:val="24"/>
                 <w:lang w:val="de-AT"/>
               </w:rPr>
-            </w:pPr>
-          </w:p>
-          <w:p>
-            <w:pPr>
-              <w:spacing w:line="360" w:lineRule="auto"/>
-              <w:ind w:left="435"/>
-              <w:jc w:val="both"/>
+              <w:t xml:space="preserve"> wird</w:t>
+            </w:r>
+            <w:r>
               <w:rPr>
                 <w:bCs/>
                 <w:color w:val="000000"/>
@@ -47171,8 +48101,14 @@
                 <w:szCs w:val="24"/>
                 <w:lang w:val="de-AT"/>
               </w:rPr>
-            </w:pPr>
-            <w:r>
+              <w:t xml:space="preserve">. </w:t>
+            </w:r>
+          </w:p>
+          <w:p>
+            <w:pPr>
+              <w:spacing w:line="360" w:lineRule="auto"/>
+              <w:ind w:left="435"/>
+              <w:jc w:val="both"/>
               <w:rPr>
                 <w:bCs/>
                 <w:color w:val="000000"/>
@@ -47180,9 +48116,13 @@
                 <w:szCs w:val="24"/>
                 <w:lang w:val="de-AT"/>
               </w:rPr>
-              <w:t xml:space="preserve">Problem: </w:t>
-            </w:r>
-            <w:r>
+            </w:pPr>
+          </w:p>
+          <w:p>
+            <w:pPr>
+              <w:spacing w:line="360" w:lineRule="auto"/>
+              <w:ind w:left="435"/>
+              <w:jc w:val="both"/>
               <w:rPr>
                 <w:bCs/>
                 <w:color w:val="000000"/>
@@ -47190,14 +48130,8 @@
                 <w:szCs w:val="24"/>
                 <w:lang w:val="de-AT"/>
               </w:rPr>
-              <w:t>Funktion im Beispielcode des Sensors vorhanden, jedoch nicht für den verwendeten Mikrocontroller geeignet.</w:t>
-            </w:r>
-          </w:p>
-          <w:p>
-            <w:pPr>
-              <w:spacing w:line="360" w:lineRule="auto"/>
-              <w:ind w:left="435"/>
-              <w:jc w:val="both"/>
+            </w:pPr>
+            <w:r>
               <w:rPr>
                 <w:bCs/>
                 <w:color w:val="000000"/>
@@ -47205,7 +48139,8 @@
                 <w:szCs w:val="24"/>
                 <w:lang w:val="de-AT"/>
               </w:rPr>
-            </w:pPr>
+              <w:t xml:space="preserve">Problem: </w:t>
+            </w:r>
             <w:r>
               <w:rPr>
                 <w:bCs/>
@@ -47214,9 +48149,14 @@
                 <w:szCs w:val="24"/>
                 <w:lang w:val="de-AT"/>
               </w:rPr>
-              <w:t xml:space="preserve">Lösung: </w:t>
-            </w:r>
-            <w:r>
+              <w:t>Funktion im Beispielcode des Sensors vorhanden, jedoch nicht für den verwendeten Mikrocontroller geeignet.</w:t>
+            </w:r>
+          </w:p>
+          <w:p>
+            <w:pPr>
+              <w:spacing w:line="360" w:lineRule="auto"/>
+              <w:ind w:left="435"/>
+              <w:jc w:val="both"/>
               <w:rPr>
                 <w:bCs/>
                 <w:color w:val="000000"/>
@@ -47224,14 +48164,8 @@
                 <w:szCs w:val="24"/>
                 <w:lang w:val="de-AT"/>
               </w:rPr>
-              <w:t xml:space="preserve">Durch Setzen von Breakpoints und Recherche auf verschiedenen Foren zu Texas Instruments konnte letztendlich ein zufriedenstellendes Grundgerüst gefunden werden. </w:t>
-            </w:r>
-          </w:p>
-          <w:p>
-            <w:pPr>
-              <w:spacing w:line="360" w:lineRule="auto"/>
-              <w:ind w:left="435"/>
-              <w:jc w:val="both"/>
+            </w:pPr>
+            <w:r>
               <w:rPr>
                 <w:bCs/>
                 <w:color w:val="000000"/>
@@ -47239,13 +48173,9 @@
                 <w:szCs w:val="24"/>
                 <w:lang w:val="de-AT"/>
               </w:rPr>
-            </w:pPr>
-          </w:p>
-          <w:p>
-            <w:pPr>
-              <w:spacing w:line="360" w:lineRule="auto"/>
-              <w:ind w:left="435"/>
-              <w:jc w:val="both"/>
+              <w:t xml:space="preserve">Lösung: </w:t>
+            </w:r>
+            <w:r>
               <w:rPr>
                 <w:bCs/>
                 <w:color w:val="000000"/>
@@ -47253,8 +48183,14 @@
                 <w:szCs w:val="24"/>
                 <w:lang w:val="de-AT"/>
               </w:rPr>
-            </w:pPr>
-            <w:r>
+              <w:t xml:space="preserve">Durch Setzen von Breakpoints und Recherche auf verschiedenen Foren zu Texas Instruments konnte letztendlich ein zufriedenstellendes Grundgerüst gefunden werden. </w:t>
+            </w:r>
+          </w:p>
+          <w:p>
+            <w:pPr>
+              <w:spacing w:line="360" w:lineRule="auto"/>
+              <w:ind w:left="435"/>
+              <w:jc w:val="both"/>
               <w:rPr>
                 <w:bCs/>
                 <w:color w:val="000000"/>
@@ -47262,9 +48198,13 @@
                 <w:szCs w:val="24"/>
                 <w:lang w:val="de-AT"/>
               </w:rPr>
-              <w:t xml:space="preserve">Im nächsten Schritt wurden die </w:t>
-            </w:r>
-            <w:r>
+            </w:pPr>
+          </w:p>
+          <w:p>
+            <w:pPr>
+              <w:spacing w:line="360" w:lineRule="auto"/>
+              <w:ind w:left="435"/>
+              <w:jc w:val="both"/>
               <w:rPr>
                 <w:bCs/>
                 <w:color w:val="000000"/>
@@ -47272,8 +48212,7 @@
                 <w:szCs w:val="24"/>
                 <w:lang w:val="de-AT"/>
               </w:rPr>
-              <w:t xml:space="preserve">Funktionen HTU21D_REG_read und HTU21D_REG_write </w:t>
-            </w:r>
+            </w:pPr>
             <w:r>
               <w:rPr>
                 <w:bCs/>
@@ -47282,7 +48221,7 @@
                 <w:szCs w:val="24"/>
                 <w:lang w:val="de-AT"/>
               </w:rPr>
-              <w:t>erstellt</w:t>
+              <w:t xml:space="preserve">Im nächsten Schritt wurden die </w:t>
             </w:r>
             <w:r>
               <w:rPr>
@@ -47292,14 +48231,9 @@
                 <w:szCs w:val="24"/>
                 <w:lang w:val="de-AT"/>
               </w:rPr>
-              <w:t xml:space="preserve">. </w:t>
-            </w:r>
-          </w:p>
-          <w:p>
-            <w:pPr>
-              <w:spacing w:line="360" w:lineRule="auto"/>
-              <w:ind w:left="435"/>
-              <w:jc w:val="both"/>
+              <w:t xml:space="preserve">Funktionen HTU21D_REG_read und HTU21D_REG_write </w:t>
+            </w:r>
+            <w:r>
               <w:rPr>
                 <w:bCs/>
                 <w:color w:val="000000"/>
@@ -47307,13 +48241,9 @@
                 <w:szCs w:val="24"/>
                 <w:lang w:val="de-AT"/>
               </w:rPr>
-            </w:pPr>
-          </w:p>
-          <w:p>
-            <w:pPr>
-              <w:spacing w:line="360" w:lineRule="auto"/>
-              <w:ind w:left="435"/>
-              <w:jc w:val="both"/>
+              <w:t>erstellt</w:t>
+            </w:r>
+            <w:r>
               <w:rPr>
                 <w:bCs/>
                 <w:color w:val="000000"/>
@@ -47321,8 +48251,14 @@
                 <w:szCs w:val="24"/>
                 <w:lang w:val="de-AT"/>
               </w:rPr>
-            </w:pPr>
-            <w:r>
+              <w:t xml:space="preserve">. </w:t>
+            </w:r>
+          </w:p>
+          <w:p>
+            <w:pPr>
+              <w:spacing w:line="360" w:lineRule="auto"/>
+              <w:ind w:left="435"/>
+              <w:jc w:val="both"/>
               <w:rPr>
                 <w:bCs/>
                 <w:color w:val="000000"/>
@@ -47330,9 +48266,13 @@
                 <w:szCs w:val="24"/>
                 <w:lang w:val="de-AT"/>
               </w:rPr>
-              <w:t>Anschließend wurde die</w:t>
-            </w:r>
-            <w:r>
+            </w:pPr>
+          </w:p>
+          <w:p>
+            <w:pPr>
+              <w:spacing w:line="360" w:lineRule="auto"/>
+              <w:ind w:left="435"/>
+              <w:jc w:val="both"/>
               <w:rPr>
                 <w:bCs/>
                 <w:color w:val="000000"/>
@@ -47340,8 +48280,7 @@
                 <w:szCs w:val="24"/>
                 <w:lang w:val="de-AT"/>
               </w:rPr>
-              <w:t xml:space="preserve"> Funktion CalcValues </w:t>
-            </w:r>
+            </w:pPr>
             <w:r>
               <w:rPr>
                 <w:bCs/>
@@ -47350,7 +48289,7 @@
                 <w:szCs w:val="24"/>
                 <w:lang w:val="de-AT"/>
               </w:rPr>
-              <w:t>fertig gestellt</w:t>
+              <w:t>Anschließend wurde die</w:t>
             </w:r>
             <w:r>
               <w:rPr>
@@ -47360,7 +48299,7 @@
                 <w:szCs w:val="24"/>
                 <w:lang w:val="de-AT"/>
               </w:rPr>
-              <w:t xml:space="preserve">. In der Funktion werden die Werte aus dem Buffer übergeben und diese ausgelesen. Der so ermittelte Wert wird dann in der jeweiligen Funktion GetTemperature oder GetRelativeHumidity mittels der Berechnung aus der HTU21D </w:t>
+              <w:t xml:space="preserve"> Funktion CalcValues </w:t>
             </w:r>
             <w:r>
               <w:rPr>
@@ -47370,7 +48309,7 @@
                 <w:szCs w:val="24"/>
                 <w:lang w:val="de-AT"/>
               </w:rPr>
-              <w:t>Beispielimplementierung</w:t>
+              <w:t>fertig gestellt</w:t>
             </w:r>
             <w:r>
               <w:rPr>
@@ -47380,14 +48319,9 @@
                 <w:szCs w:val="24"/>
                 <w:lang w:val="de-AT"/>
               </w:rPr>
-              <w:t xml:space="preserve"> in den tatsächlichen Temperatur- / Luftfeuchtigkeitswert umgewandelt. </w:t>
-            </w:r>
-          </w:p>
-          <w:p>
-            <w:pPr>
-              <w:spacing w:line="360" w:lineRule="auto"/>
-              <w:ind w:left="435"/>
-              <w:jc w:val="both"/>
+              <w:t xml:space="preserve">. In der Funktion werden die Werte aus dem Buffer übergeben und diese ausgelesen. Der so ermittelte Wert wird dann in der jeweiligen Funktion GetTemperature oder GetRelativeHumidity mittels der Berechnung aus der HTU21D </w:t>
+            </w:r>
+            <w:r>
               <w:rPr>
                 <w:bCs/>
                 <w:color w:val="000000"/>
@@ -47395,13 +48329,9 @@
                 <w:szCs w:val="24"/>
                 <w:lang w:val="de-AT"/>
               </w:rPr>
-            </w:pPr>
-          </w:p>
-          <w:p>
-            <w:pPr>
-              <w:spacing w:line="360" w:lineRule="auto"/>
-              <w:ind w:left="435"/>
-              <w:jc w:val="both"/>
+              <w:t>Beispielimplementierung</w:t>
+            </w:r>
+            <w:r>
               <w:rPr>
                 <w:bCs/>
                 <w:color w:val="000000"/>
@@ -47409,8 +48339,14 @@
                 <w:szCs w:val="24"/>
                 <w:lang w:val="de-AT"/>
               </w:rPr>
-            </w:pPr>
-            <w:r>
+              <w:t xml:space="preserve"> in den tatsächlichen Temperatur- / Luftfeuchtigkeitswert umgewandelt. </w:t>
+            </w:r>
+          </w:p>
+          <w:p>
+            <w:pPr>
+              <w:spacing w:line="360" w:lineRule="auto"/>
+              <w:ind w:left="435"/>
+              <w:jc w:val="both"/>
               <w:rPr>
                 <w:bCs/>
                 <w:color w:val="000000"/>
@@ -47418,8 +48354,7 @@
                 <w:szCs w:val="24"/>
                 <w:lang w:val="de-AT"/>
               </w:rPr>
-              <w:t xml:space="preserve">Für die Funktionen GetTemperature und GetRelativeHumidity wurde einerseits der Beispielcode des HTU21D Sensors herangezogen, andererseits Recherche im Internet durchgeführt. Um die Fehlersuche zu erleichtern, wurden Ausgaben auf der Konsole implementiert. Beim Debugging konnte die korrekte Erfassung der Werte bestätigt werden. </w:t>
-            </w:r>
+            </w:pPr>
           </w:p>
           <w:p>
             <w:pPr>
@@ -47434,12 +48369,7 @@
                 <w:lang w:val="de-AT"/>
               </w:rPr>
             </w:pPr>
-          </w:p>
-          <w:p>
-            <w:pPr>
-              <w:spacing w:line="360" w:lineRule="auto"/>
-              <w:ind w:left="435"/>
-              <w:jc w:val="both"/>
+            <w:r>
               <w:rPr>
                 <w:bCs/>
                 <w:color w:val="000000"/>
@@ -47447,8 +48377,15 @@
                 <w:szCs w:val="24"/>
                 <w:lang w:val="de-AT"/>
               </w:rPr>
-            </w:pPr>
-            <w:r>
+              <w:lastRenderedPageBreak/>
+              <w:t xml:space="preserve">Für die Funktionen GetTemperature und GetRelativeHumidity wurde einerseits der Beispielcode des HTU21D Sensors herangezogen, andererseits Recherche im Internet durchgeführt. Um die Fehlersuche zu erleichtern, wurden Ausgaben auf der Konsole implementiert. Beim Debugging konnte die korrekte Erfassung der Werte bestätigt werden. </w:t>
+            </w:r>
+          </w:p>
+          <w:p>
+            <w:pPr>
+              <w:spacing w:line="360" w:lineRule="auto"/>
+              <w:ind w:left="435"/>
+              <w:jc w:val="both"/>
               <w:rPr>
                 <w:bCs/>
                 <w:color w:val="000000"/>
@@ -47456,9 +48393,13 @@
                 <w:szCs w:val="24"/>
                 <w:lang w:val="de-AT"/>
               </w:rPr>
-              <w:t xml:space="preserve">Problem: </w:t>
-            </w:r>
-            <w:r>
+            </w:pPr>
+          </w:p>
+          <w:p>
+            <w:pPr>
+              <w:spacing w:line="360" w:lineRule="auto"/>
+              <w:ind w:left="435"/>
+              <w:jc w:val="both"/>
               <w:rPr>
                 <w:bCs/>
                 <w:color w:val="000000"/>
@@ -47466,14 +48407,8 @@
                 <w:szCs w:val="24"/>
                 <w:lang w:val="de-AT"/>
               </w:rPr>
-              <w:t xml:space="preserve">Beim Debugging war klar ersichtlich, dass die richtigen Werte erfasst werden konnten, jedoch wurde als Ergebnis die Null ausgegeben. Screenshots zum beschriebenen Problem werden weiter unten angehängt. </w:t>
-            </w:r>
-          </w:p>
-          <w:p>
-            <w:pPr>
-              <w:spacing w:line="360" w:lineRule="auto"/>
-              <w:ind w:left="435"/>
-              <w:jc w:val="both"/>
+            </w:pPr>
+            <w:r>
               <w:rPr>
                 <w:bCs/>
                 <w:color w:val="000000"/>
@@ -47481,13 +48416,9 @@
                 <w:szCs w:val="24"/>
                 <w:lang w:val="de-AT"/>
               </w:rPr>
-            </w:pPr>
-          </w:p>
-          <w:p>
-            <w:pPr>
-              <w:spacing w:line="360" w:lineRule="auto"/>
-              <w:ind w:left="435"/>
-              <w:jc w:val="both"/>
+              <w:t xml:space="preserve">Problem: </w:t>
+            </w:r>
+            <w:r>
               <w:rPr>
                 <w:bCs/>
                 <w:color w:val="000000"/>
@@ -47495,8 +48426,14 @@
                 <w:szCs w:val="24"/>
                 <w:lang w:val="de-AT"/>
               </w:rPr>
-            </w:pPr>
-            <w:r>
+              <w:t xml:space="preserve">Beim Debugging war klar ersichtlich, dass die richtigen Werte erfasst werden konnten, jedoch wurde als Ergebnis die Null ausgegeben. Screenshots zum beschriebenen Problem werden weiter unten angehängt. </w:t>
+            </w:r>
+          </w:p>
+          <w:p>
+            <w:pPr>
+              <w:spacing w:line="360" w:lineRule="auto"/>
+              <w:ind w:left="435"/>
+              <w:jc w:val="both"/>
               <w:rPr>
                 <w:bCs/>
                 <w:color w:val="000000"/>
@@ -47504,8 +48441,7 @@
                 <w:szCs w:val="24"/>
                 <w:lang w:val="de-AT"/>
               </w:rPr>
-              <w:t xml:space="preserve">Lösung: Nach mehreren Debugging Versuchen, Recherche im Internet und Versuchen, Funktionen für die Konvertierung der float Werte zu schreiben, konnte festgestellt werden, dass es sich beim Problem um eine fehlende Library handelte. </w:t>
-            </w:r>
+            </w:pPr>
           </w:p>
           <w:p>
             <w:pPr>
@@ -47520,12 +48456,7 @@
                 <w:lang w:val="de-AT"/>
               </w:rPr>
             </w:pPr>
-          </w:p>
-          <w:p>
-            <w:pPr>
-              <w:spacing w:line="360" w:lineRule="auto"/>
-              <w:ind w:left="435"/>
-              <w:jc w:val="both"/>
+            <w:r>
               <w:rPr>
                 <w:bCs/>
                 <w:color w:val="000000"/>
@@ -47533,8 +48464,14 @@
                 <w:szCs w:val="24"/>
                 <w:lang w:val="de-AT"/>
               </w:rPr>
-            </w:pPr>
-            <w:r>
+              <w:t xml:space="preserve">Lösung: Nach mehreren Debugging Versuchen, Recherche im Internet und Versuchen, Funktionen für die Konvertierung der float Werte zu schreiben, konnte festgestellt werden, dass es sich beim Problem um eine fehlende Library handelte. </w:t>
+            </w:r>
+          </w:p>
+          <w:p>
+            <w:pPr>
+              <w:spacing w:line="360" w:lineRule="auto"/>
+              <w:ind w:left="435"/>
+              <w:jc w:val="both"/>
               <w:rPr>
                 <w:bCs/>
                 <w:color w:val="000000"/>
@@ -47542,8 +48479,7 @@
                 <w:szCs w:val="24"/>
                 <w:lang w:val="de-AT"/>
               </w:rPr>
-              <w:t>Nachdem diese Library eingebunden wurde, lieferte die Ausgabe der Werte ein zufriedenstellendes Ergebnis.</w:t>
-            </w:r>
+            </w:pPr>
           </w:p>
           <w:p>
             <w:pPr>
@@ -47558,12 +48494,7 @@
                 <w:lang w:val="de-AT"/>
               </w:rPr>
             </w:pPr>
-          </w:p>
-          <w:p>
-            <w:pPr>
-              <w:spacing w:line="360" w:lineRule="auto"/>
-              <w:ind w:left="435"/>
-              <w:jc w:val="both"/>
+            <w:r>
               <w:rPr>
                 <w:bCs/>
                 <w:color w:val="000000"/>
@@ -47571,8 +48502,14 @@
                 <w:szCs w:val="24"/>
                 <w:lang w:val="de-AT"/>
               </w:rPr>
-            </w:pPr>
-            <w:r>
+              <w:t>Nachdem diese Library eingebunden wurde, lieferte die Ausgabe der Werte ein zufriedenstellendes Ergebnis.</w:t>
+            </w:r>
+          </w:p>
+          <w:p>
+            <w:pPr>
+              <w:spacing w:line="360" w:lineRule="auto"/>
+              <w:ind w:left="435"/>
+              <w:jc w:val="both"/>
               <w:rPr>
                 <w:bCs/>
                 <w:color w:val="000000"/>
@@ -47580,8 +48517,7 @@
                 <w:szCs w:val="24"/>
                 <w:lang w:val="de-AT"/>
               </w:rPr>
-              <w:t xml:space="preserve">In weiterer Folge arbeitete ich an den einzelnen Funktionen weiter und recherchierte die logischen Grundlagen hinter der Funktionalität. </w:t>
-            </w:r>
+            </w:pPr>
           </w:p>
           <w:p>
             <w:pPr>
@@ -47596,12 +48532,7 @@
                 <w:lang w:val="de-AT"/>
               </w:rPr>
             </w:pPr>
-          </w:p>
-          <w:p>
-            <w:pPr>
-              <w:spacing w:line="360" w:lineRule="auto"/>
-              <w:ind w:left="435"/>
-              <w:jc w:val="both"/>
+            <w:r>
               <w:rPr>
                 <w:bCs/>
                 <w:color w:val="000000"/>
@@ -47609,8 +48540,14 @@
                 <w:szCs w:val="24"/>
                 <w:lang w:val="de-AT"/>
               </w:rPr>
-            </w:pPr>
-            <w:r>
+              <w:t xml:space="preserve">In weiterer Folge arbeitete ich an den einzelnen Funktionen weiter und recherchierte die logischen Grundlagen hinter der Funktionalität. </w:t>
+            </w:r>
+          </w:p>
+          <w:p>
+            <w:pPr>
+              <w:spacing w:line="360" w:lineRule="auto"/>
+              <w:ind w:left="435"/>
+              <w:jc w:val="both"/>
               <w:rPr>
                 <w:bCs/>
                 <w:color w:val="000000"/>
@@ -47618,9 +48555,7 @@
                 <w:szCs w:val="24"/>
                 <w:lang w:val="de-AT"/>
               </w:rPr>
-              <w:lastRenderedPageBreak/>
-              <w:t xml:space="preserve">Als letztes passte ich die Headerfiles an und versah die jeweiligen Funktionen mit Briefings. Ich führte auch einen Code Refactoring aus und setzte mich mit bedingter Kompilierung auseinander, um die Ausgaben auf der Konsole für Debugging-Zwecke behalten zu können. </w:t>
-            </w:r>
+            </w:pPr>
           </w:p>
           <w:p>
             <w:pPr>
@@ -47635,12 +48570,7 @@
                 <w:lang w:val="de-AT"/>
               </w:rPr>
             </w:pPr>
-          </w:p>
-          <w:p>
-            <w:pPr>
-              <w:spacing w:line="360" w:lineRule="auto"/>
-              <w:ind w:left="435"/>
-              <w:jc w:val="both"/>
+            <w:r>
               <w:rPr>
                 <w:bCs/>
                 <w:color w:val="000000"/>
@@ -47648,8 +48578,14 @@
                 <w:szCs w:val="24"/>
                 <w:lang w:val="de-AT"/>
               </w:rPr>
-            </w:pPr>
-            <w:r>
+              <w:t xml:space="preserve">Als letztes passte ich die Headerfiles an und versah die jeweiligen Funktionen mit Briefings. Ich führte auch einen Code Refactoring aus und setzte mich mit bedingter Kompilierung auseinander, um die Ausgaben auf der Konsole für Debugging-Zwecke behalten zu können. </w:t>
+            </w:r>
+          </w:p>
+          <w:p>
+            <w:pPr>
+              <w:spacing w:line="360" w:lineRule="auto"/>
+              <w:ind w:left="435"/>
+              <w:jc w:val="both"/>
               <w:rPr>
                 <w:bCs/>
                 <w:color w:val="000000"/>
@@ -47657,8 +48593,7 @@
                 <w:szCs w:val="24"/>
                 <w:lang w:val="de-AT"/>
               </w:rPr>
-              <w:t xml:space="preserve">Screenshots: </w:t>
-            </w:r>
+            </w:pPr>
           </w:p>
           <w:p>
             <w:pPr>
@@ -47673,22 +48608,7 @@
                 <w:lang w:val="de-AT"/>
               </w:rPr>
             </w:pPr>
-          </w:p>
-          <w:p>
-            <w:pPr>
-              <w:spacing w:line="360" w:lineRule="auto"/>
-              <w:ind w:left="435"/>
-              <w:jc w:val="both"/>
-              <w:rPr>
-                <w:noProof/>
-              </w:rPr>
-            </w:pPr>
-          </w:p>
-          <w:p>
-            <w:pPr>
-              <w:spacing w:line="360" w:lineRule="auto"/>
-              <w:ind w:left="435"/>
-              <w:jc w:val="both"/>
+            <w:r>
               <w:rPr>
                 <w:bCs/>
                 <w:color w:val="000000"/>
@@ -47696,11 +48616,51 @@
                 <w:szCs w:val="24"/>
                 <w:lang w:val="de-AT"/>
               </w:rPr>
-            </w:pPr>
-            <w:r>
+              <w:t xml:space="preserve">Screenshots: </w:t>
+            </w:r>
+          </w:p>
+          <w:p>
+            <w:pPr>
+              <w:spacing w:line="360" w:lineRule="auto"/>
+              <w:ind w:left="435"/>
+              <w:jc w:val="both"/>
+              <w:rPr>
+                <w:bCs/>
+                <w:color w:val="000000"/>
+                <w:sz w:val="24"/>
+                <w:szCs w:val="24"/>
+                <w:lang w:val="de-AT"/>
+              </w:rPr>
+            </w:pPr>
+          </w:p>
+          <w:p>
+            <w:pPr>
+              <w:spacing w:line="360" w:lineRule="auto"/>
+              <w:ind w:left="435"/>
+              <w:jc w:val="both"/>
               <w:rPr>
                 <w:noProof/>
               </w:rPr>
+            </w:pPr>
+          </w:p>
+          <w:p>
+            <w:pPr>
+              <w:spacing w:line="360" w:lineRule="auto"/>
+              <w:ind w:left="435"/>
+              <w:jc w:val="both"/>
+              <w:rPr>
+                <w:bCs/>
+                <w:color w:val="000000"/>
+                <w:sz w:val="24"/>
+                <w:szCs w:val="24"/>
+                <w:lang w:val="de-AT"/>
+              </w:rPr>
+            </w:pPr>
+            <w:r>
+              <w:rPr>
+                <w:noProof/>
+              </w:rPr>
+              <w:lastRenderedPageBreak/>
               <w:drawing>
                 <wp:inline distT="0" distB="0" distL="0" distR="0" wp14:anchorId="5ACD5909" wp14:editId="5CD8B9CD">
                   <wp:extent cx="5833745" cy="4876800"/>
@@ -47719,7 +48679,7 @@
                           </pic:cNvPicPr>
                         </pic:nvPicPr>
                         <pic:blipFill rotWithShape="1">
-                          <a:blip r:embed="rId17">
+                          <a:blip r:embed="rId18">
                             <a:extLst>
                               <a:ext uri="{28A0092B-C50C-407E-A947-70E740481C1C}">
                                 <a14:useLocalDpi xmlns:a14="http://schemas.microsoft.com/office/drawing/2010/main" val="0"/>
@@ -47773,6 +48733,7 @@
                 <w:rFonts w:cs="Arial"/>
               </w:rPr>
             </w:pPr>
+            <w:bookmarkStart w:id="65" w:name="_Toc518246283"/>
             <w:r>
               <w:rPr>
                 <w:rFonts w:cs="Arial"/>
@@ -47822,6 +48783,7 @@
               </w:rPr>
               <w:t>Titel?</w:t>
             </w:r>
+            <w:bookmarkEnd w:id="65"/>
           </w:p>
           <w:p>
             <w:pPr>
@@ -47864,7 +48826,6 @@
               <w:rPr>
                 <w:noProof/>
               </w:rPr>
-              <w:lastRenderedPageBreak/>
               <w:drawing>
                 <wp:inline distT="0" distB="0" distL="0" distR="0" wp14:anchorId="230A672D" wp14:editId="219E6161">
                   <wp:extent cx="5476512" cy="1390650"/>
@@ -47883,7 +48844,7 @@
                           </pic:cNvPicPr>
                         </pic:nvPicPr>
                         <pic:blipFill rotWithShape="1">
-                          <a:blip r:embed="rId18">
+                          <a:blip r:embed="rId19">
                             <a:extLst>
                               <a:ext uri="{28A0092B-C50C-407E-A947-70E740481C1C}">
                                 <a14:useLocalDpi xmlns:a14="http://schemas.microsoft.com/office/drawing/2010/main" val="0"/>
@@ -47930,6 +48891,7 @@
           <w:rFonts w:cs="Arial"/>
         </w:rPr>
       </w:pPr>
+      <w:bookmarkStart w:id="66" w:name="_Toc518246284"/>
       <w:r>
         <w:rPr>
           <w:rFonts w:cs="Arial"/>
@@ -47980,6 +48942,7 @@
         </w:rPr>
         <w:t>Titel?</w:t>
       </w:r>
+      <w:bookmarkEnd w:id="66"/>
     </w:p>
     <w:p>
       <w:pPr>
@@ -48001,6 +48964,7 @@
         <w:rPr>
           <w:noProof/>
         </w:rPr>
+        <w:lastRenderedPageBreak/>
         <w:drawing>
           <wp:inline distT="0" distB="0" distL="0" distR="0" wp14:anchorId="59BD205C" wp14:editId="6587766B">
             <wp:extent cx="5495925" cy="2420053"/>
@@ -48019,7 +48983,7 @@
                     </pic:cNvPicPr>
                   </pic:nvPicPr>
                   <pic:blipFill rotWithShape="1">
-                    <a:blip r:embed="rId18">
+                    <a:blip r:embed="rId19">
                       <a:extLst>
                         <a:ext uri="{28A0092B-C50C-407E-A947-70E740481C1C}">
                           <a14:useLocalDpi xmlns:a14="http://schemas.microsoft.com/office/drawing/2010/main" val="0"/>
@@ -48069,6 +49033,7 @@
           <w:rFonts w:cs="Arial"/>
         </w:rPr>
       </w:pPr>
+      <w:bookmarkStart w:id="67" w:name="_Toc518246285"/>
       <w:r>
         <w:rPr>
           <w:rFonts w:cs="Arial"/>
@@ -48118,6 +49083,7 @@
         </w:rPr>
         <w:t>Titel?</w:t>
       </w:r>
+      <w:bookmarkEnd w:id="67"/>
     </w:p>
     <w:p>
       <w:pPr>
@@ -48171,7 +49137,7 @@
                     </pic:cNvPicPr>
                   </pic:nvPicPr>
                   <pic:blipFill rotWithShape="1">
-                    <a:blip r:embed="rId19">
+                    <a:blip r:embed="rId20">
                       <a:extLst>
                         <a:ext uri="{28A0092B-C50C-407E-A947-70E740481C1C}">
                           <a14:useLocalDpi xmlns:a14="http://schemas.microsoft.com/office/drawing/2010/main" val="0"/>
@@ -48211,6 +49177,17 @@
         </w:rPr>
         <w:t xml:space="preserve"> </w:t>
       </w:r>
+    </w:p>
+    <w:p>
+      <w:pPr>
+        <w:pStyle w:val="Beschriftung"/>
+        <w:spacing w:before="0"/>
+        <w:jc w:val="center"/>
+        <w:rPr>
+          <w:rFonts w:cs="Arial"/>
+        </w:rPr>
+      </w:pPr>
+      <w:bookmarkStart w:id="68" w:name="_Toc518246286"/>
       <w:r>
         <w:rPr>
           <w:rFonts w:cs="Arial"/>
@@ -48260,6 +49237,7 @@
         </w:rPr>
         <w:t>Titel?</w:t>
       </w:r>
+      <w:bookmarkEnd w:id="68"/>
     </w:p>
     <w:p>
       <w:pPr>
@@ -48311,7 +49289,7 @@
                     </pic:cNvPicPr>
                   </pic:nvPicPr>
                   <pic:blipFill rotWithShape="1">
-                    <a:blip r:embed="rId19">
+                    <a:blip r:embed="rId20">
                       <a:extLst>
                         <a:ext uri="{28A0092B-C50C-407E-A947-70E740481C1C}">
                           <a14:useLocalDpi xmlns:a14="http://schemas.microsoft.com/office/drawing/2010/main" val="0"/>
@@ -48355,6 +49333,7 @@
           <w:rFonts w:cs="Arial"/>
         </w:rPr>
       </w:pPr>
+      <w:bookmarkStart w:id="69" w:name="_Toc518246287"/>
       <w:r>
         <w:rPr>
           <w:rFonts w:cs="Arial"/>
@@ -48404,6 +49383,7 @@
         </w:rPr>
         <w:t>Titel?</w:t>
       </w:r>
+      <w:bookmarkEnd w:id="69"/>
     </w:p>
     <w:p>
       <w:pPr>
@@ -48564,8 +49544,13 @@
             <w:pPr>
               <w:pStyle w:val="FormatvorlageAufzhlungen2"/>
             </w:pPr>
-            <w:r>
-              <w:t xml:space="preserve">Standardisiertes  Reporting über den Status der Zielerreichung </w:t>
+            <w:proofErr w:type="gramStart"/>
+            <w:r>
+              <w:t>Standardisiertes  Reporting</w:t>
+            </w:r>
+            <w:proofErr w:type="gramEnd"/>
+            <w:r>
+              <w:t xml:space="preserve"> über den Status der Zielerreichung </w:t>
             </w:r>
           </w:p>
           <w:p>
@@ -48612,7 +49597,7 @@
                 <w:rFonts w:cs="Arial"/>
               </w:rPr>
             </w:pPr>
-            <w:bookmarkStart w:id="64" w:name="_Toc518199551"/>
+            <w:bookmarkStart w:id="70" w:name="_Toc518246288"/>
             <w:r>
               <w:rPr>
                 <w:rFonts w:cs="Arial"/>
@@ -48686,7 +49671,7 @@
               </w:rPr>
               <w:t>6</w:t>
             </w:r>
-            <w:bookmarkEnd w:id="64"/>
+            <w:bookmarkEnd w:id="70"/>
           </w:p>
           <w:p>
             <w:pPr>
@@ -48883,8 +49868,13 @@
             <w:pPr>
               <w:pStyle w:val="FormatvorlageAufzhlungen2"/>
             </w:pPr>
-            <w:r>
-              <w:t xml:space="preserve">Standardisiertes  Reporting über den Status der Zielerreichung </w:t>
+            <w:proofErr w:type="gramStart"/>
+            <w:r>
+              <w:t>Standardisiertes  Reporting</w:t>
+            </w:r>
+            <w:proofErr w:type="gramEnd"/>
+            <w:r>
+              <w:t xml:space="preserve"> über den Status der Zielerreichung </w:t>
             </w:r>
           </w:p>
           <w:p>
@@ -48931,7 +49921,7 @@
                 <w:rFonts w:cs="Arial"/>
               </w:rPr>
             </w:pPr>
-            <w:bookmarkStart w:id="65" w:name="_Toc518199552"/>
+            <w:bookmarkStart w:id="71" w:name="_Toc518246289"/>
             <w:r>
               <w:rPr>
                 <w:rFonts w:cs="Arial"/>
@@ -49005,7 +49995,7 @@
               </w:rPr>
               <w:t>6</w:t>
             </w:r>
-            <w:bookmarkEnd w:id="65"/>
+            <w:bookmarkEnd w:id="71"/>
           </w:p>
           <w:p>
             <w:pPr>
@@ -49195,8 +50185,13 @@
             <w:pPr>
               <w:pStyle w:val="FormatvorlageAufzhlungen2"/>
             </w:pPr>
-            <w:r>
-              <w:t xml:space="preserve">Standardisiertes  Reporting über den Status der Zielerreichung </w:t>
+            <w:proofErr w:type="gramStart"/>
+            <w:r>
+              <w:t>Standardisiertes  Reporting</w:t>
+            </w:r>
+            <w:proofErr w:type="gramEnd"/>
+            <w:r>
+              <w:t xml:space="preserve"> über den Status der Zielerreichung </w:t>
             </w:r>
           </w:p>
           <w:p>
@@ -49243,7 +50238,7 @@
                 <w:rFonts w:cs="Arial"/>
               </w:rPr>
             </w:pPr>
-            <w:bookmarkStart w:id="66" w:name="_Toc518199553"/>
+            <w:bookmarkStart w:id="72" w:name="_Toc518246290"/>
             <w:r>
               <w:rPr>
                 <w:rFonts w:cs="Arial"/>
@@ -49317,7 +50312,7 @@
               </w:rPr>
               <w:t>6</w:t>
             </w:r>
-            <w:bookmarkEnd w:id="66"/>
+            <w:bookmarkEnd w:id="72"/>
           </w:p>
           <w:p>
             <w:pPr>
@@ -49401,7 +50396,7 @@
                 <w:lang w:val="de-AT"/>
               </w:rPr>
             </w:pPr>
-            <w:bookmarkStart w:id="67" w:name="_Toc518168778"/>
+            <w:bookmarkStart w:id="73" w:name="_Toc518168778"/>
             <w:r>
               <w:rPr>
                 <w:lang w:val="de-AT"/>
@@ -49409,7 +50404,7 @@
               <w:lastRenderedPageBreak/>
               <w:t>AP: Embedded Integration</w:t>
             </w:r>
-            <w:bookmarkEnd w:id="67"/>
+            <w:bookmarkEnd w:id="73"/>
           </w:p>
         </w:tc>
       </w:tr>
@@ -49956,9 +50951,9 @@
                 <w:rFonts w:cs="Arial"/>
               </w:rPr>
             </w:pPr>
-            <w:bookmarkStart w:id="68" w:name="_Toc515439697"/>
-            <w:bookmarkStart w:id="69" w:name="_Toc518199554"/>
-            <w:bookmarkStart w:id="70" w:name="_Hlk515052099"/>
+            <w:bookmarkStart w:id="74" w:name="_Toc515439697"/>
+            <w:bookmarkStart w:id="75" w:name="_Hlk515052099"/>
+            <w:bookmarkStart w:id="76" w:name="_Toc518246291"/>
             <w:r>
               <w:rPr>
                 <w:rFonts w:cs="Arial"/>
@@ -50000,20 +50995,12 @@
               <w:rPr>
                 <w:rFonts w:cs="Arial"/>
               </w:rPr>
-              <w:t>: ÖBB Ko</w:t>
-            </w:r>
-            <w:bookmarkStart w:id="71" w:name="_GoBack"/>
-            <w:bookmarkEnd w:id="71"/>
-            <w:r>
-              <w:rPr>
-                <w:rFonts w:cs="Arial"/>
-              </w:rPr>
-              <w:t>nzernstruktur</w:t>
-            </w:r>
-            <w:bookmarkEnd w:id="68"/>
-            <w:bookmarkEnd w:id="69"/>
-          </w:p>
-          <w:bookmarkEnd w:id="70"/>
+              <w:t>: ÖBB Konzernstruktur</w:t>
+            </w:r>
+            <w:bookmarkEnd w:id="74"/>
+            <w:bookmarkEnd w:id="76"/>
+          </w:p>
+          <w:bookmarkEnd w:id="75"/>
           <w:p>
             <w:pPr>
               <w:pStyle w:val="FormatvorlageAufzhlungen2"/>
@@ -50504,14 +51491,14 @@
                 <w:lang w:val="de-AT"/>
               </w:rPr>
             </w:pPr>
-            <w:bookmarkStart w:id="72" w:name="_Toc518168781"/>
+            <w:bookmarkStart w:id="77" w:name="_Toc518168781"/>
             <w:r>
               <w:rPr>
                 <w:lang w:val="de-AT"/>
               </w:rPr>
               <w:t>Installationsanleitung</w:t>
             </w:r>
-            <w:bookmarkEnd w:id="72"/>
+            <w:bookmarkEnd w:id="77"/>
           </w:p>
         </w:tc>
       </w:tr>
@@ -50733,14 +51720,14 @@
                 <w:lang w:val="de-AT"/>
               </w:rPr>
             </w:pPr>
-            <w:bookmarkStart w:id="73" w:name="_Toc518168782"/>
+            <w:bookmarkStart w:id="78" w:name="_Toc518168782"/>
             <w:r>
               <w:rPr>
                 <w:lang w:val="de-AT"/>
               </w:rPr>
               <w:t>Lessons Learned</w:t>
             </w:r>
-            <w:bookmarkEnd w:id="73"/>
+            <w:bookmarkEnd w:id="78"/>
           </w:p>
         </w:tc>
       </w:tr>
@@ -50826,8 +51813,13 @@
             <w:pPr>
               <w:pStyle w:val="FormatvorlageAufzhlungen2"/>
             </w:pPr>
-            <w:r>
-              <w:t xml:space="preserve">Standardisiertes  Reporting über den Status der Zielerreichung </w:t>
+            <w:proofErr w:type="gramStart"/>
+            <w:r>
+              <w:t>Standardisiertes  Reporting</w:t>
+            </w:r>
+            <w:proofErr w:type="gramEnd"/>
+            <w:r>
+              <w:t xml:space="preserve"> über den Status der Zielerreichung </w:t>
             </w:r>
           </w:p>
           <w:p>
@@ -50945,28 +51937,28 @@
       <w:pPr>
         <w:pStyle w:val="berschrift1"/>
       </w:pPr>
-      <w:bookmarkStart w:id="74" w:name="_Toc518168783"/>
-      <w:bookmarkStart w:id="75" w:name="_Toc114210889"/>
-      <w:bookmarkStart w:id="76" w:name="_Toc264537167"/>
-      <w:bookmarkStart w:id="77" w:name="_Toc264537895"/>
-      <w:bookmarkStart w:id="78" w:name="_Toc515203101"/>
+      <w:bookmarkStart w:id="79" w:name="_Toc518168783"/>
+      <w:bookmarkStart w:id="80" w:name="_Toc114210889"/>
+      <w:bookmarkStart w:id="81" w:name="_Toc264537167"/>
+      <w:bookmarkStart w:id="82" w:name="_Toc264537895"/>
+      <w:bookmarkStart w:id="83" w:name="_Toc515203101"/>
       <w:r>
         <w:lastRenderedPageBreak/>
         <w:t>Anhang</w:t>
       </w:r>
-      <w:bookmarkEnd w:id="74"/>
+      <w:bookmarkEnd w:id="79"/>
     </w:p>
     <w:p>
       <w:pPr>
         <w:pStyle w:val="berschrift2"/>
       </w:pPr>
-      <w:bookmarkStart w:id="79" w:name="_Ref517825168"/>
-      <w:bookmarkStart w:id="80" w:name="_Toc518168784"/>
+      <w:bookmarkStart w:id="84" w:name="_Ref517825168"/>
+      <w:bookmarkStart w:id="85" w:name="_Toc518168784"/>
       <w:r>
         <w:t>Verwendete Tools</w:t>
       </w:r>
-      <w:bookmarkEnd w:id="79"/>
-      <w:bookmarkEnd w:id="80"/>
+      <w:bookmarkEnd w:id="84"/>
+      <w:bookmarkEnd w:id="85"/>
     </w:p>
     <w:p>
       <w:pPr>
@@ -51027,7 +52019,7 @@
         </w:rPr>
         <w:t xml:space="preserve">., </w:t>
       </w:r>
-      <w:hyperlink r:id="rId20" w:history="1">
+      <w:hyperlink r:id="rId21" w:history="1">
         <w:r>
           <w:rPr>
             <w:rStyle w:val="Hyperlink"/>
@@ -51092,7 +52084,7 @@
         </w:rPr>
         <w:t xml:space="preserve">., </w:t>
       </w:r>
-      <w:hyperlink r:id="rId21" w:history="1">
+      <w:hyperlink r:id="rId22" w:history="1">
         <w:r>
           <w:rPr>
             <w:rStyle w:val="Hyperlink"/>
@@ -51224,18 +52216,18 @@
           <w:lang w:val="de-AT"/>
         </w:rPr>
       </w:pPr>
-      <w:bookmarkStart w:id="81" w:name="_Toc518168785"/>
+      <w:bookmarkStart w:id="86" w:name="_Toc518168785"/>
       <w:r>
         <w:rPr>
           <w:lang w:val="de-AT"/>
         </w:rPr>
         <w:t>Abbildungsverzeichnis</w:t>
       </w:r>
-      <w:bookmarkEnd w:id="75"/>
-      <w:bookmarkEnd w:id="76"/>
-      <w:bookmarkEnd w:id="77"/>
-      <w:bookmarkEnd w:id="78"/>
+      <w:bookmarkEnd w:id="80"/>
       <w:bookmarkEnd w:id="81"/>
+      <w:bookmarkEnd w:id="82"/>
+      <w:bookmarkEnd w:id="83"/>
+      <w:bookmarkEnd w:id="86"/>
     </w:p>
     <w:p>
       <w:pPr>
@@ -51278,7 +52270,7 @@
         </w:rPr>
         <w:fldChar w:fldCharType="separate"/>
       </w:r>
-      <w:hyperlink w:anchor="_Toc518199548" w:history="1">
+      <w:hyperlink w:anchor="_Toc518246281" w:history="1">
         <w:r>
           <w:rPr>
             <w:rStyle w:val="Hyperlink"/>
@@ -51306,7 +52298,7 @@
             <w:noProof/>
             <w:webHidden/>
           </w:rPr>
-          <w:instrText xml:space="preserve"> PAGEREF _Toc518199548 \h </w:instrText>
+          <w:instrText xml:space="preserve"> PAGEREF _Toc518246281 \h </w:instrText>
         </w:r>
         <w:r>
           <w:rPr>
@@ -51349,7 +52341,7 @@
           <w:lang w:eastAsia="de-AT" w:bidi="ar-SA"/>
         </w:rPr>
       </w:pPr>
-      <w:hyperlink w:anchor="_Toc518199549" w:history="1">
+      <w:hyperlink w:anchor="_Toc518246282" w:history="1">
         <w:r>
           <w:rPr>
             <w:rStyle w:val="Hyperlink"/>
@@ -51377,7 +52369,7 @@
             <w:noProof/>
             <w:webHidden/>
           </w:rPr>
-          <w:instrText xml:space="preserve"> PAGEREF _Toc518199549 \h </w:instrText>
+          <w:instrText xml:space="preserve"> PAGEREF _Toc518246282 \h </w:instrText>
         </w:r>
         <w:r>
           <w:rPr>
@@ -51420,7 +52412,433 @@
           <w:lang w:eastAsia="de-AT" w:bidi="ar-SA"/>
         </w:rPr>
       </w:pPr>
-      <w:hyperlink w:anchor="_Toc518199550" w:history="1">
+      <w:hyperlink w:anchor="_Toc518246283" w:history="1">
+        <w:r>
+          <w:rPr>
+            <w:rStyle w:val="Hyperlink"/>
+            <w:rFonts w:cs="Arial"/>
+            <w:noProof/>
+          </w:rPr>
+          <w:t>Abbildung 3: Titel?</w:t>
+        </w:r>
+        <w:r>
+          <w:rPr>
+            <w:noProof/>
+            <w:webHidden/>
+          </w:rPr>
+          <w:tab/>
+        </w:r>
+        <w:r>
+          <w:rPr>
+            <w:noProof/>
+            <w:webHidden/>
+          </w:rPr>
+          <w:fldChar w:fldCharType="begin"/>
+        </w:r>
+        <w:r>
+          <w:rPr>
+            <w:noProof/>
+            <w:webHidden/>
+          </w:rPr>
+          <w:instrText xml:space="preserve"> PAGEREF _Toc518246283 \h </w:instrText>
+        </w:r>
+        <w:r>
+          <w:rPr>
+            <w:noProof/>
+            <w:webHidden/>
+          </w:rPr>
+        </w:r>
+        <w:r>
+          <w:rPr>
+            <w:noProof/>
+            <w:webHidden/>
+          </w:rPr>
+          <w:fldChar w:fldCharType="separate"/>
+        </w:r>
+        <w:r>
+          <w:rPr>
+            <w:noProof/>
+            <w:webHidden/>
+          </w:rPr>
+          <w:t>25</w:t>
+        </w:r>
+        <w:r>
+          <w:rPr>
+            <w:noProof/>
+            <w:webHidden/>
+          </w:rPr>
+          <w:fldChar w:fldCharType="end"/>
+        </w:r>
+      </w:hyperlink>
+    </w:p>
+    <w:p>
+      <w:pPr>
+        <w:pStyle w:val="Abbildungsverzeichnis"/>
+        <w:tabs>
+          <w:tab w:val="right" w:leader="dot" w:pos="9628"/>
+        </w:tabs>
+        <w:rPr>
+          <w:rFonts w:asciiTheme="minorHAnsi" w:eastAsiaTheme="minorEastAsia" w:hAnsiTheme="minorHAnsi" w:cstheme="minorBidi"/>
+          <w:noProof/>
+          <w:lang w:eastAsia="de-AT" w:bidi="ar-SA"/>
+        </w:rPr>
+      </w:pPr>
+      <w:hyperlink w:anchor="_Toc518246284" w:history="1">
+        <w:r>
+          <w:rPr>
+            <w:rStyle w:val="Hyperlink"/>
+            <w:rFonts w:cs="Arial"/>
+            <w:noProof/>
+          </w:rPr>
+          <w:t>Abbildung 4: Titel?</w:t>
+        </w:r>
+        <w:r>
+          <w:rPr>
+            <w:noProof/>
+            <w:webHidden/>
+          </w:rPr>
+          <w:tab/>
+        </w:r>
+        <w:r>
+          <w:rPr>
+            <w:noProof/>
+            <w:webHidden/>
+          </w:rPr>
+          <w:fldChar w:fldCharType="begin"/>
+        </w:r>
+        <w:r>
+          <w:rPr>
+            <w:noProof/>
+            <w:webHidden/>
+          </w:rPr>
+          <w:instrText xml:space="preserve"> PAGEREF _Toc518246284 \h </w:instrText>
+        </w:r>
+        <w:r>
+          <w:rPr>
+            <w:noProof/>
+            <w:webHidden/>
+          </w:rPr>
+        </w:r>
+        <w:r>
+          <w:rPr>
+            <w:noProof/>
+            <w:webHidden/>
+          </w:rPr>
+          <w:fldChar w:fldCharType="separate"/>
+        </w:r>
+        <w:r>
+          <w:rPr>
+            <w:noProof/>
+            <w:webHidden/>
+          </w:rPr>
+          <w:t>26</w:t>
+        </w:r>
+        <w:r>
+          <w:rPr>
+            <w:noProof/>
+            <w:webHidden/>
+          </w:rPr>
+          <w:fldChar w:fldCharType="end"/>
+        </w:r>
+      </w:hyperlink>
+    </w:p>
+    <w:p>
+      <w:pPr>
+        <w:pStyle w:val="Abbildungsverzeichnis"/>
+        <w:tabs>
+          <w:tab w:val="right" w:leader="dot" w:pos="9628"/>
+        </w:tabs>
+        <w:rPr>
+          <w:rFonts w:asciiTheme="minorHAnsi" w:eastAsiaTheme="minorEastAsia" w:hAnsiTheme="minorHAnsi" w:cstheme="minorBidi"/>
+          <w:noProof/>
+          <w:lang w:eastAsia="de-AT" w:bidi="ar-SA"/>
+        </w:rPr>
+      </w:pPr>
+      <w:hyperlink w:anchor="_Toc518246285" w:history="1">
+        <w:r>
+          <w:rPr>
+            <w:rStyle w:val="Hyperlink"/>
+            <w:rFonts w:cs="Arial"/>
+            <w:noProof/>
+          </w:rPr>
+          <w:t>Abbildung 5: Titel?</w:t>
+        </w:r>
+        <w:r>
+          <w:rPr>
+            <w:noProof/>
+            <w:webHidden/>
+          </w:rPr>
+          <w:tab/>
+        </w:r>
+        <w:r>
+          <w:rPr>
+            <w:noProof/>
+            <w:webHidden/>
+          </w:rPr>
+          <w:fldChar w:fldCharType="begin"/>
+        </w:r>
+        <w:r>
+          <w:rPr>
+            <w:noProof/>
+            <w:webHidden/>
+          </w:rPr>
+          <w:instrText xml:space="preserve"> PAGEREF _Toc518246285 \h </w:instrText>
+        </w:r>
+        <w:r>
+          <w:rPr>
+            <w:noProof/>
+            <w:webHidden/>
+          </w:rPr>
+        </w:r>
+        <w:r>
+          <w:rPr>
+            <w:noProof/>
+            <w:webHidden/>
+          </w:rPr>
+          <w:fldChar w:fldCharType="separate"/>
+        </w:r>
+        <w:r>
+          <w:rPr>
+            <w:noProof/>
+            <w:webHidden/>
+          </w:rPr>
+          <w:t>26</w:t>
+        </w:r>
+        <w:r>
+          <w:rPr>
+            <w:noProof/>
+            <w:webHidden/>
+          </w:rPr>
+          <w:fldChar w:fldCharType="end"/>
+        </w:r>
+      </w:hyperlink>
+    </w:p>
+    <w:p>
+      <w:pPr>
+        <w:pStyle w:val="Abbildungsverzeichnis"/>
+        <w:tabs>
+          <w:tab w:val="right" w:leader="dot" w:pos="9628"/>
+        </w:tabs>
+        <w:rPr>
+          <w:rFonts w:asciiTheme="minorHAnsi" w:eastAsiaTheme="minorEastAsia" w:hAnsiTheme="minorHAnsi" w:cstheme="minorBidi"/>
+          <w:noProof/>
+          <w:lang w:eastAsia="de-AT" w:bidi="ar-SA"/>
+        </w:rPr>
+      </w:pPr>
+      <w:hyperlink w:anchor="_Toc518246286" w:history="1">
+        <w:r>
+          <w:rPr>
+            <w:rStyle w:val="Hyperlink"/>
+            <w:rFonts w:cs="Arial"/>
+            <w:noProof/>
+          </w:rPr>
+          <w:t>Abbildung 6: Titel?</w:t>
+        </w:r>
+        <w:r>
+          <w:rPr>
+            <w:noProof/>
+            <w:webHidden/>
+          </w:rPr>
+          <w:tab/>
+        </w:r>
+        <w:r>
+          <w:rPr>
+            <w:noProof/>
+            <w:webHidden/>
+          </w:rPr>
+          <w:fldChar w:fldCharType="begin"/>
+        </w:r>
+        <w:r>
+          <w:rPr>
+            <w:noProof/>
+            <w:webHidden/>
+          </w:rPr>
+          <w:instrText xml:space="preserve"> PAGEREF _Toc518246286 \h </w:instrText>
+        </w:r>
+        <w:r>
+          <w:rPr>
+            <w:noProof/>
+            <w:webHidden/>
+          </w:rPr>
+        </w:r>
+        <w:r>
+          <w:rPr>
+            <w:noProof/>
+            <w:webHidden/>
+          </w:rPr>
+          <w:fldChar w:fldCharType="separate"/>
+        </w:r>
+        <w:r>
+          <w:rPr>
+            <w:noProof/>
+            <w:webHidden/>
+          </w:rPr>
+          <w:t>26</w:t>
+        </w:r>
+        <w:r>
+          <w:rPr>
+            <w:noProof/>
+            <w:webHidden/>
+          </w:rPr>
+          <w:fldChar w:fldCharType="end"/>
+        </w:r>
+      </w:hyperlink>
+    </w:p>
+    <w:p>
+      <w:pPr>
+        <w:pStyle w:val="Abbildungsverzeichnis"/>
+        <w:tabs>
+          <w:tab w:val="right" w:leader="dot" w:pos="9628"/>
+        </w:tabs>
+        <w:rPr>
+          <w:rFonts w:asciiTheme="minorHAnsi" w:eastAsiaTheme="minorEastAsia" w:hAnsiTheme="minorHAnsi" w:cstheme="minorBidi"/>
+          <w:noProof/>
+          <w:lang w:eastAsia="de-AT" w:bidi="ar-SA"/>
+        </w:rPr>
+      </w:pPr>
+      <w:hyperlink w:anchor="_Toc518246287" w:history="1">
+        <w:r>
+          <w:rPr>
+            <w:rStyle w:val="Hyperlink"/>
+            <w:rFonts w:cs="Arial"/>
+            <w:noProof/>
+          </w:rPr>
+          <w:t>Abbildung 7: Titel?</w:t>
+        </w:r>
+        <w:r>
+          <w:rPr>
+            <w:noProof/>
+            <w:webHidden/>
+          </w:rPr>
+          <w:tab/>
+        </w:r>
+        <w:r>
+          <w:rPr>
+            <w:noProof/>
+            <w:webHidden/>
+          </w:rPr>
+          <w:fldChar w:fldCharType="begin"/>
+        </w:r>
+        <w:r>
+          <w:rPr>
+            <w:noProof/>
+            <w:webHidden/>
+          </w:rPr>
+          <w:instrText xml:space="preserve"> PAGEREF _Toc518246287 \h </w:instrText>
+        </w:r>
+        <w:r>
+          <w:rPr>
+            <w:noProof/>
+            <w:webHidden/>
+          </w:rPr>
+        </w:r>
+        <w:r>
+          <w:rPr>
+            <w:noProof/>
+            <w:webHidden/>
+          </w:rPr>
+          <w:fldChar w:fldCharType="separate"/>
+        </w:r>
+        <w:r>
+          <w:rPr>
+            <w:noProof/>
+            <w:webHidden/>
+          </w:rPr>
+          <w:t>27</w:t>
+        </w:r>
+        <w:r>
+          <w:rPr>
+            <w:noProof/>
+            <w:webHidden/>
+          </w:rPr>
+          <w:fldChar w:fldCharType="end"/>
+        </w:r>
+      </w:hyperlink>
+    </w:p>
+    <w:p>
+      <w:pPr>
+        <w:pStyle w:val="Abbildungsverzeichnis"/>
+        <w:tabs>
+          <w:tab w:val="right" w:leader="dot" w:pos="9628"/>
+        </w:tabs>
+        <w:rPr>
+          <w:rFonts w:asciiTheme="minorHAnsi" w:eastAsiaTheme="minorEastAsia" w:hAnsiTheme="minorHAnsi" w:cstheme="minorBidi"/>
+          <w:noProof/>
+          <w:lang w:eastAsia="de-AT" w:bidi="ar-SA"/>
+        </w:rPr>
+      </w:pPr>
+      <w:hyperlink w:anchor="_Toc518246288" w:history="1">
+        <w:r>
+          <w:rPr>
+            <w:rStyle w:val="Hyperlink"/>
+            <w:rFonts w:cs="Arial"/>
+            <w:noProof/>
+          </w:rPr>
+          <w:t>Abbildung 8: Organisation Stab QS 12/2016</w:t>
+        </w:r>
+        <w:r>
+          <w:rPr>
+            <w:noProof/>
+            <w:webHidden/>
+          </w:rPr>
+          <w:tab/>
+        </w:r>
+        <w:r>
+          <w:rPr>
+            <w:noProof/>
+            <w:webHidden/>
+          </w:rPr>
+          <w:fldChar w:fldCharType="begin"/>
+        </w:r>
+        <w:r>
+          <w:rPr>
+            <w:noProof/>
+            <w:webHidden/>
+          </w:rPr>
+          <w:instrText xml:space="preserve"> PAGEREF _Toc518246288 \h </w:instrText>
+        </w:r>
+        <w:r>
+          <w:rPr>
+            <w:noProof/>
+            <w:webHidden/>
+          </w:rPr>
+        </w:r>
+        <w:r>
+          <w:rPr>
+            <w:noProof/>
+            <w:webHidden/>
+          </w:rPr>
+          <w:fldChar w:fldCharType="separate"/>
+        </w:r>
+        <w:r>
+          <w:rPr>
+            <w:noProof/>
+            <w:webHidden/>
+          </w:rPr>
+          <w:t>27</w:t>
+        </w:r>
+        <w:r>
+          <w:rPr>
+            <w:noProof/>
+            <w:webHidden/>
+          </w:rPr>
+          <w:fldChar w:fldCharType="end"/>
+        </w:r>
+      </w:hyperlink>
+    </w:p>
+    <w:p>
+      <w:pPr>
+        <w:pStyle w:val="Abbildungsverzeichnis"/>
+        <w:tabs>
+          <w:tab w:val="right" w:leader="dot" w:pos="9628"/>
+        </w:tabs>
+        <w:rPr>
+          <w:rFonts w:asciiTheme="minorHAnsi" w:eastAsiaTheme="minorEastAsia" w:hAnsiTheme="minorHAnsi" w:cstheme="minorBidi"/>
+          <w:noProof/>
+          <w:lang w:eastAsia="de-AT" w:bidi="ar-SA"/>
+        </w:rPr>
+      </w:pPr>
+      <w:hyperlink w:anchor="_Toc518246289" w:history="1">
         <w:r>
           <w:rPr>
             <w:rStyle w:val="Hyperlink"/>
@@ -51448,7 +52866,7 @@
             <w:noProof/>
             <w:webHidden/>
           </w:rPr>
-          <w:instrText xml:space="preserve"> PAGEREF _Toc518199550 \h </w:instrText>
+          <w:instrText xml:space="preserve"> PAGEREF _Toc518246289 \h </w:instrText>
         </w:r>
         <w:r>
           <w:rPr>
@@ -51468,7 +52886,7 @@
             <w:noProof/>
             <w:webHidden/>
           </w:rPr>
-          <w:t>21</w:t>
+          <w:t>28</w:t>
         </w:r>
         <w:r>
           <w:rPr>
@@ -51491,7 +52909,7 @@
           <w:lang w:eastAsia="de-AT" w:bidi="ar-SA"/>
         </w:rPr>
       </w:pPr>
-      <w:hyperlink w:anchor="_Toc518199551" w:history="1">
+      <w:hyperlink w:anchor="_Toc518246290" w:history="1">
         <w:r>
           <w:rPr>
             <w:rStyle w:val="Hyperlink"/>
@@ -51519,7 +52937,7 @@
             <w:noProof/>
             <w:webHidden/>
           </w:rPr>
-          <w:instrText xml:space="preserve"> PAGEREF _Toc518199551 \h </w:instrText>
+          <w:instrText xml:space="preserve"> PAGEREF _Toc518246290 \h </w:instrText>
         </w:r>
         <w:r>
           <w:rPr>
@@ -51539,7 +52957,7 @@
             <w:noProof/>
             <w:webHidden/>
           </w:rPr>
-          <w:t>21</w:t>
+          <w:t>28</w:t>
         </w:r>
         <w:r>
           <w:rPr>
@@ -51562,14 +52980,14 @@
           <w:lang w:eastAsia="de-AT" w:bidi="ar-SA"/>
         </w:rPr>
       </w:pPr>
-      <w:hyperlink w:anchor="_Toc518199552" w:history="1">
+      <w:hyperlink w:anchor="_Toc518246291" w:history="1">
         <w:r>
           <w:rPr>
             <w:rStyle w:val="Hyperlink"/>
             <w:rFonts w:cs="Arial"/>
             <w:noProof/>
           </w:rPr>
-          <w:t>Abbildung 1: Organisation Stab QS 12/2016</w:t>
+          <w:t>Abbildung 11: ÖBB Konzernstruktur</w:t>
         </w:r>
         <w:r>
           <w:rPr>
@@ -51590,7 +53008,7 @@
             <w:noProof/>
             <w:webHidden/>
           </w:rPr>
-          <w:instrText xml:space="preserve"> PAGEREF _Toc518199552 \h </w:instrText>
+          <w:instrText xml:space="preserve"> PAGEREF _Toc518246291 \h </w:instrText>
         </w:r>
         <w:r>
           <w:rPr>
@@ -51610,149 +53028,7 @@
             <w:noProof/>
             <w:webHidden/>
           </w:rPr>
-          <w:t>22</w:t>
-        </w:r>
-        <w:r>
-          <w:rPr>
-            <w:noProof/>
-            <w:webHidden/>
-          </w:rPr>
-          <w:fldChar w:fldCharType="end"/>
-        </w:r>
-      </w:hyperlink>
-    </w:p>
-    <w:p>
-      <w:pPr>
-        <w:pStyle w:val="Abbildungsverzeichnis"/>
-        <w:tabs>
-          <w:tab w:val="right" w:leader="dot" w:pos="9628"/>
-        </w:tabs>
-        <w:rPr>
-          <w:rFonts w:asciiTheme="minorHAnsi" w:eastAsiaTheme="minorEastAsia" w:hAnsiTheme="minorHAnsi" w:cstheme="minorBidi"/>
-          <w:noProof/>
-          <w:lang w:eastAsia="de-AT" w:bidi="ar-SA"/>
-        </w:rPr>
-      </w:pPr>
-      <w:hyperlink w:anchor="_Toc518199553" w:history="1">
-        <w:r>
-          <w:rPr>
-            <w:rStyle w:val="Hyperlink"/>
-            <w:rFonts w:cs="Arial"/>
-            <w:noProof/>
-          </w:rPr>
-          <w:t>Abbildung 1: Organisation Stab QS 12/2016</w:t>
-        </w:r>
-        <w:r>
-          <w:rPr>
-            <w:noProof/>
-            <w:webHidden/>
-          </w:rPr>
-          <w:tab/>
-        </w:r>
-        <w:r>
-          <w:rPr>
-            <w:noProof/>
-            <w:webHidden/>
-          </w:rPr>
-          <w:fldChar w:fldCharType="begin"/>
-        </w:r>
-        <w:r>
-          <w:rPr>
-            <w:noProof/>
-            <w:webHidden/>
-          </w:rPr>
-          <w:instrText xml:space="preserve"> PAGEREF _Toc518199553 \h </w:instrText>
-        </w:r>
-        <w:r>
-          <w:rPr>
-            <w:noProof/>
-            <w:webHidden/>
-          </w:rPr>
-        </w:r>
-        <w:r>
-          <w:rPr>
-            <w:noProof/>
-            <w:webHidden/>
-          </w:rPr>
-          <w:fldChar w:fldCharType="separate"/>
-        </w:r>
-        <w:r>
-          <w:rPr>
-            <w:noProof/>
-            <w:webHidden/>
-          </w:rPr>
-          <w:t>22</w:t>
-        </w:r>
-        <w:r>
-          <w:rPr>
-            <w:noProof/>
-            <w:webHidden/>
-          </w:rPr>
-          <w:fldChar w:fldCharType="end"/>
-        </w:r>
-      </w:hyperlink>
-    </w:p>
-    <w:p>
-      <w:pPr>
-        <w:pStyle w:val="Abbildungsverzeichnis"/>
-        <w:tabs>
-          <w:tab w:val="right" w:leader="dot" w:pos="9628"/>
-        </w:tabs>
-        <w:rPr>
-          <w:rFonts w:asciiTheme="minorHAnsi" w:eastAsiaTheme="minorEastAsia" w:hAnsiTheme="minorHAnsi" w:cstheme="minorBidi"/>
-          <w:noProof/>
-          <w:lang w:eastAsia="de-AT" w:bidi="ar-SA"/>
-        </w:rPr>
-      </w:pPr>
-      <w:hyperlink w:anchor="_Toc518199554" w:history="1">
-        <w:r>
-          <w:rPr>
-            <w:rStyle w:val="Hyperlink"/>
-            <w:rFonts w:cs="Arial"/>
-            <w:noProof/>
-          </w:rPr>
-          <w:t>Abbildung 1: ÖBB Konzernstruktur</w:t>
-        </w:r>
-        <w:r>
-          <w:rPr>
-            <w:noProof/>
-            <w:webHidden/>
-          </w:rPr>
-          <w:tab/>
-        </w:r>
-        <w:r>
-          <w:rPr>
-            <w:noProof/>
-            <w:webHidden/>
-          </w:rPr>
-          <w:fldChar w:fldCharType="begin"/>
-        </w:r>
-        <w:r>
-          <w:rPr>
-            <w:noProof/>
-            <w:webHidden/>
-          </w:rPr>
-          <w:instrText xml:space="preserve"> PAGEREF _Toc518199554 \h </w:instrText>
-        </w:r>
-        <w:r>
-          <w:rPr>
-            <w:noProof/>
-            <w:webHidden/>
-          </w:rPr>
-        </w:r>
-        <w:r>
-          <w:rPr>
-            <w:noProof/>
-            <w:webHidden/>
-          </w:rPr>
-          <w:fldChar w:fldCharType="separate"/>
-        </w:r>
-        <w:r>
-          <w:rPr>
-            <w:noProof/>
-            <w:webHidden/>
-          </w:rPr>
-          <w:t>23</w:t>
+          <w:t>29</w:t>
         </w:r>
         <w:r>
           <w:rPr>
@@ -51840,14 +53116,14 @@
           <w:lang w:val="de-AT"/>
         </w:rPr>
       </w:pPr>
-      <w:bookmarkStart w:id="82" w:name="_Toc518168786"/>
+      <w:bookmarkStart w:id="87" w:name="_Toc518168786"/>
       <w:r>
         <w:rPr>
           <w:lang w:val="de-AT"/>
         </w:rPr>
         <w:t>Recherchelisten</w:t>
       </w:r>
-      <w:bookmarkEnd w:id="82"/>
+      <w:bookmarkEnd w:id="87"/>
     </w:p>
     <w:p>
       <w:pPr>
@@ -51884,7 +53160,7 @@
           <w:lang w:val="de-AT"/>
         </w:rPr>
       </w:pPr>
-      <w:bookmarkStart w:id="83" w:name="_Toc518168787"/>
+      <w:bookmarkStart w:id="88" w:name="_Toc518168787"/>
       <w:r>
         <w:rPr>
           <w:lang w:val="de-AT"/>
@@ -51897,7 +53173,7 @@
         </w:rPr>
         <w:t>lenverzeichnis</w:t>
       </w:r>
-      <w:bookmarkEnd w:id="83"/>
+      <w:bookmarkEnd w:id="88"/>
     </w:p>
     <w:p>
       <w:pPr>
@@ -52037,6 +53313,12 @@
         </w:rPr>
       </w:pPr>
     </w:p>
+    <w:p/>
+    <w:p>
+      <w:r>
+        <w:t>https://e2e.ti.com/support/embedded/tirtos/f/355/t/555614?HTTP-POST-sample</w:t>
+      </w:r>
+    </w:p>
     <w:p>
       <w:pPr>
         <w:rPr>
@@ -52054,7 +53336,7 @@
           <w:lang w:val="de-AT"/>
         </w:rPr>
       </w:pPr>
-      <w:bookmarkStart w:id="84" w:name="_Toc518168788"/>
+      <w:bookmarkStart w:id="89" w:name="_Toc518168788"/>
       <w:r>
         <w:rPr>
           <w:lang w:val="de-AT"/>
@@ -52062,7 +53344,7 @@
         <w:lastRenderedPageBreak/>
         <w:t>Designvorlage</w:t>
       </w:r>
-      <w:bookmarkEnd w:id="84"/>
+      <w:bookmarkEnd w:id="89"/>
     </w:p>
     <w:p>
       <w:pPr>
@@ -52093,7 +53375,7 @@
           <w:lang w:val="de-AT"/>
         </w:rPr>
       </w:pPr>
-      <w:bookmarkStart w:id="85" w:name="_Toc518168789"/>
+      <w:bookmarkStart w:id="90" w:name="_Toc518168789"/>
       <w:r>
         <w:rPr>
           <w:color w:val="00659C"/>
@@ -52101,7 +53383,7 @@
         </w:rPr>
         <w:t>Überschrift 1</w:t>
       </w:r>
-      <w:bookmarkEnd w:id="85"/>
+      <w:bookmarkEnd w:id="90"/>
     </w:p>
     <w:p>
       <w:pPr>
@@ -52145,7 +53427,7 @@
           <w:lang w:val="de-AT"/>
         </w:rPr>
       </w:pPr>
-      <w:bookmarkStart w:id="86" w:name="_Toc518168790"/>
+      <w:bookmarkStart w:id="91" w:name="_Toc518168790"/>
       <w:r>
         <w:rPr>
           <w:color w:val="00659C"/>
@@ -52153,7 +53435,7 @@
         </w:rPr>
         <w:t>Überschrift 2</w:t>
       </w:r>
-      <w:bookmarkEnd w:id="86"/>
+      <w:bookmarkEnd w:id="91"/>
     </w:p>
     <w:p>
       <w:pPr>
@@ -52233,7 +53515,7 @@
           <w:lang w:val="de-AT"/>
         </w:rPr>
       </w:pPr>
-      <w:bookmarkStart w:id="87" w:name="_Toc518168791"/>
+      <w:bookmarkStart w:id="92" w:name="_Toc518168791"/>
       <w:r>
         <w:rPr>
           <w:color w:val="00659C"/>
@@ -52241,7 +53523,7 @@
         </w:rPr>
         <w:t>Überschrift 3</w:t>
       </w:r>
-      <w:bookmarkEnd w:id="87"/>
+      <w:bookmarkEnd w:id="92"/>
     </w:p>
     <w:p>
       <w:pPr>
@@ -52255,7 +53537,7 @@
         </w:rPr>
         <w:t xml:space="preserve">Formatierung Hyperlink: </w:t>
       </w:r>
-      <w:hyperlink r:id="rId22" w:history="1">
+      <w:hyperlink r:id="rId23" w:history="1">
         <w:r>
           <w:rPr>
             <w:rStyle w:val="Hyperlink"/>
@@ -52435,7 +53717,7 @@
         <w:bCs/>
         <w:noProof/>
       </w:rPr>
-      <w:t>30</w:t>
+      <w:t>29</w:t>
     </w:r>
     <w:r>
       <w:rPr>
@@ -52474,7 +53756,7 @@
         <w:bCs/>
         <w:noProof/>
       </w:rPr>
-      <w:t>36</w:t>
+      <w:t>39</w:t>
     </w:r>
     <w:r>
       <w:rPr>
@@ -54618,6 +55900,119 @@
     </w:lvl>
   </w:abstractNum>
   <w:abstractNum w:abstractNumId="12" w15:restartNumberingAfterBreak="0">
+    <w:nsid w:val="67365978"/>
+    <w:multiLevelType w:val="hybridMultilevel"/>
+    <w:tmpl w:val="106A13FE"/>
+    <w:lvl w:ilvl="0" w:tplc="0C070001">
+      <w:start w:val="1"/>
+      <w:numFmt w:val="bullet"/>
+      <w:lvlText w:val=""/>
+      <w:lvlJc w:val="left"/>
+      <w:pPr>
+        <w:ind w:left="1155" w:hanging="360"/>
+      </w:pPr>
+      <w:rPr>
+        <w:rFonts w:ascii="Symbol" w:hAnsi="Symbol" w:hint="default"/>
+      </w:rPr>
+    </w:lvl>
+    <w:lvl w:ilvl="1" w:tplc="0C070003" w:tentative="1">
+      <w:start w:val="1"/>
+      <w:numFmt w:val="bullet"/>
+      <w:lvlText w:val="o"/>
+      <w:lvlJc w:val="left"/>
+      <w:pPr>
+        <w:ind w:left="1875" w:hanging="360"/>
+      </w:pPr>
+      <w:rPr>
+        <w:rFonts w:ascii="Courier New" w:hAnsi="Courier New" w:cs="Courier New" w:hint="default"/>
+      </w:rPr>
+    </w:lvl>
+    <w:lvl w:ilvl="2" w:tplc="0C070005" w:tentative="1">
+      <w:start w:val="1"/>
+      <w:numFmt w:val="bullet"/>
+      <w:lvlText w:val=""/>
+      <w:lvlJc w:val="left"/>
+      <w:pPr>
+        <w:ind w:left="2595" w:hanging="360"/>
+      </w:pPr>
+      <w:rPr>
+        <w:rFonts w:ascii="Wingdings" w:hAnsi="Wingdings" w:hint="default"/>
+      </w:rPr>
+    </w:lvl>
+    <w:lvl w:ilvl="3" w:tplc="0C070001" w:tentative="1">
+      <w:start w:val="1"/>
+      <w:numFmt w:val="bullet"/>
+      <w:lvlText w:val=""/>
+      <w:lvlJc w:val="left"/>
+      <w:pPr>
+        <w:ind w:left="3315" w:hanging="360"/>
+      </w:pPr>
+      <w:rPr>
+        <w:rFonts w:ascii="Symbol" w:hAnsi="Symbol" w:hint="default"/>
+      </w:rPr>
+    </w:lvl>
+    <w:lvl w:ilvl="4" w:tplc="0C070003" w:tentative="1">
+      <w:start w:val="1"/>
+      <w:numFmt w:val="bullet"/>
+      <w:lvlText w:val="o"/>
+      <w:lvlJc w:val="left"/>
+      <w:pPr>
+        <w:ind w:left="4035" w:hanging="360"/>
+      </w:pPr>
+      <w:rPr>
+        <w:rFonts w:ascii="Courier New" w:hAnsi="Courier New" w:cs="Courier New" w:hint="default"/>
+      </w:rPr>
+    </w:lvl>
+    <w:lvl w:ilvl="5" w:tplc="0C070005" w:tentative="1">
+      <w:start w:val="1"/>
+      <w:numFmt w:val="bullet"/>
+      <w:lvlText w:val=""/>
+      <w:lvlJc w:val="left"/>
+      <w:pPr>
+        <w:ind w:left="4755" w:hanging="360"/>
+      </w:pPr>
+      <w:rPr>
+        <w:rFonts w:ascii="Wingdings" w:hAnsi="Wingdings" w:hint="default"/>
+      </w:rPr>
+    </w:lvl>
+    <w:lvl w:ilvl="6" w:tplc="0C070001" w:tentative="1">
+      <w:start w:val="1"/>
+      <w:numFmt w:val="bullet"/>
+      <w:lvlText w:val=""/>
+      <w:lvlJc w:val="left"/>
+      <w:pPr>
+        <w:ind w:left="5475" w:hanging="360"/>
+      </w:pPr>
+      <w:rPr>
+        <w:rFonts w:ascii="Symbol" w:hAnsi="Symbol" w:hint="default"/>
+      </w:rPr>
+    </w:lvl>
+    <w:lvl w:ilvl="7" w:tplc="0C070003" w:tentative="1">
+      <w:start w:val="1"/>
+      <w:numFmt w:val="bullet"/>
+      <w:lvlText w:val="o"/>
+      <w:lvlJc w:val="left"/>
+      <w:pPr>
+        <w:ind w:left="6195" w:hanging="360"/>
+      </w:pPr>
+      <w:rPr>
+        <w:rFonts w:ascii="Courier New" w:hAnsi="Courier New" w:cs="Courier New" w:hint="default"/>
+      </w:rPr>
+    </w:lvl>
+    <w:lvl w:ilvl="8" w:tplc="0C070005" w:tentative="1">
+      <w:start w:val="1"/>
+      <w:numFmt w:val="bullet"/>
+      <w:lvlText w:val=""/>
+      <w:lvlJc w:val="left"/>
+      <w:pPr>
+        <w:ind w:left="6915" w:hanging="360"/>
+      </w:pPr>
+      <w:rPr>
+        <w:rFonts w:ascii="Wingdings" w:hAnsi="Wingdings" w:hint="default"/>
+      </w:rPr>
+    </w:lvl>
+  </w:abstractNum>
+  <w:abstractNum w:abstractNumId="13" w15:restartNumberingAfterBreak="0">
     <w:nsid w:val="760024A9"/>
     <w:multiLevelType w:val="hybridMultilevel"/>
     <w:tmpl w:val="4C20EA5A"/>
@@ -54730,7 +56125,7 @@
       </w:rPr>
     </w:lvl>
   </w:abstractNum>
-  <w:abstractNum w:abstractNumId="13" w15:restartNumberingAfterBreak="0">
+  <w:abstractNum w:abstractNumId="14" w15:restartNumberingAfterBreak="0">
     <w:nsid w:val="788859E2"/>
     <w:multiLevelType w:val="hybridMultilevel"/>
     <w:tmpl w:val="FA2AE8EA"/>
@@ -54817,7 +56212,7 @@
       </w:pPr>
     </w:lvl>
   </w:abstractNum>
-  <w:abstractNum w:abstractNumId="14" w15:restartNumberingAfterBreak="0">
+  <w:abstractNum w:abstractNumId="15" w15:restartNumberingAfterBreak="0">
     <w:nsid w:val="7CE54129"/>
     <w:multiLevelType w:val="hybridMultilevel"/>
     <w:tmpl w:val="E15068BC"/>
@@ -54946,7 +56341,7 @@
     <w:abstractNumId w:val="7"/>
   </w:num>
   <w:num w:numId="6">
-    <w:abstractNumId w:val="12"/>
+    <w:abstractNumId w:val="13"/>
   </w:num>
   <w:num w:numId="7">
     <w:abstractNumId w:val="8"/>
@@ -54980,10 +56375,10 @@
     <w:abstractNumId w:val="6"/>
   </w:num>
   <w:num w:numId="9">
-    <w:abstractNumId w:val="13"/>
+    <w:abstractNumId w:val="14"/>
   </w:num>
   <w:num w:numId="10">
-    <w:abstractNumId w:val="13"/>
+    <w:abstractNumId w:val="14"/>
     <w:lvlOverride w:ilvl="0">
       <w:startOverride w:val="1"/>
     </w:lvlOverride>
@@ -54995,10 +56390,10 @@
     <w:abstractNumId w:val="5"/>
   </w:num>
   <w:num w:numId="13">
-    <w:abstractNumId w:val="13"/>
+    <w:abstractNumId w:val="14"/>
   </w:num>
   <w:num w:numId="14">
-    <w:abstractNumId w:val="13"/>
+    <w:abstractNumId w:val="14"/>
     <w:lvlOverride w:ilvl="0">
       <w:startOverride w:val="1"/>
     </w:lvlOverride>
@@ -55040,13 +56435,13 @@
     <w:abstractNumId w:val="3"/>
   </w:num>
   <w:num w:numId="18">
-    <w:abstractNumId w:val="13"/>
+    <w:abstractNumId w:val="14"/>
     <w:lvlOverride w:ilvl="0">
       <w:startOverride w:val="1"/>
     </w:lvlOverride>
   </w:num>
   <w:num w:numId="19">
-    <w:abstractNumId w:val="13"/>
+    <w:abstractNumId w:val="14"/>
     <w:lvlOverride w:ilvl="0">
       <w:startOverride w:val="1"/>
     </w:lvlOverride>
@@ -55061,10 +56456,13 @@
     <w:abstractNumId w:val="5"/>
   </w:num>
   <w:num w:numId="23">
-    <w:abstractNumId w:val="14"/>
+    <w:abstractNumId w:val="15"/>
   </w:num>
   <w:num w:numId="24">
     <w:abstractNumId w:val="11"/>
+  </w:num>
+  <w:num w:numId="25">
+    <w:abstractNumId w:val="12"/>
   </w:num>
   <w:numIdMacAtCleanup w:val="3"/>
 </w:numbering>
@@ -56484,7 +57882,7 @@
 </file>
 
 <file path=customXml/itemProps1.xml><?xml version="1.0" encoding="utf-8"?>
-<ds:datastoreItem xmlns:ds="http://schemas.openxmlformats.org/officeDocument/2006/customXml" ds:itemID="{CA522193-B342-447C-BE2B-EA95CBDF2699}">
+<ds:datastoreItem xmlns:ds="http://schemas.openxmlformats.org/officeDocument/2006/customXml" ds:itemID="{415383A0-B7EF-4BE2-A9C6-58C89C6A5DAD}">
   <ds:schemaRefs>
     <ds:schemaRef ds:uri="http://schemas.openxmlformats.org/officeDocument/2006/bibliography"/>
   </ds:schemaRefs>

</xml_diff>

<commit_message>
Doku und Zeitliste Gergely angepasst
</commit_message>
<xml_diff>
--- a/ESE_Projektdokumentation.docx
+++ b/ESE_Projektdokumentation.docx
@@ -4936,8 +4936,6 @@
           <w:fldChar w:fldCharType="end"/>
         </w:r>
       </w:hyperlink>
-      <w:bookmarkStart w:id="3" w:name="_GoBack"/>
-      <w:bookmarkEnd w:id="3"/>
     </w:p>
     <w:p>
       <w:pPr>
@@ -5141,16 +5139,16 @@
       <w:pPr>
         <w:pStyle w:val="berschrift1"/>
       </w:pPr>
-      <w:bookmarkStart w:id="4" w:name="_Toc518168761"/>
-      <w:bookmarkStart w:id="5" w:name="_Toc518260531"/>
-      <w:bookmarkStart w:id="6" w:name="_Toc518321764"/>
+      <w:bookmarkStart w:id="3" w:name="_Toc518168761"/>
+      <w:bookmarkStart w:id="4" w:name="_Toc518260531"/>
+      <w:bookmarkStart w:id="5" w:name="_Toc518321764"/>
       <w:r>
         <w:lastRenderedPageBreak/>
         <w:t>Projekthandbuch</w:t>
       </w:r>
+      <w:bookmarkEnd w:id="3"/>
       <w:bookmarkEnd w:id="4"/>
       <w:bookmarkEnd w:id="5"/>
-      <w:bookmarkEnd w:id="6"/>
     </w:p>
     <w:p/>
     <w:tbl>
@@ -5192,24 +5190,24 @@
                 <w:sz w:val="20"/>
               </w:rPr>
             </w:pPr>
-            <w:bookmarkStart w:id="7" w:name="OLE_LINK3"/>
-            <w:bookmarkStart w:id="8" w:name="OLE_LINK4"/>
+            <w:bookmarkStart w:id="6" w:name="OLE_LINK3"/>
+            <w:bookmarkStart w:id="7" w:name="OLE_LINK4"/>
           </w:p>
           <w:p>
             <w:pPr>
               <w:pStyle w:val="berschrift2"/>
             </w:pPr>
-            <w:bookmarkStart w:id="9" w:name="_Toc146196914"/>
-            <w:bookmarkStart w:id="10" w:name="_Toc518168762"/>
-            <w:bookmarkStart w:id="11" w:name="_Toc518260532"/>
-            <w:bookmarkStart w:id="12" w:name="_Toc518321765"/>
+            <w:bookmarkStart w:id="8" w:name="_Toc146196914"/>
+            <w:bookmarkStart w:id="9" w:name="_Toc518168762"/>
+            <w:bookmarkStart w:id="10" w:name="_Toc518260532"/>
+            <w:bookmarkStart w:id="11" w:name="_Toc518321765"/>
             <w:r>
               <w:t>Projektauftrag</w:t>
             </w:r>
+            <w:bookmarkEnd w:id="8"/>
             <w:bookmarkEnd w:id="9"/>
             <w:bookmarkEnd w:id="10"/>
             <w:bookmarkEnd w:id="11"/>
-            <w:bookmarkEnd w:id="12"/>
           </w:p>
           <w:p>
             <w:pPr>
@@ -5678,8 +5676,8 @@
           </w:p>
         </w:tc>
       </w:tr>
+      <w:bookmarkEnd w:id="6"/>
       <w:bookmarkEnd w:id="7"/>
-      <w:bookmarkEnd w:id="8"/>
     </w:tbl>
     <w:p>
       <w:pPr>
@@ -5737,17 +5735,17 @@
             <w:pPr>
               <w:pStyle w:val="berschrift2"/>
             </w:pPr>
-            <w:bookmarkStart w:id="13" w:name="_Toc146196916"/>
-            <w:bookmarkStart w:id="14" w:name="_Toc518168763"/>
-            <w:bookmarkStart w:id="15" w:name="_Toc518260533"/>
-            <w:bookmarkStart w:id="16" w:name="_Toc518321766"/>
+            <w:bookmarkStart w:id="12" w:name="_Toc146196916"/>
+            <w:bookmarkStart w:id="13" w:name="_Toc518168763"/>
+            <w:bookmarkStart w:id="14" w:name="_Toc518260533"/>
+            <w:bookmarkStart w:id="15" w:name="_Toc518321766"/>
             <w:r>
               <w:t>Projektzieleplan</w:t>
             </w:r>
+            <w:bookmarkEnd w:id="12"/>
             <w:bookmarkEnd w:id="13"/>
             <w:bookmarkEnd w:id="14"/>
             <w:bookmarkEnd w:id="15"/>
-            <w:bookmarkEnd w:id="16"/>
           </w:p>
           <w:p>
             <w:pPr>
@@ -7002,9 +7000,9 @@
                 <w:i w:val="0"/>
               </w:rPr>
             </w:pPr>
-            <w:bookmarkStart w:id="17" w:name="_Toc518168764"/>
-            <w:bookmarkStart w:id="18" w:name="_Toc518260534"/>
-            <w:bookmarkStart w:id="19" w:name="_Toc518321767"/>
+            <w:bookmarkStart w:id="16" w:name="_Toc518168764"/>
+            <w:bookmarkStart w:id="17" w:name="_Toc518260534"/>
+            <w:bookmarkStart w:id="18" w:name="_Toc518321767"/>
             <w:r>
               <w:rPr>
                 <w:rStyle w:val="Hervorhebung"/>
@@ -7012,9 +7010,9 @@
               </w:rPr>
               <w:t>Changerequests</w:t>
             </w:r>
+            <w:bookmarkEnd w:id="16"/>
             <w:bookmarkEnd w:id="17"/>
             <w:bookmarkEnd w:id="18"/>
-            <w:bookmarkEnd w:id="19"/>
             <w:r>
               <w:rPr>
                 <w:rStyle w:val="Hervorhebung"/>
@@ -7258,15 +7256,15 @@
                 <w:i w:val="0"/>
               </w:rPr>
             </w:pPr>
-            <w:bookmarkStart w:id="20" w:name="_Toc518168765"/>
-            <w:bookmarkStart w:id="21" w:name="_Toc518260535"/>
-            <w:bookmarkStart w:id="22" w:name="_Toc518321768"/>
+            <w:bookmarkStart w:id="19" w:name="_Toc518168765"/>
+            <w:bookmarkStart w:id="20" w:name="_Toc518260535"/>
+            <w:bookmarkStart w:id="21" w:name="_Toc518321768"/>
             <w:r>
               <w:t>Change 1</w:t>
             </w:r>
+            <w:bookmarkEnd w:id="19"/>
             <w:bookmarkEnd w:id="20"/>
             <w:bookmarkEnd w:id="21"/>
-            <w:bookmarkEnd w:id="22"/>
           </w:p>
         </w:tc>
       </w:tr>
@@ -7456,17 +7454,17 @@
             <w:pPr>
               <w:pStyle w:val="berschrift2"/>
             </w:pPr>
-            <w:bookmarkStart w:id="23" w:name="_Toc146196917"/>
-            <w:bookmarkStart w:id="24" w:name="_Toc518168766"/>
-            <w:bookmarkStart w:id="25" w:name="_Toc518260536"/>
-            <w:bookmarkStart w:id="26" w:name="_Toc518321769"/>
+            <w:bookmarkStart w:id="22" w:name="_Toc146196917"/>
+            <w:bookmarkStart w:id="23" w:name="_Toc518168766"/>
+            <w:bookmarkStart w:id="24" w:name="_Toc518260536"/>
+            <w:bookmarkStart w:id="25" w:name="_Toc518321769"/>
             <w:r>
               <w:t>Projektstrukturplan</w:t>
             </w:r>
+            <w:bookmarkEnd w:id="22"/>
             <w:bookmarkEnd w:id="23"/>
             <w:bookmarkEnd w:id="24"/>
             <w:bookmarkEnd w:id="25"/>
-            <w:bookmarkEnd w:id="26"/>
           </w:p>
           <w:p>
             <w:pPr>
@@ -7607,7 +7605,7 @@
             <w:pPr>
               <w:pStyle w:val="berschrift2"/>
             </w:pPr>
-            <w:bookmarkStart w:id="27" w:name="_Toc518321770"/>
+            <w:bookmarkStart w:id="26" w:name="_Toc518321770"/>
             <w:r>
               <w:t>Projekt</w:t>
             </w:r>
@@ -7617,7 +7615,7 @@
             <w:r>
               <w:t>plan</w:t>
             </w:r>
-            <w:bookmarkEnd w:id="27"/>
+            <w:bookmarkEnd w:id="26"/>
           </w:p>
           <w:p>
             <w:pPr>
@@ -7761,17 +7759,17 @@
             <w:pPr>
               <w:pStyle w:val="berschrift2"/>
             </w:pPr>
-            <w:bookmarkStart w:id="28" w:name="_Toc146196918"/>
-            <w:bookmarkStart w:id="29" w:name="_Toc518168767"/>
-            <w:bookmarkStart w:id="30" w:name="_Toc518260537"/>
-            <w:bookmarkStart w:id="31" w:name="_Toc518321771"/>
+            <w:bookmarkStart w:id="27" w:name="_Toc146196918"/>
+            <w:bookmarkStart w:id="28" w:name="_Toc518168767"/>
+            <w:bookmarkStart w:id="29" w:name="_Toc518260537"/>
+            <w:bookmarkStart w:id="30" w:name="_Toc518321771"/>
             <w:r>
               <w:t>Arbeitspaketspezifikationen</w:t>
             </w:r>
+            <w:bookmarkEnd w:id="27"/>
             <w:bookmarkEnd w:id="28"/>
             <w:bookmarkEnd w:id="29"/>
             <w:bookmarkEnd w:id="30"/>
-            <w:bookmarkEnd w:id="31"/>
           </w:p>
           <w:p/>
         </w:tc>
@@ -7801,7 +7799,7 @@
                 <w:sz w:val="18"/>
               </w:rPr>
             </w:pPr>
-            <w:bookmarkStart w:id="32" w:name="_Hlk516093487"/>
+            <w:bookmarkStart w:id="31" w:name="_Hlk516093487"/>
             <w:r>
               <w:rPr>
                 <w:b/>
@@ -8475,7 +8473,7 @@
             <w:shd w:val="clear" w:color="auto" w:fill="C0C0C0"/>
             <w:vAlign w:val="center"/>
           </w:tcPr>
-          <w:bookmarkEnd w:id="32"/>
+          <w:bookmarkEnd w:id="31"/>
           <w:p>
             <w:pPr>
               <w:spacing w:before="60" w:after="60"/>
@@ -10274,10 +10272,7 @@
               <w:spacing w:before="120" w:after="120"/>
             </w:pPr>
             <w:r>
-              <w:t>19.02.201</w:t>
-            </w:r>
-            <w:r>
-              <w:t>8</w:t>
+              <w:t>02.07.2018</w:t>
             </w:r>
           </w:p>
         </w:tc>
@@ -10374,19 +10369,6 @@
               <w:t>Implementieren von Mailboxes</w:t>
             </w:r>
           </w:p>
-          <w:p>
-            <w:pPr>
-              <w:numPr>
-                <w:ilvl w:val="0"/>
-                <w:numId w:val="5"/>
-              </w:numPr>
-              <w:ind w:left="357" w:hanging="357"/>
-            </w:pPr>
-            <w:r>
-              <w:t>Implementieren von CRC</w:t>
-            </w:r>
-          </w:p>
-          <w:p/>
         </w:tc>
         <w:tc>
           <w:tcPr>
@@ -14345,17 +14327,17 @@
             <w:pPr>
               <w:pStyle w:val="berschrift2"/>
             </w:pPr>
-            <w:bookmarkStart w:id="33" w:name="_Toc146196919"/>
-            <w:bookmarkStart w:id="34" w:name="_Toc518168768"/>
-            <w:bookmarkStart w:id="35" w:name="_Toc518260538"/>
-            <w:bookmarkStart w:id="36" w:name="_Toc518321772"/>
+            <w:bookmarkStart w:id="32" w:name="_Toc146196919"/>
+            <w:bookmarkStart w:id="33" w:name="_Toc518168768"/>
+            <w:bookmarkStart w:id="34" w:name="_Toc518260538"/>
+            <w:bookmarkStart w:id="35" w:name="_Toc518321772"/>
             <w:r>
               <w:t>Projektmeilensteinplan</w:t>
             </w:r>
+            <w:bookmarkEnd w:id="32"/>
             <w:bookmarkEnd w:id="33"/>
             <w:bookmarkEnd w:id="34"/>
             <w:bookmarkEnd w:id="35"/>
-            <w:bookmarkEnd w:id="36"/>
           </w:p>
           <w:p>
             <w:pPr>
@@ -16022,17 +16004,17 @@
             <w:pPr>
               <w:pStyle w:val="berschrift2"/>
             </w:pPr>
-            <w:bookmarkStart w:id="37" w:name="_Toc146196927"/>
-            <w:bookmarkStart w:id="38" w:name="_Toc518168769"/>
-            <w:bookmarkStart w:id="39" w:name="_Toc518260539"/>
-            <w:bookmarkStart w:id="40" w:name="_Toc518321773"/>
+            <w:bookmarkStart w:id="36" w:name="_Toc146196927"/>
+            <w:bookmarkStart w:id="37" w:name="_Toc518168769"/>
+            <w:bookmarkStart w:id="38" w:name="_Toc518260539"/>
+            <w:bookmarkStart w:id="39" w:name="_Toc518321773"/>
             <w:r>
               <w:t>Projektfunktionendiagramm</w:t>
             </w:r>
+            <w:bookmarkEnd w:id="36"/>
             <w:bookmarkEnd w:id="37"/>
             <w:bookmarkEnd w:id="38"/>
             <w:bookmarkEnd w:id="39"/>
-            <w:bookmarkEnd w:id="40"/>
           </w:p>
           <w:p>
             <w:pPr>
@@ -16427,7 +16409,7 @@
                 </w:ffData>
               </w:fldChar>
             </w:r>
-            <w:bookmarkStart w:id="41" w:name="Text77"/>
+            <w:bookmarkStart w:id="40" w:name="Text77"/>
             <w:r>
               <w:rPr>
                 <w:rFonts w:cs="Tahoma"/>
@@ -16499,7 +16481,7 @@
             <w:r>
               <w:fldChar w:fldCharType="end"/>
             </w:r>
-            <w:bookmarkEnd w:id="41"/>
+            <w:bookmarkEnd w:id="40"/>
           </w:p>
         </w:tc>
         <w:tc>
@@ -19545,24 +19527,24 @@
                 <w:sz w:val="20"/>
               </w:rPr>
             </w:pPr>
-            <w:bookmarkStart w:id="42" w:name="OLE_LINK5"/>
-            <w:bookmarkStart w:id="43" w:name="OLE_LINK6"/>
+            <w:bookmarkStart w:id="41" w:name="OLE_LINK5"/>
+            <w:bookmarkStart w:id="42" w:name="OLE_LINK6"/>
           </w:p>
           <w:p>
             <w:pPr>
               <w:pStyle w:val="berschrift2"/>
             </w:pPr>
-            <w:bookmarkStart w:id="44" w:name="_Toc146196928"/>
-            <w:bookmarkStart w:id="45" w:name="_Toc518168771"/>
-            <w:bookmarkStart w:id="46" w:name="_Toc518260541"/>
-            <w:bookmarkStart w:id="47" w:name="_Toc518321774"/>
+            <w:bookmarkStart w:id="43" w:name="_Toc146196928"/>
+            <w:bookmarkStart w:id="44" w:name="_Toc518168771"/>
+            <w:bookmarkStart w:id="45" w:name="_Toc518260541"/>
+            <w:bookmarkStart w:id="46" w:name="_Toc518321774"/>
             <w:r>
               <w:t>Projektregeln und Projektwerte</w:t>
             </w:r>
+            <w:bookmarkEnd w:id="43"/>
             <w:bookmarkEnd w:id="44"/>
             <w:bookmarkEnd w:id="45"/>
             <w:bookmarkEnd w:id="46"/>
-            <w:bookmarkEnd w:id="47"/>
           </w:p>
           <w:p>
             <w:pPr>
@@ -21117,8 +21099,8 @@
         </w:tc>
       </w:tr>
     </w:tbl>
+    <w:bookmarkEnd w:id="41"/>
     <w:bookmarkEnd w:id="42"/>
-    <w:bookmarkEnd w:id="43"/>
     <w:p>
       <w:pPr>
         <w:jc w:val="both"/>
@@ -21182,17 +21164,17 @@
             <w:pPr>
               <w:pStyle w:val="berschrift2"/>
             </w:pPr>
-            <w:bookmarkStart w:id="48" w:name="_Toc146196941"/>
-            <w:bookmarkStart w:id="49" w:name="_Toc518168772"/>
-            <w:bookmarkStart w:id="50" w:name="_Toc518260542"/>
-            <w:bookmarkStart w:id="51" w:name="_Toc518321775"/>
+            <w:bookmarkStart w:id="47" w:name="_Toc146196941"/>
+            <w:bookmarkStart w:id="48" w:name="_Toc518168772"/>
+            <w:bookmarkStart w:id="49" w:name="_Toc518260542"/>
+            <w:bookmarkStart w:id="50" w:name="_Toc518321775"/>
             <w:r>
               <w:t>Projektabschlussbericht</w:t>
             </w:r>
+            <w:bookmarkEnd w:id="47"/>
             <w:bookmarkEnd w:id="48"/>
             <w:bookmarkEnd w:id="49"/>
             <w:bookmarkEnd w:id="50"/>
-            <w:bookmarkEnd w:id="51"/>
           </w:p>
           <w:p>
             <w:pPr>
@@ -21278,7 +21260,7 @@
                 </w:ffData>
               </w:fldChar>
             </w:r>
-            <w:bookmarkStart w:id="52" w:name="Text151"/>
+            <w:bookmarkStart w:id="51" w:name="Text151"/>
             <w:r>
               <w:rPr>
                 <w:sz w:val="18"/>
@@ -21347,7 +21329,7 @@
             <w:r>
               <w:fldChar w:fldCharType="end"/>
             </w:r>
-            <w:bookmarkEnd w:id="52"/>
+            <w:bookmarkEnd w:id="51"/>
           </w:p>
         </w:tc>
       </w:tr>
@@ -21425,7 +21407,7 @@
                 </w:ffData>
               </w:fldChar>
             </w:r>
-            <w:bookmarkStart w:id="53" w:name="Text153"/>
+            <w:bookmarkStart w:id="52" w:name="Text153"/>
             <w:r>
               <w:rPr>
                 <w:sz w:val="18"/>
@@ -21494,7 +21476,7 @@
             <w:r>
               <w:fldChar w:fldCharType="end"/>
             </w:r>
-            <w:bookmarkEnd w:id="53"/>
+            <w:bookmarkEnd w:id="52"/>
           </w:p>
         </w:tc>
       </w:tr>
@@ -21572,7 +21554,7 @@
                 </w:ffData>
               </w:fldChar>
             </w:r>
-            <w:bookmarkStart w:id="54" w:name="Text155"/>
+            <w:bookmarkStart w:id="53" w:name="Text155"/>
             <w:r>
               <w:rPr>
                 <w:sz w:val="18"/>
@@ -21641,7 +21623,7 @@
             <w:r>
               <w:fldChar w:fldCharType="end"/>
             </w:r>
-            <w:bookmarkEnd w:id="54"/>
+            <w:bookmarkEnd w:id="53"/>
           </w:p>
         </w:tc>
       </w:tr>
@@ -21719,7 +21701,7 @@
                 </w:ffData>
               </w:fldChar>
             </w:r>
-            <w:bookmarkStart w:id="55" w:name="Text157"/>
+            <w:bookmarkStart w:id="54" w:name="Text157"/>
             <w:r>
               <w:rPr>
                 <w:sz w:val="18"/>
@@ -21788,7 +21770,7 @@
             <w:r>
               <w:fldChar w:fldCharType="end"/>
             </w:r>
-            <w:bookmarkEnd w:id="55"/>
+            <w:bookmarkEnd w:id="54"/>
           </w:p>
         </w:tc>
       </w:tr>
@@ -21866,7 +21848,7 @@
                 </w:ffData>
               </w:fldChar>
             </w:r>
-            <w:bookmarkStart w:id="56" w:name="Text159"/>
+            <w:bookmarkStart w:id="55" w:name="Text159"/>
             <w:r>
               <w:rPr>
                 <w:sz w:val="18"/>
@@ -21935,7 +21917,7 @@
             <w:r>
               <w:fldChar w:fldCharType="end"/>
             </w:r>
-            <w:bookmarkEnd w:id="56"/>
+            <w:bookmarkEnd w:id="55"/>
           </w:p>
         </w:tc>
       </w:tr>
@@ -22013,7 +21995,7 @@
                 </w:ffData>
               </w:fldChar>
             </w:r>
-            <w:bookmarkStart w:id="57" w:name="Text161"/>
+            <w:bookmarkStart w:id="56" w:name="Text161"/>
             <w:r>
               <w:rPr>
                 <w:sz w:val="18"/>
@@ -22082,7 +22064,7 @@
             <w:r>
               <w:fldChar w:fldCharType="end"/>
             </w:r>
-            <w:bookmarkEnd w:id="57"/>
+            <w:bookmarkEnd w:id="56"/>
           </w:p>
         </w:tc>
       </w:tr>
@@ -22327,16 +22309,16 @@
       <w:pPr>
         <w:pStyle w:val="berschrift1"/>
       </w:pPr>
-      <w:bookmarkStart w:id="58" w:name="_Toc518168773"/>
-      <w:bookmarkStart w:id="59" w:name="_Toc518260543"/>
-      <w:bookmarkStart w:id="60" w:name="_Toc518321776"/>
+      <w:bookmarkStart w:id="57" w:name="_Toc518168773"/>
+      <w:bookmarkStart w:id="58" w:name="_Toc518260543"/>
+      <w:bookmarkStart w:id="59" w:name="_Toc518321776"/>
       <w:r>
         <w:lastRenderedPageBreak/>
         <w:t>Projektdokumentation</w:t>
       </w:r>
+      <w:bookmarkEnd w:id="57"/>
       <w:bookmarkEnd w:id="58"/>
       <w:bookmarkEnd w:id="59"/>
-      <w:bookmarkEnd w:id="60"/>
     </w:p>
     <w:tbl>
       <w:tblPr>
@@ -22375,15 +22357,15 @@
                 <w:numId w:val="7"/>
               </w:numPr>
             </w:pPr>
-            <w:bookmarkStart w:id="61" w:name="_Toc518168774"/>
-            <w:bookmarkStart w:id="62" w:name="_Toc518260544"/>
-            <w:bookmarkStart w:id="63" w:name="_Toc518321777"/>
+            <w:bookmarkStart w:id="60" w:name="_Toc518168774"/>
+            <w:bookmarkStart w:id="61" w:name="_Toc518260544"/>
+            <w:bookmarkStart w:id="62" w:name="_Toc518321777"/>
             <w:r>
               <w:t>Einleitung</w:t>
             </w:r>
+            <w:bookmarkEnd w:id="60"/>
             <w:bookmarkEnd w:id="61"/>
             <w:bookmarkEnd w:id="62"/>
-            <w:bookmarkEnd w:id="63"/>
           </w:p>
         </w:tc>
       </w:tr>
@@ -22486,11 +22468,11 @@
             <w:pPr>
               <w:pStyle w:val="berschrift3"/>
             </w:pPr>
-            <w:bookmarkStart w:id="64" w:name="_Toc518321778"/>
+            <w:bookmarkStart w:id="63" w:name="_Toc518321778"/>
             <w:r>
               <w:t>Projektziel</w:t>
             </w:r>
-            <w:bookmarkEnd w:id="64"/>
+            <w:bookmarkEnd w:id="63"/>
           </w:p>
           <w:p>
             <w:pPr>
@@ -22553,15 +22535,15 @@
                 <w:numId w:val="7"/>
               </w:numPr>
             </w:pPr>
-            <w:bookmarkStart w:id="65" w:name="_Toc518168775"/>
-            <w:bookmarkStart w:id="66" w:name="_Toc518260545"/>
-            <w:bookmarkStart w:id="67" w:name="_Toc518321779"/>
+            <w:bookmarkStart w:id="64" w:name="_Toc518168775"/>
+            <w:bookmarkStart w:id="65" w:name="_Toc518260545"/>
+            <w:bookmarkStart w:id="66" w:name="_Toc518321779"/>
             <w:r>
               <w:t>AP: Projektkommunikation</w:t>
             </w:r>
+            <w:bookmarkEnd w:id="64"/>
             <w:bookmarkEnd w:id="65"/>
             <w:bookmarkEnd w:id="66"/>
-            <w:bookmarkEnd w:id="67"/>
           </w:p>
         </w:tc>
       </w:tr>
@@ -22606,11 +22588,11 @@
             <w:pPr>
               <w:pStyle w:val="berschrift3"/>
             </w:pPr>
-            <w:bookmarkStart w:id="68" w:name="_Toc518321780"/>
+            <w:bookmarkStart w:id="67" w:name="_Toc518321780"/>
             <w:r>
               <w:t>Verantwortlicher: Hannes Aurednik</w:t>
             </w:r>
-            <w:bookmarkEnd w:id="68"/>
+            <w:bookmarkEnd w:id="67"/>
           </w:p>
           <w:p>
             <w:pPr>
@@ -22855,13 +22837,13 @@
             <w:pPr>
               <w:pStyle w:val="berschrift3"/>
             </w:pPr>
-            <w:bookmarkStart w:id="69" w:name="_Toc518260546"/>
-            <w:bookmarkStart w:id="70" w:name="_Toc518321781"/>
+            <w:bookmarkStart w:id="68" w:name="_Toc518260546"/>
+            <w:bookmarkStart w:id="69" w:name="_Toc518321781"/>
             <w:r>
               <w:t>Besonderheiten Abschlusspräsentation</w:t>
             </w:r>
+            <w:bookmarkEnd w:id="68"/>
             <w:bookmarkEnd w:id="69"/>
-            <w:bookmarkEnd w:id="70"/>
           </w:p>
         </w:tc>
       </w:tr>
@@ -23129,9 +23111,9 @@
           <w:lang w:val="de-DE"/>
         </w:rPr>
       </w:pPr>
-      <w:bookmarkStart w:id="71" w:name="_Toc518304691"/>
+      <w:bookmarkStart w:id="70" w:name="_Toc518304691"/>
+      <w:bookmarkStart w:id="71" w:name="_Toc518321679"/>
       <w:bookmarkStart w:id="72" w:name="_Hlk518252824"/>
-      <w:bookmarkStart w:id="73" w:name="_Toc518321679"/>
       <w:r>
         <w:rPr>
           <w:rFonts w:cs="Arial"/>
@@ -23182,8 +23164,8 @@
         </w:rPr>
         <w:t>: Netzwerktopologie Abschlusspräsentation</w:t>
       </w:r>
+      <w:bookmarkEnd w:id="70"/>
       <w:bookmarkEnd w:id="71"/>
-      <w:bookmarkEnd w:id="73"/>
     </w:p>
     <w:bookmarkEnd w:id="72"/>
     <w:tbl>
@@ -23372,11 +23354,11 @@
             <w:pPr>
               <w:pStyle w:val="berschrift3"/>
             </w:pPr>
-            <w:bookmarkStart w:id="74" w:name="_Toc518321782"/>
+            <w:bookmarkStart w:id="73" w:name="_Toc518321782"/>
             <w:r>
               <w:t>Verwendete Tools</w:t>
             </w:r>
-            <w:bookmarkEnd w:id="74"/>
+            <w:bookmarkEnd w:id="73"/>
           </w:p>
         </w:tc>
       </w:tr>
@@ -23497,13 +23479,13 @@
                 <w:numId w:val="7"/>
               </w:numPr>
             </w:pPr>
-            <w:bookmarkStart w:id="75" w:name="_Toc518260547"/>
-            <w:bookmarkStart w:id="76" w:name="_Toc518321783"/>
+            <w:bookmarkStart w:id="74" w:name="_Toc518260547"/>
+            <w:bookmarkStart w:id="75" w:name="_Toc518321783"/>
             <w:r>
               <w:t>AP: Frontend Design</w:t>
             </w:r>
+            <w:bookmarkEnd w:id="74"/>
             <w:bookmarkEnd w:id="75"/>
-            <w:bookmarkEnd w:id="76"/>
           </w:p>
         </w:tc>
       </w:tr>
@@ -23551,11 +23533,11 @@
             <w:pPr>
               <w:pStyle w:val="berschrift3"/>
             </w:pPr>
-            <w:bookmarkStart w:id="77" w:name="_Toc518321784"/>
+            <w:bookmarkStart w:id="76" w:name="_Toc518321784"/>
             <w:r>
               <w:t>Verantwortlicher: Eva Gergely</w:t>
             </w:r>
-            <w:bookmarkEnd w:id="77"/>
+            <w:bookmarkEnd w:id="76"/>
           </w:p>
           <w:p>
             <w:pPr>
@@ -23714,11 +23696,11 @@
             <w:pPr>
               <w:pStyle w:val="berschrift3"/>
             </w:pPr>
-            <w:bookmarkStart w:id="78" w:name="_Toc518321785"/>
+            <w:bookmarkStart w:id="77" w:name="_Toc518321785"/>
             <w:r>
               <w:t>Verwendete Tools</w:t>
             </w:r>
-            <w:bookmarkEnd w:id="78"/>
+            <w:bookmarkEnd w:id="77"/>
           </w:p>
         </w:tc>
       </w:tr>
@@ -23839,12 +23821,12 @@
       <w:pPr>
         <w:pStyle w:val="berschrift3"/>
       </w:pPr>
-      <w:bookmarkStart w:id="79" w:name="_Toc518321786"/>
+      <w:bookmarkStart w:id="78" w:name="_Toc518321786"/>
       <w:r>
         <w:lastRenderedPageBreak/>
         <w:t>Screenshots der Mockups</w:t>
       </w:r>
-      <w:bookmarkEnd w:id="79"/>
+      <w:bookmarkEnd w:id="78"/>
     </w:p>
     <w:p>
       <w:pPr>
@@ -23917,7 +23899,7 @@
           <w:lang w:val="de-DE"/>
         </w:rPr>
       </w:pPr>
-      <w:bookmarkStart w:id="80" w:name="_Toc518321680"/>
+      <w:bookmarkStart w:id="79" w:name="_Toc518321680"/>
       <w:r>
         <w:rPr>
           <w:rFonts w:cs="Arial"/>
@@ -23968,7 +23950,7 @@
         </w:rPr>
         <w:t>: Mockup Hauptseite</w:t>
       </w:r>
-      <w:bookmarkEnd w:id="80"/>
+      <w:bookmarkEnd w:id="79"/>
     </w:p>
     <w:p>
       <w:pPr>
@@ -24048,7 +24030,7 @@
           <w:lang w:val="de-DE"/>
         </w:rPr>
       </w:pPr>
-      <w:bookmarkStart w:id="81" w:name="_Toc518321681"/>
+      <w:bookmarkStart w:id="80" w:name="_Toc518321681"/>
       <w:r>
         <w:rPr>
           <w:rFonts w:cs="Arial"/>
@@ -24106,7 +24088,7 @@
         </w:rPr>
         <w:t>Mockup Echtzeitdaten</w:t>
       </w:r>
-      <w:bookmarkEnd w:id="81"/>
+      <w:bookmarkEnd w:id="80"/>
     </w:p>
     <w:p>
       <w:pPr>
@@ -24193,7 +24175,7 @@
           <w:lang w:val="de-DE"/>
         </w:rPr>
       </w:pPr>
-      <w:bookmarkStart w:id="82" w:name="_Toc518321682"/>
+      <w:bookmarkStart w:id="81" w:name="_Toc518321682"/>
       <w:r>
         <w:rPr>
           <w:rFonts w:cs="Arial"/>
@@ -24251,7 +24233,7 @@
         </w:rPr>
         <w:t>Mockup Geräteauswahl</w:t>
       </w:r>
-      <w:bookmarkEnd w:id="82"/>
+      <w:bookmarkEnd w:id="81"/>
     </w:p>
     <w:p/>
     <w:p/>
@@ -24285,13 +24267,13 @@
             <w:pPr>
               <w:pStyle w:val="berschrift2"/>
             </w:pPr>
-            <w:bookmarkStart w:id="83" w:name="_Toc518260548"/>
-            <w:bookmarkStart w:id="84" w:name="_Toc518321787"/>
+            <w:bookmarkStart w:id="82" w:name="_Toc518260548"/>
+            <w:bookmarkStart w:id="83" w:name="_Toc518321787"/>
             <w:r>
               <w:t>AP: Architektur</w:t>
             </w:r>
+            <w:bookmarkEnd w:id="82"/>
             <w:bookmarkEnd w:id="83"/>
-            <w:bookmarkEnd w:id="84"/>
           </w:p>
         </w:tc>
       </w:tr>
@@ -24337,11 +24319,11 @@
             <w:pPr>
               <w:pStyle w:val="berschrift3"/>
             </w:pPr>
-            <w:bookmarkStart w:id="85" w:name="_Toc518321788"/>
+            <w:bookmarkStart w:id="84" w:name="_Toc518321788"/>
             <w:r>
               <w:t>Verantwortlicher: Salko Nuhanovic</w:t>
             </w:r>
-            <w:bookmarkEnd w:id="85"/>
+            <w:bookmarkEnd w:id="84"/>
           </w:p>
           <w:p>
             <w:pPr>
@@ -24474,8 +24456,8 @@
           <w:lang w:val="de-DE"/>
         </w:rPr>
       </w:pPr>
-      <w:bookmarkStart w:id="86" w:name="_Toc518304692"/>
-      <w:bookmarkStart w:id="87" w:name="_Toc518321683"/>
+      <w:bookmarkStart w:id="85" w:name="_Toc518304692"/>
+      <w:bookmarkStart w:id="86" w:name="_Toc518321683"/>
       <w:r>
         <w:rPr>
           <w:rFonts w:cs="Arial"/>
@@ -24526,8 +24508,8 @@
         </w:rPr>
         <w:t>: Architektur</w:t>
       </w:r>
+      <w:bookmarkEnd w:id="85"/>
       <w:bookmarkEnd w:id="86"/>
-      <w:bookmarkEnd w:id="87"/>
     </w:p>
     <w:p/>
     <w:tbl>
@@ -24617,12 +24599,12 @@
               <w:spacing w:line="360" w:lineRule="auto"/>
               <w:jc w:val="both"/>
               <w:rPr>
-                <w:lang w:val="de-AT"/>
-              </w:rPr>
-            </w:pPr>
-            <w:r>
-              <w:rPr>
-                <w:lang w:val="de-AT"/>
+                <w:lang w:val="en-US"/>
+              </w:rPr>
+            </w:pPr>
+            <w:r>
+              <w:rPr>
+                <w:lang w:val="en-US"/>
               </w:rPr>
               <w:t>Tivia C Launchpad (inkl. HTU 21D Click Modul)</w:t>
             </w:r>
@@ -24637,12 +24619,12 @@
               <w:spacing w:line="360" w:lineRule="auto"/>
               <w:jc w:val="both"/>
               <w:rPr>
-                <w:lang w:val="de-AT"/>
-              </w:rPr>
-            </w:pPr>
-            <w:r>
-              <w:rPr>
-                <w:lang w:val="de-AT"/>
+                <w:lang w:val="en-US"/>
+              </w:rPr>
+            </w:pPr>
+            <w:r>
+              <w:rPr>
+                <w:lang w:val="en-US"/>
               </w:rPr>
               <w:t>Backend Application (inkl. Web Dashboard)</w:t>
             </w:r>
@@ -25550,17 +25532,17 @@
             <w:pPr>
               <w:pStyle w:val="berschrift2"/>
             </w:pPr>
-            <w:bookmarkStart w:id="88" w:name="_Toc518168776"/>
-            <w:bookmarkStart w:id="89" w:name="_Ref518258788"/>
-            <w:bookmarkStart w:id="90" w:name="_Toc518260549"/>
-            <w:bookmarkStart w:id="91" w:name="_Toc518321789"/>
+            <w:bookmarkStart w:id="87" w:name="_Toc518168776"/>
+            <w:bookmarkStart w:id="88" w:name="_Ref518258788"/>
+            <w:bookmarkStart w:id="89" w:name="_Toc518260549"/>
+            <w:bookmarkStart w:id="90" w:name="_Toc518321789"/>
             <w:r>
               <w:t>AP: Netzwerk</w:t>
             </w:r>
+            <w:bookmarkEnd w:id="87"/>
             <w:bookmarkEnd w:id="88"/>
             <w:bookmarkEnd w:id="89"/>
             <w:bookmarkEnd w:id="90"/>
-            <w:bookmarkEnd w:id="91"/>
           </w:p>
         </w:tc>
       </w:tr>
@@ -25606,11 +25588,11 @@
             <w:pPr>
               <w:pStyle w:val="berschrift3"/>
             </w:pPr>
-            <w:bookmarkStart w:id="92" w:name="_Toc518321790"/>
+            <w:bookmarkStart w:id="91" w:name="_Toc518321790"/>
             <w:r>
               <w:t>Verantwortlicher: Hannes Aurednik</w:t>
             </w:r>
-            <w:bookmarkEnd w:id="92"/>
+            <w:bookmarkEnd w:id="91"/>
           </w:p>
           <w:p>
             <w:pPr>
@@ -26212,8 +26194,8 @@
           <w:lang w:val="de-DE"/>
         </w:rPr>
       </w:pPr>
-      <w:bookmarkStart w:id="93" w:name="_Toc518304694"/>
-      <w:bookmarkStart w:id="94" w:name="_Toc518321684"/>
+      <w:bookmarkStart w:id="92" w:name="_Toc518304694"/>
+      <w:bookmarkStart w:id="93" w:name="_Toc518321684"/>
       <w:r>
         <w:rPr>
           <w:rFonts w:cs="Arial"/>
@@ -26264,8 +26246,8 @@
         </w:rPr>
         <w:t>: Netzwerktopologie Betriebszenario</w:t>
       </w:r>
+      <w:bookmarkEnd w:id="92"/>
       <w:bookmarkEnd w:id="93"/>
-      <w:bookmarkEnd w:id="94"/>
     </w:p>
     <w:p/>
     <w:p/>
@@ -26323,8 +26305,8 @@
           <w:lang w:val="de-DE"/>
         </w:rPr>
       </w:pPr>
-      <w:bookmarkStart w:id="95" w:name="_Toc518304695"/>
-      <w:bookmarkStart w:id="96" w:name="_Toc518321685"/>
+      <w:bookmarkStart w:id="94" w:name="_Toc518304695"/>
+      <w:bookmarkStart w:id="95" w:name="_Toc518321685"/>
       <w:r>
         <w:rPr>
           <w:rFonts w:cs="Arial"/>
@@ -26375,8 +26357,8 @@
         </w:rPr>
         <w:t>: Ablaufdiagramm http Task</w:t>
       </w:r>
+      <w:bookmarkEnd w:id="94"/>
       <w:bookmarkEnd w:id="95"/>
-      <w:bookmarkEnd w:id="96"/>
     </w:p>
     <w:p/>
     <w:p/>
@@ -26408,15 +26390,15 @@
             <w:pPr>
               <w:pStyle w:val="berschrift3"/>
             </w:pPr>
-            <w:bookmarkStart w:id="97" w:name="_Toc518168777"/>
-            <w:bookmarkStart w:id="98" w:name="_Toc518260550"/>
-            <w:bookmarkStart w:id="99" w:name="_Toc518321791"/>
+            <w:bookmarkStart w:id="96" w:name="_Toc518168777"/>
+            <w:bookmarkStart w:id="97" w:name="_Toc518260550"/>
+            <w:bookmarkStart w:id="98" w:name="_Toc518321791"/>
             <w:r>
               <w:t>Verwendete Tools</w:t>
             </w:r>
+            <w:bookmarkEnd w:id="96"/>
             <w:bookmarkEnd w:id="97"/>
             <w:bookmarkEnd w:id="98"/>
-            <w:bookmarkEnd w:id="99"/>
           </w:p>
         </w:tc>
       </w:tr>
@@ -26743,13 +26725,13 @@
             <w:pPr>
               <w:pStyle w:val="berschrift2"/>
             </w:pPr>
-            <w:bookmarkStart w:id="100" w:name="_Toc518260551"/>
-            <w:bookmarkStart w:id="101" w:name="_Toc518321792"/>
+            <w:bookmarkStart w:id="99" w:name="_Toc518260551"/>
+            <w:bookmarkStart w:id="100" w:name="_Toc518321792"/>
             <w:r>
               <w:t>AP: Sensorik</w:t>
             </w:r>
+            <w:bookmarkEnd w:id="99"/>
             <w:bookmarkEnd w:id="100"/>
-            <w:bookmarkEnd w:id="101"/>
           </w:p>
         </w:tc>
       </w:tr>
@@ -26788,11 +26770,11 @@
             <w:pPr>
               <w:pStyle w:val="berschrift3"/>
             </w:pPr>
-            <w:bookmarkStart w:id="102" w:name="_Toc518321793"/>
+            <w:bookmarkStart w:id="101" w:name="_Toc518321793"/>
             <w:r>
               <w:t>Verantwortlicher: Eva Gergely</w:t>
             </w:r>
-            <w:bookmarkEnd w:id="102"/>
+            <w:bookmarkEnd w:id="101"/>
           </w:p>
           <w:p>
             <w:pPr>
@@ -27047,13 +27029,13 @@
             <w:pPr>
               <w:pStyle w:val="berschrift3"/>
             </w:pPr>
-            <w:bookmarkStart w:id="103" w:name="_Toc518260552"/>
-            <w:bookmarkStart w:id="104" w:name="_Toc518321794"/>
+            <w:bookmarkStart w:id="102" w:name="_Toc518260552"/>
+            <w:bookmarkStart w:id="103" w:name="_Toc518321794"/>
             <w:r>
               <w:t>Verwendete Tools</w:t>
             </w:r>
+            <w:bookmarkEnd w:id="102"/>
             <w:bookmarkEnd w:id="103"/>
-            <w:bookmarkEnd w:id="104"/>
           </w:p>
         </w:tc>
       </w:tr>
@@ -27238,13 +27220,13 @@
                 <w:sz w:val="24"/>
               </w:rPr>
             </w:pPr>
-            <w:bookmarkStart w:id="105" w:name="_Toc518260553"/>
-            <w:bookmarkStart w:id="106" w:name="_Toc518321795"/>
+            <w:bookmarkStart w:id="104" w:name="_Toc518260553"/>
+            <w:bookmarkStart w:id="105" w:name="_Toc518321795"/>
             <w:r>
               <w:t>Vorgehensweise</w:t>
             </w:r>
+            <w:bookmarkEnd w:id="104"/>
             <w:bookmarkEnd w:id="105"/>
-            <w:bookmarkEnd w:id="106"/>
           </w:p>
         </w:tc>
       </w:tr>
@@ -28187,11 +28169,45 @@
               </w:rPr>
               <w:t xml:space="preserve"> </w:t>
             </w:r>
+          </w:p>
+          <w:p>
+            <w:pPr>
+              <w:spacing w:line="360" w:lineRule="auto"/>
+              <w:ind w:left="435"/>
+              <w:jc w:val="both"/>
+              <w:rPr>
+                <w:lang w:val="de-AT"/>
+              </w:rPr>
+            </w:pPr>
+          </w:p>
+          <w:p>
+            <w:pPr>
+              <w:pStyle w:val="berschrift4"/>
+            </w:pPr>
+            <w:r>
+              <w:t>Future Work</w:t>
+            </w:r>
+          </w:p>
+          <w:p>
+            <w:pPr>
+              <w:spacing w:line="360" w:lineRule="auto"/>
+              <w:ind w:left="435"/>
+              <w:jc w:val="both"/>
+              <w:rPr>
+                <w:lang w:val="de-AT"/>
+              </w:rPr>
+            </w:pPr>
             <w:r>
               <w:rPr>
                 <w:lang w:val="de-AT"/>
               </w:rPr>
               <w:t>Auf die Implementierung eines CRC-Checks wurde aus Zeitgründen verzichtet.</w:t>
+            </w:r>
+            <w:r>
+              <w:rPr>
+                <w:lang w:val="de-AT"/>
+              </w:rPr>
+              <w:t xml:space="preserve"> Als Future Work wäre es wünschenswert, einen CRC-Check zur Überprüfung der Korrektheit der Werte zu implementieren. </w:t>
             </w:r>
           </w:p>
           <w:p>
@@ -28237,7 +28253,6 @@
                 <w:noProof/>
                 <w:lang w:val="de-AT" w:eastAsia="de-AT"/>
               </w:rPr>
-              <w:lastRenderedPageBreak/>
               <w:drawing>
                 <wp:inline distT="0" distB="0" distL="0" distR="0" wp14:anchorId="5ACD5909" wp14:editId="5CD8B9CD">
                   <wp:extent cx="5833745" cy="4876800"/>
@@ -28308,8 +28323,10 @@
                 <w:lang w:val="de-DE"/>
               </w:rPr>
             </w:pPr>
-            <w:bookmarkStart w:id="107" w:name="_Toc518246283"/>
-            <w:bookmarkStart w:id="108" w:name="_Toc518321686"/>
+            <w:bookmarkStart w:id="106" w:name="_Toc518246283"/>
+            <w:bookmarkStart w:id="107" w:name="_Toc518321686"/>
+            <w:bookmarkStart w:id="108" w:name="_GoBack"/>
+            <w:bookmarkEnd w:id="108"/>
             <w:r>
               <w:rPr>
                 <w:rFonts w:cs="Arial"/>
@@ -28360,7 +28377,7 @@
               </w:rPr>
               <w:t xml:space="preserve">: </w:t>
             </w:r>
-            <w:bookmarkEnd w:id="107"/>
+            <w:bookmarkEnd w:id="106"/>
             <w:r>
               <w:rPr>
                 <w:rFonts w:cs="Arial"/>
@@ -28368,7 +28385,7 @@
               </w:rPr>
               <w:t>HTU21D Nullwerte bei Ausgabe mit Debugging Hilfen</w:t>
             </w:r>
-            <w:bookmarkEnd w:id="108"/>
+            <w:bookmarkEnd w:id="107"/>
           </w:p>
           <w:p>
             <w:pPr>
@@ -34402,12 +34419,12 @@
               <w:ind w:left="435"/>
               <w:jc w:val="both"/>
               <w:rPr>
-                <w:lang w:val="de-AT"/>
-              </w:rPr>
-            </w:pPr>
-            <w:r>
-              <w:rPr>
-                <w:lang w:val="de-AT"/>
+                <w:lang w:val="en-US"/>
+              </w:rPr>
+            </w:pPr>
+            <w:r>
+              <w:rPr>
+                <w:lang w:val="en-US"/>
               </w:rPr>
               <w:t>Installation ASK CLI:</w:t>
             </w:r>
@@ -35103,12 +35120,12 @@
               <w:ind w:left="435"/>
               <w:jc w:val="both"/>
               <w:rPr>
-                <w:lang w:val="de-AT"/>
-              </w:rPr>
-            </w:pPr>
-            <w:r>
-              <w:rPr>
-                <w:lang w:val="de-AT"/>
+                <w:lang w:val="en-US"/>
+              </w:rPr>
+            </w:pPr>
+            <w:r>
+              <w:rPr>
+                <w:lang w:val="en-US"/>
               </w:rPr>
               <w:t>Test Feature der Amazon Developer Konsole</w:t>
             </w:r>
@@ -35119,7 +35136,7 @@
               <w:ind w:left="435"/>
               <w:jc w:val="both"/>
               <w:rPr>
-                <w:lang w:val="de-AT"/>
+                <w:lang w:val="en-US"/>
               </w:rPr>
             </w:pPr>
           </w:p>
@@ -36160,12 +36177,12 @@
               <w:spacing w:line="360" w:lineRule="auto"/>
               <w:jc w:val="both"/>
               <w:rPr>
-                <w:lang w:val="de-AT"/>
-              </w:rPr>
-            </w:pPr>
-            <w:r>
-              <w:rPr>
-                <w:lang w:val="de-AT"/>
+                <w:lang w:val="en-US"/>
+              </w:rPr>
+            </w:pPr>
+            <w:r>
+              <w:rPr>
+                <w:lang w:val="en-US"/>
               </w:rPr>
               <w:t xml:space="preserve">„You can do everything with JavaScript“ </w:t>
             </w:r>
@@ -36177,19 +36194,19 @@
             </w:r>
             <w:r>
               <w:rPr>
-                <w:lang w:val="de-AT"/>
+                <w:lang w:val="en-US"/>
               </w:rPr>
               <w:t xml:space="preserve"> </w:t>
             </w:r>
             <w:r>
               <w:rPr>
-                <w:lang w:val="de-AT"/>
+                <w:lang w:val="en-US"/>
               </w:rPr>
               <w:t>nodeJS</w:t>
             </w:r>
             <w:r>
               <w:rPr>
-                <w:lang w:val="de-AT"/>
+                <w:lang w:val="en-US"/>
               </w:rPr>
               <w:t xml:space="preserve"> eignet sich als Backendsprache sehr gut</w:t>
             </w:r>
@@ -39292,12 +39309,12 @@
               <w:rPr>
                 <w:lang w:val="de-AT"/>
               </w:rPr>
-            </w:r>
-            <w:r>
-              <w:rPr>
-                <w:lang w:val="de-AT"/>
-              </w:rPr>
               <w:instrText xml:space="preserve"> \* MERGEFORMAT </w:instrText>
+            </w:r>
+            <w:r>
+              <w:rPr>
+                <w:lang w:val="de-AT"/>
+              </w:rPr>
             </w:r>
             <w:r>
               <w:rPr>
@@ -40509,18 +40526,18 @@
       </w:pPr>
       <w:bookmarkStart w:id="168" w:name="_Toc518168783"/>
       <w:bookmarkStart w:id="169" w:name="_Toc518260564"/>
-      <w:bookmarkStart w:id="170" w:name="_Toc114210889"/>
-      <w:bookmarkStart w:id="171" w:name="_Toc264537167"/>
-      <w:bookmarkStart w:id="172" w:name="_Toc264537895"/>
-      <w:bookmarkStart w:id="173" w:name="_Toc515203101"/>
-      <w:bookmarkStart w:id="174" w:name="_Toc518321819"/>
+      <w:bookmarkStart w:id="170" w:name="_Toc518321819"/>
+      <w:bookmarkStart w:id="171" w:name="_Toc114210889"/>
+      <w:bookmarkStart w:id="172" w:name="_Toc264537167"/>
+      <w:bookmarkStart w:id="173" w:name="_Toc264537895"/>
+      <w:bookmarkStart w:id="174" w:name="_Toc515203101"/>
       <w:r>
         <w:lastRenderedPageBreak/>
         <w:t>Anhang</w:t>
       </w:r>
       <w:bookmarkEnd w:id="168"/>
       <w:bookmarkEnd w:id="169"/>
-      <w:bookmarkEnd w:id="174"/>
+      <w:bookmarkEnd w:id="170"/>
     </w:p>
     <w:p>
       <w:pPr>
@@ -40826,10 +40843,10 @@
       <w:r>
         <w:t>Abbildungsverzeichnis</w:t>
       </w:r>
-      <w:bookmarkEnd w:id="170"/>
       <w:bookmarkEnd w:id="171"/>
       <w:bookmarkEnd w:id="172"/>
       <w:bookmarkEnd w:id="173"/>
+      <w:bookmarkEnd w:id="174"/>
       <w:bookmarkEnd w:id="179"/>
       <w:bookmarkEnd w:id="180"/>
       <w:bookmarkEnd w:id="181"/>
@@ -42751,23 +42768,7 @@
           <w:noProof/>
           <w:lang w:val="de-AT"/>
         </w:rPr>
-        <w:t>[</w:t>
-      </w:r>
-      <w:r>
-        <w:rPr>
-          <w:rFonts w:cs="Arial"/>
-          <w:noProof/>
-          <w:lang w:val="de-AT"/>
-        </w:rPr>
-        <w:t>5</w:t>
-      </w:r>
-      <w:r>
-        <w:rPr>
-          <w:rFonts w:cs="Arial"/>
-          <w:noProof/>
-          <w:lang w:val="de-AT"/>
-        </w:rPr>
-        <w:t>]</w:t>
+        <w:t>[5]</w:t>
       </w:r>
       <w:r>
         <w:rPr>
@@ -42776,22 +42777,7 @@
           <w:lang w:val="de-AT"/>
         </w:rPr>
         <w:tab/>
-      </w:r>
-      <w:r>
-        <w:rPr>
-          <w:rFonts w:cs="Arial"/>
-          <w:noProof/>
-          <w:lang w:val="de-AT"/>
-        </w:rPr>
-        <w:t>Queue</w:t>
-      </w:r>
-      <w:r>
-        <w:rPr>
-          <w:rFonts w:cs="Arial"/>
-          <w:noProof/>
-          <w:lang w:val="de-AT"/>
-        </w:rPr>
-        <w:t xml:space="preserve">, </w:t>
+        <w:t xml:space="preserve">Queue, </w:t>
       </w:r>
       <w:hyperlink r:id="rId66" w:history="1">
         <w:r>
@@ -42862,15 +42848,7 @@
           <w:noProof/>
           <w:lang w:val="en-US"/>
         </w:rPr>
-        <w:t>S125</w:t>
-      </w:r>
-      <w:r>
-        <w:rPr>
-          <w:rFonts w:cs="Arial"/>
-          <w:noProof/>
-          <w:lang w:val="en-US"/>
-        </w:rPr>
-        <w:t xml:space="preserve">, </w:t>
+        <w:t xml:space="preserve">S125, </w:t>
       </w:r>
       <w:hyperlink r:id="rId67" w:history="1">
         <w:r>
@@ -42945,15 +42923,7 @@
           <w:noProof/>
           <w:lang w:val="en-US"/>
         </w:rPr>
-        <w:t>S124</w:t>
-      </w:r>
-      <w:r>
-        <w:rPr>
-          <w:rFonts w:cs="Arial"/>
-          <w:noProof/>
-          <w:lang w:val="en-US"/>
-        </w:rPr>
-        <w:t xml:space="preserve">, </w:t>
+        <w:t xml:space="preserve">S124, </w:t>
       </w:r>
       <w:hyperlink r:id="rId68" w:history="1">
         <w:r>
@@ -46110,6 +46080,7 @@
     <w:lsdException w:name="Normal (Web)" w:uiPriority="99"/>
     <w:lsdException w:name="HTML Code" w:uiPriority="99"/>
     <w:lsdException w:name="HTML Preformatted" w:semiHidden="1" w:uiPriority="99" w:unhideWhenUsed="1"/>
+    <w:lsdException w:name="Normal Table" w:semiHidden="1" w:unhideWhenUsed="1"/>
     <w:lsdException w:name="No List" w:semiHidden="1" w:uiPriority="99" w:unhideWhenUsed="1"/>
     <w:lsdException w:name="Outline List 1" w:semiHidden="1" w:unhideWhenUsed="1"/>
     <w:lsdException w:name="Outline List 2" w:semiHidden="1" w:unhideWhenUsed="1"/>
@@ -46152,8 +46123,10 @@
     <w:lsdException w:name="Table Elegant" w:semiHidden="1" w:unhideWhenUsed="1"/>
     <w:lsdException w:name="Table Professional" w:semiHidden="1" w:unhideWhenUsed="1"/>
     <w:lsdException w:name="Table Subtle 1" w:semiHidden="1" w:unhideWhenUsed="1"/>
+    <w:lsdException w:name="Table Subtle 2" w:semiHidden="1" w:unhideWhenUsed="1"/>
     <w:lsdException w:name="Table Web 1" w:semiHidden="1" w:unhideWhenUsed="1"/>
     <w:lsdException w:name="Table Web 2" w:semiHidden="1" w:unhideWhenUsed="1"/>
+    <w:lsdException w:name="Table Web 3" w:semiHidden="1" w:unhideWhenUsed="1"/>
     <w:lsdException w:name="Table Theme" w:semiHidden="1" w:unhideWhenUsed="1"/>
     <w:lsdException w:name="Placeholder Text" w:semiHidden="1" w:uiPriority="99"/>
     <w:lsdException w:name="No Spacing" w:uiPriority="1" w:qFormat="1"/>
@@ -46573,6 +46546,7 @@
   <w:style w:type="character" w:default="1" w:styleId="Absatz-Standardschriftart">
     <w:name w:val="Default Paragraph Font"/>
     <w:uiPriority w:val="1"/>
+    <w:semiHidden/>
     <w:unhideWhenUsed/>
   </w:style>
   <w:style w:type="table" w:default="1" w:styleId="NormaleTabelle">
@@ -47611,7 +47585,7 @@
 </file>
 
 <file path=customXml/itemProps1.xml><?xml version="1.0" encoding="utf-8"?>
-<ds:datastoreItem xmlns:ds="http://schemas.openxmlformats.org/officeDocument/2006/customXml" ds:itemID="{B8A01AE5-B2BE-4EA8-888A-B466452FDEB4}">
+<ds:datastoreItem xmlns:ds="http://schemas.openxmlformats.org/officeDocument/2006/customXml" ds:itemID="{83D0BB5D-12AD-4EC1-8847-61BECB6DE246}">
   <ds:schemaRefs>
     <ds:schemaRef ds:uri="http://schemas.openxmlformats.org/officeDocument/2006/bibliography"/>
   </ds:schemaRefs>

</xml_diff>

<commit_message>
Final Review Doku & Zeitliste
</commit_message>
<xml_diff>
--- a/ESE_Projektdokumentation.docx
+++ b/ESE_Projektdokumentation.docx
@@ -1,6 +1,6 @@
 
 <file path=word/document.xml><?xml version="1.0" encoding="utf-8"?>
-<w:document xmlns:wpc="http://schemas.microsoft.com/office/word/2010/wordprocessingCanvas" xmlns:cx="http://schemas.microsoft.com/office/drawing/2014/chartex" xmlns:cx1="http://schemas.microsoft.com/office/drawing/2015/9/8/chartex" xmlns:cx2="http://schemas.microsoft.com/office/drawing/2015/10/21/chartex" xmlns:cx3="http://schemas.microsoft.com/office/drawing/2016/5/9/chartex" xmlns:cx4="http://schemas.microsoft.com/office/drawing/2016/5/10/chartex" xmlns:cx5="http://schemas.microsoft.com/office/drawing/2016/5/11/chartex" xmlns:cx6="http://schemas.microsoft.com/office/drawing/2016/5/12/chartex" xmlns:cx7="http://schemas.microsoft.com/office/drawing/2016/5/13/chartex" xmlns:cx8="http://schemas.microsoft.com/office/drawing/2016/5/14/chartex" xmlns:mc="http://schemas.openxmlformats.org/markup-compatibility/2006" xmlns:aink="http://schemas.microsoft.com/office/drawing/2016/ink" xmlns:am3d="http://schemas.microsoft.com/office/drawing/2017/model3d" xmlns:o="urn:schemas-microsoft-com:office:office" xmlns:r="http://schemas.openxmlformats.org/officeDocument/2006/relationships" xmlns:m="http://schemas.openxmlformats.org/officeDocument/2006/math" xmlns:v="urn:schemas-microsoft-com:vml" xmlns:wp14="http://schemas.microsoft.com/office/word/2010/wordprocessingDrawing" xmlns:wp="http://schemas.openxmlformats.org/drawingml/2006/wordprocessingDrawing" xmlns:w10="urn:schemas-microsoft-com:office:word" xmlns:w="http://schemas.openxmlformats.org/wordprocessingml/2006/main" xmlns:w14="http://schemas.microsoft.com/office/word/2010/wordml" xmlns:w15="http://schemas.microsoft.com/office/word/2012/wordml" xmlns:w16cid="http://schemas.microsoft.com/office/word/2016/wordml/cid" xmlns:w16se="http://schemas.microsoft.com/office/word/2015/wordml/symex" xmlns:wpg="http://schemas.microsoft.com/office/word/2010/wordprocessingGroup" xmlns:wpi="http://schemas.microsoft.com/office/word/2010/wordprocessingInk" xmlns:wne="http://schemas.microsoft.com/office/word/2006/wordml" xmlns:wps="http://schemas.microsoft.com/office/word/2010/wordprocessingShape" mc:Ignorable="w14 w15 w16se w16cid wp14">
+<w:document xmlns:wpc="http://schemas.microsoft.com/office/word/2010/wordprocessingCanvas" xmlns:cx="http://schemas.microsoft.com/office/drawing/2014/chartex" xmlns:cx1="http://schemas.microsoft.com/office/drawing/2015/9/8/chartex" xmlns:mc="http://schemas.openxmlformats.org/markup-compatibility/2006" xmlns:o="urn:schemas-microsoft-com:office:office" xmlns:r="http://schemas.openxmlformats.org/officeDocument/2006/relationships" xmlns:m="http://schemas.openxmlformats.org/officeDocument/2006/math" xmlns:v="urn:schemas-microsoft-com:vml" xmlns:wp14="http://schemas.microsoft.com/office/word/2010/wordprocessingDrawing" xmlns:wp="http://schemas.openxmlformats.org/drawingml/2006/wordprocessingDrawing" xmlns:w10="urn:schemas-microsoft-com:office:word" xmlns:w="http://schemas.openxmlformats.org/wordprocessingml/2006/main" xmlns:w14="http://schemas.microsoft.com/office/word/2010/wordml" xmlns:w15="http://schemas.microsoft.com/office/word/2012/wordml" xmlns:w16se="http://schemas.microsoft.com/office/word/2015/wordml/symex" xmlns:wpg="http://schemas.microsoft.com/office/word/2010/wordprocessingGroup" xmlns:wpi="http://schemas.microsoft.com/office/word/2010/wordprocessingInk" xmlns:wne="http://schemas.microsoft.com/office/word/2006/wordml" xmlns:wps="http://schemas.microsoft.com/office/word/2010/wordprocessingShape" mc:Ignorable="w14 w15 w16se wp14">
   <w:body>
     <w:p>
       <w:pPr>
@@ -10881,7 +10881,6 @@
               <w:ind w:left="357" w:hanging="357"/>
             </w:pPr>
             <w:r>
-              <w:lastRenderedPageBreak/>
               <w:t>Datenpersistenz im definierten Umfang</w:t>
             </w:r>
           </w:p>
@@ -12348,7 +12347,6 @@
                 <w:b/>
                 <w:sz w:val="18"/>
               </w:rPr>
-              <w:lastRenderedPageBreak/>
               <w:t>AP-Nicht-Inhalte</w:t>
             </w:r>
           </w:p>
@@ -14021,7 +14019,6 @@
               <w:ind w:left="357" w:hanging="357"/>
             </w:pPr>
             <w:r>
-              <w:lastRenderedPageBreak/>
               <w:t>Kommunikation zwischen den embedded Softwaremodulen ist möglich</w:t>
             </w:r>
           </w:p>
@@ -22313,7 +22310,6 @@
       <w:bookmarkStart w:id="58" w:name="_Toc518260543"/>
       <w:bookmarkStart w:id="59" w:name="_Toc518321776"/>
       <w:r>
-        <w:lastRenderedPageBreak/>
         <w:t>Projektdokumentation</w:t>
       </w:r>
       <w:bookmarkEnd w:id="57"/>
@@ -22968,7 +22964,6 @@
               <w:rPr>
                 <w:lang w:val="de-AT"/>
               </w:rPr>
-              <w:lastRenderedPageBreak/>
               <w:t>Dieses wird mittels handelsüblicher Kühlkörper in einer Kühltasche für den Medikamententransport erzeugt. Das verwendete Behältnis wurde gewählt da es ein weit geringes Volumen als vergleichbare Produkte aufweist und somit in einer kürzeren Zeitspanne die benötigten Umgebungsparameter erzeugt werden können.</w:t>
             </w:r>
           </w:p>
@@ -23233,7 +23228,6 @@
               <w:rPr>
                 <w:lang w:val="de-AT"/>
               </w:rPr>
-              <w:lastRenderedPageBreak/>
               <w:t>Obige Abbildung zeigt die Netzwerktopologie für die Abschlusspräsentation. Durch den UMTS Router wird dem dahinterliegenden Access Point eine Internetverbindung zur Verfügung gestellt die dieser seinerseits per LAN Schnittstellen an die beiden Sensoren und per WLAN an das Amazon Echo Device weiterreicht.</w:t>
             </w:r>
           </w:p>
@@ -23582,7 +23576,6 @@
               <w:rPr>
                 <w:lang w:val="de-AT"/>
               </w:rPr>
-              <w:lastRenderedPageBreak/>
               <w:t>Zunächst kommt man auf die Hauptseite, wo man mittels Klick die gewünschte Funktionalität auswählen kann. Es steht ein Menüpunkt für die Anzeige eines generellen Überblicks über die bis dato gesammelten Daten zur Verfügung, ein Menüpunkt für die Anzeige der Echtzeitdaten, sowie ein Menüpunkt um die erfassten Geräte anzeigen zu können.</w:t>
             </w:r>
           </w:p>
@@ -23823,7 +23816,6 @@
       </w:pPr>
       <w:bookmarkStart w:id="78" w:name="_Toc518321786"/>
       <w:r>
-        <w:lastRenderedPageBreak/>
         <w:t>Screenshots der Mockups</w:t>
       </w:r>
       <w:bookmarkEnd w:id="78"/>
@@ -24114,7 +24106,6 @@
           <w:color w:val="FF0000"/>
           <w:lang w:val="de-AT" w:eastAsia="de-AT"/>
         </w:rPr>
-        <w:lastRenderedPageBreak/>
         <w:drawing>
           <wp:inline distT="0" distB="0" distL="0" distR="0" wp14:anchorId="268AB07F" wp14:editId="1DAB3B34">
             <wp:extent cx="5739641" cy="3497344"/>
@@ -24384,7 +24375,6 @@
           <w:noProof/>
           <w:lang w:val="de-AT" w:eastAsia="de-AT"/>
         </w:rPr>
-        <w:lastRenderedPageBreak/>
         <w:drawing>
           <wp:inline distT="0" distB="0" distL="0" distR="0" wp14:anchorId="7E343610" wp14:editId="10434361">
             <wp:extent cx="5816009" cy="4900102"/>
@@ -25134,7 +25124,6 @@
               <w:rPr>
                 <w:lang w:val="de-AT"/>
               </w:rPr>
-              <w:lastRenderedPageBreak/>
               <w:t>Daraufhin kann der µController Messungen seiner Umwelt durchführen und diese an die Backendapplikation via HTTP POST übergeben. In Azure angelangt werden die Messungen in der Datenbank gespeichert. Die Messungen sind dann über zwei Kanäle aufrufbar:</w:t>
             </w:r>
           </w:p>
@@ -25716,7 +25705,6 @@
               <w:jc w:val="both"/>
             </w:pPr>
             <w:r>
-              <w:lastRenderedPageBreak/>
               <w:t>Für die volle Funktionalität ist in jedem Fall eine aktive Internetverbindung notwendig, da das Alexa Device sonst nicht mit den dahinterliegenden Cloudservices kommunizieren kann.</w:t>
             </w:r>
           </w:p>
@@ -25940,14 +25928,7 @@
               <w:rPr>
                 <w:lang w:val="de-AT"/>
               </w:rPr>
-              <w:t xml:space="preserve">Auch wenn das Device nicht vorab am Server registriert wurde kommt es zu einem Fehler der das Programm abbricht. Dies wurde umgesetzt um </w:t>
-            </w:r>
-            <w:r>
-              <w:rPr>
-                <w:lang w:val="de-AT"/>
-              </w:rPr>
-              <w:lastRenderedPageBreak/>
-              <w:t>sicherzustellen, dass nur berechtigte Devices Werte an einen Server senden können.</w:t>
+              <w:t>Auch wenn das Device nicht vorab am Server registriert wurde kommt es zu einem Fehler der das Programm abbricht. Dies wurde umgesetzt um sicherzustellen, dass nur berechtigte Devices Werte an einen Server senden können.</w:t>
             </w:r>
           </w:p>
           <w:p>
@@ -26047,58 +26028,6 @@
               <w:ind w:left="435"/>
               <w:jc w:val="both"/>
             </w:pPr>
-          </w:p>
-          <w:p>
-            <w:pPr>
-              <w:pStyle w:val="berschrift4"/>
-            </w:pPr>
-            <w:r>
-              <w:t>Future Work</w:t>
-            </w:r>
-          </w:p>
-          <w:p>
-            <w:pPr>
-              <w:spacing w:line="360" w:lineRule="auto"/>
-              <w:ind w:left="435"/>
-              <w:jc w:val="both"/>
-              <w:rPr>
-                <w:lang w:val="de-AT"/>
-              </w:rPr>
-            </w:pPr>
-            <w:r>
-              <w:rPr>
-                <w:lang w:val="de-AT"/>
-              </w:rPr>
-              <w:t>In zukünftigen Projekten kann versucht werden die Mikrocontroller mit Hilfe eines WLAN-Moduls auch drahtlos zu verbinden und so mehr Flexibilität für den Benutzer zu bieten.</w:t>
-            </w:r>
-          </w:p>
-          <w:p>
-            <w:pPr>
-              <w:spacing w:line="360" w:lineRule="auto"/>
-              <w:ind w:left="435"/>
-              <w:jc w:val="both"/>
-              <w:rPr>
-                <w:lang w:val="de-AT"/>
-              </w:rPr>
-            </w:pPr>
-            <w:r>
-              <w:rPr>
-                <w:lang w:val="de-AT"/>
-              </w:rPr>
-              <w:t xml:space="preserve">Im Projekt wurde dieser Schritt diskutiert aber aufgrund von Ressourcenmangel nicht </w:t>
-            </w:r>
-            <w:r>
-              <w:rPr>
-                <w:lang w:val="de-AT"/>
-              </w:rPr>
-              <w:t>weiterverfolgt</w:t>
-            </w:r>
-            <w:r>
-              <w:rPr>
-                <w:lang w:val="de-AT"/>
-              </w:rPr>
-              <w:t>.</w:t>
-            </w:r>
           </w:p>
           <w:p>
             <w:pPr>
@@ -26139,6 +26068,180 @@
       </w:tr>
     </w:tbl>
     <w:p/>
+    <w:tbl>
+      <w:tblPr>
+        <w:tblW w:w="0" w:type="auto"/>
+        <w:tblBorders>
+          <w:insideH w:val="single" w:sz="4" w:space="0" w:color="auto"/>
+          <w:insideV w:val="single" w:sz="4" w:space="0" w:color="auto"/>
+        </w:tblBorders>
+        <w:tblLook w:val="04A0" w:firstRow="1" w:lastRow="0" w:firstColumn="1" w:lastColumn="0" w:noHBand="0" w:noVBand="1"/>
+      </w:tblPr>
+      <w:tblGrid>
+        <w:gridCol w:w="1384"/>
+        <w:gridCol w:w="8187"/>
+      </w:tblGrid>
+      <w:tr>
+        <w:tc>
+          <w:tcPr>
+            <w:tcW w:w="9571" w:type="dxa"/>
+            <w:gridSpan w:val="2"/>
+            <w:tcBorders>
+              <w:top w:val="nil"/>
+              <w:bottom w:val="single" w:sz="4" w:space="0" w:color="auto"/>
+            </w:tcBorders>
+            <w:shd w:val="clear" w:color="auto" w:fill="auto"/>
+          </w:tcPr>
+          <w:p>
+            <w:pPr>
+              <w:pStyle w:val="berschrift3"/>
+            </w:pPr>
+            <w:r>
+              <w:t>Future Work</w:t>
+            </w:r>
+          </w:p>
+        </w:tc>
+      </w:tr>
+      <w:tr>
+        <w:tc>
+          <w:tcPr>
+            <w:tcW w:w="1384" w:type="dxa"/>
+            <w:tcBorders>
+              <w:top w:val="single" w:sz="4" w:space="0" w:color="auto"/>
+            </w:tcBorders>
+            <w:shd w:val="clear" w:color="auto" w:fill="auto"/>
+          </w:tcPr>
+          <w:p>
+            <w:pPr>
+              <w:spacing w:line="360" w:lineRule="auto"/>
+              <w:ind w:left="5625" w:hanging="425"/>
+              <w:jc w:val="both"/>
+              <w:rPr>
+                <w:rFonts w:ascii="ArialMT" w:hAnsi="ArialMT" w:cs="ArialMT"/>
+              </w:rPr>
+            </w:pPr>
+          </w:p>
+        </w:tc>
+        <w:tc>
+          <w:tcPr>
+            <w:tcW w:w="8187" w:type="dxa"/>
+            <w:tcBorders>
+              <w:top w:val="single" w:sz="4" w:space="0" w:color="auto"/>
+            </w:tcBorders>
+            <w:shd w:val="clear" w:color="auto" w:fill="auto"/>
+          </w:tcPr>
+          <w:p>
+            <w:pPr>
+              <w:spacing w:line="360" w:lineRule="auto"/>
+              <w:ind w:left="435"/>
+              <w:jc w:val="both"/>
+              <w:rPr>
+                <w:bCs/>
+                <w:color w:val="000000"/>
+              </w:rPr>
+            </w:pPr>
+          </w:p>
+          <w:p>
+            <w:pPr>
+              <w:spacing w:line="360" w:lineRule="auto"/>
+              <w:ind w:left="435"/>
+              <w:jc w:val="both"/>
+              <w:rPr>
+                <w:lang w:val="de-AT"/>
+              </w:rPr>
+            </w:pPr>
+            <w:r>
+              <w:rPr>
+                <w:lang w:val="de-AT"/>
+              </w:rPr>
+              <w:t>In zukünftigen Projekten kann versucht werden die Mikrocontroller mit Hilfe eines WLAN-Moduls auch drahtlos zu verbinden und so mehr Flexibilität für den Benutzer zu bieten.</w:t>
+            </w:r>
+          </w:p>
+          <w:p>
+            <w:pPr>
+              <w:spacing w:line="360" w:lineRule="auto"/>
+              <w:ind w:left="435"/>
+              <w:jc w:val="both"/>
+              <w:rPr>
+                <w:lang w:val="de-AT"/>
+              </w:rPr>
+            </w:pPr>
+            <w:r>
+              <w:rPr>
+                <w:lang w:val="de-AT"/>
+              </w:rPr>
+              <w:t>Im Projekt wurde dieser Schritt diskutiert aber aufgrund von Ressourcenmangel nicht weiterverfolgt</w:t>
+            </w:r>
+          </w:p>
+          <w:p>
+            <w:pPr>
+              <w:spacing w:line="360" w:lineRule="auto"/>
+              <w:ind w:left="435"/>
+              <w:jc w:val="both"/>
+              <w:rPr>
+                <w:bCs/>
+                <w:color w:val="000000"/>
+                <w:sz w:val="20"/>
+                <w:szCs w:val="20"/>
+              </w:rPr>
+            </w:pPr>
+          </w:p>
+          <w:p>
+            <w:pPr>
+              <w:spacing w:line="360" w:lineRule="auto"/>
+              <w:ind w:left="435"/>
+              <w:jc w:val="both"/>
+              <w:rPr>
+                <w:lang w:val="de-AT"/>
+              </w:rPr>
+            </w:pPr>
+            <w:r>
+              <w:rPr>
+                <w:lang w:val="de-AT"/>
+              </w:rPr>
+              <w:t>Ein weiterer Punkt für zukünftige Arbeit wäre das Erstellen des JSON Strings mittels der, für embedded Devices</w:t>
+            </w:r>
+            <w:r>
+              <w:rPr>
+                <w:lang w:val="de-AT"/>
+              </w:rPr>
+              <w:t xml:space="preserve"> entwickelten Library JSMN. Dabei handelt sich um einen leichtgewichtigen JSON Parser der einfach in Embedded Projekte integriert werden kann.</w:t>
+            </w:r>
+          </w:p>
+          <w:p>
+            <w:pPr>
+              <w:spacing w:line="360" w:lineRule="auto"/>
+              <w:ind w:left="435"/>
+              <w:jc w:val="both"/>
+              <w:rPr>
+                <w:lang w:val="de-AT"/>
+              </w:rPr>
+            </w:pPr>
+            <w:r>
+              <w:rPr>
+                <w:lang w:val="de-AT"/>
+              </w:rPr>
+              <w:t>Dieser wurde bereits in das Projekt importiert konnte aus Zeitmangel aber nicht mehr voll integriert werden.</w:t>
+            </w:r>
+            <w:bookmarkStart w:id="92" w:name="_GoBack"/>
+            <w:bookmarkEnd w:id="92"/>
+          </w:p>
+          <w:p>
+            <w:pPr>
+              <w:spacing w:line="360" w:lineRule="auto"/>
+              <w:ind w:left="435"/>
+              <w:jc w:val="both"/>
+              <w:rPr>
+                <w:bCs/>
+                <w:color w:val="000000"/>
+                <w:sz w:val="20"/>
+                <w:szCs w:val="20"/>
+              </w:rPr>
+            </w:pPr>
+          </w:p>
+        </w:tc>
+      </w:tr>
+    </w:tbl>
     <w:p/>
     <w:p>
       <w:r>
@@ -26146,7 +26249,6 @@
           <w:noProof/>
           <w:lang w:val="de-AT" w:eastAsia="de-AT"/>
         </w:rPr>
-        <w:lastRenderedPageBreak/>
         <w:drawing>
           <wp:inline distT="0" distB="0" distL="0" distR="0" wp14:anchorId="0E724441" wp14:editId="298228F5">
             <wp:extent cx="6120130" cy="4436745"/>
@@ -26194,8 +26296,8 @@
           <w:lang w:val="de-DE"/>
         </w:rPr>
       </w:pPr>
-      <w:bookmarkStart w:id="92" w:name="_Toc518304694"/>
-      <w:bookmarkStart w:id="93" w:name="_Toc518321684"/>
+      <w:bookmarkStart w:id="93" w:name="_Toc518304694"/>
+      <w:bookmarkStart w:id="94" w:name="_Toc518321684"/>
       <w:r>
         <w:rPr>
           <w:rFonts w:cs="Arial"/>
@@ -26246,8 +26348,8 @@
         </w:rPr>
         <w:t>: Netzwerktopologie Betriebszenario</w:t>
       </w:r>
-      <w:bookmarkEnd w:id="92"/>
       <w:bookmarkEnd w:id="93"/>
+      <w:bookmarkEnd w:id="94"/>
     </w:p>
     <w:p/>
     <w:p/>
@@ -26257,7 +26359,6 @@
           <w:noProof/>
           <w:lang w:val="de-AT" w:eastAsia="de-AT"/>
         </w:rPr>
-        <w:lastRenderedPageBreak/>
         <w:drawing>
           <wp:inline distT="0" distB="0" distL="0" distR="0" wp14:anchorId="7CC2C7CC" wp14:editId="2ED5D793">
             <wp:extent cx="6120130" cy="4939030"/>
@@ -26305,8 +26406,8 @@
           <w:lang w:val="de-DE"/>
         </w:rPr>
       </w:pPr>
-      <w:bookmarkStart w:id="94" w:name="_Toc518304695"/>
-      <w:bookmarkStart w:id="95" w:name="_Toc518321685"/>
+      <w:bookmarkStart w:id="95" w:name="_Toc518304695"/>
+      <w:bookmarkStart w:id="96" w:name="_Toc518321685"/>
       <w:r>
         <w:rPr>
           <w:rFonts w:cs="Arial"/>
@@ -26357,8 +26458,8 @@
         </w:rPr>
         <w:t>: Ablaufdiagramm http Task</w:t>
       </w:r>
-      <w:bookmarkEnd w:id="94"/>
       <w:bookmarkEnd w:id="95"/>
+      <w:bookmarkEnd w:id="96"/>
     </w:p>
     <w:p/>
     <w:p/>
@@ -26390,15 +26491,15 @@
             <w:pPr>
               <w:pStyle w:val="berschrift3"/>
             </w:pPr>
-            <w:bookmarkStart w:id="96" w:name="_Toc518168777"/>
-            <w:bookmarkStart w:id="97" w:name="_Toc518260550"/>
-            <w:bookmarkStart w:id="98" w:name="_Toc518321791"/>
+            <w:bookmarkStart w:id="97" w:name="_Toc518168777"/>
+            <w:bookmarkStart w:id="98" w:name="_Toc518260550"/>
+            <w:bookmarkStart w:id="99" w:name="_Toc518321791"/>
             <w:r>
               <w:t>Verwendete Tools</w:t>
             </w:r>
-            <w:bookmarkEnd w:id="96"/>
             <w:bookmarkEnd w:id="97"/>
             <w:bookmarkEnd w:id="98"/>
+            <w:bookmarkEnd w:id="99"/>
           </w:p>
         </w:tc>
       </w:tr>
@@ -26534,7 +26635,6 @@
               <w:rPr>
                 <w:lang w:val="de-AT"/>
               </w:rPr>
-              <w:lastRenderedPageBreak/>
               <w:t>Zusätzlich erlaubt die Verwendung des Services eine genauere Inspektion der von der selbst implementierten Methoden versendeten Requests.</w:t>
             </w:r>
           </w:p>
@@ -26725,13 +26825,13 @@
             <w:pPr>
               <w:pStyle w:val="berschrift2"/>
             </w:pPr>
-            <w:bookmarkStart w:id="99" w:name="_Toc518260551"/>
-            <w:bookmarkStart w:id="100" w:name="_Toc518321792"/>
+            <w:bookmarkStart w:id="100" w:name="_Toc518260551"/>
+            <w:bookmarkStart w:id="101" w:name="_Toc518321792"/>
             <w:r>
               <w:t>AP: Sensorik</w:t>
             </w:r>
-            <w:bookmarkEnd w:id="99"/>
             <w:bookmarkEnd w:id="100"/>
+            <w:bookmarkEnd w:id="101"/>
           </w:p>
         </w:tc>
       </w:tr>
@@ -26770,11 +26870,11 @@
             <w:pPr>
               <w:pStyle w:val="berschrift3"/>
             </w:pPr>
-            <w:bookmarkStart w:id="101" w:name="_Toc518321793"/>
+            <w:bookmarkStart w:id="102" w:name="_Toc518321793"/>
             <w:r>
               <w:t>Verantwortlicher: Eva Gergely</w:t>
             </w:r>
-            <w:bookmarkEnd w:id="101"/>
+            <w:bookmarkEnd w:id="102"/>
           </w:p>
           <w:p>
             <w:pPr>
@@ -26851,7 +26951,6 @@
               <w:rPr>
                 <w:lang w:val="de-AT"/>
               </w:rPr>
-              <w:lastRenderedPageBreak/>
               <w:t>Mögliche Anwendungsbereiche sind unter anderem in der Automobilindustrie, im medizinischen Bereich, bei Luftbefeuchter und in der Wetterbeobachtung.</w:t>
             </w:r>
           </w:p>
@@ -27029,13 +27128,13 @@
             <w:pPr>
               <w:pStyle w:val="berschrift3"/>
             </w:pPr>
-            <w:bookmarkStart w:id="102" w:name="_Toc518260552"/>
-            <w:bookmarkStart w:id="103" w:name="_Toc518321794"/>
+            <w:bookmarkStart w:id="103" w:name="_Toc518260552"/>
+            <w:bookmarkStart w:id="104" w:name="_Toc518321794"/>
             <w:r>
               <w:t>Verwendete Tools</w:t>
             </w:r>
-            <w:bookmarkEnd w:id="102"/>
             <w:bookmarkEnd w:id="103"/>
+            <w:bookmarkEnd w:id="104"/>
           </w:p>
         </w:tc>
       </w:tr>
@@ -27220,13 +27319,13 @@
                 <w:sz w:val="24"/>
               </w:rPr>
             </w:pPr>
-            <w:bookmarkStart w:id="104" w:name="_Toc518260553"/>
-            <w:bookmarkStart w:id="105" w:name="_Toc518321795"/>
+            <w:bookmarkStart w:id="105" w:name="_Toc518260553"/>
+            <w:bookmarkStart w:id="106" w:name="_Toc518321795"/>
             <w:r>
               <w:t>Vorgehensweise</w:t>
             </w:r>
-            <w:bookmarkEnd w:id="104"/>
             <w:bookmarkEnd w:id="105"/>
+            <w:bookmarkEnd w:id="106"/>
           </w:p>
         </w:tc>
       </w:tr>
@@ -27418,7 +27517,6 @@
               <w:rPr>
                 <w:lang w:val="de-AT"/>
               </w:rPr>
-              <w:lastRenderedPageBreak/>
               <w:t>Der Beispielcode</w:t>
             </w:r>
             <w:r>
@@ -27955,14 +28053,7 @@
               <w:rPr>
                 <w:lang w:val="de-AT"/>
               </w:rPr>
-              <w:t xml:space="preserve">. In der Funktion werden die Werte aus dem Buffer übergeben und diese ausgelesen. Der so ermittelte Wert wird dann in </w:t>
-            </w:r>
-            <w:r>
-              <w:rPr>
-                <w:lang w:val="de-AT"/>
-              </w:rPr>
-              <w:lastRenderedPageBreak/>
-              <w:t xml:space="preserve">der jeweiligen Funktion GetTemperature oder GetRelativeHumidity mittels der Berechnung aus der HTU21D </w:t>
+              <w:t xml:space="preserve">. In der Funktion werden die Werte aus dem Buffer übergeben und diese ausgelesen. Der so ermittelte Wert wird dann in der jeweiligen Funktion GetTemperature oder GetRelativeHumidity mittels der Berechnung aus der HTU21D </w:t>
             </w:r>
             <w:r>
               <w:rPr>
@@ -28323,10 +28414,8 @@
                 <w:lang w:val="de-DE"/>
               </w:rPr>
             </w:pPr>
-            <w:bookmarkStart w:id="106" w:name="_Toc518246283"/>
-            <w:bookmarkStart w:id="107" w:name="_Toc518321686"/>
-            <w:bookmarkStart w:id="108" w:name="_GoBack"/>
-            <w:bookmarkEnd w:id="108"/>
+            <w:bookmarkStart w:id="107" w:name="_Toc518246283"/>
+            <w:bookmarkStart w:id="108" w:name="_Toc518321686"/>
             <w:r>
               <w:rPr>
                 <w:rFonts w:cs="Arial"/>
@@ -28377,7 +28466,7 @@
               </w:rPr>
               <w:t xml:space="preserve">: </w:t>
             </w:r>
-            <w:bookmarkEnd w:id="106"/>
+            <w:bookmarkEnd w:id="107"/>
             <w:r>
               <w:rPr>
                 <w:rFonts w:cs="Arial"/>
@@ -28385,7 +28474,7 @@
               </w:rPr>
               <w:t>HTU21D Nullwerte bei Ausgabe mit Debugging Hilfen</w:t>
             </w:r>
-            <w:bookmarkEnd w:id="107"/>
+            <w:bookmarkEnd w:id="108"/>
           </w:p>
           <w:p>
             <w:pPr>
@@ -28493,7 +28582,6 @@
           <w:rFonts w:cs="Arial"/>
           <w:lang w:val="de-DE"/>
         </w:rPr>
-        <w:lastRenderedPageBreak/>
         <w:t xml:space="preserve">Abbildung </w:t>
       </w:r>
       <w:r>
@@ -28571,7 +28659,6 @@
           <w:noProof/>
           <w:lang w:eastAsia="de-AT" w:bidi="ar-SA"/>
         </w:rPr>
-        <w:lastRenderedPageBreak/>
         <w:drawing>
           <wp:inline distT="0" distB="0" distL="0" distR="0" wp14:anchorId="59BD205C" wp14:editId="6587766B">
             <wp:extent cx="5495925" cy="2420053"/>
@@ -29000,14 +29087,7 @@
               <w:rPr>
                 <w:lang w:val="de-AT"/>
               </w:rPr>
-              <w:t xml:space="preserve">. Die APIs dienen einerseits den </w:t>
-            </w:r>
-            <w:r>
-              <w:rPr>
-                <w:lang w:val="de-AT"/>
-              </w:rPr>
-              <w:lastRenderedPageBreak/>
-              <w:t>Sensoren zur Übermittlung von Messdaten, andererseits der Alexa Solution zur Abfrage der aktuellsten Daten</w:t>
+              <w:t>. Die APIs dienen einerseits den Sensoren zur Übermittlung von Messdaten, andererseits der Alexa Solution zur Abfrage der aktuellsten Daten</w:t>
             </w:r>
             <w:r>
               <w:rPr>
@@ -29837,7 +29917,6 @@
               <w:rPr>
                 <w:lang w:val="de-AT"/>
               </w:rPr>
-              <w:lastRenderedPageBreak/>
               <w:t>Für das Persistieren der Daten entschied ich mich zur Verwendung des Repository Pattern und einer Unit of Work Implementierung. Clean Code Development (CCD) und Domain Driven Design sollten mir als Grundprinzipien dienen.</w:t>
             </w:r>
           </w:p>
@@ -29984,7 +30063,6 @@
               <w:rPr>
                 <w:lang w:val="de-AT"/>
               </w:rPr>
-              <w:lastRenderedPageBreak/>
               <w:t>Damit nebenbei Alexa geplant und umgesetzt werden konnte, implementierte ich eine erste Version eines Alexa API Controllers. Mittels Swagger wurde ein YAML-Dokument generiert und ausgetauscht. Einfacher geht es wohl kaum.</w:t>
             </w:r>
           </w:p>
@@ -30458,14 +30536,7 @@
               <w:rPr>
                 <w:lang w:val="de-AT"/>
               </w:rPr>
-              <w:t xml:space="preserve">the win. Ich habe zum ersten Mal dieses Pattern eingesetzt, und obwohl es für diese Solution eventuell nicht ideal ist, so hat es mir doch die Erstellung der einzelnen Features enorm erleichtert. Anstatt ein Viewmodel zu missbrauchen, weil man es in mehreren Views benötigt und somit immer mehr Properties hinzufügt, bis man eine eierlegende Wollmilchsau auf Krücken geschaffen hat, wird für jede Funktionalität eine spezialisierte Klasse implementiert. Eventuell verletzt man dabei </w:t>
-            </w:r>
-            <w:r>
-              <w:rPr>
-                <w:lang w:val="de-AT"/>
-              </w:rPr>
-              <w:lastRenderedPageBreak/>
-              <w:t>das eine oder andere Mal das DRY (Don’t repeat yourself) Prinzip, aber dafür erreicht man ein sehr hohes Maß an Flexibilität.</w:t>
+              <w:t>the win. Ich habe zum ersten Mal dieses Pattern eingesetzt, und obwohl es für diese Solution eventuell nicht ideal ist, so hat es mir doch die Erstellung der einzelnen Features enorm erleichtert. Anstatt ein Viewmodel zu missbrauchen, weil man es in mehreren Views benötigt und somit immer mehr Properties hinzufügt, bis man eine eierlegende Wollmilchsau auf Krücken geschaffen hat, wird für jede Funktionalität eine spezialisierte Klasse implementiert. Eventuell verletzt man dabei das eine oder andere Mal das DRY (Don’t repeat yourself) Prinzip, aber dafür erreicht man ein sehr hohes Maß an Flexibilität.</w:t>
             </w:r>
           </w:p>
           <w:p>
@@ -30882,7 +30953,6 @@
               <w:rPr>
                 <w:lang w:val="de-AT"/>
               </w:rPr>
-              <w:lastRenderedPageBreak/>
               <w:t xml:space="preserve">Im </w:t>
             </w:r>
             <w:r>
@@ -31925,7 +31995,6 @@
                 <w:sz w:val="18"/>
                 <w:szCs w:val="18"/>
               </w:rPr>
-              <w:lastRenderedPageBreak/>
               <w:t xml:space="preserve">                </w:t>
             </w:r>
             <w:r>
@@ -34857,7 +34926,6 @@
               <w:rPr>
                 <w:lang w:val="de-AT"/>
               </w:rPr>
-              <w:lastRenderedPageBreak/>
               <w:t>Nach erfolgreichem Setup der ASK CLI, des AWS Accounts (inkl. AWS Lambda) und des Amazon Developer Accounts kann mit der Implementierung gestartet werden.</w:t>
             </w:r>
           </w:p>
@@ -35240,7 +35308,6 @@
                 <w:color w:val="000000"/>
                 <w:lang w:eastAsia="de-AT"/>
               </w:rPr>
-              <w:lastRenderedPageBreak/>
               <w:drawing>
                 <wp:inline distT="0" distB="0" distL="0" distR="0" wp14:anchorId="060EBB49" wp14:editId="0812EFFB">
                   <wp:extent cx="5038753" cy="2411157"/>
@@ -35622,7 +35689,6 @@
               <w:rPr>
                 <w:lang w:val="de-AT"/>
               </w:rPr>
-              <w:lastRenderedPageBreak/>
               <w:t>Sample Utterances sind Triggerwords auf welche Alexa hört um den Intent zu triggern. Sprich wenn Alexa nach dem Invovking word („bestes projekt“) einer dieser Phrasen hört, wird der Intent durchgeführt und der Slot an die Lambda Funktion übergeben.</w:t>
             </w:r>
           </w:p>
@@ -35973,7 +36039,6 @@
                 <w:szCs w:val="20"/>
                 <w:lang w:eastAsia="de-AT"/>
               </w:rPr>
-              <w:lastRenderedPageBreak/>
               <w:drawing>
                 <wp:inline distT="0" distB="0" distL="0" distR="0" wp14:anchorId="19D1AF3C" wp14:editId="2CB69396">
                   <wp:extent cx="6120130" cy="2777490"/>
@@ -36312,7 +36377,6 @@
               <w:rPr>
                 <w:lang w:val="de-AT"/>
               </w:rPr>
-              <w:lastRenderedPageBreak/>
               <w:t xml:space="preserve">ASK CLI </w:t>
             </w:r>
             <w:r>
@@ -36877,7 +36941,6 @@
               <w:rPr>
                 <w:lang w:val="de-AT"/>
               </w:rPr>
-              <w:lastRenderedPageBreak/>
               <w:t>Das Frontend stellt die Schnittstelle</w:t>
             </w:r>
             <w:r>
@@ -37217,7 +37280,6 @@
             </w:pPr>
             <w:bookmarkStart w:id="144" w:name="_Toc518321809"/>
             <w:r>
-              <w:lastRenderedPageBreak/>
               <w:t>JavaScript, CSS und Tools</w:t>
             </w:r>
             <w:bookmarkEnd w:id="144"/>
@@ -37729,14 +37791,7 @@
               <w:rPr>
                 <w:lang w:val="de-AT"/>
               </w:rPr>
-              <w:t xml:space="preserve">Nach dem Drehen einiger Schrauben und dem Lesen unzähliger Stackoverflow-Posts, funktionierte es wie gewünscht. Es wurden nun die restlichen Views im Zusammenspiel mit </w:t>
-            </w:r>
-            <w:r>
-              <w:rPr>
-                <w:lang w:val="de-AT"/>
-              </w:rPr>
-              <w:lastRenderedPageBreak/>
-              <w:t>dem Backend implementiert. Das Erfassen, Bearbeiten und Löschen von Devices war rasch umgesetzt, bis auf einen Bug beim Bearbeiten.</w:t>
+              <w:t>Nach dem Drehen einiger Schrauben und dem Lesen unzähliger Stackoverflow-Posts, funktionierte es wie gewünscht. Es wurden nun die restlichen Views im Zusammenspiel mit dem Backend implementiert. Das Erfassen, Bearbeiten und Löschen von Devices war rasch umgesetzt, bis auf einen Bug beim Bearbeiten.</w:t>
             </w:r>
           </w:p>
           <w:p>
@@ -38259,7 +38314,6 @@
               <w:rPr>
                 <w:lang w:val="de-AT"/>
               </w:rPr>
-              <w:lastRenderedPageBreak/>
               <w:t xml:space="preserve">Der folgende Abschnitt befasst sich mit der Integration der einzelnen Embedded-Module in eine gesamtheitliche Lösung. </w:t>
             </w:r>
             <w:r>
@@ -39031,7 +39085,6 @@
           <w:noProof/>
           <w:lang w:val="de-AT" w:eastAsia="de-AT"/>
         </w:rPr>
-        <w:lastRenderedPageBreak/>
         <w:drawing>
           <wp:inline distT="0" distB="0" distL="0" distR="0" wp14:anchorId="7F46E176" wp14:editId="5F97D854">
             <wp:extent cx="6120130" cy="3348990"/>
@@ -39725,7 +39778,6 @@
               <w:rPr>
                 <w:lang w:val="de-AT"/>
               </w:rPr>
-              <w:lastRenderedPageBreak/>
               <w:t>Der Abschnitt erläutert die durchgeführten Refactoring-Maßnahmen sowie warum diese gesetzt wurden und welche Auswirkungen diese haben.</w:t>
             </w:r>
           </w:p>
@@ -40060,7 +40112,6 @@
               <w:rPr>
                 <w:lang w:val="de-DE"/>
               </w:rPr>
-              <w:lastRenderedPageBreak/>
               <w:t>Conditional Compilation</w:t>
             </w:r>
           </w:p>
@@ -40532,7 +40583,6 @@
       <w:bookmarkStart w:id="173" w:name="_Toc264537895"/>
       <w:bookmarkStart w:id="174" w:name="_Toc515203101"/>
       <w:r>
-        <w:lastRenderedPageBreak/>
         <w:t>Anhang</w:t>
       </w:r>
       <w:bookmarkEnd w:id="168"/>
@@ -42970,7 +43020,7 @@
 </file>
 
 <file path=word/endnotes.xml><?xml version="1.0" encoding="utf-8"?>
-<w:endnotes xmlns:wpc="http://schemas.microsoft.com/office/word/2010/wordprocessingCanvas" xmlns:cx="http://schemas.microsoft.com/office/drawing/2014/chartex" xmlns:cx1="http://schemas.microsoft.com/office/drawing/2015/9/8/chartex" xmlns:cx2="http://schemas.microsoft.com/office/drawing/2015/10/21/chartex" xmlns:cx3="http://schemas.microsoft.com/office/drawing/2016/5/9/chartex" xmlns:cx4="http://schemas.microsoft.com/office/drawing/2016/5/10/chartex" xmlns:cx5="http://schemas.microsoft.com/office/drawing/2016/5/11/chartex" xmlns:cx6="http://schemas.microsoft.com/office/drawing/2016/5/12/chartex" xmlns:cx7="http://schemas.microsoft.com/office/drawing/2016/5/13/chartex" xmlns:cx8="http://schemas.microsoft.com/office/drawing/2016/5/14/chartex" xmlns:mc="http://schemas.openxmlformats.org/markup-compatibility/2006" xmlns:aink="http://schemas.microsoft.com/office/drawing/2016/ink" xmlns:am3d="http://schemas.microsoft.com/office/drawing/2017/model3d" xmlns:o="urn:schemas-microsoft-com:office:office" xmlns:r="http://schemas.openxmlformats.org/officeDocument/2006/relationships" xmlns:m="http://schemas.openxmlformats.org/officeDocument/2006/math" xmlns:v="urn:schemas-microsoft-com:vml" xmlns:wp14="http://schemas.microsoft.com/office/word/2010/wordprocessingDrawing" xmlns:wp="http://schemas.openxmlformats.org/drawingml/2006/wordprocessingDrawing" xmlns:w10="urn:schemas-microsoft-com:office:word" xmlns:w="http://schemas.openxmlformats.org/wordprocessingml/2006/main" xmlns:w14="http://schemas.microsoft.com/office/word/2010/wordml" xmlns:w15="http://schemas.microsoft.com/office/word/2012/wordml" xmlns:w16cid="http://schemas.microsoft.com/office/word/2016/wordml/cid" xmlns:w16se="http://schemas.microsoft.com/office/word/2015/wordml/symex" xmlns:wpg="http://schemas.microsoft.com/office/word/2010/wordprocessingGroup" xmlns:wpi="http://schemas.microsoft.com/office/word/2010/wordprocessingInk" xmlns:wne="http://schemas.microsoft.com/office/word/2006/wordml" xmlns:wps="http://schemas.microsoft.com/office/word/2010/wordprocessingShape" mc:Ignorable="w14 w15 w16se w16cid wp14">
+<w:endnotes xmlns:wpc="http://schemas.microsoft.com/office/word/2010/wordprocessingCanvas" xmlns:cx="http://schemas.microsoft.com/office/drawing/2014/chartex" xmlns:cx1="http://schemas.microsoft.com/office/drawing/2015/9/8/chartex" xmlns:mc="http://schemas.openxmlformats.org/markup-compatibility/2006" xmlns:o="urn:schemas-microsoft-com:office:office" xmlns:r="http://schemas.openxmlformats.org/officeDocument/2006/relationships" xmlns:m="http://schemas.openxmlformats.org/officeDocument/2006/math" xmlns:v="urn:schemas-microsoft-com:vml" xmlns:wp14="http://schemas.microsoft.com/office/word/2010/wordprocessingDrawing" xmlns:wp="http://schemas.openxmlformats.org/drawingml/2006/wordprocessingDrawing" xmlns:w10="urn:schemas-microsoft-com:office:word" xmlns:w="http://schemas.openxmlformats.org/wordprocessingml/2006/main" xmlns:w14="http://schemas.microsoft.com/office/word/2010/wordml" xmlns:w15="http://schemas.microsoft.com/office/word/2012/wordml" xmlns:w16se="http://schemas.microsoft.com/office/word/2015/wordml/symex" xmlns:wpg="http://schemas.microsoft.com/office/word/2010/wordprocessingGroup" xmlns:wpi="http://schemas.microsoft.com/office/word/2010/wordprocessingInk" xmlns:wne="http://schemas.microsoft.com/office/word/2006/wordml" xmlns:wps="http://schemas.microsoft.com/office/word/2010/wordprocessingShape" mc:Ignorable="w14 w15 w16se wp14">
   <w:endnote w:type="separator" w:id="-1">
     <w:p>
       <w:r>
@@ -42992,7 +43042,7 @@
 </file>
 
 <file path=word/footer1.xml><?xml version="1.0" encoding="utf-8"?>
-<w:ftr xmlns:wpc="http://schemas.microsoft.com/office/word/2010/wordprocessingCanvas" xmlns:cx="http://schemas.microsoft.com/office/drawing/2014/chartex" xmlns:cx1="http://schemas.microsoft.com/office/drawing/2015/9/8/chartex" xmlns:cx2="http://schemas.microsoft.com/office/drawing/2015/10/21/chartex" xmlns:cx3="http://schemas.microsoft.com/office/drawing/2016/5/9/chartex" xmlns:cx4="http://schemas.microsoft.com/office/drawing/2016/5/10/chartex" xmlns:cx5="http://schemas.microsoft.com/office/drawing/2016/5/11/chartex" xmlns:cx6="http://schemas.microsoft.com/office/drawing/2016/5/12/chartex" xmlns:cx7="http://schemas.microsoft.com/office/drawing/2016/5/13/chartex" xmlns:cx8="http://schemas.microsoft.com/office/drawing/2016/5/14/chartex" xmlns:mc="http://schemas.openxmlformats.org/markup-compatibility/2006" xmlns:aink="http://schemas.microsoft.com/office/drawing/2016/ink" xmlns:am3d="http://schemas.microsoft.com/office/drawing/2017/model3d" xmlns:o="urn:schemas-microsoft-com:office:office" xmlns:r="http://schemas.openxmlformats.org/officeDocument/2006/relationships" xmlns:m="http://schemas.openxmlformats.org/officeDocument/2006/math" xmlns:v="urn:schemas-microsoft-com:vml" xmlns:wp14="http://schemas.microsoft.com/office/word/2010/wordprocessingDrawing" xmlns:wp="http://schemas.openxmlformats.org/drawingml/2006/wordprocessingDrawing" xmlns:w10="urn:schemas-microsoft-com:office:word" xmlns:w="http://schemas.openxmlformats.org/wordprocessingml/2006/main" xmlns:w14="http://schemas.microsoft.com/office/word/2010/wordml" xmlns:w15="http://schemas.microsoft.com/office/word/2012/wordml" xmlns:w16cid="http://schemas.microsoft.com/office/word/2016/wordml/cid" xmlns:w16se="http://schemas.microsoft.com/office/word/2015/wordml/symex" xmlns:wpg="http://schemas.microsoft.com/office/word/2010/wordprocessingGroup" xmlns:wpi="http://schemas.microsoft.com/office/word/2010/wordprocessingInk" xmlns:wne="http://schemas.microsoft.com/office/word/2006/wordml" xmlns:wps="http://schemas.microsoft.com/office/word/2010/wordprocessingShape" mc:Ignorable="w14 w15 w16se w16cid wp14">
+<w:ftr xmlns:wpc="http://schemas.microsoft.com/office/word/2010/wordprocessingCanvas" xmlns:cx="http://schemas.microsoft.com/office/drawing/2014/chartex" xmlns:cx1="http://schemas.microsoft.com/office/drawing/2015/9/8/chartex" xmlns:mc="http://schemas.openxmlformats.org/markup-compatibility/2006" xmlns:o="urn:schemas-microsoft-com:office:office" xmlns:r="http://schemas.openxmlformats.org/officeDocument/2006/relationships" xmlns:m="http://schemas.openxmlformats.org/officeDocument/2006/math" xmlns:v="urn:schemas-microsoft-com:vml" xmlns:wp14="http://schemas.microsoft.com/office/word/2010/wordprocessingDrawing" xmlns:wp="http://schemas.openxmlformats.org/drawingml/2006/wordprocessingDrawing" xmlns:w10="urn:schemas-microsoft-com:office:word" xmlns:w="http://schemas.openxmlformats.org/wordprocessingml/2006/main" xmlns:w14="http://schemas.microsoft.com/office/word/2010/wordml" xmlns:w15="http://schemas.microsoft.com/office/word/2012/wordml" xmlns:w16se="http://schemas.microsoft.com/office/word/2015/wordml/symex" xmlns:wpg="http://schemas.microsoft.com/office/word/2010/wordprocessingGroup" xmlns:wpi="http://schemas.microsoft.com/office/word/2010/wordprocessingInk" xmlns:wne="http://schemas.microsoft.com/office/word/2006/wordml" xmlns:wps="http://schemas.microsoft.com/office/word/2010/wordprocessingShape" mc:Ignorable="w14 w15 w16se wp14">
   <w:p>
     <w:pPr>
       <w:pStyle w:val="Fuzeile"/>
@@ -43030,7 +43080,7 @@
 </file>
 
 <file path=word/footer2.xml><?xml version="1.0" encoding="utf-8"?>
-<w:ftr xmlns:wpc="http://schemas.microsoft.com/office/word/2010/wordprocessingCanvas" xmlns:cx="http://schemas.microsoft.com/office/drawing/2014/chartex" xmlns:cx1="http://schemas.microsoft.com/office/drawing/2015/9/8/chartex" xmlns:cx2="http://schemas.microsoft.com/office/drawing/2015/10/21/chartex" xmlns:cx3="http://schemas.microsoft.com/office/drawing/2016/5/9/chartex" xmlns:cx4="http://schemas.microsoft.com/office/drawing/2016/5/10/chartex" xmlns:cx5="http://schemas.microsoft.com/office/drawing/2016/5/11/chartex" xmlns:cx6="http://schemas.microsoft.com/office/drawing/2016/5/12/chartex" xmlns:cx7="http://schemas.microsoft.com/office/drawing/2016/5/13/chartex" xmlns:cx8="http://schemas.microsoft.com/office/drawing/2016/5/14/chartex" xmlns:mc="http://schemas.openxmlformats.org/markup-compatibility/2006" xmlns:aink="http://schemas.microsoft.com/office/drawing/2016/ink" xmlns:am3d="http://schemas.microsoft.com/office/drawing/2017/model3d" xmlns:o="urn:schemas-microsoft-com:office:office" xmlns:r="http://schemas.openxmlformats.org/officeDocument/2006/relationships" xmlns:m="http://schemas.openxmlformats.org/officeDocument/2006/math" xmlns:v="urn:schemas-microsoft-com:vml" xmlns:wp14="http://schemas.microsoft.com/office/word/2010/wordprocessingDrawing" xmlns:wp="http://schemas.openxmlformats.org/drawingml/2006/wordprocessingDrawing" xmlns:w10="urn:schemas-microsoft-com:office:word" xmlns:w="http://schemas.openxmlformats.org/wordprocessingml/2006/main" xmlns:w14="http://schemas.microsoft.com/office/word/2010/wordml" xmlns:w15="http://schemas.microsoft.com/office/word/2012/wordml" xmlns:w16cid="http://schemas.microsoft.com/office/word/2016/wordml/cid" xmlns:w16se="http://schemas.microsoft.com/office/word/2015/wordml/symex" xmlns:wpg="http://schemas.microsoft.com/office/word/2010/wordprocessingGroup" xmlns:wpi="http://schemas.microsoft.com/office/word/2010/wordprocessingInk" xmlns:wne="http://schemas.microsoft.com/office/word/2006/wordml" xmlns:wps="http://schemas.microsoft.com/office/word/2010/wordprocessingShape" mc:Ignorable="w14 w15 w16se w16cid wp14">
+<w:ftr xmlns:wpc="http://schemas.microsoft.com/office/word/2010/wordprocessingCanvas" xmlns:cx="http://schemas.microsoft.com/office/drawing/2014/chartex" xmlns:cx1="http://schemas.microsoft.com/office/drawing/2015/9/8/chartex" xmlns:mc="http://schemas.openxmlformats.org/markup-compatibility/2006" xmlns:o="urn:schemas-microsoft-com:office:office" xmlns:r="http://schemas.openxmlformats.org/officeDocument/2006/relationships" xmlns:m="http://schemas.openxmlformats.org/officeDocument/2006/math" xmlns:v="urn:schemas-microsoft-com:vml" xmlns:wp14="http://schemas.microsoft.com/office/word/2010/wordprocessingDrawing" xmlns:wp="http://schemas.openxmlformats.org/drawingml/2006/wordprocessingDrawing" xmlns:w10="urn:schemas-microsoft-com:office:word" xmlns:w="http://schemas.openxmlformats.org/wordprocessingml/2006/main" xmlns:w14="http://schemas.microsoft.com/office/word/2010/wordml" xmlns:w15="http://schemas.microsoft.com/office/word/2012/wordml" xmlns:w16se="http://schemas.microsoft.com/office/word/2015/wordml/symex" xmlns:wpg="http://schemas.microsoft.com/office/word/2010/wordprocessingGroup" xmlns:wpi="http://schemas.microsoft.com/office/word/2010/wordprocessingInk" xmlns:wne="http://schemas.microsoft.com/office/word/2006/wordml" xmlns:wps="http://schemas.microsoft.com/office/word/2010/wordprocessingShape" mc:Ignorable="w14 w15 w16se wp14">
   <w:p>
     <w:pPr>
       <w:pStyle w:val="Fuzeile"/>
@@ -43077,7 +43127,7 @@
         <w:bCs/>
         <w:noProof/>
       </w:rPr>
-      <w:t>6</w:t>
+      <w:t>51</w:t>
     </w:r>
     <w:r>
       <w:rPr>
@@ -43130,7 +43180,7 @@
 </file>
 
 <file path=word/footnotes.xml><?xml version="1.0" encoding="utf-8"?>
-<w:footnotes xmlns:wpc="http://schemas.microsoft.com/office/word/2010/wordprocessingCanvas" xmlns:cx="http://schemas.microsoft.com/office/drawing/2014/chartex" xmlns:cx1="http://schemas.microsoft.com/office/drawing/2015/9/8/chartex" xmlns:cx2="http://schemas.microsoft.com/office/drawing/2015/10/21/chartex" xmlns:cx3="http://schemas.microsoft.com/office/drawing/2016/5/9/chartex" xmlns:cx4="http://schemas.microsoft.com/office/drawing/2016/5/10/chartex" xmlns:cx5="http://schemas.microsoft.com/office/drawing/2016/5/11/chartex" xmlns:cx6="http://schemas.microsoft.com/office/drawing/2016/5/12/chartex" xmlns:cx7="http://schemas.microsoft.com/office/drawing/2016/5/13/chartex" xmlns:cx8="http://schemas.microsoft.com/office/drawing/2016/5/14/chartex" xmlns:mc="http://schemas.openxmlformats.org/markup-compatibility/2006" xmlns:aink="http://schemas.microsoft.com/office/drawing/2016/ink" xmlns:am3d="http://schemas.microsoft.com/office/drawing/2017/model3d" xmlns:o="urn:schemas-microsoft-com:office:office" xmlns:r="http://schemas.openxmlformats.org/officeDocument/2006/relationships" xmlns:m="http://schemas.openxmlformats.org/officeDocument/2006/math" xmlns:v="urn:schemas-microsoft-com:vml" xmlns:wp14="http://schemas.microsoft.com/office/word/2010/wordprocessingDrawing" xmlns:wp="http://schemas.openxmlformats.org/drawingml/2006/wordprocessingDrawing" xmlns:w10="urn:schemas-microsoft-com:office:word" xmlns:w="http://schemas.openxmlformats.org/wordprocessingml/2006/main" xmlns:w14="http://schemas.microsoft.com/office/word/2010/wordml" xmlns:w15="http://schemas.microsoft.com/office/word/2012/wordml" xmlns:w16cid="http://schemas.microsoft.com/office/word/2016/wordml/cid" xmlns:w16se="http://schemas.microsoft.com/office/word/2015/wordml/symex" xmlns:wpg="http://schemas.microsoft.com/office/word/2010/wordprocessingGroup" xmlns:wpi="http://schemas.microsoft.com/office/word/2010/wordprocessingInk" xmlns:wne="http://schemas.microsoft.com/office/word/2006/wordml" xmlns:wps="http://schemas.microsoft.com/office/word/2010/wordprocessingShape" mc:Ignorable="w14 w15 w16se w16cid wp14">
+<w:footnotes xmlns:wpc="http://schemas.microsoft.com/office/word/2010/wordprocessingCanvas" xmlns:cx="http://schemas.microsoft.com/office/drawing/2014/chartex" xmlns:cx1="http://schemas.microsoft.com/office/drawing/2015/9/8/chartex" xmlns:mc="http://schemas.openxmlformats.org/markup-compatibility/2006" xmlns:o="urn:schemas-microsoft-com:office:office" xmlns:r="http://schemas.openxmlformats.org/officeDocument/2006/relationships" xmlns:m="http://schemas.openxmlformats.org/officeDocument/2006/math" xmlns:v="urn:schemas-microsoft-com:vml" xmlns:wp14="http://schemas.microsoft.com/office/word/2010/wordprocessingDrawing" xmlns:wp="http://schemas.openxmlformats.org/drawingml/2006/wordprocessingDrawing" xmlns:w10="urn:schemas-microsoft-com:office:word" xmlns:w="http://schemas.openxmlformats.org/wordprocessingml/2006/main" xmlns:w14="http://schemas.microsoft.com/office/word/2010/wordml" xmlns:w15="http://schemas.microsoft.com/office/word/2012/wordml" xmlns:w16se="http://schemas.microsoft.com/office/word/2015/wordml/symex" xmlns:wpg="http://schemas.microsoft.com/office/word/2010/wordprocessingGroup" xmlns:wpi="http://schemas.microsoft.com/office/word/2010/wordprocessingInk" xmlns:wne="http://schemas.microsoft.com/office/word/2006/wordml" xmlns:wps="http://schemas.microsoft.com/office/word/2010/wordprocessingShape" mc:Ignorable="w14 w15 w16se wp14">
   <w:footnote w:type="separator" w:id="-1">
     <w:p>
       <w:r>
@@ -43152,7 +43202,7 @@
 </file>
 
 <file path=word/header1.xml><?xml version="1.0" encoding="utf-8"?>
-<w:hdr xmlns:wpc="http://schemas.microsoft.com/office/word/2010/wordprocessingCanvas" xmlns:cx="http://schemas.microsoft.com/office/drawing/2014/chartex" xmlns:cx1="http://schemas.microsoft.com/office/drawing/2015/9/8/chartex" xmlns:cx2="http://schemas.microsoft.com/office/drawing/2015/10/21/chartex" xmlns:cx3="http://schemas.microsoft.com/office/drawing/2016/5/9/chartex" xmlns:cx4="http://schemas.microsoft.com/office/drawing/2016/5/10/chartex" xmlns:cx5="http://schemas.microsoft.com/office/drawing/2016/5/11/chartex" xmlns:cx6="http://schemas.microsoft.com/office/drawing/2016/5/12/chartex" xmlns:cx7="http://schemas.microsoft.com/office/drawing/2016/5/13/chartex" xmlns:cx8="http://schemas.microsoft.com/office/drawing/2016/5/14/chartex" xmlns:mc="http://schemas.openxmlformats.org/markup-compatibility/2006" xmlns:aink="http://schemas.microsoft.com/office/drawing/2016/ink" xmlns:am3d="http://schemas.microsoft.com/office/drawing/2017/model3d" xmlns:o="urn:schemas-microsoft-com:office:office" xmlns:r="http://schemas.openxmlformats.org/officeDocument/2006/relationships" xmlns:m="http://schemas.openxmlformats.org/officeDocument/2006/math" xmlns:v="urn:schemas-microsoft-com:vml" xmlns:wp14="http://schemas.microsoft.com/office/word/2010/wordprocessingDrawing" xmlns:wp="http://schemas.openxmlformats.org/drawingml/2006/wordprocessingDrawing" xmlns:w10="urn:schemas-microsoft-com:office:word" xmlns:w="http://schemas.openxmlformats.org/wordprocessingml/2006/main" xmlns:w14="http://schemas.microsoft.com/office/word/2010/wordml" xmlns:w15="http://schemas.microsoft.com/office/word/2012/wordml" xmlns:w16cid="http://schemas.microsoft.com/office/word/2016/wordml/cid" xmlns:w16se="http://schemas.microsoft.com/office/word/2015/wordml/symex" xmlns:wpg="http://schemas.microsoft.com/office/word/2010/wordprocessingGroup" xmlns:wpi="http://schemas.microsoft.com/office/word/2010/wordprocessingInk" xmlns:wne="http://schemas.microsoft.com/office/word/2006/wordml" xmlns:wps="http://schemas.microsoft.com/office/word/2010/wordprocessingShape" mc:Ignorable="w14 w15 w16se w16cid wp14">
+<w:hdr xmlns:wpc="http://schemas.microsoft.com/office/word/2010/wordprocessingCanvas" xmlns:cx="http://schemas.microsoft.com/office/drawing/2014/chartex" xmlns:cx1="http://schemas.microsoft.com/office/drawing/2015/9/8/chartex" xmlns:mc="http://schemas.openxmlformats.org/markup-compatibility/2006" xmlns:o="urn:schemas-microsoft-com:office:office" xmlns:r="http://schemas.openxmlformats.org/officeDocument/2006/relationships" xmlns:m="http://schemas.openxmlformats.org/officeDocument/2006/math" xmlns:v="urn:schemas-microsoft-com:vml" xmlns:wp14="http://schemas.microsoft.com/office/word/2010/wordprocessingDrawing" xmlns:wp="http://schemas.openxmlformats.org/drawingml/2006/wordprocessingDrawing" xmlns:w10="urn:schemas-microsoft-com:office:word" xmlns:w="http://schemas.openxmlformats.org/wordprocessingml/2006/main" xmlns:w14="http://schemas.microsoft.com/office/word/2010/wordml" xmlns:w15="http://schemas.microsoft.com/office/word/2012/wordml" xmlns:w16se="http://schemas.microsoft.com/office/word/2015/wordml/symex" xmlns:wpg="http://schemas.microsoft.com/office/word/2010/wordprocessingGroup" xmlns:wpi="http://schemas.microsoft.com/office/word/2010/wordprocessingInk" xmlns:wne="http://schemas.microsoft.com/office/word/2006/wordml" xmlns:wps="http://schemas.microsoft.com/office/word/2010/wordprocessingShape" mc:Ignorable="w14 w15 w16se wp14">
   <w:p>
     <w:pPr>
       <w:pStyle w:val="Kopfzeile"/>
@@ -43162,7 +43212,7 @@
 </file>
 
 <file path=word/header2.xml><?xml version="1.0" encoding="utf-8"?>
-<w:hdr xmlns:wpc="http://schemas.microsoft.com/office/word/2010/wordprocessingCanvas" xmlns:cx="http://schemas.microsoft.com/office/drawing/2014/chartex" xmlns:cx1="http://schemas.microsoft.com/office/drawing/2015/9/8/chartex" xmlns:cx2="http://schemas.microsoft.com/office/drawing/2015/10/21/chartex" xmlns:cx3="http://schemas.microsoft.com/office/drawing/2016/5/9/chartex" xmlns:cx4="http://schemas.microsoft.com/office/drawing/2016/5/10/chartex" xmlns:cx5="http://schemas.microsoft.com/office/drawing/2016/5/11/chartex" xmlns:cx6="http://schemas.microsoft.com/office/drawing/2016/5/12/chartex" xmlns:cx7="http://schemas.microsoft.com/office/drawing/2016/5/13/chartex" xmlns:cx8="http://schemas.microsoft.com/office/drawing/2016/5/14/chartex" xmlns:mc="http://schemas.openxmlformats.org/markup-compatibility/2006" xmlns:aink="http://schemas.microsoft.com/office/drawing/2016/ink" xmlns:am3d="http://schemas.microsoft.com/office/drawing/2017/model3d" xmlns:o="urn:schemas-microsoft-com:office:office" xmlns:r="http://schemas.openxmlformats.org/officeDocument/2006/relationships" xmlns:m="http://schemas.openxmlformats.org/officeDocument/2006/math" xmlns:v="urn:schemas-microsoft-com:vml" xmlns:wp14="http://schemas.microsoft.com/office/word/2010/wordprocessingDrawing" xmlns:wp="http://schemas.openxmlformats.org/drawingml/2006/wordprocessingDrawing" xmlns:w10="urn:schemas-microsoft-com:office:word" xmlns:w="http://schemas.openxmlformats.org/wordprocessingml/2006/main" xmlns:w14="http://schemas.microsoft.com/office/word/2010/wordml" xmlns:w15="http://schemas.microsoft.com/office/word/2012/wordml" xmlns:w16cid="http://schemas.microsoft.com/office/word/2016/wordml/cid" xmlns:w16se="http://schemas.microsoft.com/office/word/2015/wordml/symex" xmlns:wpg="http://schemas.microsoft.com/office/word/2010/wordprocessingGroup" xmlns:wpi="http://schemas.microsoft.com/office/word/2010/wordprocessingInk" xmlns:wne="http://schemas.microsoft.com/office/word/2006/wordml" xmlns:wps="http://schemas.microsoft.com/office/word/2010/wordprocessingShape" mc:Ignorable="w14 w15 w16se w16cid wp14">
+<w:hdr xmlns:wpc="http://schemas.microsoft.com/office/word/2010/wordprocessingCanvas" xmlns:cx="http://schemas.microsoft.com/office/drawing/2014/chartex" xmlns:cx1="http://schemas.microsoft.com/office/drawing/2015/9/8/chartex" xmlns:mc="http://schemas.openxmlformats.org/markup-compatibility/2006" xmlns:o="urn:schemas-microsoft-com:office:office" xmlns:r="http://schemas.openxmlformats.org/officeDocument/2006/relationships" xmlns:m="http://schemas.openxmlformats.org/officeDocument/2006/math" xmlns:v="urn:schemas-microsoft-com:vml" xmlns:wp14="http://schemas.microsoft.com/office/word/2010/wordprocessingDrawing" xmlns:wp="http://schemas.openxmlformats.org/drawingml/2006/wordprocessingDrawing" xmlns:w10="urn:schemas-microsoft-com:office:word" xmlns:w="http://schemas.openxmlformats.org/wordprocessingml/2006/main" xmlns:w14="http://schemas.microsoft.com/office/word/2010/wordml" xmlns:w15="http://schemas.microsoft.com/office/word/2012/wordml" xmlns:w16se="http://schemas.microsoft.com/office/word/2015/wordml/symex" xmlns:wpg="http://schemas.microsoft.com/office/word/2010/wordprocessingGroup" xmlns:wpi="http://schemas.microsoft.com/office/word/2010/wordprocessingInk" xmlns:wne="http://schemas.microsoft.com/office/word/2006/wordml" xmlns:wps="http://schemas.microsoft.com/office/word/2010/wordprocessingShape" mc:Ignorable="w14 w15 w16se wp14">
   <w:p>
     <w:pPr>
       <w:pStyle w:val="Kopfzeile"/>
@@ -43240,7 +43290,7 @@
 </file>
 
 <file path=word/header3.xml><?xml version="1.0" encoding="utf-8"?>
-<w:hdr xmlns:wpc="http://schemas.microsoft.com/office/word/2010/wordprocessingCanvas" xmlns:cx="http://schemas.microsoft.com/office/drawing/2014/chartex" xmlns:cx1="http://schemas.microsoft.com/office/drawing/2015/9/8/chartex" xmlns:cx2="http://schemas.microsoft.com/office/drawing/2015/10/21/chartex" xmlns:cx3="http://schemas.microsoft.com/office/drawing/2016/5/9/chartex" xmlns:cx4="http://schemas.microsoft.com/office/drawing/2016/5/10/chartex" xmlns:cx5="http://schemas.microsoft.com/office/drawing/2016/5/11/chartex" xmlns:cx6="http://schemas.microsoft.com/office/drawing/2016/5/12/chartex" xmlns:cx7="http://schemas.microsoft.com/office/drawing/2016/5/13/chartex" xmlns:cx8="http://schemas.microsoft.com/office/drawing/2016/5/14/chartex" xmlns:mc="http://schemas.openxmlformats.org/markup-compatibility/2006" xmlns:aink="http://schemas.microsoft.com/office/drawing/2016/ink" xmlns:am3d="http://schemas.microsoft.com/office/drawing/2017/model3d" xmlns:o="urn:schemas-microsoft-com:office:office" xmlns:r="http://schemas.openxmlformats.org/officeDocument/2006/relationships" xmlns:m="http://schemas.openxmlformats.org/officeDocument/2006/math" xmlns:v="urn:schemas-microsoft-com:vml" xmlns:wp14="http://schemas.microsoft.com/office/word/2010/wordprocessingDrawing" xmlns:wp="http://schemas.openxmlformats.org/drawingml/2006/wordprocessingDrawing" xmlns:w10="urn:schemas-microsoft-com:office:word" xmlns:w="http://schemas.openxmlformats.org/wordprocessingml/2006/main" xmlns:w14="http://schemas.microsoft.com/office/word/2010/wordml" xmlns:w15="http://schemas.microsoft.com/office/word/2012/wordml" xmlns:w16cid="http://schemas.microsoft.com/office/word/2016/wordml/cid" xmlns:w16se="http://schemas.microsoft.com/office/word/2015/wordml/symex" xmlns:wpg="http://schemas.microsoft.com/office/word/2010/wordprocessingGroup" xmlns:wpi="http://schemas.microsoft.com/office/word/2010/wordprocessingInk" xmlns:wne="http://schemas.microsoft.com/office/word/2006/wordml" xmlns:wps="http://schemas.microsoft.com/office/word/2010/wordprocessingShape" mc:Ignorable="w14 w15 w16se w16cid wp14">
+<w:hdr xmlns:wpc="http://schemas.microsoft.com/office/word/2010/wordprocessingCanvas" xmlns:cx="http://schemas.microsoft.com/office/drawing/2014/chartex" xmlns:cx1="http://schemas.microsoft.com/office/drawing/2015/9/8/chartex" xmlns:mc="http://schemas.openxmlformats.org/markup-compatibility/2006" xmlns:o="urn:schemas-microsoft-com:office:office" xmlns:r="http://schemas.openxmlformats.org/officeDocument/2006/relationships" xmlns:m="http://schemas.openxmlformats.org/officeDocument/2006/math" xmlns:v="urn:schemas-microsoft-com:vml" xmlns:wp14="http://schemas.microsoft.com/office/word/2010/wordprocessingDrawing" xmlns:wp="http://schemas.openxmlformats.org/drawingml/2006/wordprocessingDrawing" xmlns:w10="urn:schemas-microsoft-com:office:word" xmlns:w="http://schemas.openxmlformats.org/wordprocessingml/2006/main" xmlns:w14="http://schemas.microsoft.com/office/word/2010/wordml" xmlns:w15="http://schemas.microsoft.com/office/word/2012/wordml" xmlns:w16se="http://schemas.microsoft.com/office/word/2015/wordml/symex" xmlns:wpg="http://schemas.microsoft.com/office/word/2010/wordprocessingGroup" xmlns:wpi="http://schemas.microsoft.com/office/word/2010/wordprocessingInk" xmlns:wne="http://schemas.microsoft.com/office/word/2006/wordml" xmlns:wps="http://schemas.microsoft.com/office/word/2010/wordprocessingShape" mc:Ignorable="w14 w15 w16se wp14">
   <w:p>
     <w:r>
       <w:rPr>
@@ -43336,7 +43386,7 @@
             </wp:anchor>
           </w:drawing>
         </mc:Choice>
-        <mc:Fallback>
+        <mc:Fallback xmlns:w16cid="http://schemas.microsoft.com/office/word/2016/wordml/cid" xmlns:am3d="http://schemas.microsoft.com/office/drawing/2017/model3d" xmlns:aink="http://schemas.microsoft.com/office/drawing/2016/ink" xmlns:cx8="http://schemas.microsoft.com/office/drawing/2016/5/14/chartex" xmlns:cx7="http://schemas.microsoft.com/office/drawing/2016/5/13/chartex" xmlns:cx6="http://schemas.microsoft.com/office/drawing/2016/5/12/chartex" xmlns:cx5="http://schemas.microsoft.com/office/drawing/2016/5/11/chartex" xmlns:cx4="http://schemas.microsoft.com/office/drawing/2016/5/10/chartex" xmlns:cx3="http://schemas.microsoft.com/office/drawing/2016/5/9/chartex" xmlns:cx2="http://schemas.microsoft.com/office/drawing/2015/10/21/chartex">
           <w:pict>
             <v:shapetype w14:anchorId="4AAFF597" id="_x0000_t202" coordsize="21600,21600" o:spt="202" path="m,l,21600r21600,l21600,xe">
               <v:stroke joinstyle="miter"/>
@@ -43456,7 +43506,7 @@
 </file>
 
 <file path=word/header4.xml><?xml version="1.0" encoding="utf-8"?>
-<w:hdr xmlns:wpc="http://schemas.microsoft.com/office/word/2010/wordprocessingCanvas" xmlns:cx="http://schemas.microsoft.com/office/drawing/2014/chartex" xmlns:cx1="http://schemas.microsoft.com/office/drawing/2015/9/8/chartex" xmlns:cx2="http://schemas.microsoft.com/office/drawing/2015/10/21/chartex" xmlns:cx3="http://schemas.microsoft.com/office/drawing/2016/5/9/chartex" xmlns:cx4="http://schemas.microsoft.com/office/drawing/2016/5/10/chartex" xmlns:cx5="http://schemas.microsoft.com/office/drawing/2016/5/11/chartex" xmlns:cx6="http://schemas.microsoft.com/office/drawing/2016/5/12/chartex" xmlns:cx7="http://schemas.microsoft.com/office/drawing/2016/5/13/chartex" xmlns:cx8="http://schemas.microsoft.com/office/drawing/2016/5/14/chartex" xmlns:mc="http://schemas.openxmlformats.org/markup-compatibility/2006" xmlns:aink="http://schemas.microsoft.com/office/drawing/2016/ink" xmlns:am3d="http://schemas.microsoft.com/office/drawing/2017/model3d" xmlns:o="urn:schemas-microsoft-com:office:office" xmlns:r="http://schemas.openxmlformats.org/officeDocument/2006/relationships" xmlns:m="http://schemas.openxmlformats.org/officeDocument/2006/math" xmlns:v="urn:schemas-microsoft-com:vml" xmlns:wp14="http://schemas.microsoft.com/office/word/2010/wordprocessingDrawing" xmlns:wp="http://schemas.openxmlformats.org/drawingml/2006/wordprocessingDrawing" xmlns:w10="urn:schemas-microsoft-com:office:word" xmlns:w="http://schemas.openxmlformats.org/wordprocessingml/2006/main" xmlns:w14="http://schemas.microsoft.com/office/word/2010/wordml" xmlns:w15="http://schemas.microsoft.com/office/word/2012/wordml" xmlns:w16cid="http://schemas.microsoft.com/office/word/2016/wordml/cid" xmlns:w16se="http://schemas.microsoft.com/office/word/2015/wordml/symex" xmlns:wpg="http://schemas.microsoft.com/office/word/2010/wordprocessingGroup" xmlns:wpi="http://schemas.microsoft.com/office/word/2010/wordprocessingInk" xmlns:wne="http://schemas.microsoft.com/office/word/2006/wordml" xmlns:wps="http://schemas.microsoft.com/office/word/2010/wordprocessingShape" mc:Ignorable="w14 w15 w16se w16cid wp14">
+<w:hdr xmlns:wpc="http://schemas.microsoft.com/office/word/2010/wordprocessingCanvas" xmlns:cx="http://schemas.microsoft.com/office/drawing/2014/chartex" xmlns:cx1="http://schemas.microsoft.com/office/drawing/2015/9/8/chartex" xmlns:mc="http://schemas.openxmlformats.org/markup-compatibility/2006" xmlns:o="urn:schemas-microsoft-com:office:office" xmlns:r="http://schemas.openxmlformats.org/officeDocument/2006/relationships" xmlns:m="http://schemas.openxmlformats.org/officeDocument/2006/math" xmlns:v="urn:schemas-microsoft-com:vml" xmlns:wp14="http://schemas.microsoft.com/office/word/2010/wordprocessingDrawing" xmlns:wp="http://schemas.openxmlformats.org/drawingml/2006/wordprocessingDrawing" xmlns:w10="urn:schemas-microsoft-com:office:word" xmlns:w="http://schemas.openxmlformats.org/wordprocessingml/2006/main" xmlns:w14="http://schemas.microsoft.com/office/word/2010/wordml" xmlns:w15="http://schemas.microsoft.com/office/word/2012/wordml" xmlns:w16se="http://schemas.microsoft.com/office/word/2015/wordml/symex" xmlns:wpg="http://schemas.microsoft.com/office/word/2010/wordprocessingGroup" xmlns:wpi="http://schemas.microsoft.com/office/word/2010/wordprocessingInk" xmlns:wne="http://schemas.microsoft.com/office/word/2006/wordml" xmlns:wps="http://schemas.microsoft.com/office/word/2010/wordprocessingShape" mc:Ignorable="w14 w15 w16se wp14">
   <w:p>
     <w:r>
       <w:rPr>
@@ -43559,7 +43609,7 @@
             </wp:anchor>
           </w:drawing>
         </mc:Choice>
-        <mc:Fallback>
+        <mc:Fallback xmlns:w16cid="http://schemas.microsoft.com/office/word/2016/wordml/cid" xmlns:am3d="http://schemas.microsoft.com/office/drawing/2017/model3d" xmlns:aink="http://schemas.microsoft.com/office/drawing/2016/ink" xmlns:cx8="http://schemas.microsoft.com/office/drawing/2016/5/14/chartex" xmlns:cx7="http://schemas.microsoft.com/office/drawing/2016/5/13/chartex" xmlns:cx6="http://schemas.microsoft.com/office/drawing/2016/5/12/chartex" xmlns:cx5="http://schemas.microsoft.com/office/drawing/2016/5/11/chartex" xmlns:cx4="http://schemas.microsoft.com/office/drawing/2016/5/10/chartex" xmlns:cx3="http://schemas.microsoft.com/office/drawing/2016/5/9/chartex" xmlns:cx2="http://schemas.microsoft.com/office/drawing/2015/10/21/chartex">
           <w:pict>
             <v:shapetype w14:anchorId="2DC6E9EA" id="_x0000_t202" coordsize="21600,21600" o:spt="202" path="m,l,21600r21600,l21600,xe">
               <v:stroke joinstyle="miter"/>
@@ -43686,7 +43736,7 @@
 </file>
 
 <file path=word/numbering.xml><?xml version="1.0" encoding="utf-8"?>
-<w:numbering xmlns:wpc="http://schemas.microsoft.com/office/word/2010/wordprocessingCanvas" xmlns:cx="http://schemas.microsoft.com/office/drawing/2014/chartex" xmlns:cx1="http://schemas.microsoft.com/office/drawing/2015/9/8/chartex" xmlns:cx2="http://schemas.microsoft.com/office/drawing/2015/10/21/chartex" xmlns:cx3="http://schemas.microsoft.com/office/drawing/2016/5/9/chartex" xmlns:cx4="http://schemas.microsoft.com/office/drawing/2016/5/10/chartex" xmlns:cx5="http://schemas.microsoft.com/office/drawing/2016/5/11/chartex" xmlns:cx6="http://schemas.microsoft.com/office/drawing/2016/5/12/chartex" xmlns:cx7="http://schemas.microsoft.com/office/drawing/2016/5/13/chartex" xmlns:cx8="http://schemas.microsoft.com/office/drawing/2016/5/14/chartex" xmlns:mc="http://schemas.openxmlformats.org/markup-compatibility/2006" xmlns:aink="http://schemas.microsoft.com/office/drawing/2016/ink" xmlns:am3d="http://schemas.microsoft.com/office/drawing/2017/model3d" xmlns:o="urn:schemas-microsoft-com:office:office" xmlns:r="http://schemas.openxmlformats.org/officeDocument/2006/relationships" xmlns:m="http://schemas.openxmlformats.org/officeDocument/2006/math" xmlns:v="urn:schemas-microsoft-com:vml" xmlns:wp14="http://schemas.microsoft.com/office/word/2010/wordprocessingDrawing" xmlns:wp="http://schemas.openxmlformats.org/drawingml/2006/wordprocessingDrawing" xmlns:w10="urn:schemas-microsoft-com:office:word" xmlns:w="http://schemas.openxmlformats.org/wordprocessingml/2006/main" xmlns:w14="http://schemas.microsoft.com/office/word/2010/wordml" xmlns:w15="http://schemas.microsoft.com/office/word/2012/wordml" xmlns:w16cid="http://schemas.microsoft.com/office/word/2016/wordml/cid" xmlns:w16se="http://schemas.microsoft.com/office/word/2015/wordml/symex" xmlns:wpg="http://schemas.microsoft.com/office/word/2010/wordprocessingGroup" xmlns:wpi="http://schemas.microsoft.com/office/word/2010/wordprocessingInk" xmlns:wne="http://schemas.microsoft.com/office/word/2006/wordml" xmlns:wps="http://schemas.microsoft.com/office/word/2010/wordprocessingShape" mc:Ignorable="w14 w15 w16se w16cid wp14">
+<w:numbering xmlns:wpc="http://schemas.microsoft.com/office/word/2010/wordprocessingCanvas" xmlns:cx="http://schemas.microsoft.com/office/drawing/2014/chartex" xmlns:cx1="http://schemas.microsoft.com/office/drawing/2015/9/8/chartex" xmlns:mc="http://schemas.openxmlformats.org/markup-compatibility/2006" xmlns:o="urn:schemas-microsoft-com:office:office" xmlns:r="http://schemas.openxmlformats.org/officeDocument/2006/relationships" xmlns:m="http://schemas.openxmlformats.org/officeDocument/2006/math" xmlns:v="urn:schemas-microsoft-com:vml" xmlns:wp14="http://schemas.microsoft.com/office/word/2010/wordprocessingDrawing" xmlns:wp="http://schemas.openxmlformats.org/drawingml/2006/wordprocessingDrawing" xmlns:w10="urn:schemas-microsoft-com:office:word" xmlns:w="http://schemas.openxmlformats.org/wordprocessingml/2006/main" xmlns:w14="http://schemas.microsoft.com/office/word/2010/wordml" xmlns:w15="http://schemas.microsoft.com/office/word/2012/wordml" xmlns:w16se="http://schemas.microsoft.com/office/word/2015/wordml/symex" xmlns:wpg="http://schemas.microsoft.com/office/word/2010/wordprocessingGroup" xmlns:wpi="http://schemas.microsoft.com/office/word/2010/wordprocessingInk" xmlns:wne="http://schemas.microsoft.com/office/word/2006/wordml" xmlns:wps="http://schemas.microsoft.com/office/word/2010/wordprocessingShape" mc:Ignorable="w14 w15 w16se wp14">
   <w:abstractNum w:abstractNumId="0" w15:restartNumberingAfterBreak="0">
     <w:nsid w:val="06E94B79"/>
     <w:multiLevelType w:val="hybridMultilevel"/>
@@ -46044,7 +46094,7 @@
 </file>
 
 <file path=word/styles.xml><?xml version="1.0" encoding="utf-8"?>
-<w:styles xmlns:mc="http://schemas.openxmlformats.org/markup-compatibility/2006" xmlns:r="http://schemas.openxmlformats.org/officeDocument/2006/relationships" xmlns:w="http://schemas.openxmlformats.org/wordprocessingml/2006/main" xmlns:w14="http://schemas.microsoft.com/office/word/2010/wordml" xmlns:w15="http://schemas.microsoft.com/office/word/2012/wordml" xmlns:w16cid="http://schemas.microsoft.com/office/word/2016/wordml/cid" xmlns:w16se="http://schemas.microsoft.com/office/word/2015/wordml/symex" mc:Ignorable="w14 w15 w16se w16cid">
+<w:styles xmlns:mc="http://schemas.openxmlformats.org/markup-compatibility/2006" xmlns:r="http://schemas.openxmlformats.org/officeDocument/2006/relationships" xmlns:w="http://schemas.openxmlformats.org/wordprocessingml/2006/main" xmlns:w14="http://schemas.microsoft.com/office/word/2010/wordml" xmlns:w15="http://schemas.microsoft.com/office/word/2012/wordml" xmlns:w16se="http://schemas.microsoft.com/office/word/2015/wordml/symex" mc:Ignorable="w14 w15 w16se">
   <w:docDefaults>
     <w:rPrDefault>
       <w:rPr>
@@ -46054,7 +46104,7 @@
     </w:rPrDefault>
     <w:pPrDefault/>
   </w:docDefaults>
-  <w:latentStyles w:defLockedState="0" w:defUIPriority="0" w:defSemiHidden="0" w:defUnhideWhenUsed="0" w:defQFormat="0" w:count="375">
+  <w:latentStyles w:defLockedState="0" w:defUIPriority="0" w:defSemiHidden="0" w:defUnhideWhenUsed="0" w:defQFormat="0" w:count="371">
     <w:lsdException w:name="Normal" w:qFormat="1"/>
     <w:lsdException w:name="heading 1" w:qFormat="1"/>
     <w:lsdException w:name="heading 2" w:qFormat="1"/>
@@ -46343,10 +46393,6 @@
     <w:lsdException w:name="List Table 5 Dark Accent 6" w:uiPriority="50"/>
     <w:lsdException w:name="List Table 6 Colorful Accent 6" w:uiPriority="51"/>
     <w:lsdException w:name="List Table 7 Colorful Accent 6" w:uiPriority="52"/>
-    <w:lsdException w:name="Mention" w:semiHidden="1" w:uiPriority="99" w:unhideWhenUsed="1"/>
-    <w:lsdException w:name="Smart Hyperlink" w:semiHidden="1" w:uiPriority="99" w:unhideWhenUsed="1"/>
-    <w:lsdException w:name="Hashtag" w:semiHidden="1" w:uiPriority="99" w:unhideWhenUsed="1"/>
-    <w:lsdException w:name="Unresolved Mention" w:semiHidden="1" w:uiPriority="99" w:unhideWhenUsed="1"/>
   </w:latentStyles>
   <w:style w:type="paragraph" w:default="1" w:styleId="Standard">
     <w:name w:val="Normal"/>
@@ -47270,7 +47316,7 @@
       <w:lang w:eastAsia="en-US"/>
     </w:rPr>
   </w:style>
-  <w:style w:type="character" w:styleId="NichtaufgelsteErwhnung">
+  <w:style w:type="character" w:customStyle="1" w:styleId="UnresolvedMention">
     <w:name w:val="Unresolved Mention"/>
     <w:basedOn w:val="Absatz-Standardschriftart"/>
     <w:uiPriority w:val="99"/>
@@ -47585,7 +47631,7 @@
 </file>
 
 <file path=customXml/itemProps1.xml><?xml version="1.0" encoding="utf-8"?>
-<ds:datastoreItem xmlns:ds="http://schemas.openxmlformats.org/officeDocument/2006/customXml" ds:itemID="{83D0BB5D-12AD-4EC1-8847-61BECB6DE246}">
+<ds:datastoreItem xmlns:ds="http://schemas.openxmlformats.org/officeDocument/2006/customXml" ds:itemID="{65569F85-5F81-44D6-A9C9-B93992ADFCE4}">
   <ds:schemaRefs>
     <ds:schemaRef ds:uri="http://schemas.openxmlformats.org/officeDocument/2006/bibliography"/>
   </ds:schemaRefs>

</xml_diff>

<commit_message>
Final Commit of not commited files
</commit_message>
<xml_diff>
--- a/ESE_Projektdokumentation.docx
+++ b/ESE_Projektdokumentation.docx
@@ -345,7 +345,7 @@
       </w:pPr>
       <w:bookmarkStart w:id="0" w:name="_Toc518168760"/>
       <w:bookmarkStart w:id="1" w:name="_Toc518260530"/>
-      <w:bookmarkStart w:id="2" w:name="_Toc518321763"/>
+      <w:bookmarkStart w:id="2" w:name="_Toc518403634"/>
       <w:r>
         <w:t>Inhalt</w:t>
       </w:r>
@@ -379,7 +379,7 @@
       <w:r>
         <w:fldChar w:fldCharType="separate"/>
       </w:r>
-      <w:hyperlink w:anchor="_Toc518321763" w:history="1">
+      <w:hyperlink w:anchor="_Toc518403634" w:history="1">
         <w:r>
           <w:rPr>
             <w:rStyle w:val="Hyperlink"/>
@@ -406,7 +406,7 @@
             <w:noProof/>
             <w:webHidden/>
           </w:rPr>
-          <w:instrText xml:space="preserve"> PAGEREF _Toc518321763 \h </w:instrText>
+          <w:instrText xml:space="preserve"> PAGEREF _Toc518403634 \h </w:instrText>
         </w:r>
         <w:r>
           <w:rPr>
@@ -451,7 +451,7 @@
           <w:lang w:val="de-AT" w:eastAsia="de-AT"/>
         </w:rPr>
       </w:pPr>
-      <w:hyperlink w:anchor="_Toc518321764" w:history="1">
+      <w:hyperlink w:anchor="_Toc518403635" w:history="1">
         <w:r>
           <w:rPr>
             <w:rStyle w:val="Hyperlink"/>
@@ -478,7 +478,7 @@
             <w:noProof/>
             <w:webHidden/>
           </w:rPr>
-          <w:instrText xml:space="preserve"> PAGEREF _Toc518321764 \h </w:instrText>
+          <w:instrText xml:space="preserve"> PAGEREF _Toc518403635 \h </w:instrText>
         </w:r>
         <w:r>
           <w:rPr>
@@ -524,7 +524,7 @@
           <w:lang w:val="de-AT" w:eastAsia="de-AT"/>
         </w:rPr>
       </w:pPr>
-      <w:hyperlink w:anchor="_Toc518321765" w:history="1">
+      <w:hyperlink w:anchor="_Toc518403636" w:history="1">
         <w:r>
           <w:rPr>
             <w:rStyle w:val="Hyperlink"/>
@@ -568,7 +568,7 @@
             <w:noProof/>
             <w:webHidden/>
           </w:rPr>
-          <w:instrText xml:space="preserve"> PAGEREF _Toc518321765 \h </w:instrText>
+          <w:instrText xml:space="preserve"> PAGEREF _Toc518403636 \h </w:instrText>
         </w:r>
         <w:r>
           <w:rPr>
@@ -614,7 +614,7 @@
           <w:lang w:val="de-AT" w:eastAsia="de-AT"/>
         </w:rPr>
       </w:pPr>
-      <w:hyperlink w:anchor="_Toc518321766" w:history="1">
+      <w:hyperlink w:anchor="_Toc518403637" w:history="1">
         <w:r>
           <w:rPr>
             <w:rStyle w:val="Hyperlink"/>
@@ -658,7 +658,7 @@
             <w:noProof/>
             <w:webHidden/>
           </w:rPr>
-          <w:instrText xml:space="preserve"> PAGEREF _Toc518321766 \h </w:instrText>
+          <w:instrText xml:space="preserve"> PAGEREF _Toc518403637 \h </w:instrText>
         </w:r>
         <w:r>
           <w:rPr>
@@ -704,7 +704,7 @@
           <w:lang w:val="de-AT" w:eastAsia="de-AT"/>
         </w:rPr>
       </w:pPr>
-      <w:hyperlink w:anchor="_Toc518321767" w:history="1">
+      <w:hyperlink w:anchor="_Toc518403638" w:history="1">
         <w:r>
           <w:rPr>
             <w:rStyle w:val="Hyperlink"/>
@@ -748,7 +748,7 @@
             <w:noProof/>
             <w:webHidden/>
           </w:rPr>
-          <w:instrText xml:space="preserve"> PAGEREF _Toc518321767 \h </w:instrText>
+          <w:instrText xml:space="preserve"> PAGEREF _Toc518403638 \h </w:instrText>
         </w:r>
         <w:r>
           <w:rPr>
@@ -793,7 +793,7 @@
           <w:lang w:val="de-AT" w:eastAsia="de-AT"/>
         </w:rPr>
       </w:pPr>
-      <w:hyperlink w:anchor="_Toc518321768" w:history="1">
+      <w:hyperlink w:anchor="_Toc518403639" w:history="1">
         <w:r>
           <w:rPr>
             <w:rStyle w:val="Hyperlink"/>
@@ -820,7 +820,7 @@
             <w:noProof/>
             <w:webHidden/>
           </w:rPr>
-          <w:instrText xml:space="preserve"> PAGEREF _Toc518321768 \h </w:instrText>
+          <w:instrText xml:space="preserve"> PAGEREF _Toc518403639 \h </w:instrText>
         </w:r>
         <w:r>
           <w:rPr>
@@ -866,7 +866,7 @@
           <w:lang w:val="de-AT" w:eastAsia="de-AT"/>
         </w:rPr>
       </w:pPr>
-      <w:hyperlink w:anchor="_Toc518321769" w:history="1">
+      <w:hyperlink w:anchor="_Toc518403640" w:history="1">
         <w:r>
           <w:rPr>
             <w:rStyle w:val="Hyperlink"/>
@@ -910,7 +910,7 @@
             <w:noProof/>
             <w:webHidden/>
           </w:rPr>
-          <w:instrText xml:space="preserve"> PAGEREF _Toc518321769 \h </w:instrText>
+          <w:instrText xml:space="preserve"> PAGEREF _Toc518403640 \h </w:instrText>
         </w:r>
         <w:r>
           <w:rPr>
@@ -956,7 +956,7 @@
           <w:lang w:val="de-AT" w:eastAsia="de-AT"/>
         </w:rPr>
       </w:pPr>
-      <w:hyperlink w:anchor="_Toc518321770" w:history="1">
+      <w:hyperlink w:anchor="_Toc518403641" w:history="1">
         <w:r>
           <w:rPr>
             <w:rStyle w:val="Hyperlink"/>
@@ -1000,7 +1000,7 @@
             <w:noProof/>
             <w:webHidden/>
           </w:rPr>
-          <w:instrText xml:space="preserve"> PAGEREF _Toc518321770 \h </w:instrText>
+          <w:instrText xml:space="preserve"> PAGEREF _Toc518403641 \h </w:instrText>
         </w:r>
         <w:r>
           <w:rPr>
@@ -1046,7 +1046,7 @@
           <w:lang w:val="de-AT" w:eastAsia="de-AT"/>
         </w:rPr>
       </w:pPr>
-      <w:hyperlink w:anchor="_Toc518321771" w:history="1">
+      <w:hyperlink w:anchor="_Toc518403642" w:history="1">
         <w:r>
           <w:rPr>
             <w:rStyle w:val="Hyperlink"/>
@@ -1090,7 +1090,7 @@
             <w:noProof/>
             <w:webHidden/>
           </w:rPr>
-          <w:instrText xml:space="preserve"> PAGEREF _Toc518321771 \h </w:instrText>
+          <w:instrText xml:space="preserve"> PAGEREF _Toc518403642 \h </w:instrText>
         </w:r>
         <w:r>
           <w:rPr>
@@ -1136,7 +1136,7 @@
           <w:lang w:val="de-AT" w:eastAsia="de-AT"/>
         </w:rPr>
       </w:pPr>
-      <w:hyperlink w:anchor="_Toc518321772" w:history="1">
+      <w:hyperlink w:anchor="_Toc518403643" w:history="1">
         <w:r>
           <w:rPr>
             <w:rStyle w:val="Hyperlink"/>
@@ -1180,7 +1180,7 @@
             <w:noProof/>
             <w:webHidden/>
           </w:rPr>
-          <w:instrText xml:space="preserve"> PAGEREF _Toc518321772 \h </w:instrText>
+          <w:instrText xml:space="preserve"> PAGEREF _Toc518403643 \h </w:instrText>
         </w:r>
         <w:r>
           <w:rPr>
@@ -1226,7 +1226,7 @@
           <w:lang w:val="de-AT" w:eastAsia="de-AT"/>
         </w:rPr>
       </w:pPr>
-      <w:hyperlink w:anchor="_Toc518321773" w:history="1">
+      <w:hyperlink w:anchor="_Toc518403644" w:history="1">
         <w:r>
           <w:rPr>
             <w:rStyle w:val="Hyperlink"/>
@@ -1270,7 +1270,7 @@
             <w:noProof/>
             <w:webHidden/>
           </w:rPr>
-          <w:instrText xml:space="preserve"> PAGEREF _Toc518321773 \h </w:instrText>
+          <w:instrText xml:space="preserve"> PAGEREF _Toc518403644 \h </w:instrText>
         </w:r>
         <w:r>
           <w:rPr>
@@ -1316,7 +1316,7 @@
           <w:lang w:val="de-AT" w:eastAsia="de-AT"/>
         </w:rPr>
       </w:pPr>
-      <w:hyperlink w:anchor="_Toc518321774" w:history="1">
+      <w:hyperlink w:anchor="_Toc518403645" w:history="1">
         <w:r>
           <w:rPr>
             <w:rStyle w:val="Hyperlink"/>
@@ -1360,7 +1360,7 @@
             <w:noProof/>
             <w:webHidden/>
           </w:rPr>
-          <w:instrText xml:space="preserve"> PAGEREF _Toc518321774 \h </w:instrText>
+          <w:instrText xml:space="preserve"> PAGEREF _Toc518403645 \h </w:instrText>
         </w:r>
         <w:r>
           <w:rPr>
@@ -1406,7 +1406,7 @@
           <w:lang w:val="de-AT" w:eastAsia="de-AT"/>
         </w:rPr>
       </w:pPr>
-      <w:hyperlink w:anchor="_Toc518321775" w:history="1">
+      <w:hyperlink w:anchor="_Toc518403646" w:history="1">
         <w:r>
           <w:rPr>
             <w:rStyle w:val="Hyperlink"/>
@@ -1450,7 +1450,7 @@
             <w:noProof/>
             <w:webHidden/>
           </w:rPr>
-          <w:instrText xml:space="preserve"> PAGEREF _Toc518321775 \h </w:instrText>
+          <w:instrText xml:space="preserve"> PAGEREF _Toc518403646 \h </w:instrText>
         </w:r>
         <w:r>
           <w:rPr>
@@ -1495,7 +1495,7 @@
           <w:lang w:val="de-AT" w:eastAsia="de-AT"/>
         </w:rPr>
       </w:pPr>
-      <w:hyperlink w:anchor="_Toc518321776" w:history="1">
+      <w:hyperlink w:anchor="_Toc518403647" w:history="1">
         <w:r>
           <w:rPr>
             <w:rStyle w:val="Hyperlink"/>
@@ -1522,7 +1522,7 @@
             <w:noProof/>
             <w:webHidden/>
           </w:rPr>
-          <w:instrText xml:space="preserve"> PAGEREF _Toc518321776 \h </w:instrText>
+          <w:instrText xml:space="preserve"> PAGEREF _Toc518403647 \h </w:instrText>
         </w:r>
         <w:r>
           <w:rPr>
@@ -1568,7 +1568,7 @@
           <w:lang w:val="de-AT" w:eastAsia="de-AT"/>
         </w:rPr>
       </w:pPr>
-      <w:hyperlink w:anchor="_Toc518321777" w:history="1">
+      <w:hyperlink w:anchor="_Toc518403648" w:history="1">
         <w:r>
           <w:rPr>
             <w:rStyle w:val="Hyperlink"/>
@@ -1612,7 +1612,7 @@
             <w:noProof/>
             <w:webHidden/>
           </w:rPr>
-          <w:instrText xml:space="preserve"> PAGEREF _Toc518321777 \h </w:instrText>
+          <w:instrText xml:space="preserve"> PAGEREF _Toc518403648 \h </w:instrText>
         </w:r>
         <w:r>
           <w:rPr>
@@ -1657,7 +1657,7 @@
           <w:lang w:val="de-AT" w:eastAsia="de-AT"/>
         </w:rPr>
       </w:pPr>
-      <w:hyperlink w:anchor="_Toc518321778" w:history="1">
+      <w:hyperlink w:anchor="_Toc518403649" w:history="1">
         <w:r>
           <w:rPr>
             <w:rStyle w:val="Hyperlink"/>
@@ -1684,7 +1684,7 @@
             <w:noProof/>
             <w:webHidden/>
           </w:rPr>
-          <w:instrText xml:space="preserve"> PAGEREF _Toc518321778 \h </w:instrText>
+          <w:instrText xml:space="preserve"> PAGEREF _Toc518403649 \h </w:instrText>
         </w:r>
         <w:r>
           <w:rPr>
@@ -1730,7 +1730,7 @@
           <w:lang w:val="de-AT" w:eastAsia="de-AT"/>
         </w:rPr>
       </w:pPr>
-      <w:hyperlink w:anchor="_Toc518321779" w:history="1">
+      <w:hyperlink w:anchor="_Toc518403650" w:history="1">
         <w:r>
           <w:rPr>
             <w:rStyle w:val="Hyperlink"/>
@@ -1774,7 +1774,7 @@
             <w:noProof/>
             <w:webHidden/>
           </w:rPr>
-          <w:instrText xml:space="preserve"> PAGEREF _Toc518321779 \h </w:instrText>
+          <w:instrText xml:space="preserve"> PAGEREF _Toc518403650 \h </w:instrText>
         </w:r>
         <w:r>
           <w:rPr>
@@ -1819,7 +1819,7 @@
           <w:lang w:val="de-AT" w:eastAsia="de-AT"/>
         </w:rPr>
       </w:pPr>
-      <w:hyperlink w:anchor="_Toc518321780" w:history="1">
+      <w:hyperlink w:anchor="_Toc518403651" w:history="1">
         <w:r>
           <w:rPr>
             <w:rStyle w:val="Hyperlink"/>
@@ -1846,7 +1846,7 @@
             <w:noProof/>
             <w:webHidden/>
           </w:rPr>
-          <w:instrText xml:space="preserve"> PAGEREF _Toc518321780 \h </w:instrText>
+          <w:instrText xml:space="preserve"> PAGEREF _Toc518403651 \h </w:instrText>
         </w:r>
         <w:r>
           <w:rPr>
@@ -1891,7 +1891,7 @@
           <w:lang w:val="de-AT" w:eastAsia="de-AT"/>
         </w:rPr>
       </w:pPr>
-      <w:hyperlink w:anchor="_Toc518321781" w:history="1">
+      <w:hyperlink w:anchor="_Toc518403652" w:history="1">
         <w:r>
           <w:rPr>
             <w:rStyle w:val="Hyperlink"/>
@@ -1918,7 +1918,7 @@
             <w:noProof/>
             <w:webHidden/>
           </w:rPr>
-          <w:instrText xml:space="preserve"> PAGEREF _Toc518321781 \h </w:instrText>
+          <w:instrText xml:space="preserve"> PAGEREF _Toc518403652 \h </w:instrText>
         </w:r>
         <w:r>
           <w:rPr>
@@ -1963,7 +1963,7 @@
           <w:lang w:val="de-AT" w:eastAsia="de-AT"/>
         </w:rPr>
       </w:pPr>
-      <w:hyperlink w:anchor="_Toc518321782" w:history="1">
+      <w:hyperlink w:anchor="_Toc518403653" w:history="1">
         <w:r>
           <w:rPr>
             <w:rStyle w:val="Hyperlink"/>
@@ -1990,7 +1990,7 @@
             <w:noProof/>
             <w:webHidden/>
           </w:rPr>
-          <w:instrText xml:space="preserve"> PAGEREF _Toc518321782 \h </w:instrText>
+          <w:instrText xml:space="preserve"> PAGEREF _Toc518403653 \h </w:instrText>
         </w:r>
         <w:r>
           <w:rPr>
@@ -2036,7 +2036,7 @@
           <w:lang w:val="de-AT" w:eastAsia="de-AT"/>
         </w:rPr>
       </w:pPr>
-      <w:hyperlink w:anchor="_Toc518321783" w:history="1">
+      <w:hyperlink w:anchor="_Toc518403654" w:history="1">
         <w:r>
           <w:rPr>
             <w:rStyle w:val="Hyperlink"/>
@@ -2080,7 +2080,7 @@
             <w:noProof/>
             <w:webHidden/>
           </w:rPr>
-          <w:instrText xml:space="preserve"> PAGEREF _Toc518321783 \h </w:instrText>
+          <w:instrText xml:space="preserve"> PAGEREF _Toc518403654 \h </w:instrText>
         </w:r>
         <w:r>
           <w:rPr>
@@ -2125,7 +2125,7 @@
           <w:lang w:val="de-AT" w:eastAsia="de-AT"/>
         </w:rPr>
       </w:pPr>
-      <w:hyperlink w:anchor="_Toc518321784" w:history="1">
+      <w:hyperlink w:anchor="_Toc518403655" w:history="1">
         <w:r>
           <w:rPr>
             <w:rStyle w:val="Hyperlink"/>
@@ -2152,7 +2152,7 @@
             <w:noProof/>
             <w:webHidden/>
           </w:rPr>
-          <w:instrText xml:space="preserve"> PAGEREF _Toc518321784 \h </w:instrText>
+          <w:instrText xml:space="preserve"> PAGEREF _Toc518403655 \h </w:instrText>
         </w:r>
         <w:r>
           <w:rPr>
@@ -2197,7 +2197,7 @@
           <w:lang w:val="de-AT" w:eastAsia="de-AT"/>
         </w:rPr>
       </w:pPr>
-      <w:hyperlink w:anchor="_Toc518321785" w:history="1">
+      <w:hyperlink w:anchor="_Toc518403656" w:history="1">
         <w:r>
           <w:rPr>
             <w:rStyle w:val="Hyperlink"/>
@@ -2224,7 +2224,7 @@
             <w:noProof/>
             <w:webHidden/>
           </w:rPr>
-          <w:instrText xml:space="preserve"> PAGEREF _Toc518321785 \h </w:instrText>
+          <w:instrText xml:space="preserve"> PAGEREF _Toc518403656 \h </w:instrText>
         </w:r>
         <w:r>
           <w:rPr>
@@ -2269,7 +2269,7 @@
           <w:lang w:val="de-AT" w:eastAsia="de-AT"/>
         </w:rPr>
       </w:pPr>
-      <w:hyperlink w:anchor="_Toc518321786" w:history="1">
+      <w:hyperlink w:anchor="_Toc518403657" w:history="1">
         <w:r>
           <w:rPr>
             <w:rStyle w:val="Hyperlink"/>
@@ -2296,7 +2296,7 @@
             <w:noProof/>
             <w:webHidden/>
           </w:rPr>
-          <w:instrText xml:space="preserve"> PAGEREF _Toc518321786 \h </w:instrText>
+          <w:instrText xml:space="preserve"> PAGEREF _Toc518403657 \h </w:instrText>
         </w:r>
         <w:r>
           <w:rPr>
@@ -2342,7 +2342,7 @@
           <w:lang w:val="de-AT" w:eastAsia="de-AT"/>
         </w:rPr>
       </w:pPr>
-      <w:hyperlink w:anchor="_Toc518321787" w:history="1">
+      <w:hyperlink w:anchor="_Toc518403658" w:history="1">
         <w:r>
           <w:rPr>
             <w:rStyle w:val="Hyperlink"/>
@@ -2386,7 +2386,7 @@
             <w:noProof/>
             <w:webHidden/>
           </w:rPr>
-          <w:instrText xml:space="preserve"> PAGEREF _Toc518321787 \h </w:instrText>
+          <w:instrText xml:space="preserve"> PAGEREF _Toc518403658 \h </w:instrText>
         </w:r>
         <w:r>
           <w:rPr>
@@ -2431,7 +2431,7 @@
           <w:lang w:val="de-AT" w:eastAsia="de-AT"/>
         </w:rPr>
       </w:pPr>
-      <w:hyperlink w:anchor="_Toc518321788" w:history="1">
+      <w:hyperlink w:anchor="_Toc518403659" w:history="1">
         <w:r>
           <w:rPr>
             <w:rStyle w:val="Hyperlink"/>
@@ -2458,7 +2458,7 @@
             <w:noProof/>
             <w:webHidden/>
           </w:rPr>
-          <w:instrText xml:space="preserve"> PAGEREF _Toc518321788 \h </w:instrText>
+          <w:instrText xml:space="preserve"> PAGEREF _Toc518403659 \h </w:instrText>
         </w:r>
         <w:r>
           <w:rPr>
@@ -2504,7 +2504,7 @@
           <w:lang w:val="de-AT" w:eastAsia="de-AT"/>
         </w:rPr>
       </w:pPr>
-      <w:hyperlink w:anchor="_Toc518321789" w:history="1">
+      <w:hyperlink w:anchor="_Toc518403660" w:history="1">
         <w:r>
           <w:rPr>
             <w:rStyle w:val="Hyperlink"/>
@@ -2548,7 +2548,7 @@
             <w:noProof/>
             <w:webHidden/>
           </w:rPr>
-          <w:instrText xml:space="preserve"> PAGEREF _Toc518321789 \h </w:instrText>
+          <w:instrText xml:space="preserve"> PAGEREF _Toc518403660 \h </w:instrText>
         </w:r>
         <w:r>
           <w:rPr>
@@ -2593,7 +2593,7 @@
           <w:lang w:val="de-AT" w:eastAsia="de-AT"/>
         </w:rPr>
       </w:pPr>
-      <w:hyperlink w:anchor="_Toc518321790" w:history="1">
+      <w:hyperlink w:anchor="_Toc518403661" w:history="1">
         <w:r>
           <w:rPr>
             <w:rStyle w:val="Hyperlink"/>
@@ -2620,7 +2620,7 @@
             <w:noProof/>
             <w:webHidden/>
           </w:rPr>
-          <w:instrText xml:space="preserve"> PAGEREF _Toc518321790 \h </w:instrText>
+          <w:instrText xml:space="preserve"> PAGEREF _Toc518403661 \h </w:instrText>
         </w:r>
         <w:r>
           <w:rPr>
@@ -2665,12 +2665,84 @@
           <w:lang w:val="de-AT" w:eastAsia="de-AT"/>
         </w:rPr>
       </w:pPr>
-      <w:hyperlink w:anchor="_Toc518321791" w:history="1">
+      <w:hyperlink w:anchor="_Toc518403662" w:history="1">
         <w:r>
           <w:rPr>
             <w:rStyle w:val="Hyperlink"/>
             <w:noProof/>
           </w:rPr>
+          <w:t>Future Work</w:t>
+        </w:r>
+        <w:r>
+          <w:rPr>
+            <w:noProof/>
+            <w:webHidden/>
+          </w:rPr>
+          <w:tab/>
+        </w:r>
+        <w:r>
+          <w:rPr>
+            <w:noProof/>
+            <w:webHidden/>
+          </w:rPr>
+          <w:fldChar w:fldCharType="begin"/>
+        </w:r>
+        <w:r>
+          <w:rPr>
+            <w:noProof/>
+            <w:webHidden/>
+          </w:rPr>
+          <w:instrText xml:space="preserve"> PAGEREF _Toc518403662 \h </w:instrText>
+        </w:r>
+        <w:r>
+          <w:rPr>
+            <w:noProof/>
+            <w:webHidden/>
+          </w:rPr>
+        </w:r>
+        <w:r>
+          <w:rPr>
+            <w:noProof/>
+            <w:webHidden/>
+          </w:rPr>
+          <w:fldChar w:fldCharType="separate"/>
+        </w:r>
+        <w:r>
+          <w:rPr>
+            <w:noProof/>
+            <w:webHidden/>
+          </w:rPr>
+          <w:t>31</w:t>
+        </w:r>
+        <w:r>
+          <w:rPr>
+            <w:noProof/>
+            <w:webHidden/>
+          </w:rPr>
+          <w:fldChar w:fldCharType="end"/>
+        </w:r>
+      </w:hyperlink>
+    </w:p>
+    <w:p>
+      <w:pPr>
+        <w:pStyle w:val="Verzeichnis3"/>
+        <w:tabs>
+          <w:tab w:val="right" w:leader="dot" w:pos="9628"/>
+        </w:tabs>
+        <w:rPr>
+          <w:rFonts w:asciiTheme="minorHAnsi" w:eastAsiaTheme="minorEastAsia" w:hAnsiTheme="minorHAnsi" w:cstheme="minorBidi"/>
+          <w:noProof/>
+          <w:sz w:val="22"/>
+          <w:szCs w:val="22"/>
+          <w:lang w:val="de-AT" w:eastAsia="de-AT"/>
+        </w:rPr>
+      </w:pPr>
+      <w:hyperlink w:anchor="_Toc518403663" w:history="1">
+        <w:r>
+          <w:rPr>
+            <w:rStyle w:val="Hyperlink"/>
+            <w:noProof/>
+          </w:rPr>
           <w:t>Verwendete Tools</w:t>
         </w:r>
         <w:r>
@@ -2692,7 +2764,7 @@
             <w:noProof/>
             <w:webHidden/>
           </w:rPr>
-          <w:instrText xml:space="preserve"> PAGEREF _Toc518321791 \h </w:instrText>
+          <w:instrText xml:space="preserve"> PAGEREF _Toc518403663 \h </w:instrText>
         </w:r>
         <w:r>
           <w:rPr>
@@ -2738,7 +2810,7 @@
           <w:lang w:val="de-AT" w:eastAsia="de-AT"/>
         </w:rPr>
       </w:pPr>
-      <w:hyperlink w:anchor="_Toc518321792" w:history="1">
+      <w:hyperlink w:anchor="_Toc518403664" w:history="1">
         <w:r>
           <w:rPr>
             <w:rStyle w:val="Hyperlink"/>
@@ -2782,7 +2854,7 @@
             <w:noProof/>
             <w:webHidden/>
           </w:rPr>
-          <w:instrText xml:space="preserve"> PAGEREF _Toc518321792 \h </w:instrText>
+          <w:instrText xml:space="preserve"> PAGEREF _Toc518403664 \h </w:instrText>
         </w:r>
         <w:r>
           <w:rPr>
@@ -2827,7 +2899,7 @@
           <w:lang w:val="de-AT" w:eastAsia="de-AT"/>
         </w:rPr>
       </w:pPr>
-      <w:hyperlink w:anchor="_Toc518321793" w:history="1">
+      <w:hyperlink w:anchor="_Toc518403665" w:history="1">
         <w:r>
           <w:rPr>
             <w:rStyle w:val="Hyperlink"/>
@@ -2854,7 +2926,7 @@
             <w:noProof/>
             <w:webHidden/>
           </w:rPr>
-          <w:instrText xml:space="preserve"> PAGEREF _Toc518321793 \h </w:instrText>
+          <w:instrText xml:space="preserve"> PAGEREF _Toc518403665 \h </w:instrText>
         </w:r>
         <w:r>
           <w:rPr>
@@ -2899,7 +2971,7 @@
           <w:lang w:val="de-AT" w:eastAsia="de-AT"/>
         </w:rPr>
       </w:pPr>
-      <w:hyperlink w:anchor="_Toc518321794" w:history="1">
+      <w:hyperlink w:anchor="_Toc518403666" w:history="1">
         <w:r>
           <w:rPr>
             <w:rStyle w:val="Hyperlink"/>
@@ -2926,7 +2998,7 @@
             <w:noProof/>
             <w:webHidden/>
           </w:rPr>
-          <w:instrText xml:space="preserve"> PAGEREF _Toc518321794 \h </w:instrText>
+          <w:instrText xml:space="preserve"> PAGEREF _Toc518403666 \h </w:instrText>
         </w:r>
         <w:r>
           <w:rPr>
@@ -2971,7 +3043,7 @@
           <w:lang w:val="de-AT" w:eastAsia="de-AT"/>
         </w:rPr>
       </w:pPr>
-      <w:hyperlink w:anchor="_Toc518321795" w:history="1">
+      <w:hyperlink w:anchor="_Toc518403667" w:history="1">
         <w:r>
           <w:rPr>
             <w:rStyle w:val="Hyperlink"/>
@@ -2998,7 +3070,7 @@
             <w:noProof/>
             <w:webHidden/>
           </w:rPr>
-          <w:instrText xml:space="preserve"> PAGEREF _Toc518321795 \h </w:instrText>
+          <w:instrText xml:space="preserve"> PAGEREF _Toc518403667 \h </w:instrText>
         </w:r>
         <w:r>
           <w:rPr>
@@ -3044,7 +3116,7 @@
           <w:lang w:val="de-AT" w:eastAsia="de-AT"/>
         </w:rPr>
       </w:pPr>
-      <w:hyperlink w:anchor="_Toc518321796" w:history="1">
+      <w:hyperlink w:anchor="_Toc518403668" w:history="1">
         <w:r>
           <w:rPr>
             <w:rStyle w:val="Hyperlink"/>
@@ -3088,7 +3160,7 @@
             <w:noProof/>
             <w:webHidden/>
           </w:rPr>
-          <w:instrText xml:space="preserve"> PAGEREF _Toc518321796 \h </w:instrText>
+          <w:instrText xml:space="preserve"> PAGEREF _Toc518403668 \h </w:instrText>
         </w:r>
         <w:r>
           <w:rPr>
@@ -3133,7 +3205,7 @@
           <w:lang w:val="de-AT" w:eastAsia="de-AT"/>
         </w:rPr>
       </w:pPr>
-      <w:hyperlink w:anchor="_Toc518321797" w:history="1">
+      <w:hyperlink w:anchor="_Toc518403669" w:history="1">
         <w:r>
           <w:rPr>
             <w:rStyle w:val="Hyperlink"/>
@@ -3160,7 +3232,7 @@
             <w:noProof/>
             <w:webHidden/>
           </w:rPr>
-          <w:instrText xml:space="preserve"> PAGEREF _Toc518321797 \h </w:instrText>
+          <w:instrText xml:space="preserve"> PAGEREF _Toc518403669 \h </w:instrText>
         </w:r>
         <w:r>
           <w:rPr>
@@ -3205,7 +3277,7 @@
           <w:lang w:val="de-AT" w:eastAsia="de-AT"/>
         </w:rPr>
       </w:pPr>
-      <w:hyperlink w:anchor="_Toc518321798" w:history="1">
+      <w:hyperlink w:anchor="_Toc518403670" w:history="1">
         <w:r>
           <w:rPr>
             <w:rStyle w:val="Hyperlink"/>
@@ -3232,7 +3304,7 @@
             <w:noProof/>
             <w:webHidden/>
           </w:rPr>
-          <w:instrText xml:space="preserve"> PAGEREF _Toc518321798 \h </w:instrText>
+          <w:instrText xml:space="preserve"> PAGEREF _Toc518403670 \h </w:instrText>
         </w:r>
         <w:r>
           <w:rPr>
@@ -3277,7 +3349,7 @@
           <w:lang w:val="de-AT" w:eastAsia="de-AT"/>
         </w:rPr>
       </w:pPr>
-      <w:hyperlink w:anchor="_Toc518321799" w:history="1">
+      <w:hyperlink w:anchor="_Toc518403671" w:history="1">
         <w:r>
           <w:rPr>
             <w:rStyle w:val="Hyperlink"/>
@@ -3304,7 +3376,7 @@
             <w:noProof/>
             <w:webHidden/>
           </w:rPr>
-          <w:instrText xml:space="preserve"> PAGEREF _Toc518321799 \h </w:instrText>
+          <w:instrText xml:space="preserve"> PAGEREF _Toc518403671 \h </w:instrText>
         </w:r>
         <w:r>
           <w:rPr>
@@ -3349,7 +3421,7 @@
           <w:lang w:val="de-AT" w:eastAsia="de-AT"/>
         </w:rPr>
       </w:pPr>
-      <w:hyperlink w:anchor="_Toc518321800" w:history="1">
+      <w:hyperlink w:anchor="_Toc518403672" w:history="1">
         <w:r>
           <w:rPr>
             <w:rStyle w:val="Hyperlink"/>
@@ -3376,7 +3448,7 @@
             <w:noProof/>
             <w:webHidden/>
           </w:rPr>
-          <w:instrText xml:space="preserve"> PAGEREF _Toc518321800 \h </w:instrText>
+          <w:instrText xml:space="preserve"> PAGEREF _Toc518403672 \h </w:instrText>
         </w:r>
         <w:r>
           <w:rPr>
@@ -3421,7 +3493,7 @@
           <w:lang w:val="de-AT" w:eastAsia="de-AT"/>
         </w:rPr>
       </w:pPr>
-      <w:hyperlink w:anchor="_Toc518321801" w:history="1">
+      <w:hyperlink w:anchor="_Toc518403673" w:history="1">
         <w:r>
           <w:rPr>
             <w:rStyle w:val="Hyperlink"/>
@@ -3448,7 +3520,7 @@
             <w:noProof/>
             <w:webHidden/>
           </w:rPr>
-          <w:instrText xml:space="preserve"> PAGEREF _Toc518321801 \h </w:instrText>
+          <w:instrText xml:space="preserve"> PAGEREF _Toc518403673 \h </w:instrText>
         </w:r>
         <w:r>
           <w:rPr>
@@ -3493,7 +3565,7 @@
           <w:lang w:val="de-AT" w:eastAsia="de-AT"/>
         </w:rPr>
       </w:pPr>
-      <w:hyperlink w:anchor="_Toc518321802" w:history="1">
+      <w:hyperlink w:anchor="_Toc518403674" w:history="1">
         <w:r>
           <w:rPr>
             <w:rStyle w:val="Hyperlink"/>
@@ -3520,7 +3592,7 @@
             <w:noProof/>
             <w:webHidden/>
           </w:rPr>
-          <w:instrText xml:space="preserve"> PAGEREF _Toc518321802 \h </w:instrText>
+          <w:instrText xml:space="preserve"> PAGEREF _Toc518403674 \h </w:instrText>
         </w:r>
         <w:r>
           <w:rPr>
@@ -3566,7 +3638,7 @@
           <w:lang w:val="de-AT" w:eastAsia="de-AT"/>
         </w:rPr>
       </w:pPr>
-      <w:hyperlink w:anchor="_Toc518321803" w:history="1">
+      <w:hyperlink w:anchor="_Toc518403675" w:history="1">
         <w:r>
           <w:rPr>
             <w:rStyle w:val="Hyperlink"/>
@@ -3610,7 +3682,7 @@
             <w:noProof/>
             <w:webHidden/>
           </w:rPr>
-          <w:instrText xml:space="preserve"> PAGEREF _Toc518321803 \h </w:instrText>
+          <w:instrText xml:space="preserve"> PAGEREF _Toc518403675 \h </w:instrText>
         </w:r>
         <w:r>
           <w:rPr>
@@ -3655,7 +3727,7 @@
           <w:lang w:val="de-AT" w:eastAsia="de-AT"/>
         </w:rPr>
       </w:pPr>
-      <w:hyperlink w:anchor="_Toc518321804" w:history="1">
+      <w:hyperlink w:anchor="_Toc518403676" w:history="1">
         <w:r>
           <w:rPr>
             <w:rStyle w:val="Hyperlink"/>
@@ -3682,7 +3754,7 @@
             <w:noProof/>
             <w:webHidden/>
           </w:rPr>
-          <w:instrText xml:space="preserve"> PAGEREF _Toc518321804 \h </w:instrText>
+          <w:instrText xml:space="preserve"> PAGEREF _Toc518403676 \h </w:instrText>
         </w:r>
         <w:r>
           <w:rPr>
@@ -3727,7 +3799,7 @@
           <w:lang w:val="de-AT" w:eastAsia="de-AT"/>
         </w:rPr>
       </w:pPr>
-      <w:hyperlink w:anchor="_Toc518321805" w:history="1">
+      <w:hyperlink w:anchor="_Toc518403677" w:history="1">
         <w:r>
           <w:rPr>
             <w:rStyle w:val="Hyperlink"/>
@@ -3754,7 +3826,7 @@
             <w:noProof/>
             <w:webHidden/>
           </w:rPr>
-          <w:instrText xml:space="preserve"> PAGEREF _Toc518321805 \h </w:instrText>
+          <w:instrText xml:space="preserve"> PAGEREF _Toc518403677 \h </w:instrText>
         </w:r>
         <w:r>
           <w:rPr>
@@ -3800,7 +3872,7 @@
           <w:lang w:val="de-AT" w:eastAsia="de-AT"/>
         </w:rPr>
       </w:pPr>
-      <w:hyperlink w:anchor="_Toc518321806" w:history="1">
+      <w:hyperlink w:anchor="_Toc518403678" w:history="1">
         <w:r>
           <w:rPr>
             <w:rStyle w:val="Hyperlink"/>
@@ -3844,7 +3916,7 @@
             <w:noProof/>
             <w:webHidden/>
           </w:rPr>
-          <w:instrText xml:space="preserve"> PAGEREF _Toc518321806 \h </w:instrText>
+          <w:instrText xml:space="preserve"> PAGEREF _Toc518403678 \h </w:instrText>
         </w:r>
         <w:r>
           <w:rPr>
@@ -3889,7 +3961,7 @@
           <w:lang w:val="de-AT" w:eastAsia="de-AT"/>
         </w:rPr>
       </w:pPr>
-      <w:hyperlink w:anchor="_Toc518321807" w:history="1">
+      <w:hyperlink w:anchor="_Toc518403679" w:history="1">
         <w:r>
           <w:rPr>
             <w:rStyle w:val="Hyperlink"/>
@@ -3916,7 +3988,7 @@
             <w:noProof/>
             <w:webHidden/>
           </w:rPr>
-          <w:instrText xml:space="preserve"> PAGEREF _Toc518321807 \h </w:instrText>
+          <w:instrText xml:space="preserve"> PAGEREF _Toc518403679 \h </w:instrText>
         </w:r>
         <w:r>
           <w:rPr>
@@ -3961,7 +4033,7 @@
           <w:lang w:val="de-AT" w:eastAsia="de-AT"/>
         </w:rPr>
       </w:pPr>
-      <w:hyperlink w:anchor="_Toc518321808" w:history="1">
+      <w:hyperlink w:anchor="_Toc518403680" w:history="1">
         <w:r>
           <w:rPr>
             <w:rStyle w:val="Hyperlink"/>
@@ -3988,7 +4060,7 @@
             <w:noProof/>
             <w:webHidden/>
           </w:rPr>
-          <w:instrText xml:space="preserve"> PAGEREF _Toc518321808 \h </w:instrText>
+          <w:instrText xml:space="preserve"> PAGEREF _Toc518403680 \h </w:instrText>
         </w:r>
         <w:r>
           <w:rPr>
@@ -4033,7 +4105,7 @@
           <w:lang w:val="de-AT" w:eastAsia="de-AT"/>
         </w:rPr>
       </w:pPr>
-      <w:hyperlink w:anchor="_Toc518321809" w:history="1">
+      <w:hyperlink w:anchor="_Toc518403681" w:history="1">
         <w:r>
           <w:rPr>
             <w:rStyle w:val="Hyperlink"/>
@@ -4060,7 +4132,7 @@
             <w:noProof/>
             <w:webHidden/>
           </w:rPr>
-          <w:instrText xml:space="preserve"> PAGEREF _Toc518321809 \h </w:instrText>
+          <w:instrText xml:space="preserve"> PAGEREF _Toc518403681 \h </w:instrText>
         </w:r>
         <w:r>
           <w:rPr>
@@ -4105,7 +4177,7 @@
           <w:lang w:val="de-AT" w:eastAsia="de-AT"/>
         </w:rPr>
       </w:pPr>
-      <w:hyperlink w:anchor="_Toc518321810" w:history="1">
+      <w:hyperlink w:anchor="_Toc518403682" w:history="1">
         <w:r>
           <w:rPr>
             <w:rStyle w:val="Hyperlink"/>
@@ -4132,7 +4204,7 @@
             <w:noProof/>
             <w:webHidden/>
           </w:rPr>
-          <w:instrText xml:space="preserve"> PAGEREF _Toc518321810 \h </w:instrText>
+          <w:instrText xml:space="preserve"> PAGEREF _Toc518403682 \h </w:instrText>
         </w:r>
         <w:r>
           <w:rPr>
@@ -4177,7 +4249,7 @@
           <w:lang w:val="de-AT" w:eastAsia="de-AT"/>
         </w:rPr>
       </w:pPr>
-      <w:hyperlink w:anchor="_Toc518321811" w:history="1">
+      <w:hyperlink w:anchor="_Toc518403683" w:history="1">
         <w:r>
           <w:rPr>
             <w:rStyle w:val="Hyperlink"/>
@@ -4204,7 +4276,7 @@
             <w:noProof/>
             <w:webHidden/>
           </w:rPr>
-          <w:instrText xml:space="preserve"> PAGEREF _Toc518321811 \h </w:instrText>
+          <w:instrText xml:space="preserve"> PAGEREF _Toc518403683 \h </w:instrText>
         </w:r>
         <w:r>
           <w:rPr>
@@ -4250,7 +4322,7 @@
           <w:lang w:val="de-AT" w:eastAsia="de-AT"/>
         </w:rPr>
       </w:pPr>
-      <w:hyperlink w:anchor="_Toc518321812" w:history="1">
+      <w:hyperlink w:anchor="_Toc518403684" w:history="1">
         <w:r>
           <w:rPr>
             <w:rStyle w:val="Hyperlink"/>
@@ -4294,7 +4366,7 @@
             <w:noProof/>
             <w:webHidden/>
           </w:rPr>
-          <w:instrText xml:space="preserve"> PAGEREF _Toc518321812 \h </w:instrText>
+          <w:instrText xml:space="preserve"> PAGEREF _Toc518403684 \h </w:instrText>
         </w:r>
         <w:r>
           <w:rPr>
@@ -4339,7 +4411,7 @@
           <w:lang w:val="de-AT" w:eastAsia="de-AT"/>
         </w:rPr>
       </w:pPr>
-      <w:hyperlink w:anchor="_Toc518321813" w:history="1">
+      <w:hyperlink w:anchor="_Toc518403685" w:history="1">
         <w:r>
           <w:rPr>
             <w:rStyle w:val="Hyperlink"/>
@@ -4366,7 +4438,7 @@
             <w:noProof/>
             <w:webHidden/>
           </w:rPr>
-          <w:instrText xml:space="preserve"> PAGEREF _Toc518321813 \h </w:instrText>
+          <w:instrText xml:space="preserve"> PAGEREF _Toc518403685 \h </w:instrText>
         </w:r>
         <w:r>
           <w:rPr>
@@ -4411,7 +4483,7 @@
           <w:lang w:val="de-AT" w:eastAsia="de-AT"/>
         </w:rPr>
       </w:pPr>
-      <w:hyperlink w:anchor="_Toc518321814" w:history="1">
+      <w:hyperlink w:anchor="_Toc518403686" w:history="1">
         <w:r>
           <w:rPr>
             <w:rStyle w:val="Hyperlink"/>
@@ -4438,7 +4510,7 @@
             <w:noProof/>
             <w:webHidden/>
           </w:rPr>
-          <w:instrText xml:space="preserve"> PAGEREF _Toc518321814 \h </w:instrText>
+          <w:instrText xml:space="preserve"> PAGEREF _Toc518403686 \h </w:instrText>
         </w:r>
         <w:r>
           <w:rPr>
@@ -4483,7 +4555,7 @@
           <w:lang w:val="de-AT" w:eastAsia="de-AT"/>
         </w:rPr>
       </w:pPr>
-      <w:hyperlink w:anchor="_Toc518321815" w:history="1">
+      <w:hyperlink w:anchor="_Toc518403687" w:history="1">
         <w:r>
           <w:rPr>
             <w:rStyle w:val="Hyperlink"/>
@@ -4510,7 +4582,7 @@
             <w:noProof/>
             <w:webHidden/>
           </w:rPr>
-          <w:instrText xml:space="preserve"> PAGEREF _Toc518321815 \h </w:instrText>
+          <w:instrText xml:space="preserve"> PAGEREF _Toc518403687 \h </w:instrText>
         </w:r>
         <w:r>
           <w:rPr>
@@ -4555,7 +4627,7 @@
           <w:lang w:val="de-AT" w:eastAsia="de-AT"/>
         </w:rPr>
       </w:pPr>
-      <w:hyperlink w:anchor="_Toc518321816" w:history="1">
+      <w:hyperlink w:anchor="_Toc518403688" w:history="1">
         <w:r>
           <w:rPr>
             <w:rStyle w:val="Hyperlink"/>
@@ -4582,7 +4654,7 @@
             <w:noProof/>
             <w:webHidden/>
           </w:rPr>
-          <w:instrText xml:space="preserve"> PAGEREF _Toc518321816 \h </w:instrText>
+          <w:instrText xml:space="preserve"> PAGEREF _Toc518403688 \h </w:instrText>
         </w:r>
         <w:r>
           <w:rPr>
@@ -4627,7 +4699,7 @@
           <w:lang w:val="de-AT" w:eastAsia="de-AT"/>
         </w:rPr>
       </w:pPr>
-      <w:hyperlink w:anchor="_Toc518321817" w:history="1">
+      <w:hyperlink w:anchor="_Toc518403689" w:history="1">
         <w:r>
           <w:rPr>
             <w:rStyle w:val="Hyperlink"/>
@@ -4654,7 +4726,7 @@
             <w:noProof/>
             <w:webHidden/>
           </w:rPr>
-          <w:instrText xml:space="preserve"> PAGEREF _Toc518321817 \h </w:instrText>
+          <w:instrText xml:space="preserve"> PAGEREF _Toc518403689 \h </w:instrText>
         </w:r>
         <w:r>
           <w:rPr>
@@ -4700,7 +4772,7 @@
           <w:lang w:val="de-AT" w:eastAsia="de-AT"/>
         </w:rPr>
       </w:pPr>
-      <w:hyperlink w:anchor="_Toc518321818" w:history="1">
+      <w:hyperlink w:anchor="_Toc518403690" w:history="1">
         <w:r>
           <w:rPr>
             <w:rStyle w:val="Hyperlink"/>
@@ -4744,7 +4816,7 @@
             <w:noProof/>
             <w:webHidden/>
           </w:rPr>
-          <w:instrText xml:space="preserve"> PAGEREF _Toc518321818 \h </w:instrText>
+          <w:instrText xml:space="preserve"> PAGEREF _Toc518403690 \h </w:instrText>
         </w:r>
         <w:r>
           <w:rPr>
@@ -4789,7 +4861,7 @@
           <w:lang w:val="de-AT" w:eastAsia="de-AT"/>
         </w:rPr>
       </w:pPr>
-      <w:hyperlink w:anchor="_Toc518321819" w:history="1">
+      <w:hyperlink w:anchor="_Toc518403691" w:history="1">
         <w:r>
           <w:rPr>
             <w:rStyle w:val="Hyperlink"/>
@@ -4816,7 +4888,7 @@
             <w:noProof/>
             <w:webHidden/>
           </w:rPr>
-          <w:instrText xml:space="preserve"> PAGEREF _Toc518321819 \h </w:instrText>
+          <w:instrText xml:space="preserve"> PAGEREF _Toc518403691 \h </w:instrText>
         </w:r>
         <w:r>
           <w:rPr>
@@ -4862,7 +4934,7 @@
           <w:lang w:val="de-AT" w:eastAsia="de-AT"/>
         </w:rPr>
       </w:pPr>
-      <w:hyperlink w:anchor="_Toc518321820" w:history="1">
+      <w:hyperlink w:anchor="_Toc518403692" w:history="1">
         <w:r>
           <w:rPr>
             <w:rStyle w:val="Hyperlink"/>
@@ -4906,7 +4978,7 @@
             <w:noProof/>
             <w:webHidden/>
           </w:rPr>
-          <w:instrText xml:space="preserve"> PAGEREF _Toc518321820 \h </w:instrText>
+          <w:instrText xml:space="preserve"> PAGEREF _Toc518403692 \h </w:instrText>
         </w:r>
         <w:r>
           <w:rPr>
@@ -4952,7 +5024,7 @@
           <w:lang w:val="de-AT" w:eastAsia="de-AT"/>
         </w:rPr>
       </w:pPr>
-      <w:hyperlink w:anchor="_Toc518321821" w:history="1">
+      <w:hyperlink w:anchor="_Toc518403693" w:history="1">
         <w:r>
           <w:rPr>
             <w:rStyle w:val="Hyperlink"/>
@@ -4996,7 +5068,7 @@
             <w:noProof/>
             <w:webHidden/>
           </w:rPr>
-          <w:instrText xml:space="preserve"> PAGEREF _Toc518321821 \h </w:instrText>
+          <w:instrText xml:space="preserve"> PAGEREF _Toc518403693 \h </w:instrText>
         </w:r>
         <w:r>
           <w:rPr>
@@ -5042,7 +5114,7 @@
           <w:lang w:val="de-AT" w:eastAsia="de-AT"/>
         </w:rPr>
       </w:pPr>
-      <w:hyperlink w:anchor="_Toc518321822" w:history="1">
+      <w:hyperlink w:anchor="_Toc518403694" w:history="1">
         <w:r>
           <w:rPr>
             <w:rStyle w:val="Hyperlink"/>
@@ -5065,7 +5137,21 @@
             <w:rStyle w:val="Hyperlink"/>
             <w:noProof/>
           </w:rPr>
-          <w:t>Quellenverzeichnis</w:t>
+          <w:t>Quellenve</w:t>
+        </w:r>
+        <w:r>
+          <w:rPr>
+            <w:rStyle w:val="Hyperlink"/>
+            <w:noProof/>
+          </w:rPr>
+          <w:t>r</w:t>
+        </w:r>
+        <w:r>
+          <w:rPr>
+            <w:rStyle w:val="Hyperlink"/>
+            <w:noProof/>
+          </w:rPr>
+          <w:t>zeichnis</w:t>
         </w:r>
         <w:r>
           <w:rPr>
@@ -5086,7 +5172,7 @@
             <w:noProof/>
             <w:webHidden/>
           </w:rPr>
-          <w:instrText xml:space="preserve"> PAGEREF _Toc518321822 \h </w:instrText>
+          <w:instrText xml:space="preserve"> PAGEREF _Toc518403694 \h </w:instrText>
         </w:r>
         <w:r>
           <w:rPr>
@@ -5141,7 +5227,7 @@
       </w:pPr>
       <w:bookmarkStart w:id="3" w:name="_Toc518168761"/>
       <w:bookmarkStart w:id="4" w:name="_Toc518260531"/>
-      <w:bookmarkStart w:id="5" w:name="_Toc518321764"/>
+      <w:bookmarkStart w:id="5" w:name="_Toc518403635"/>
       <w:r>
         <w:lastRenderedPageBreak/>
         <w:t>Projekthandbuch</w:t>
@@ -5200,7 +5286,7 @@
             <w:bookmarkStart w:id="8" w:name="_Toc146196914"/>
             <w:bookmarkStart w:id="9" w:name="_Toc518168762"/>
             <w:bookmarkStart w:id="10" w:name="_Toc518260532"/>
-            <w:bookmarkStart w:id="11" w:name="_Toc518321765"/>
+            <w:bookmarkStart w:id="11" w:name="_Toc518403636"/>
             <w:r>
               <w:t>Projektauftrag</w:t>
             </w:r>
@@ -5738,7 +5824,7 @@
             <w:bookmarkStart w:id="12" w:name="_Toc146196916"/>
             <w:bookmarkStart w:id="13" w:name="_Toc518168763"/>
             <w:bookmarkStart w:id="14" w:name="_Toc518260533"/>
-            <w:bookmarkStart w:id="15" w:name="_Toc518321766"/>
+            <w:bookmarkStart w:id="15" w:name="_Toc518403637"/>
             <w:r>
               <w:t>Projektzieleplan</w:t>
             </w:r>
@@ -7002,7 +7088,7 @@
             </w:pPr>
             <w:bookmarkStart w:id="16" w:name="_Toc518168764"/>
             <w:bookmarkStart w:id="17" w:name="_Toc518260534"/>
-            <w:bookmarkStart w:id="18" w:name="_Toc518321767"/>
+            <w:bookmarkStart w:id="18" w:name="_Toc518403638"/>
             <w:r>
               <w:rPr>
                 <w:rStyle w:val="Hervorhebung"/>
@@ -7258,7 +7344,7 @@
             </w:pPr>
             <w:bookmarkStart w:id="19" w:name="_Toc518168765"/>
             <w:bookmarkStart w:id="20" w:name="_Toc518260535"/>
-            <w:bookmarkStart w:id="21" w:name="_Toc518321768"/>
+            <w:bookmarkStart w:id="21" w:name="_Toc518403639"/>
             <w:r>
               <w:t>Change 1</w:t>
             </w:r>
@@ -7457,7 +7543,7 @@
             <w:bookmarkStart w:id="22" w:name="_Toc146196917"/>
             <w:bookmarkStart w:id="23" w:name="_Toc518168766"/>
             <w:bookmarkStart w:id="24" w:name="_Toc518260536"/>
-            <w:bookmarkStart w:id="25" w:name="_Toc518321769"/>
+            <w:bookmarkStart w:id="25" w:name="_Toc518403640"/>
             <w:r>
               <w:t>Projektstrukturplan</w:t>
             </w:r>
@@ -7605,7 +7691,7 @@
             <w:pPr>
               <w:pStyle w:val="berschrift2"/>
             </w:pPr>
-            <w:bookmarkStart w:id="26" w:name="_Toc518321770"/>
+            <w:bookmarkStart w:id="26" w:name="_Toc518403641"/>
             <w:r>
               <w:t>Projekt</w:t>
             </w:r>
@@ -7762,7 +7848,7 @@
             <w:bookmarkStart w:id="27" w:name="_Toc146196918"/>
             <w:bookmarkStart w:id="28" w:name="_Toc518168767"/>
             <w:bookmarkStart w:id="29" w:name="_Toc518260537"/>
-            <w:bookmarkStart w:id="30" w:name="_Toc518321771"/>
+            <w:bookmarkStart w:id="30" w:name="_Toc518403642"/>
             <w:r>
               <w:t>Arbeitspaketspezifikationen</w:t>
             </w:r>
@@ -14327,7 +14413,7 @@
             <w:bookmarkStart w:id="32" w:name="_Toc146196919"/>
             <w:bookmarkStart w:id="33" w:name="_Toc518168768"/>
             <w:bookmarkStart w:id="34" w:name="_Toc518260538"/>
-            <w:bookmarkStart w:id="35" w:name="_Toc518321772"/>
+            <w:bookmarkStart w:id="35" w:name="_Toc518403643"/>
             <w:r>
               <w:t>Projektmeilensteinplan</w:t>
             </w:r>
@@ -16004,7 +16090,7 @@
             <w:bookmarkStart w:id="36" w:name="_Toc146196927"/>
             <w:bookmarkStart w:id="37" w:name="_Toc518168769"/>
             <w:bookmarkStart w:id="38" w:name="_Toc518260539"/>
-            <w:bookmarkStart w:id="39" w:name="_Toc518321773"/>
+            <w:bookmarkStart w:id="39" w:name="_Toc518403644"/>
             <w:r>
               <w:t>Projektfunktionendiagramm</w:t>
             </w:r>
@@ -19534,7 +19620,7 @@
             <w:bookmarkStart w:id="43" w:name="_Toc146196928"/>
             <w:bookmarkStart w:id="44" w:name="_Toc518168771"/>
             <w:bookmarkStart w:id="45" w:name="_Toc518260541"/>
-            <w:bookmarkStart w:id="46" w:name="_Toc518321774"/>
+            <w:bookmarkStart w:id="46" w:name="_Toc518403645"/>
             <w:r>
               <w:t>Projektregeln und Projektwerte</w:t>
             </w:r>
@@ -21164,7 +21250,7 @@
             <w:bookmarkStart w:id="47" w:name="_Toc146196941"/>
             <w:bookmarkStart w:id="48" w:name="_Toc518168772"/>
             <w:bookmarkStart w:id="49" w:name="_Toc518260542"/>
-            <w:bookmarkStart w:id="50" w:name="_Toc518321775"/>
+            <w:bookmarkStart w:id="50" w:name="_Toc518403646"/>
             <w:r>
               <w:t>Projektabschlussbericht</w:t>
             </w:r>
@@ -22308,7 +22394,7 @@
       </w:pPr>
       <w:bookmarkStart w:id="57" w:name="_Toc518168773"/>
       <w:bookmarkStart w:id="58" w:name="_Toc518260543"/>
-      <w:bookmarkStart w:id="59" w:name="_Toc518321776"/>
+      <w:bookmarkStart w:id="59" w:name="_Toc518403647"/>
       <w:r>
         <w:t>Projektdokumentation</w:t>
       </w:r>
@@ -22355,7 +22441,7 @@
             </w:pPr>
             <w:bookmarkStart w:id="60" w:name="_Toc518168774"/>
             <w:bookmarkStart w:id="61" w:name="_Toc518260544"/>
-            <w:bookmarkStart w:id="62" w:name="_Toc518321777"/>
+            <w:bookmarkStart w:id="62" w:name="_Toc518403648"/>
             <w:r>
               <w:t>Einleitung</w:t>
             </w:r>
@@ -22464,7 +22550,7 @@
             <w:pPr>
               <w:pStyle w:val="berschrift3"/>
             </w:pPr>
-            <w:bookmarkStart w:id="63" w:name="_Toc518321778"/>
+            <w:bookmarkStart w:id="63" w:name="_Toc518403649"/>
             <w:r>
               <w:t>Projektziel</w:t>
             </w:r>
@@ -22533,7 +22619,7 @@
             </w:pPr>
             <w:bookmarkStart w:id="64" w:name="_Toc518168775"/>
             <w:bookmarkStart w:id="65" w:name="_Toc518260545"/>
-            <w:bookmarkStart w:id="66" w:name="_Toc518321779"/>
+            <w:bookmarkStart w:id="66" w:name="_Toc518403650"/>
             <w:r>
               <w:t>AP: Projektkommunikation</w:t>
             </w:r>
@@ -22584,7 +22670,7 @@
             <w:pPr>
               <w:pStyle w:val="berschrift3"/>
             </w:pPr>
-            <w:bookmarkStart w:id="67" w:name="_Toc518321780"/>
+            <w:bookmarkStart w:id="67" w:name="_Toc518403651"/>
             <w:r>
               <w:t>Verantwortlicher: Hannes Aurednik</w:t>
             </w:r>
@@ -22834,7 +22920,7 @@
               <w:pStyle w:val="berschrift3"/>
             </w:pPr>
             <w:bookmarkStart w:id="68" w:name="_Toc518260546"/>
-            <w:bookmarkStart w:id="69" w:name="_Toc518321781"/>
+            <w:bookmarkStart w:id="69" w:name="_Toc518403652"/>
             <w:r>
               <w:t>Besonderheiten Abschlusspräsentation</w:t>
             </w:r>
@@ -23348,7 +23434,7 @@
             <w:pPr>
               <w:pStyle w:val="berschrift3"/>
             </w:pPr>
-            <w:bookmarkStart w:id="73" w:name="_Toc518321782"/>
+            <w:bookmarkStart w:id="73" w:name="_Toc518403653"/>
             <w:r>
               <w:t>Verwendete Tools</w:t>
             </w:r>
@@ -23474,7 +23560,7 @@
               </w:numPr>
             </w:pPr>
             <w:bookmarkStart w:id="74" w:name="_Toc518260547"/>
-            <w:bookmarkStart w:id="75" w:name="_Toc518321783"/>
+            <w:bookmarkStart w:id="75" w:name="_Toc518403654"/>
             <w:r>
               <w:t>AP: Frontend Design</w:t>
             </w:r>
@@ -23527,7 +23613,7 @@
             <w:pPr>
               <w:pStyle w:val="berschrift3"/>
             </w:pPr>
-            <w:bookmarkStart w:id="76" w:name="_Toc518321784"/>
+            <w:bookmarkStart w:id="76" w:name="_Toc518403655"/>
             <w:r>
               <w:t>Verantwortlicher: Eva Gergely</w:t>
             </w:r>
@@ -23689,7 +23775,7 @@
             <w:pPr>
               <w:pStyle w:val="berschrift3"/>
             </w:pPr>
-            <w:bookmarkStart w:id="77" w:name="_Toc518321785"/>
+            <w:bookmarkStart w:id="77" w:name="_Toc518403656"/>
             <w:r>
               <w:t>Verwendete Tools</w:t>
             </w:r>
@@ -23814,7 +23900,7 @@
       <w:pPr>
         <w:pStyle w:val="berschrift3"/>
       </w:pPr>
-      <w:bookmarkStart w:id="78" w:name="_Toc518321786"/>
+      <w:bookmarkStart w:id="78" w:name="_Toc518403657"/>
       <w:r>
         <w:t>Screenshots der Mockups</w:t>
       </w:r>
@@ -24259,7 +24345,7 @@
               <w:pStyle w:val="berschrift2"/>
             </w:pPr>
             <w:bookmarkStart w:id="82" w:name="_Toc518260548"/>
-            <w:bookmarkStart w:id="83" w:name="_Toc518321787"/>
+            <w:bookmarkStart w:id="83" w:name="_Toc518403658"/>
             <w:r>
               <w:t>AP: Architektur</w:t>
             </w:r>
@@ -24310,7 +24396,7 @@
             <w:pPr>
               <w:pStyle w:val="berschrift3"/>
             </w:pPr>
-            <w:bookmarkStart w:id="84" w:name="_Toc518321788"/>
+            <w:bookmarkStart w:id="84" w:name="_Toc518403659"/>
             <w:r>
               <w:t>Verantwortlicher: Salko Nuhanovic</w:t>
             </w:r>
@@ -25524,7 +25610,7 @@
             <w:bookmarkStart w:id="87" w:name="_Toc518168776"/>
             <w:bookmarkStart w:id="88" w:name="_Ref518258788"/>
             <w:bookmarkStart w:id="89" w:name="_Toc518260549"/>
-            <w:bookmarkStart w:id="90" w:name="_Toc518321789"/>
+            <w:bookmarkStart w:id="90" w:name="_Toc518403660"/>
             <w:r>
               <w:t>AP: Netzwerk</w:t>
             </w:r>
@@ -25577,7 +25663,7 @@
             <w:pPr>
               <w:pStyle w:val="berschrift3"/>
             </w:pPr>
-            <w:bookmarkStart w:id="91" w:name="_Toc518321790"/>
+            <w:bookmarkStart w:id="91" w:name="_Toc518403661"/>
             <w:r>
               <w:t>Verantwortlicher: Hannes Aurednik</w:t>
             </w:r>
@@ -26096,9 +26182,11 @@
             <w:pPr>
               <w:pStyle w:val="berschrift3"/>
             </w:pPr>
+            <w:bookmarkStart w:id="92" w:name="_Toc518403662"/>
             <w:r>
               <w:t>Future Work</w:t>
             </w:r>
+            <w:bookmarkEnd w:id="92"/>
           </w:p>
         </w:tc>
       </w:tr>
@@ -26223,8 +26311,6 @@
               </w:rPr>
               <w:t>Dieser wurde bereits in das Projekt importiert konnte aus Zeitmangel aber nicht mehr voll integriert werden.</w:t>
             </w:r>
-            <w:bookmarkStart w:id="92" w:name="_GoBack"/>
-            <w:bookmarkEnd w:id="92"/>
           </w:p>
           <w:p>
             <w:pPr>
@@ -26493,7 +26579,7 @@
             </w:pPr>
             <w:bookmarkStart w:id="97" w:name="_Toc518168777"/>
             <w:bookmarkStart w:id="98" w:name="_Toc518260550"/>
-            <w:bookmarkStart w:id="99" w:name="_Toc518321791"/>
+            <w:bookmarkStart w:id="99" w:name="_Toc518403663"/>
             <w:r>
               <w:t>Verwendete Tools</w:t>
             </w:r>
@@ -26826,7 +26912,7 @@
               <w:pStyle w:val="berschrift2"/>
             </w:pPr>
             <w:bookmarkStart w:id="100" w:name="_Toc518260551"/>
-            <w:bookmarkStart w:id="101" w:name="_Toc518321792"/>
+            <w:bookmarkStart w:id="101" w:name="_Toc518403664"/>
             <w:r>
               <w:t>AP: Sensorik</w:t>
             </w:r>
@@ -26870,7 +26956,7 @@
             <w:pPr>
               <w:pStyle w:val="berschrift3"/>
             </w:pPr>
-            <w:bookmarkStart w:id="102" w:name="_Toc518321793"/>
+            <w:bookmarkStart w:id="102" w:name="_Toc518403665"/>
             <w:r>
               <w:t>Verantwortlicher: Eva Gergely</w:t>
             </w:r>
@@ -27129,7 +27215,7 @@
               <w:pStyle w:val="berschrift3"/>
             </w:pPr>
             <w:bookmarkStart w:id="103" w:name="_Toc518260552"/>
-            <w:bookmarkStart w:id="104" w:name="_Toc518321794"/>
+            <w:bookmarkStart w:id="104" w:name="_Toc518403666"/>
             <w:r>
               <w:t>Verwendete Tools</w:t>
             </w:r>
@@ -27320,7 +27406,7 @@
               </w:rPr>
             </w:pPr>
             <w:bookmarkStart w:id="105" w:name="_Toc518260553"/>
-            <w:bookmarkStart w:id="106" w:name="_Toc518321795"/>
+            <w:bookmarkStart w:id="106" w:name="_Toc518403667"/>
             <w:r>
               <w:t>Vorgehensweise</w:t>
             </w:r>
@@ -28980,7 +29066,7 @@
               <w:pStyle w:val="berschrift2"/>
             </w:pPr>
             <w:bookmarkStart w:id="115" w:name="_Toc518260554"/>
-            <w:bookmarkStart w:id="116" w:name="_Toc518321796"/>
+            <w:bookmarkStart w:id="116" w:name="_Toc518403668"/>
             <w:r>
               <w:t>AP: Backend</w:t>
             </w:r>
@@ -29031,7 +29117,7 @@
             <w:pPr>
               <w:pStyle w:val="berschrift3"/>
             </w:pPr>
-            <w:bookmarkStart w:id="117" w:name="_Toc518321797"/>
+            <w:bookmarkStart w:id="117" w:name="_Toc518403669"/>
             <w:r>
               <w:t>Verantwortlicher: Stephan Nöhrer</w:t>
             </w:r>
@@ -29162,7 +29248,7 @@
             <w:pPr>
               <w:pStyle w:val="berschrift3"/>
             </w:pPr>
-            <w:bookmarkStart w:id="118" w:name="_Toc518321798"/>
+            <w:bookmarkStart w:id="118" w:name="_Toc518403670"/>
             <w:r>
               <w:t>Verwendete Tools</w:t>
             </w:r>
@@ -29348,7 +29434,7 @@
             <w:pPr>
               <w:pStyle w:val="berschrift3"/>
             </w:pPr>
-            <w:bookmarkStart w:id="119" w:name="_Toc518321799"/>
+            <w:bookmarkStart w:id="119" w:name="_Toc518403671"/>
             <w:r>
               <w:t>Verwendete Technologien</w:t>
             </w:r>
@@ -29601,7 +29687,7 @@
             <w:pPr>
               <w:pStyle w:val="berschrift3"/>
             </w:pPr>
-            <w:bookmarkStart w:id="120" w:name="_Toc518321800"/>
+            <w:bookmarkStart w:id="120" w:name="_Toc518403672"/>
             <w:r>
               <w:t>Architektur und Patterns</w:t>
             </w:r>
@@ -29802,7 +29888,7 @@
             <w:pPr>
               <w:pStyle w:val="berschrift3"/>
             </w:pPr>
-            <w:bookmarkStart w:id="121" w:name="_Toc518321801"/>
+            <w:bookmarkStart w:id="121" w:name="_Toc518403673"/>
             <w:r>
               <w:t>V</w:t>
             </w:r>
@@ -30437,7 +30523,7 @@
             <w:pPr>
               <w:pStyle w:val="berschrift3"/>
             </w:pPr>
-            <w:bookmarkStart w:id="122" w:name="_Toc518321802"/>
+            <w:bookmarkStart w:id="122" w:name="_Toc518403674"/>
             <w:r>
               <w:t>Lessons learned</w:t>
             </w:r>
@@ -30621,7 +30707,7 @@
               <w:pStyle w:val="berschrift2"/>
             </w:pPr>
             <w:bookmarkStart w:id="123" w:name="_Toc518260555"/>
-            <w:bookmarkStart w:id="124" w:name="_Toc518321803"/>
+            <w:bookmarkStart w:id="124" w:name="_Toc518403675"/>
             <w:r>
               <w:t>AP: Alexa Skill</w:t>
             </w:r>
@@ -30674,7 +30760,7 @@
             <w:pPr>
               <w:pStyle w:val="berschrift3"/>
             </w:pPr>
-            <w:bookmarkStart w:id="125" w:name="_Toc518321804"/>
+            <w:bookmarkStart w:id="125" w:name="_Toc518403676"/>
             <w:r>
               <w:t>Verantwortlicher: Salko Nuhanovic</w:t>
             </w:r>
@@ -36503,7 +36589,7 @@
             <w:pPr>
               <w:pStyle w:val="berschrift3"/>
             </w:pPr>
-            <w:bookmarkStart w:id="138" w:name="_Toc518321805"/>
+            <w:bookmarkStart w:id="138" w:name="_Toc518403677"/>
             <w:r>
               <w:t>Verwendete Tools:</w:t>
             </w:r>
@@ -36850,7 +36936,7 @@
               <w:pStyle w:val="berschrift2"/>
             </w:pPr>
             <w:bookmarkStart w:id="139" w:name="_Toc518260556"/>
-            <w:bookmarkStart w:id="140" w:name="_Toc518321806"/>
+            <w:bookmarkStart w:id="140" w:name="_Toc518403678"/>
             <w:r>
               <w:t>AP: Frontend Implementierung</w:t>
             </w:r>
@@ -36901,7 +36987,7 @@
             <w:pPr>
               <w:pStyle w:val="berschrift3"/>
             </w:pPr>
-            <w:bookmarkStart w:id="141" w:name="_Toc518321807"/>
+            <w:bookmarkStart w:id="141" w:name="_Toc518403679"/>
             <w:r>
               <w:t>Verantwortlicher: Stephan Nöhrer</w:t>
             </w:r>
@@ -37092,7 +37178,7 @@
             <w:pPr>
               <w:pStyle w:val="berschrift3"/>
             </w:pPr>
-            <w:bookmarkStart w:id="143" w:name="_Toc518321808"/>
+            <w:bookmarkStart w:id="143" w:name="_Toc518403680"/>
             <w:r>
               <w:t>Verwendete Tools</w:t>
             </w:r>
@@ -37278,7 +37364,7 @@
             <w:pPr>
               <w:pStyle w:val="berschrift3"/>
             </w:pPr>
-            <w:bookmarkStart w:id="144" w:name="_Toc518321809"/>
+            <w:bookmarkStart w:id="144" w:name="_Toc518403681"/>
             <w:r>
               <w:t>JavaScript, CSS und Tools</w:t>
             </w:r>
@@ -37536,7 +37622,7 @@
             <w:pPr>
               <w:pStyle w:val="berschrift3"/>
             </w:pPr>
-            <w:bookmarkStart w:id="145" w:name="_Toc518321810"/>
+            <w:bookmarkStart w:id="145" w:name="_Toc518403682"/>
             <w:r>
               <w:t>Vorgehensweise</w:t>
             </w:r>
@@ -38064,7 +38150,7 @@
             <w:pPr>
               <w:pStyle w:val="berschrift3"/>
             </w:pPr>
-            <w:bookmarkStart w:id="148" w:name="_Toc518321811"/>
+            <w:bookmarkStart w:id="148" w:name="_Toc518403683"/>
             <w:r>
               <w:t>Lessons learned</w:t>
             </w:r>
@@ -38232,7 +38318,7 @@
             </w:pPr>
             <w:bookmarkStart w:id="149" w:name="_Toc518168778"/>
             <w:bookmarkStart w:id="150" w:name="_Toc518260557"/>
-            <w:bookmarkStart w:id="151" w:name="_Toc518321812"/>
+            <w:bookmarkStart w:id="151" w:name="_Toc518403684"/>
             <w:r>
               <w:t>AP: Embedded Integration</w:t>
             </w:r>
@@ -38281,7 +38367,7 @@
             <w:pPr>
               <w:pStyle w:val="berschrift3"/>
             </w:pPr>
-            <w:bookmarkStart w:id="152" w:name="_Toc518321813"/>
+            <w:bookmarkStart w:id="152" w:name="_Toc518403685"/>
             <w:r>
               <w:t>Verantwortlicher: Hannes Aurednik</w:t>
             </w:r>
@@ -38429,7 +38515,7 @@
               <w:pStyle w:val="berschrift3"/>
             </w:pPr>
             <w:bookmarkStart w:id="153" w:name="_Toc518260558"/>
-            <w:bookmarkStart w:id="154" w:name="_Toc518321814"/>
+            <w:bookmarkStart w:id="154" w:name="_Toc518403686"/>
             <w:r>
               <w:t>Analyse un</w:t>
             </w:r>
@@ -38981,7 +39067,7 @@
               <w:pStyle w:val="berschrift3"/>
             </w:pPr>
             <w:bookmarkStart w:id="155" w:name="_Toc518260559"/>
-            <w:bookmarkStart w:id="156" w:name="_Toc518321815"/>
+            <w:bookmarkStart w:id="156" w:name="_Toc518403687"/>
             <w:r>
               <w:t>Integration mittels Mailboxen</w:t>
             </w:r>
@@ -39506,7 +39592,7 @@
               <w:pStyle w:val="berschrift3"/>
             </w:pPr>
             <w:bookmarkStart w:id="159" w:name="_Toc518260560"/>
-            <w:bookmarkStart w:id="160" w:name="_Toc518321816"/>
+            <w:bookmarkStart w:id="160" w:name="_Toc518403688"/>
             <w:r>
               <w:t>Aufgetretene Herausforderungen</w:t>
             </w:r>
@@ -39717,7 +39803,7 @@
               <w:pStyle w:val="berschrift3"/>
             </w:pPr>
             <w:bookmarkStart w:id="161" w:name="_Toc518260561"/>
-            <w:bookmarkStart w:id="162" w:name="_Toc518321817"/>
+            <w:bookmarkStart w:id="162" w:name="_Toc518403689"/>
             <w:r>
               <w:t>Refactoring-Maßnahmen</w:t>
             </w:r>
@@ -40432,7 +40518,7 @@
             </w:pPr>
             <w:bookmarkStart w:id="165" w:name="_Toc518168781"/>
             <w:bookmarkStart w:id="166" w:name="_Toc518260562"/>
-            <w:bookmarkStart w:id="167" w:name="_Toc518321818"/>
+            <w:bookmarkStart w:id="167" w:name="_Toc518403690"/>
             <w:r>
               <w:t>Installationsanleitung</w:t>
             </w:r>
@@ -40577,17 +40663,17 @@
       </w:pPr>
       <w:bookmarkStart w:id="168" w:name="_Toc518168783"/>
       <w:bookmarkStart w:id="169" w:name="_Toc518260564"/>
-      <w:bookmarkStart w:id="170" w:name="_Toc518321819"/>
-      <w:bookmarkStart w:id="171" w:name="_Toc114210889"/>
-      <w:bookmarkStart w:id="172" w:name="_Toc264537167"/>
-      <w:bookmarkStart w:id="173" w:name="_Toc264537895"/>
-      <w:bookmarkStart w:id="174" w:name="_Toc515203101"/>
+      <w:bookmarkStart w:id="170" w:name="_Toc114210889"/>
+      <w:bookmarkStart w:id="171" w:name="_Toc264537167"/>
+      <w:bookmarkStart w:id="172" w:name="_Toc264537895"/>
+      <w:bookmarkStart w:id="173" w:name="_Toc515203101"/>
+      <w:bookmarkStart w:id="174" w:name="_Toc518403691"/>
       <w:r>
         <w:t>Anhang</w:t>
       </w:r>
       <w:bookmarkEnd w:id="168"/>
       <w:bookmarkEnd w:id="169"/>
-      <w:bookmarkEnd w:id="170"/>
+      <w:bookmarkEnd w:id="174"/>
     </w:p>
     <w:p>
       <w:pPr>
@@ -40596,7 +40682,7 @@
       <w:bookmarkStart w:id="175" w:name="_Ref517825168"/>
       <w:bookmarkStart w:id="176" w:name="_Toc518168784"/>
       <w:bookmarkStart w:id="177" w:name="_Toc518260565"/>
-      <w:bookmarkStart w:id="178" w:name="_Toc518321820"/>
+      <w:bookmarkStart w:id="178" w:name="_Toc518403692"/>
       <w:r>
         <w:t>Verwendete Tools</w:t>
       </w:r>
@@ -40686,16 +40772,33 @@
         </w:rPr>
         <w:t xml:space="preserve">., </w:t>
       </w:r>
-      <w:hyperlink r:id="rId58" w:history="1">
-        <w:r>
-          <w:rPr>
-            <w:rStyle w:val="Hyperlink"/>
-            <w:rFonts w:cs="Arial"/>
-            <w:noProof/>
-          </w:rPr>
-          <w:t>https://apitester.com</w:t>
-        </w:r>
-      </w:hyperlink>
+      <w:bookmarkStart w:id="179" w:name="_GoBack"/>
+      <w:r>
+        <w:fldChar w:fldCharType="begin"/>
+      </w:r>
+      <w:r>
+        <w:instrText xml:space="preserve"> HYPERLINK "https://apitester.com" </w:instrText>
+      </w:r>
+      <w:r>
+        <w:fldChar w:fldCharType="separate"/>
+      </w:r>
+      <w:r>
+        <w:rPr>
+          <w:rStyle w:val="Hyperlink"/>
+          <w:rFonts w:cs="Arial"/>
+          <w:noProof/>
+        </w:rPr>
+        <w:t>https://apitester.com</w:t>
+      </w:r>
+      <w:r>
+        <w:rPr>
+          <w:rStyle w:val="Hyperlink"/>
+          <w:rFonts w:cs="Arial"/>
+          <w:noProof/>
+        </w:rPr>
+        <w:fldChar w:fldCharType="end"/>
+      </w:r>
+      <w:bookmarkEnd w:id="179"/>
     </w:p>
     <w:p>
       <w:r>
@@ -40741,7 +40844,7 @@
         <w:tab/>
         <w:t xml:space="preserve">Visual Studio 2017, IDE von Microsoft, </w:t>
       </w:r>
-      <w:hyperlink r:id="rId59" w:history="1">
+      <w:hyperlink r:id="rId58" w:history="1">
         <w:r>
           <w:rPr>
             <w:rStyle w:val="Hyperlink"/>
@@ -40763,7 +40866,7 @@
         <w:tab/>
         <w:t xml:space="preserve">SQL Operations Studio, Tool zum Verwalten von SQL Storages, </w:t>
       </w:r>
-      <w:hyperlink r:id="rId60" w:history="1">
+      <w:hyperlink r:id="rId59" w:history="1">
         <w:r>
           <w:rPr>
             <w:rStyle w:val="Hyperlink"/>
@@ -40826,7 +40929,7 @@
         </w:rPr>
         <w:t xml:space="preserve">., </w:t>
       </w:r>
-      <w:hyperlink r:id="rId61" w:history="1">
+      <w:hyperlink r:id="rId60" w:history="1">
         <w:r>
           <w:rPr>
             <w:rStyle w:val="Hyperlink"/>
@@ -40887,19 +40990,19 @@
       <w:pPr>
         <w:pStyle w:val="berschrift2"/>
       </w:pPr>
-      <w:bookmarkStart w:id="179" w:name="_Toc518168785"/>
-      <w:bookmarkStart w:id="180" w:name="_Toc518260566"/>
-      <w:bookmarkStart w:id="181" w:name="_Toc518321821"/>
+      <w:bookmarkStart w:id="180" w:name="_Toc518168785"/>
+      <w:bookmarkStart w:id="181" w:name="_Toc518260566"/>
+      <w:bookmarkStart w:id="182" w:name="_Toc518403693"/>
       <w:r>
         <w:t>Abbildungsverzeichnis</w:t>
       </w:r>
+      <w:bookmarkEnd w:id="170"/>
       <w:bookmarkEnd w:id="171"/>
       <w:bookmarkEnd w:id="172"/>
       <w:bookmarkEnd w:id="173"/>
-      <w:bookmarkEnd w:id="174"/>
-      <w:bookmarkEnd w:id="179"/>
       <w:bookmarkEnd w:id="180"/>
       <w:bookmarkEnd w:id="181"/>
+      <w:bookmarkEnd w:id="182"/>
     </w:p>
     <w:p>
       <w:pPr>
@@ -42498,18 +42601,18 @@
       <w:pPr>
         <w:pStyle w:val="berschrift2"/>
       </w:pPr>
-      <w:bookmarkStart w:id="182" w:name="_Toc518168787"/>
-      <w:bookmarkStart w:id="183" w:name="_Toc518260568"/>
-      <w:bookmarkStart w:id="184" w:name="_Toc518321822"/>
+      <w:bookmarkStart w:id="183" w:name="_Toc518168787"/>
+      <w:bookmarkStart w:id="184" w:name="_Toc518260568"/>
+      <w:bookmarkStart w:id="185" w:name="_Toc518403694"/>
       <w:r>
         <w:t>Quel</w:t>
       </w:r>
       <w:r>
         <w:t>lenverzeichnis</w:t>
       </w:r>
-      <w:bookmarkEnd w:id="182"/>
       <w:bookmarkEnd w:id="183"/>
       <w:bookmarkEnd w:id="184"/>
+      <w:bookmarkEnd w:id="185"/>
     </w:p>
     <w:p>
       <w:pPr>
@@ -42552,7 +42655,7 @@
         </w:rPr>
         <w:t xml:space="preserve">, </w:t>
       </w:r>
-      <w:hyperlink r:id="rId62" w:history="1">
+      <w:hyperlink r:id="rId61" w:history="1">
         <w:r>
           <w:rPr>
             <w:rStyle w:val="Hyperlink"/>
@@ -42639,7 +42742,7 @@
         </w:rPr>
         <w:t xml:space="preserve">, </w:t>
       </w:r>
-      <w:hyperlink r:id="rId63" w:history="1">
+      <w:hyperlink r:id="rId62" w:history="1">
         <w:r>
           <w:rPr>
             <w:rStyle w:val="Hyperlink"/>
@@ -42714,7 +42817,7 @@
         </w:rPr>
         <w:t xml:space="preserve">, </w:t>
       </w:r>
-      <w:hyperlink r:id="rId64" w:history="1">
+      <w:hyperlink r:id="rId63" w:history="1">
         <w:r>
           <w:rPr>
             <w:rStyle w:val="Hyperlink"/>
@@ -42788,7 +42891,7 @@
         </w:rPr>
         <w:t xml:space="preserve">, </w:t>
       </w:r>
-      <w:hyperlink r:id="rId65" w:history="1">
+      <w:hyperlink r:id="rId64" w:history="1">
         <w:r>
           <w:rPr>
             <w:rStyle w:val="Hyperlink"/>
@@ -42829,7 +42932,7 @@
         <w:tab/>
         <w:t xml:space="preserve">Queue, </w:t>
       </w:r>
-      <w:hyperlink r:id="rId66" w:history="1">
+      <w:hyperlink r:id="rId65" w:history="1">
         <w:r>
           <w:rPr>
             <w:rStyle w:val="Hyperlink"/>
@@ -42900,7 +43003,7 @@
         </w:rPr>
         <w:t xml:space="preserve">S125, </w:t>
       </w:r>
-      <w:hyperlink r:id="rId67" w:history="1">
+      <w:hyperlink r:id="rId66" w:history="1">
         <w:r>
           <w:rPr>
             <w:rStyle w:val="Hyperlink"/>
@@ -42975,7 +43078,7 @@
         </w:rPr>
         <w:t xml:space="preserve">S124, </w:t>
       </w:r>
-      <w:hyperlink r:id="rId68" w:history="1">
+      <w:hyperlink r:id="rId67" w:history="1">
         <w:r>
           <w:rPr>
             <w:rStyle w:val="Hyperlink"/>
@@ -43127,7 +43230,7 @@
         <w:bCs/>
         <w:noProof/>
       </w:rPr>
-      <w:t>51</w:t>
+      <w:t>66</w:t>
     </w:r>
     <w:r>
       <w:rPr>
@@ -43386,7 +43489,7 @@
             </wp:anchor>
           </w:drawing>
         </mc:Choice>
-        <mc:Fallback xmlns:w16cid="http://schemas.microsoft.com/office/word/2016/wordml/cid" xmlns:am3d="http://schemas.microsoft.com/office/drawing/2017/model3d" xmlns:aink="http://schemas.microsoft.com/office/drawing/2016/ink" xmlns:cx8="http://schemas.microsoft.com/office/drawing/2016/5/14/chartex" xmlns:cx7="http://schemas.microsoft.com/office/drawing/2016/5/13/chartex" xmlns:cx6="http://schemas.microsoft.com/office/drawing/2016/5/12/chartex" xmlns:cx5="http://schemas.microsoft.com/office/drawing/2016/5/11/chartex" xmlns:cx4="http://schemas.microsoft.com/office/drawing/2016/5/10/chartex" xmlns:cx3="http://schemas.microsoft.com/office/drawing/2016/5/9/chartex" xmlns:cx2="http://schemas.microsoft.com/office/drawing/2015/10/21/chartex">
+        <mc:Fallback>
           <w:pict>
             <v:shapetype w14:anchorId="4AAFF597" id="_x0000_t202" coordsize="21600,21600" o:spt="202" path="m,l,21600r21600,l21600,xe">
               <v:stroke joinstyle="miter"/>
@@ -43609,7 +43712,7 @@
             </wp:anchor>
           </w:drawing>
         </mc:Choice>
-        <mc:Fallback xmlns:w16cid="http://schemas.microsoft.com/office/word/2016/wordml/cid" xmlns:am3d="http://schemas.microsoft.com/office/drawing/2017/model3d" xmlns:aink="http://schemas.microsoft.com/office/drawing/2016/ink" xmlns:cx8="http://schemas.microsoft.com/office/drawing/2016/5/14/chartex" xmlns:cx7="http://schemas.microsoft.com/office/drawing/2016/5/13/chartex" xmlns:cx6="http://schemas.microsoft.com/office/drawing/2016/5/12/chartex" xmlns:cx5="http://schemas.microsoft.com/office/drawing/2016/5/11/chartex" xmlns:cx4="http://schemas.microsoft.com/office/drawing/2016/5/10/chartex" xmlns:cx3="http://schemas.microsoft.com/office/drawing/2016/5/9/chartex" xmlns:cx2="http://schemas.microsoft.com/office/drawing/2015/10/21/chartex">
+        <mc:Fallback>
           <w:pict>
             <v:shapetype w14:anchorId="2DC6E9EA" id="_x0000_t202" coordsize="21600,21600" o:spt="202" path="m,l,21600r21600,l21600,xe">
               <v:stroke joinstyle="miter"/>
@@ -47631,7 +47734,7 @@
 </file>
 
 <file path=customXml/itemProps1.xml><?xml version="1.0" encoding="utf-8"?>
-<ds:datastoreItem xmlns:ds="http://schemas.openxmlformats.org/officeDocument/2006/customXml" ds:itemID="{65569F85-5F81-44D6-A9C9-B93992ADFCE4}">
+<ds:datastoreItem xmlns:ds="http://schemas.openxmlformats.org/officeDocument/2006/customXml" ds:itemID="{0D44D0A9-8C3B-4A19-A60D-960AF2C9FCC0}">
   <ds:schemaRefs>
     <ds:schemaRef ds:uri="http://schemas.openxmlformats.org/officeDocument/2006/bibliography"/>
   </ds:schemaRefs>

</xml_diff>